<commit_message>
docs: added Hierachy resolution
</commit_message>
<xml_diff>
--- a/The Hierachy Structure For Solving Cases .docx
+++ b/The Hierachy Structure For Solving Cases .docx
@@ -108,31 +108,7 @@
           <w:lang w:val="en-US"/>
         </w:rPr>
         <w:tab/>
-        <w:t>As I mentioned from my previous dialog. Not talking about having equal job opportunities. Finding jobs was not so easy as before. Ok, I admit, although I don’t have enough income. I am a bing spender. I use credit cards as my main sour</w:t>
-      </w:r>
-      <w:bookmarkStart w:id="0" w:name="_GoBack"/>
-      <w:r>
-        <w:rPr>
-          <w:rFonts w:hint="default" w:ascii="Arial Regular" w:hAnsi="Arial Regular" w:cs="Arial Regular"/>
-          <w:b w:val="0"/>
-          <w:bCs/>
-          <w:sz w:val="24"/>
-          <w:szCs w:val="24"/>
-          <w:lang w:val="en-US"/>
-        </w:rPr>
-        <w:t>c</w:t>
-      </w:r>
-      <w:bookmarkEnd w:id="0"/>
-      <w:r>
-        <w:rPr>
-          <w:rFonts w:hint="default" w:ascii="Arial Regular" w:hAnsi="Arial Regular" w:cs="Arial Regular"/>
-          <w:b w:val="0"/>
-          <w:bCs/>
-          <w:sz w:val="24"/>
-          <w:szCs w:val="24"/>
-          <w:lang w:val="en-US"/>
-        </w:rPr>
-        <w:t xml:space="preserve">e of spending. I have a good record of clearing up my credit card owned for each month. Therefore, that turns to have a very high credit card limit for each card. Here I am not going to lists the transactions or statements and dig into details of it. On the date, around September 2022 (can’t remeber...doesn’t matter), though an agency comapany at Tsim Sha Tsui East Penisular Center. I apply to collect all my MPF for return back the money that I owned for the credit cards. The process was not so complicated. I remembered I only needed to fill in my particulars and banking details (Include MFP), you also need to provide the reson why you want to get all the MPF, for me I stated is to stop working in Hong Kong and move to mainland. After filling up the form they said they will arrange and contact the MPF authorities to process. The amount they charge is subject to the MPF amount. I remembered they charge me over $70,000 HK Dollars. Needed to say I also need to swear the Hong Kong Government, it is also a must process. </w:t>
+        <w:t xml:space="preserve">As I mentioned from my previous dialog. Not talking about having equal job opportunities. Finding jobs was not so easy as before. Ok, I admit, although I don’t have enough income. I am a bing spender. I use credit cards as my main source of spending. I have a good record of clearing up my credit card owned for each month. Therefore, that turns to have a very high credit card limit for each card. Here I am not going to lists the transactions or statements and dig into details of it. On the date, around September 2022 (can’t remeber...doesn’t matter), though an agency comapany at Tsim Sha Tsui East Penisular Center. I apply to collect all my MPF for return back the money that I owned for the credit cards. The process was not so complicated. I remembered I only needed to fill in my particulars and banking details (Include MFP), you also need to provide the reson why you want to get all the MPF, for me I stated is to stop working in Hong Kong and move to mainland. After filling up the form they said they will arrange and contact the MPF authorities to process. The amount they charge is subject to the MPF amount. I remembered they charge me over $70,000 HK Dollars. Needed to say I also need to swear the Hong Kong Government, it is also a must process. </w:t>
       </w:r>
     </w:p>
     <w:p>
@@ -1383,6 +1359,4739 @@
         </w:rPr>
         <w:tab/>
         <w:t>Well, that’s great. If the log is being tracked then i assume Mr. Lau really knows about my HSBC account. But what if the logs are being destroyed permanently? as I said the logs are programmed by developers. Oh... that is one thing to concern. Any solutions? Yes! that is the job done by database manufacture (not Telsa...) comes into play. I passed by Oracle DBA SQL/PLSQL tests. Oracle, as you know, is one of the renowned database manufactures. I always have questions about why Oracle database is so huge in terms of size after installing before storing any data. The reason why Oracle size is so huge after installing is because Oracle has millions system tables to store our activites...what?? Yes, stores out activites, that is why there is a term call data recovery...ha...ha for instance, if Mr Lau wants to delete a record from my table, Oracle will internally will take a log..,don’t know where? promise, you can’t find it... because it is a system table, there are millions of such system tables. which is used for performance tunning and database analyzing or even recovery, only Oracle experts or you might say consultant knows where and how to deal with it. But trust me there are logs everywhere...</w:t>
+      </w:r>
+    </w:p>
+    <w:p>
+      <w:pPr>
+        <w:rPr>
+          <w:rFonts w:hint="default" w:ascii="Arial" w:hAnsi="Arial" w:cs="Arial"/>
+          <w:b w:val="0"/>
+          <w:bCs/>
+          <w:sz w:val="24"/>
+          <w:szCs w:val="24"/>
+          <w:lang w:val="en-US"/>
+        </w:rPr>
+      </w:pPr>
+      <w:r>
+        <w:rPr>
+          <w:rFonts w:hint="default" w:ascii="Arial" w:hAnsi="Arial" w:cs="Arial"/>
+          <w:b w:val="0"/>
+          <w:bCs/>
+          <w:sz w:val="24"/>
+          <w:szCs w:val="24"/>
+          <w:lang w:val="en-US"/>
+        </w:rPr>
+        <w:br w:type="page"/>
+      </w:r>
+    </w:p>
+    <w:p>
+      <w:pPr>
+        <w:jc w:val="both"/>
+        <w:rPr>
+          <w:rFonts w:hint="default" w:ascii="Arial Bold" w:hAnsi="Arial Bold" w:cs="Arial Bold"/>
+          <w:b/>
+          <w:bCs w:val="0"/>
+          <w:sz w:val="24"/>
+          <w:szCs w:val="24"/>
+          <w:lang w:val="en-US"/>
+        </w:rPr>
+      </w:pPr>
+      <w:r>
+        <w:rPr>
+          <w:rFonts w:hint="default" w:ascii="Arial Bold" w:hAnsi="Arial Bold" w:cs="Arial Bold"/>
+          <w:b/>
+          <w:bCs w:val="0"/>
+          <w:sz w:val="24"/>
+          <w:szCs w:val="24"/>
+          <w:lang w:val="en-US"/>
+        </w:rPr>
+        <w:t>Hierachy Approach</w:t>
+      </w:r>
+    </w:p>
+    <w:p>
+      <w:pPr>
+        <w:jc w:val="both"/>
+        <w:rPr>
+          <w:rFonts w:hint="default" w:ascii="Arial Bold" w:hAnsi="Arial Bold" w:cs="Arial Bold"/>
+          <w:b/>
+          <w:bCs w:val="0"/>
+          <w:sz w:val="24"/>
+          <w:szCs w:val="24"/>
+          <w:lang w:val="en-US"/>
+        </w:rPr>
+      </w:pPr>
+    </w:p>
+    <w:p>
+      <w:pPr>
+        <w:jc w:val="both"/>
+        <w:rPr>
+          <w:rFonts w:hint="default" w:ascii="Arial" w:hAnsi="Arial" w:cs="Arial"/>
+          <w:b w:val="0"/>
+          <w:bCs/>
+          <w:sz w:val="24"/>
+          <w:szCs w:val="24"/>
+          <w:lang w:val="en-US"/>
+        </w:rPr>
+      </w:pPr>
+      <w:r>
+        <w:rPr>
+          <w:rFonts w:hint="default" w:ascii="Arial" w:hAnsi="Arial" w:cs="Arial"/>
+          <w:b w:val="0"/>
+          <w:bCs/>
+          <w:sz w:val="24"/>
+          <w:szCs w:val="24"/>
+          <w:lang w:val="en-US"/>
+        </w:rPr>
+        <w:t xml:space="preserve">The </w:t>
+      </w:r>
+      <w:r>
+        <w:rPr>
+          <w:rFonts w:hint="default" w:ascii="Arial" w:hAnsi="Arial" w:cs="Arial"/>
+          <w:b w:val="0"/>
+          <w:bCs/>
+          <w:sz w:val="24"/>
+          <w:szCs w:val="24"/>
+          <w:lang w:val="en-US"/>
+        </w:rPr>
+        <w:t xml:space="preserve">Hierachy </w:t>
+      </w:r>
+      <w:r>
+        <w:rPr>
+          <w:rFonts w:hint="default" w:ascii="Arial" w:hAnsi="Arial" w:cs="Arial"/>
+          <w:b w:val="0"/>
+          <w:bCs/>
+          <w:sz w:val="24"/>
+          <w:szCs w:val="24"/>
+          <w:lang w:val="en-US"/>
+        </w:rPr>
+        <w:t xml:space="preserve">approach is an another way of solving cases. This approach will greatly minimize the time and effort of solving case. You can think like as organization </w:t>
+      </w:r>
+      <w:r>
+        <w:rPr>
+          <w:rFonts w:hint="default" w:ascii="Arial" w:hAnsi="Arial" w:cs="Arial"/>
+          <w:b w:val="0"/>
+          <w:bCs/>
+          <w:sz w:val="24"/>
+          <w:szCs w:val="24"/>
+          <w:lang w:val="en-US"/>
+        </w:rPr>
+        <w:t>Hierachy chart. Each entity or node is a problem that needs to be answer which answers can only be “</w:t>
+      </w:r>
+      <w:r>
+        <w:rPr>
+          <w:rFonts w:hint="default" w:ascii="Arial" w:hAnsi="Arial" w:cs="Arial"/>
+          <w:b w:val="0"/>
+          <w:bCs/>
+          <w:color w:val="FF0000"/>
+          <w:sz w:val="24"/>
+          <w:szCs w:val="24"/>
+          <w:lang w:val="en-US"/>
+        </w:rPr>
+        <w:t>YES</w:t>
+      </w:r>
+      <w:r>
+        <w:rPr>
+          <w:rFonts w:hint="default" w:ascii="Arial" w:hAnsi="Arial" w:cs="Arial"/>
+          <w:b w:val="0"/>
+          <w:bCs/>
+          <w:sz w:val="24"/>
+          <w:szCs w:val="24"/>
+          <w:lang w:val="en-US"/>
+        </w:rPr>
+        <w:t>” or “</w:t>
+      </w:r>
+      <w:r>
+        <w:rPr>
+          <w:rFonts w:hint="default" w:ascii="Arial" w:hAnsi="Arial" w:cs="Arial"/>
+          <w:b w:val="0"/>
+          <w:bCs/>
+          <w:color w:val="FF0000"/>
+          <w:sz w:val="24"/>
+          <w:szCs w:val="24"/>
+          <w:lang w:val="en-US"/>
+        </w:rPr>
+        <w:t>NO</w:t>
+      </w:r>
+      <w:r>
+        <w:rPr>
+          <w:rFonts w:hint="default" w:ascii="Arial" w:hAnsi="Arial" w:cs="Arial"/>
+          <w:b w:val="0"/>
+          <w:bCs/>
+          <w:sz w:val="24"/>
+          <w:szCs w:val="24"/>
+          <w:lang w:val="en-US"/>
+        </w:rPr>
+        <w:t xml:space="preserve">”. Horizontal Node can be a relationship which relates to one and another. </w:t>
+      </w:r>
+    </w:p>
+    <w:p>
+      <w:pPr>
+        <w:jc w:val="both"/>
+        <w:rPr>
+          <w:rFonts w:hint="default" w:ascii="Arial" w:hAnsi="Arial" w:cs="Arial"/>
+          <w:b w:val="0"/>
+          <w:bCs/>
+          <w:sz w:val="24"/>
+          <w:szCs w:val="24"/>
+          <w:lang w:val="en-US"/>
+        </w:rPr>
+      </w:pPr>
+      <w:r>
+        <w:rPr>
+          <w:sz w:val="24"/>
+        </w:rPr>
+        <mc:AlternateContent>
+          <mc:Choice Requires="wps">
+            <w:drawing>
+              <wp:anchor distT="0" distB="0" distL="114300" distR="114300" simplePos="0" relativeHeight="251659264" behindDoc="0" locked="0" layoutInCell="1" allowOverlap="1">
+                <wp:simplePos x="0" y="0"/>
+                <wp:positionH relativeFrom="column">
+                  <wp:posOffset>1473835</wp:posOffset>
+                </wp:positionH>
+                <wp:positionV relativeFrom="paragraph">
+                  <wp:posOffset>52705</wp:posOffset>
+                </wp:positionV>
+                <wp:extent cx="1054735" cy="346710"/>
+                <wp:effectExtent l="6350" t="6350" r="31115" b="27940"/>
+                <wp:wrapNone/>
+                <wp:docPr id="1" name="Text Box 1"/>
+                <wp:cNvGraphicFramePr/>
+                <a:graphic xmlns:a="http://schemas.openxmlformats.org/drawingml/2006/main">
+                  <a:graphicData uri="http://schemas.microsoft.com/office/word/2010/wordprocessingShape">
+                    <wps:wsp>
+                      <wps:cNvSpPr txBox="1"/>
+                      <wps:spPr>
+                        <a:xfrm>
+                          <a:off x="2873375" y="2671445"/>
+                          <a:ext cx="1054735" cy="346710"/>
+                        </a:xfrm>
+                        <a:prstGeom prst="rect">
+                          <a:avLst/>
+                        </a:prstGeom>
+                        <a:solidFill>
+                          <a:schemeClr val="accent1">
+                            <a:lumMod val="60000"/>
+                            <a:lumOff val="40000"/>
+                          </a:schemeClr>
+                        </a:solidFill>
+                        <a:ln w="6350">
+                          <a:solidFill>
+                            <a:prstClr val="black"/>
+                          </a:solidFill>
+                        </a:ln>
+                      </wps:spPr>
+                      <wps:style>
+                        <a:lnRef idx="0">
+                          <a:schemeClr val="accent1"/>
+                        </a:lnRef>
+                        <a:fillRef idx="0">
+                          <a:schemeClr val="accent1"/>
+                        </a:fillRef>
+                        <a:effectRef idx="0">
+                          <a:schemeClr val="accent1"/>
+                        </a:effectRef>
+                        <a:fontRef idx="minor">
+                          <a:schemeClr val="dk1"/>
+                        </a:fontRef>
+                      </wps:style>
+                      <wps:txbx>
+                        <w:txbxContent>
+                          <w:p>
+                            <w:pPr>
+                              <w:jc w:val="center"/>
+                              <w:rPr>
+                                <w:rFonts w:hint="default"/>
+                                <w:sz w:val="16"/>
+                                <w:szCs w:val="16"/>
+                                <w:lang w:val="en-US"/>
+                              </w:rPr>
+                            </w:pPr>
+                            <w:r>
+                              <w:rPr>
+                                <w:rFonts w:hint="default"/>
+                                <w:sz w:val="16"/>
+                                <w:szCs w:val="16"/>
+                                <w:lang w:val="en-US"/>
+                              </w:rPr>
+                              <w:t>Victim</w:t>
+                            </w:r>
+                          </w:p>
+                          <w:p>
+                            <w:pPr>
+                              <w:jc w:val="center"/>
+                              <w:rPr>
+                                <w:rFonts w:hint="default"/>
+                                <w:sz w:val="16"/>
+                                <w:szCs w:val="16"/>
+                                <w:lang w:val="en-US"/>
+                              </w:rPr>
+                            </w:pPr>
+                            <w:r>
+                              <w:rPr>
+                                <w:rFonts w:hint="default"/>
+                                <w:sz w:val="16"/>
+                                <w:szCs w:val="16"/>
+                                <w:lang w:val="en-US"/>
+                              </w:rPr>
+                              <w:t>Tang Sing Lun</w:t>
+                            </w:r>
+                          </w:p>
+                        </w:txbxContent>
+                      </wps:txbx>
+                      <wps:bodyPr rot="0" spcFirstLastPara="0" vertOverflow="overflow" horzOverflow="overflow" vert="horz" wrap="square" lIns="91440" tIns="45720" rIns="91440" bIns="45720" numCol="1" spcCol="0" rtlCol="0" fromWordArt="0" anchor="t" anchorCtr="0" forceAA="0" compatLnSpc="1">
+                        <a:noAutofit/>
+                      </wps:bodyPr>
+                    </wps:wsp>
+                  </a:graphicData>
+                </a:graphic>
+              </wp:anchor>
+            </w:drawing>
+          </mc:Choice>
+          <mc:Fallback>
+            <w:pict>
+              <v:shape id="_x0000_s1026" o:spid="_x0000_s1026" o:spt="202" type="#_x0000_t202" style="position:absolute;left:0pt;margin-left:116.05pt;margin-top:4.15pt;height:27.3pt;width:83.05pt;z-index:251659264;mso-width-relative:page;mso-height-relative:page;" fillcolor="#9DC3E6 [1940]" filled="t" stroked="t" coordsize="21600,21600" o:gfxdata="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">
+                <v:fill on="t" focussize="0,0"/>
+                <v:stroke weight="0.5pt" color="#000000 [3204]" joinstyle="round"/>
+                <v:imagedata o:title=""/>
+                <o:lock v:ext="edit" aspectratio="f"/>
+                <v:textbox>
+                  <w:txbxContent>
+                    <w:p>
+                      <w:pPr>
+                        <w:jc w:val="center"/>
+                        <w:rPr>
+                          <w:rFonts w:hint="default"/>
+                          <w:sz w:val="16"/>
+                          <w:szCs w:val="16"/>
+                          <w:lang w:val="en-US"/>
+                        </w:rPr>
+                      </w:pPr>
+                      <w:r>
+                        <w:rPr>
+                          <w:rFonts w:hint="default"/>
+                          <w:sz w:val="16"/>
+                          <w:szCs w:val="16"/>
+                          <w:lang w:val="en-US"/>
+                        </w:rPr>
+                        <w:t>Victim</w:t>
+                      </w:r>
+                    </w:p>
+                    <w:p>
+                      <w:pPr>
+                        <w:jc w:val="center"/>
+                        <w:rPr>
+                          <w:rFonts w:hint="default"/>
+                          <w:sz w:val="16"/>
+                          <w:szCs w:val="16"/>
+                          <w:lang w:val="en-US"/>
+                        </w:rPr>
+                      </w:pPr>
+                      <w:r>
+                        <w:rPr>
+                          <w:rFonts w:hint="default"/>
+                          <w:sz w:val="16"/>
+                          <w:szCs w:val="16"/>
+                          <w:lang w:val="en-US"/>
+                        </w:rPr>
+                        <w:t>Tang Sing Lun</w:t>
+                      </w:r>
+                    </w:p>
+                  </w:txbxContent>
+                </v:textbox>
+              </v:shape>
+            </w:pict>
+          </mc:Fallback>
+        </mc:AlternateContent>
+      </w:r>
+    </w:p>
+    <w:p>
+      <w:pPr>
+        <w:jc w:val="both"/>
+        <w:rPr>
+          <w:rFonts w:hint="default" w:ascii="Arial" w:hAnsi="Arial" w:cs="Arial"/>
+          <w:b w:val="0"/>
+          <w:bCs/>
+          <w:sz w:val="24"/>
+          <w:szCs w:val="24"/>
+          <w:lang w:val="en-US"/>
+        </w:rPr>
+      </w:pPr>
+      <w:bookmarkStart w:id="0" w:name="_GoBack"/>
+      <w:bookmarkEnd w:id="0"/>
+      <w:r>
+        <w:rPr>
+          <w:sz w:val="24"/>
+        </w:rPr>
+        <mc:AlternateContent>
+          <mc:Choice Requires="wps">
+            <w:drawing>
+              <wp:anchor distT="0" distB="0" distL="114300" distR="114300" simplePos="0" relativeHeight="251702272" behindDoc="0" locked="0" layoutInCell="1" allowOverlap="1">
+                <wp:simplePos x="0" y="0"/>
+                <wp:positionH relativeFrom="column">
+                  <wp:posOffset>4075430</wp:posOffset>
+                </wp:positionH>
+                <wp:positionV relativeFrom="paragraph">
+                  <wp:posOffset>2164080</wp:posOffset>
+                </wp:positionV>
+                <wp:extent cx="0" cy="965835"/>
+                <wp:effectExtent l="6350" t="0" r="19050" b="24765"/>
+                <wp:wrapNone/>
+                <wp:docPr id="93" name="Straight Connector 93"/>
+                <wp:cNvGraphicFramePr/>
+                <a:graphic xmlns:a="http://schemas.openxmlformats.org/drawingml/2006/main">
+                  <a:graphicData uri="http://schemas.microsoft.com/office/word/2010/wordprocessingShape">
+                    <wps:wsp>
+                      <wps:cNvCnPr/>
+                      <wps:spPr>
+                        <a:xfrm>
+                          <a:off x="0" y="0"/>
+                          <a:ext cx="0" cy="965835"/>
+                        </a:xfrm>
+                        <a:prstGeom prst="line">
+                          <a:avLst/>
+                        </a:prstGeom>
+                      </wps:spPr>
+                      <wps:style>
+                        <a:lnRef idx="2">
+                          <a:schemeClr val="accent1"/>
+                        </a:lnRef>
+                        <a:fillRef idx="0">
+                          <a:srgbClr val="FFFFFF"/>
+                        </a:fillRef>
+                        <a:effectRef idx="0">
+                          <a:srgbClr val="FFFFFF"/>
+                        </a:effectRef>
+                        <a:fontRef idx="minor">
+                          <a:schemeClr val="tx1"/>
+                        </a:fontRef>
+                      </wps:style>
+                      <wps:bodyPr/>
+                    </wps:wsp>
+                  </a:graphicData>
+                </a:graphic>
+              </wp:anchor>
+            </w:drawing>
+          </mc:Choice>
+          <mc:Fallback>
+            <w:pict>
+              <v:line id="_x0000_s1026" o:spid="_x0000_s1026" o:spt="20" style="position:absolute;left:0pt;margin-left:320.9pt;margin-top:170.4pt;height:76.05pt;width:0pt;z-index:251702272;mso-width-relative:page;mso-height-relative:page;" filled="f" stroked="t" coordsize="21600,21600" o:gfxdata="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">
+                <v:fill on="f" focussize="0,0"/>
+                <v:stroke weight="1pt" color="#5B9BD5 [3204]" miterlimit="8" joinstyle="miter"/>
+                <v:imagedata o:title=""/>
+                <o:lock v:ext="edit" aspectratio="f"/>
+              </v:line>
+            </w:pict>
+          </mc:Fallback>
+        </mc:AlternateContent>
+      </w:r>
+      <w:r>
+        <w:rPr>
+          <w:sz w:val="24"/>
+        </w:rPr>
+        <mc:AlternateContent>
+          <mc:Choice Requires="wps">
+            <w:drawing>
+              <wp:anchor distT="0" distB="0" distL="114300" distR="114300" simplePos="0" relativeHeight="251701248" behindDoc="0" locked="0" layoutInCell="1" allowOverlap="1">
+                <wp:simplePos x="0" y="0"/>
+                <wp:positionH relativeFrom="column">
+                  <wp:posOffset>1393825</wp:posOffset>
+                </wp:positionH>
+                <wp:positionV relativeFrom="paragraph">
+                  <wp:posOffset>3119120</wp:posOffset>
+                </wp:positionV>
+                <wp:extent cx="2670175" cy="0"/>
+                <wp:effectExtent l="0" t="6350" r="0" b="0"/>
+                <wp:wrapNone/>
+                <wp:docPr id="92" name="Straight Connector 92"/>
+                <wp:cNvGraphicFramePr/>
+                <a:graphic xmlns:a="http://schemas.openxmlformats.org/drawingml/2006/main">
+                  <a:graphicData uri="http://schemas.microsoft.com/office/word/2010/wordprocessingShape">
+                    <wps:wsp>
+                      <wps:cNvCnPr/>
+                      <wps:spPr>
+                        <a:xfrm>
+                          <a:off x="0" y="0"/>
+                          <a:ext cx="2670175" cy="0"/>
+                        </a:xfrm>
+                        <a:prstGeom prst="line">
+                          <a:avLst/>
+                        </a:prstGeom>
+                      </wps:spPr>
+                      <wps:style>
+                        <a:lnRef idx="2">
+                          <a:schemeClr val="accent1"/>
+                        </a:lnRef>
+                        <a:fillRef idx="0">
+                          <a:srgbClr val="FFFFFF"/>
+                        </a:fillRef>
+                        <a:effectRef idx="0">
+                          <a:srgbClr val="FFFFFF"/>
+                        </a:effectRef>
+                        <a:fontRef idx="minor">
+                          <a:schemeClr val="tx1"/>
+                        </a:fontRef>
+                      </wps:style>
+                      <wps:bodyPr/>
+                    </wps:wsp>
+                  </a:graphicData>
+                </a:graphic>
+              </wp:anchor>
+            </w:drawing>
+          </mc:Choice>
+          <mc:Fallback>
+            <w:pict>
+              <v:line id="_x0000_s1026" o:spid="_x0000_s1026" o:spt="20" style="position:absolute;left:0pt;margin-left:109.75pt;margin-top:245.6pt;height:0pt;width:210.25pt;z-index:251701248;mso-width-relative:page;mso-height-relative:page;" filled="f" stroked="t" coordsize="21600,21600" o:gfxdata="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">
+                <v:fill on="f" focussize="0,0"/>
+                <v:stroke weight="1pt" color="#5B9BD5 [3204]" miterlimit="8" joinstyle="miter"/>
+                <v:imagedata o:title=""/>
+                <o:lock v:ext="edit" aspectratio="f"/>
+              </v:line>
+            </w:pict>
+          </mc:Fallback>
+        </mc:AlternateContent>
+      </w:r>
+      <w:r>
+        <w:rPr>
+          <w:sz w:val="24"/>
+        </w:rPr>
+        <mc:AlternateContent>
+          <mc:Choice Requires="wps">
+            <w:drawing>
+              <wp:anchor distT="0" distB="0" distL="114300" distR="114300" simplePos="0" relativeHeight="251700224" behindDoc="0" locked="0" layoutInCell="1" allowOverlap="1">
+                <wp:simplePos x="0" y="0"/>
+                <wp:positionH relativeFrom="column">
+                  <wp:posOffset>3239135</wp:posOffset>
+                </wp:positionH>
+                <wp:positionV relativeFrom="paragraph">
+                  <wp:posOffset>1974850</wp:posOffset>
+                </wp:positionV>
+                <wp:extent cx="543560" cy="198120"/>
+                <wp:effectExtent l="0" t="0" r="15240" b="5080"/>
+                <wp:wrapNone/>
+                <wp:docPr id="90" name="Text Box 90"/>
+                <wp:cNvGraphicFramePr/>
+                <a:graphic xmlns:a="http://schemas.openxmlformats.org/drawingml/2006/main">
+                  <a:graphicData uri="http://schemas.microsoft.com/office/word/2010/wordprocessingShape">
+                    <wps:wsp>
+                      <wps:cNvSpPr txBox="1"/>
+                      <wps:spPr>
+                        <a:xfrm>
+                          <a:off x="0" y="0"/>
+                          <a:ext cx="543560" cy="198120"/>
+                        </a:xfrm>
+                        <a:prstGeom prst="rect">
+                          <a:avLst/>
+                        </a:prstGeom>
+                        <a:solidFill>
+                          <a:schemeClr val="lt1"/>
+                        </a:solidFill>
+                        <a:ln w="6350">
+                          <a:noFill/>
+                        </a:ln>
+                      </wps:spPr>
+                      <wps:style>
+                        <a:lnRef idx="0">
+                          <a:schemeClr val="accent1"/>
+                        </a:lnRef>
+                        <a:fillRef idx="0">
+                          <a:schemeClr val="accent1"/>
+                        </a:fillRef>
+                        <a:effectRef idx="0">
+                          <a:schemeClr val="accent1"/>
+                        </a:effectRef>
+                        <a:fontRef idx="minor">
+                          <a:schemeClr val="dk1"/>
+                        </a:fontRef>
+                      </wps:style>
+                      <wps:txbx>
+                        <w:txbxContent>
+                          <w:p>
+                            <w:pPr>
+                              <w:rPr>
+                                <w:rFonts w:hint="default"/>
+                                <w:sz w:val="16"/>
+                                <w:szCs w:val="16"/>
+                                <w:lang w:val="en-US"/>
+                              </w:rPr>
+                            </w:pPr>
+                            <w:r>
+                              <w:rPr>
+                                <w:rFonts w:hint="default"/>
+                                <w:sz w:val="16"/>
+                                <w:szCs w:val="16"/>
+                                <w:lang w:val="en-US"/>
+                              </w:rPr>
+                              <w:t>Related</w:t>
+                            </w:r>
+                          </w:p>
+                        </w:txbxContent>
+                      </wps:txbx>
+                      <wps:bodyPr rot="0" spcFirstLastPara="0" vertOverflow="overflow" horzOverflow="overflow" vert="horz" wrap="square" lIns="91440" tIns="45720" rIns="91440" bIns="45720" numCol="1" spcCol="0" rtlCol="0" fromWordArt="0" anchor="t" anchorCtr="0" forceAA="0" compatLnSpc="1">
+                        <a:noAutofit/>
+                      </wps:bodyPr>
+                    </wps:wsp>
+                  </a:graphicData>
+                </a:graphic>
+              </wp:anchor>
+            </w:drawing>
+          </mc:Choice>
+          <mc:Fallback>
+            <w:pict>
+              <v:shape id="_x0000_s1026" o:spid="_x0000_s1026" o:spt="202" type="#_x0000_t202" style="position:absolute;left:0pt;margin-left:255.05pt;margin-top:155.5pt;height:15.6pt;width:42.8pt;z-index:251700224;mso-width-relative:page;mso-height-relative:page;" fillcolor="#FFFFFF [3201]" filled="t" stroked="f" coordsize="21600,21600" o:gfxdata="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">
+                <v:fill on="t" focussize="0,0"/>
+                <v:stroke on="f" weight="0.5pt"/>
+                <v:imagedata o:title=""/>
+                <o:lock v:ext="edit" aspectratio="f"/>
+                <v:textbox>
+                  <w:txbxContent>
+                    <w:p>
+                      <w:pPr>
+                        <w:rPr>
+                          <w:rFonts w:hint="default"/>
+                          <w:sz w:val="16"/>
+                          <w:szCs w:val="16"/>
+                          <w:lang w:val="en-US"/>
+                        </w:rPr>
+                      </w:pPr>
+                      <w:r>
+                        <w:rPr>
+                          <w:rFonts w:hint="default"/>
+                          <w:sz w:val="16"/>
+                          <w:szCs w:val="16"/>
+                          <w:lang w:val="en-US"/>
+                        </w:rPr>
+                        <w:t>Related</w:t>
+                      </w:r>
+                    </w:p>
+                  </w:txbxContent>
+                </v:textbox>
+              </v:shape>
+            </w:pict>
+          </mc:Fallback>
+        </mc:AlternateContent>
+      </w:r>
+      <w:r>
+        <w:rPr>
+          <w:sz w:val="24"/>
+        </w:rPr>
+        <mc:AlternateContent>
+          <mc:Choice Requires="wps">
+            <w:drawing>
+              <wp:anchor distT="0" distB="0" distL="114300" distR="114300" simplePos="0" relativeHeight="251699200" behindDoc="0" locked="0" layoutInCell="1" allowOverlap="1">
+                <wp:simplePos x="0" y="0"/>
+                <wp:positionH relativeFrom="column">
+                  <wp:posOffset>3230880</wp:posOffset>
+                </wp:positionH>
+                <wp:positionV relativeFrom="paragraph">
+                  <wp:posOffset>1910080</wp:posOffset>
+                </wp:positionV>
+                <wp:extent cx="608330" cy="0"/>
+                <wp:effectExtent l="0" t="6350" r="0" b="6350"/>
+                <wp:wrapNone/>
+                <wp:docPr id="91" name="Straight Connector 91"/>
+                <wp:cNvGraphicFramePr/>
+                <a:graphic xmlns:a="http://schemas.openxmlformats.org/drawingml/2006/main">
+                  <a:graphicData uri="http://schemas.microsoft.com/office/word/2010/wordprocessingShape">
+                    <wps:wsp>
+                      <wps:cNvCnPr>
+                        <a:endCxn id="89" idx="1"/>
+                      </wps:cNvCnPr>
+                      <wps:spPr>
+                        <a:xfrm>
+                          <a:off x="0" y="0"/>
+                          <a:ext cx="608330" cy="0"/>
+                        </a:xfrm>
+                        <a:prstGeom prst="line">
+                          <a:avLst/>
+                        </a:prstGeom>
+                      </wps:spPr>
+                      <wps:style>
+                        <a:lnRef idx="2">
+                          <a:schemeClr val="accent1"/>
+                        </a:lnRef>
+                        <a:fillRef idx="0">
+                          <a:srgbClr val="FFFFFF"/>
+                        </a:fillRef>
+                        <a:effectRef idx="0">
+                          <a:srgbClr val="FFFFFF"/>
+                        </a:effectRef>
+                        <a:fontRef idx="minor">
+                          <a:schemeClr val="tx1"/>
+                        </a:fontRef>
+                      </wps:style>
+                      <wps:bodyPr/>
+                    </wps:wsp>
+                  </a:graphicData>
+                </a:graphic>
+              </wp:anchor>
+            </w:drawing>
+          </mc:Choice>
+          <mc:Fallback>
+            <w:pict>
+              <v:line id="_x0000_s1026" o:spid="_x0000_s1026" o:spt="20" style="position:absolute;left:0pt;margin-left:254.4pt;margin-top:150.4pt;height:0pt;width:47.9pt;z-index:251699200;mso-width-relative:page;mso-height-relative:page;" filled="f" stroked="t" coordsize="21600,21600" o:gfxdata="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">
+                <v:fill on="f" focussize="0,0"/>
+                <v:stroke weight="1pt" color="#5B9BD5 [3204]" miterlimit="8" joinstyle="miter"/>
+                <v:imagedata o:title=""/>
+                <o:lock v:ext="edit" aspectratio="f"/>
+              </v:line>
+            </w:pict>
+          </mc:Fallback>
+        </mc:AlternateContent>
+      </w:r>
+      <w:r>
+        <w:rPr>
+          <w:sz w:val="24"/>
+        </w:rPr>
+        <mc:AlternateContent>
+          <mc:Choice Requires="wps">
+            <w:drawing>
+              <wp:anchor distT="0" distB="0" distL="114300" distR="114300" simplePos="0" relativeHeight="251698176" behindDoc="0" locked="0" layoutInCell="1" allowOverlap="1">
+                <wp:simplePos x="0" y="0"/>
+                <wp:positionH relativeFrom="column">
+                  <wp:posOffset>3839210</wp:posOffset>
+                </wp:positionH>
+                <wp:positionV relativeFrom="paragraph">
+                  <wp:posOffset>1675130</wp:posOffset>
+                </wp:positionV>
+                <wp:extent cx="889635" cy="469265"/>
+                <wp:effectExtent l="6350" t="6350" r="18415" b="6985"/>
+                <wp:wrapNone/>
+                <wp:docPr id="89" name="Text Box 89"/>
+                <wp:cNvGraphicFramePr/>
+                <a:graphic xmlns:a="http://schemas.openxmlformats.org/drawingml/2006/main">
+                  <a:graphicData uri="http://schemas.microsoft.com/office/word/2010/wordprocessingShape">
+                    <wps:wsp>
+                      <wps:cNvSpPr txBox="1"/>
+                      <wps:spPr>
+                        <a:xfrm>
+                          <a:off x="0" y="0"/>
+                          <a:ext cx="889635" cy="469265"/>
+                        </a:xfrm>
+                        <a:prstGeom prst="rect">
+                          <a:avLst/>
+                        </a:prstGeom>
+                        <a:solidFill>
+                          <a:schemeClr val="accent1">
+                            <a:lumMod val="60000"/>
+                            <a:lumOff val="40000"/>
+                          </a:schemeClr>
+                        </a:solidFill>
+                        <a:ln w="6350">
+                          <a:solidFill>
+                            <a:prstClr val="black"/>
+                          </a:solidFill>
+                        </a:ln>
+                      </wps:spPr>
+                      <wps:style>
+                        <a:lnRef idx="0">
+                          <a:schemeClr val="accent1"/>
+                        </a:lnRef>
+                        <a:fillRef idx="0">
+                          <a:schemeClr val="accent1"/>
+                        </a:fillRef>
+                        <a:effectRef idx="0">
+                          <a:schemeClr val="accent1"/>
+                        </a:effectRef>
+                        <a:fontRef idx="minor">
+                          <a:schemeClr val="dk1"/>
+                        </a:fontRef>
+                      </wps:style>
+                      <wps:txbx>
+                        <w:txbxContent>
+                          <w:p>
+                            <w:pPr>
+                              <w:jc w:val="both"/>
+                              <w:rPr>
+                                <w:rFonts w:hint="default"/>
+                                <w:sz w:val="16"/>
+                                <w:szCs w:val="16"/>
+                                <w:lang w:val="en-US"/>
+                              </w:rPr>
+                            </w:pPr>
+                            <w:r>
+                              <w:rPr>
+                                <w:rFonts w:hint="default"/>
+                                <w:sz w:val="16"/>
+                                <w:szCs w:val="16"/>
+                                <w:lang w:val="en-US"/>
+                              </w:rPr>
+                              <w:t>suspect 3</w:t>
+                            </w:r>
+                          </w:p>
+                        </w:txbxContent>
+                      </wps:txbx>
+                      <wps:bodyPr rot="0" spcFirstLastPara="0" vertOverflow="overflow" horzOverflow="overflow" vert="horz" wrap="square" lIns="91440" tIns="45720" rIns="91440" bIns="45720" numCol="1" spcCol="0" rtlCol="0" fromWordArt="0" anchor="t" anchorCtr="0" forceAA="0" compatLnSpc="1">
+                        <a:noAutofit/>
+                      </wps:bodyPr>
+                    </wps:wsp>
+                  </a:graphicData>
+                </a:graphic>
+              </wp:anchor>
+            </w:drawing>
+          </mc:Choice>
+          <mc:Fallback>
+            <w:pict>
+              <v:shape id="_x0000_s1026" o:spid="_x0000_s1026" o:spt="202" type="#_x0000_t202" style="position:absolute;left:0pt;margin-left:302.3pt;margin-top:131.9pt;height:36.95pt;width:70.05pt;z-index:251698176;mso-width-relative:page;mso-height-relative:page;" fillcolor="#9DC3E6 [1940]" filled="t" stroked="t" coordsize="21600,21600" o:gfxdata="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">
+                <v:fill on="t" focussize="0,0"/>
+                <v:stroke weight="0.5pt" color="#000000 [3204]" joinstyle="round"/>
+                <v:imagedata o:title=""/>
+                <o:lock v:ext="edit" aspectratio="f"/>
+                <v:textbox>
+                  <w:txbxContent>
+                    <w:p>
+                      <w:pPr>
+                        <w:jc w:val="both"/>
+                        <w:rPr>
+                          <w:rFonts w:hint="default"/>
+                          <w:sz w:val="16"/>
+                          <w:szCs w:val="16"/>
+                          <w:lang w:val="en-US"/>
+                        </w:rPr>
+                      </w:pPr>
+                      <w:r>
+                        <w:rPr>
+                          <w:rFonts w:hint="default"/>
+                          <w:sz w:val="16"/>
+                          <w:szCs w:val="16"/>
+                          <w:lang w:val="en-US"/>
+                        </w:rPr>
+                        <w:t>suspect 3</w:t>
+                      </w:r>
+                    </w:p>
+                  </w:txbxContent>
+                </v:textbox>
+              </v:shape>
+            </w:pict>
+          </mc:Fallback>
+        </mc:AlternateContent>
+      </w:r>
+      <w:r>
+        <w:rPr>
+          <w:sz w:val="24"/>
+        </w:rPr>
+        <mc:AlternateContent>
+          <mc:Choice Requires="wps">
+            <w:drawing>
+              <wp:anchor distT="0" distB="0" distL="114300" distR="114300" simplePos="0" relativeHeight="251697152" behindDoc="0" locked="0" layoutInCell="1" allowOverlap="1">
+                <wp:simplePos x="0" y="0"/>
+                <wp:positionH relativeFrom="column">
+                  <wp:posOffset>1661160</wp:posOffset>
+                </wp:positionH>
+                <wp:positionV relativeFrom="paragraph">
+                  <wp:posOffset>1905635</wp:posOffset>
+                </wp:positionV>
+                <wp:extent cx="551180" cy="198120"/>
+                <wp:effectExtent l="0" t="0" r="7620" b="5080"/>
+                <wp:wrapNone/>
+                <wp:docPr id="88" name="Text Box 88"/>
+                <wp:cNvGraphicFramePr/>
+                <a:graphic xmlns:a="http://schemas.openxmlformats.org/drawingml/2006/main">
+                  <a:graphicData uri="http://schemas.microsoft.com/office/word/2010/wordprocessingShape">
+                    <wps:wsp>
+                      <wps:cNvSpPr txBox="1"/>
+                      <wps:spPr>
+                        <a:xfrm>
+                          <a:off x="0" y="0"/>
+                          <a:ext cx="551180" cy="198120"/>
+                        </a:xfrm>
+                        <a:prstGeom prst="rect">
+                          <a:avLst/>
+                        </a:prstGeom>
+                        <a:solidFill>
+                          <a:schemeClr val="lt1"/>
+                        </a:solidFill>
+                        <a:ln w="6350">
+                          <a:noFill/>
+                        </a:ln>
+                      </wps:spPr>
+                      <wps:style>
+                        <a:lnRef idx="0">
+                          <a:schemeClr val="accent1"/>
+                        </a:lnRef>
+                        <a:fillRef idx="0">
+                          <a:schemeClr val="accent1"/>
+                        </a:fillRef>
+                        <a:effectRef idx="0">
+                          <a:schemeClr val="accent1"/>
+                        </a:effectRef>
+                        <a:fontRef idx="minor">
+                          <a:schemeClr val="dk1"/>
+                        </a:fontRef>
+                      </wps:style>
+                      <wps:txbx>
+                        <w:txbxContent>
+                          <w:p>
+                            <w:pPr>
+                              <w:rPr>
+                                <w:rFonts w:hint="default"/>
+                                <w:sz w:val="16"/>
+                                <w:szCs w:val="16"/>
+                                <w:lang w:val="en-US"/>
+                              </w:rPr>
+                            </w:pPr>
+                            <w:r>
+                              <w:rPr>
+                                <w:rFonts w:hint="default"/>
+                                <w:sz w:val="16"/>
+                                <w:szCs w:val="16"/>
+                                <w:lang w:val="en-US"/>
+                              </w:rPr>
+                              <w:t>Related</w:t>
+                            </w:r>
+                          </w:p>
+                        </w:txbxContent>
+                      </wps:txbx>
+                      <wps:bodyPr rot="0" spcFirstLastPara="0" vertOverflow="overflow" horzOverflow="overflow" vert="horz" wrap="square" lIns="91440" tIns="45720" rIns="91440" bIns="45720" numCol="1" spcCol="0" rtlCol="0" fromWordArt="0" anchor="t" anchorCtr="0" forceAA="0" compatLnSpc="1">
+                        <a:noAutofit/>
+                      </wps:bodyPr>
+                    </wps:wsp>
+                  </a:graphicData>
+                </a:graphic>
+              </wp:anchor>
+            </w:drawing>
+          </mc:Choice>
+          <mc:Fallback>
+            <w:pict>
+              <v:shape id="_x0000_s1026" o:spid="_x0000_s1026" o:spt="202" type="#_x0000_t202" style="position:absolute;left:0pt;margin-left:130.8pt;margin-top:150.05pt;height:15.6pt;width:43.4pt;z-index:251697152;mso-width-relative:page;mso-height-relative:page;" fillcolor="#FFFFFF [3201]" filled="t" stroked="f" coordsize="21600,21600" o:gfxdata="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">
+                <v:fill on="t" focussize="0,0"/>
+                <v:stroke on="f" weight="0.5pt"/>
+                <v:imagedata o:title=""/>
+                <o:lock v:ext="edit" aspectratio="f"/>
+                <v:textbox>
+                  <w:txbxContent>
+                    <w:p>
+                      <w:pPr>
+                        <w:rPr>
+                          <w:rFonts w:hint="default"/>
+                          <w:sz w:val="16"/>
+                          <w:szCs w:val="16"/>
+                          <w:lang w:val="en-US"/>
+                        </w:rPr>
+                      </w:pPr>
+                      <w:r>
+                        <w:rPr>
+                          <w:rFonts w:hint="default"/>
+                          <w:sz w:val="16"/>
+                          <w:szCs w:val="16"/>
+                          <w:lang w:val="en-US"/>
+                        </w:rPr>
+                        <w:t>Related</w:t>
+                      </w:r>
+                    </w:p>
+                  </w:txbxContent>
+                </v:textbox>
+              </v:shape>
+            </w:pict>
+          </mc:Fallback>
+        </mc:AlternateContent>
+      </w:r>
+      <w:r>
+        <w:rPr>
+          <w:sz w:val="24"/>
+        </w:rPr>
+        <mc:AlternateContent>
+          <mc:Choice Requires="wps">
+            <w:drawing>
+              <wp:anchor distT="0" distB="0" distL="114300" distR="114300" simplePos="0" relativeHeight="251696128" behindDoc="0" locked="0" layoutInCell="1" allowOverlap="1">
+                <wp:simplePos x="0" y="0"/>
+                <wp:positionH relativeFrom="column">
+                  <wp:posOffset>1603375</wp:posOffset>
+                </wp:positionH>
+                <wp:positionV relativeFrom="paragraph">
+                  <wp:posOffset>1894205</wp:posOffset>
+                </wp:positionV>
+                <wp:extent cx="713740" cy="3810"/>
+                <wp:effectExtent l="0" t="0" r="0" b="0"/>
+                <wp:wrapNone/>
+                <wp:docPr id="87" name="Straight Connector 87"/>
+                <wp:cNvGraphicFramePr/>
+                <a:graphic xmlns:a="http://schemas.openxmlformats.org/drawingml/2006/main">
+                  <a:graphicData uri="http://schemas.microsoft.com/office/word/2010/wordprocessingShape">
+                    <wps:wsp>
+                      <wps:cNvCnPr>
+                        <a:stCxn id="72" idx="3"/>
+                        <a:endCxn id="78" idx="1"/>
+                      </wps:cNvCnPr>
+                      <wps:spPr>
+                        <a:xfrm>
+                          <a:off x="2746375" y="4210050"/>
+                          <a:ext cx="713740" cy="3810"/>
+                        </a:xfrm>
+                        <a:prstGeom prst="line">
+                          <a:avLst/>
+                        </a:prstGeom>
+                      </wps:spPr>
+                      <wps:style>
+                        <a:lnRef idx="2">
+                          <a:schemeClr val="accent1"/>
+                        </a:lnRef>
+                        <a:fillRef idx="0">
+                          <a:srgbClr val="FFFFFF"/>
+                        </a:fillRef>
+                        <a:effectRef idx="0">
+                          <a:srgbClr val="FFFFFF"/>
+                        </a:effectRef>
+                        <a:fontRef idx="minor">
+                          <a:schemeClr val="tx1"/>
+                        </a:fontRef>
+                      </wps:style>
+                      <wps:bodyPr/>
+                    </wps:wsp>
+                  </a:graphicData>
+                </a:graphic>
+              </wp:anchor>
+            </w:drawing>
+          </mc:Choice>
+          <mc:Fallback>
+            <w:pict>
+              <v:line id="_x0000_s1026" o:spid="_x0000_s1026" o:spt="20" style="position:absolute;left:0pt;margin-left:126.25pt;margin-top:149.15pt;height:0.3pt;width:56.2pt;z-index:251696128;mso-width-relative:page;mso-height-relative:page;" filled="f" stroked="t" coordsize="21600,21600" o:gfxdata="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">
+                <v:fill on="f" focussize="0,0"/>
+                <v:stroke weight="1pt" color="#5B9BD5 [3204]" miterlimit="8" joinstyle="miter"/>
+                <v:imagedata o:title=""/>
+                <o:lock v:ext="edit" aspectratio="f"/>
+              </v:line>
+            </w:pict>
+          </mc:Fallback>
+        </mc:AlternateContent>
+      </w:r>
+      <w:r>
+        <w:rPr>
+          <w:sz w:val="24"/>
+        </w:rPr>
+        <mc:AlternateContent>
+          <mc:Choice Requires="wps">
+            <w:drawing>
+              <wp:anchor distT="0" distB="0" distL="114300" distR="114300" simplePos="0" relativeHeight="251694080" behindDoc="0" locked="0" layoutInCell="1" allowOverlap="1">
+                <wp:simplePos x="0" y="0"/>
+                <wp:positionH relativeFrom="column">
+                  <wp:posOffset>2710815</wp:posOffset>
+                </wp:positionH>
+                <wp:positionV relativeFrom="paragraph">
+                  <wp:posOffset>2152015</wp:posOffset>
+                </wp:positionV>
+                <wp:extent cx="0" cy="983615"/>
+                <wp:effectExtent l="6350" t="0" r="19050" b="6985"/>
+                <wp:wrapNone/>
+                <wp:docPr id="80" name="Straight Connector 80"/>
+                <wp:cNvGraphicFramePr/>
+                <a:graphic xmlns:a="http://schemas.openxmlformats.org/drawingml/2006/main">
+                  <a:graphicData uri="http://schemas.microsoft.com/office/word/2010/wordprocessingShape">
+                    <wps:wsp>
+                      <wps:cNvCnPr/>
+                      <wps:spPr>
+                        <a:xfrm>
+                          <a:off x="0" y="0"/>
+                          <a:ext cx="0" cy="983615"/>
+                        </a:xfrm>
+                        <a:prstGeom prst="line">
+                          <a:avLst/>
+                        </a:prstGeom>
+                      </wps:spPr>
+                      <wps:style>
+                        <a:lnRef idx="2">
+                          <a:schemeClr val="accent1"/>
+                        </a:lnRef>
+                        <a:fillRef idx="0">
+                          <a:srgbClr val="FFFFFF"/>
+                        </a:fillRef>
+                        <a:effectRef idx="0">
+                          <a:srgbClr val="FFFFFF"/>
+                        </a:effectRef>
+                        <a:fontRef idx="minor">
+                          <a:schemeClr val="tx1"/>
+                        </a:fontRef>
+                      </wps:style>
+                      <wps:bodyPr/>
+                    </wps:wsp>
+                  </a:graphicData>
+                </a:graphic>
+              </wp:anchor>
+            </w:drawing>
+          </mc:Choice>
+          <mc:Fallback>
+            <w:pict>
+              <v:line id="_x0000_s1026" o:spid="_x0000_s1026" o:spt="20" style="position:absolute;left:0pt;margin-left:213.45pt;margin-top:169.45pt;height:77.45pt;width:0pt;z-index:251694080;mso-width-relative:page;mso-height-relative:page;" filled="f" stroked="t" coordsize="21600,21600" o:gfxdata="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">
+                <v:fill on="f" focussize="0,0"/>
+                <v:stroke weight="1pt" color="#5B9BD5 [3204]" miterlimit="8" joinstyle="miter"/>
+                <v:imagedata o:title=""/>
+                <o:lock v:ext="edit" aspectratio="f"/>
+              </v:line>
+            </w:pict>
+          </mc:Fallback>
+        </mc:AlternateContent>
+      </w:r>
+      <w:r>
+        <w:rPr>
+          <w:sz w:val="24"/>
+        </w:rPr>
+        <mc:AlternateContent>
+          <mc:Choice Requires="wps">
+            <w:drawing>
+              <wp:anchor distT="0" distB="0" distL="114300" distR="114300" simplePos="0" relativeHeight="251693056" behindDoc="0" locked="0" layoutInCell="1" allowOverlap="1">
+                <wp:simplePos x="0" y="0"/>
+                <wp:positionH relativeFrom="column">
+                  <wp:posOffset>2317115</wp:posOffset>
+                </wp:positionH>
+                <wp:positionV relativeFrom="paragraph">
+                  <wp:posOffset>1663065</wp:posOffset>
+                </wp:positionV>
+                <wp:extent cx="889635" cy="469265"/>
+                <wp:effectExtent l="6350" t="6350" r="18415" b="6985"/>
+                <wp:wrapNone/>
+                <wp:docPr id="78" name="Text Box 78"/>
+                <wp:cNvGraphicFramePr/>
+                <a:graphic xmlns:a="http://schemas.openxmlformats.org/drawingml/2006/main">
+                  <a:graphicData uri="http://schemas.microsoft.com/office/word/2010/wordprocessingShape">
+                    <wps:wsp>
+                      <wps:cNvSpPr txBox="1"/>
+                      <wps:spPr>
+                        <a:xfrm>
+                          <a:off x="0" y="0"/>
+                          <a:ext cx="889635" cy="469265"/>
+                        </a:xfrm>
+                        <a:prstGeom prst="rect">
+                          <a:avLst/>
+                        </a:prstGeom>
+                        <a:solidFill>
+                          <a:schemeClr val="accent1">
+                            <a:lumMod val="60000"/>
+                            <a:lumOff val="40000"/>
+                          </a:schemeClr>
+                        </a:solidFill>
+                        <a:ln w="6350">
+                          <a:solidFill>
+                            <a:prstClr val="black"/>
+                          </a:solidFill>
+                        </a:ln>
+                      </wps:spPr>
+                      <wps:style>
+                        <a:lnRef idx="0">
+                          <a:schemeClr val="accent1"/>
+                        </a:lnRef>
+                        <a:fillRef idx="0">
+                          <a:schemeClr val="accent1"/>
+                        </a:fillRef>
+                        <a:effectRef idx="0">
+                          <a:schemeClr val="accent1"/>
+                        </a:effectRef>
+                        <a:fontRef idx="minor">
+                          <a:schemeClr val="dk1"/>
+                        </a:fontRef>
+                      </wps:style>
+                      <wps:txbx>
+                        <w:txbxContent>
+                          <w:p>
+                            <w:pPr>
+                              <w:jc w:val="both"/>
+                              <w:rPr>
+                                <w:rFonts w:hint="default"/>
+                                <w:sz w:val="16"/>
+                                <w:szCs w:val="16"/>
+                                <w:lang w:val="en-US"/>
+                              </w:rPr>
+                            </w:pPr>
+                            <w:r>
+                              <w:rPr>
+                                <w:rFonts w:hint="default"/>
+                                <w:sz w:val="16"/>
+                                <w:szCs w:val="16"/>
+                                <w:lang w:val="en-US"/>
+                              </w:rPr>
+                              <w:t>suspect 2</w:t>
+                            </w:r>
+                          </w:p>
+                        </w:txbxContent>
+                      </wps:txbx>
+                      <wps:bodyPr rot="0" spcFirstLastPara="0" vertOverflow="overflow" horzOverflow="overflow" vert="horz" wrap="square" lIns="91440" tIns="45720" rIns="91440" bIns="45720" numCol="1" spcCol="0" rtlCol="0" fromWordArt="0" anchor="t" anchorCtr="0" forceAA="0" compatLnSpc="1">
+                        <a:noAutofit/>
+                      </wps:bodyPr>
+                    </wps:wsp>
+                  </a:graphicData>
+                </a:graphic>
+              </wp:anchor>
+            </w:drawing>
+          </mc:Choice>
+          <mc:Fallback>
+            <w:pict>
+              <v:shape id="_x0000_s1026" o:spid="_x0000_s1026" o:spt="202" type="#_x0000_t202" style="position:absolute;left:0pt;margin-left:182.45pt;margin-top:130.95pt;height:36.95pt;width:70.05pt;z-index:251693056;mso-width-relative:page;mso-height-relative:page;" fillcolor="#9DC3E6 [1940]" filled="t" stroked="t" coordsize="21600,21600" o:gfxdata="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">
+                <v:fill on="t" focussize="0,0"/>
+                <v:stroke weight="0.5pt" color="#000000 [3204]" joinstyle="round"/>
+                <v:imagedata o:title=""/>
+                <o:lock v:ext="edit" aspectratio="f"/>
+                <v:textbox>
+                  <w:txbxContent>
+                    <w:p>
+                      <w:pPr>
+                        <w:jc w:val="both"/>
+                        <w:rPr>
+                          <w:rFonts w:hint="default"/>
+                          <w:sz w:val="16"/>
+                          <w:szCs w:val="16"/>
+                          <w:lang w:val="en-US"/>
+                        </w:rPr>
+                      </w:pPr>
+                      <w:r>
+                        <w:rPr>
+                          <w:rFonts w:hint="default"/>
+                          <w:sz w:val="16"/>
+                          <w:szCs w:val="16"/>
+                          <w:lang w:val="en-US"/>
+                        </w:rPr>
+                        <w:t>suspect 2</w:t>
+                      </w:r>
+                    </w:p>
+                  </w:txbxContent>
+                </v:textbox>
+              </v:shape>
+            </w:pict>
+          </mc:Fallback>
+        </mc:AlternateContent>
+      </w:r>
+      <w:r>
+        <w:rPr>
+          <w:sz w:val="24"/>
+        </w:rPr>
+        <mc:AlternateContent>
+          <mc:Choice Requires="wps">
+            <w:drawing>
+              <wp:anchor distT="0" distB="0" distL="114300" distR="114300" simplePos="0" relativeHeight="251695104" behindDoc="0" locked="0" layoutInCell="1" allowOverlap="1">
+                <wp:simplePos x="0" y="0"/>
+                <wp:positionH relativeFrom="column">
+                  <wp:posOffset>888365</wp:posOffset>
+                </wp:positionH>
+                <wp:positionV relativeFrom="paragraph">
+                  <wp:posOffset>2153920</wp:posOffset>
+                </wp:positionV>
+                <wp:extent cx="0" cy="736600"/>
+                <wp:effectExtent l="6350" t="0" r="19050" b="0"/>
+                <wp:wrapNone/>
+                <wp:docPr id="86" name="Straight Connector 86"/>
+                <wp:cNvGraphicFramePr/>
+                <a:graphic xmlns:a="http://schemas.openxmlformats.org/drawingml/2006/main">
+                  <a:graphicData uri="http://schemas.microsoft.com/office/word/2010/wordprocessingShape">
+                    <wps:wsp>
+                      <wps:cNvCnPr>
+                        <a:endCxn id="4" idx="0"/>
+                      </wps:cNvCnPr>
+                      <wps:spPr>
+                        <a:xfrm>
+                          <a:off x="0" y="0"/>
+                          <a:ext cx="0" cy="736600"/>
+                        </a:xfrm>
+                        <a:prstGeom prst="line">
+                          <a:avLst/>
+                        </a:prstGeom>
+                      </wps:spPr>
+                      <wps:style>
+                        <a:lnRef idx="2">
+                          <a:schemeClr val="accent1"/>
+                        </a:lnRef>
+                        <a:fillRef idx="0">
+                          <a:srgbClr val="FFFFFF"/>
+                        </a:fillRef>
+                        <a:effectRef idx="0">
+                          <a:srgbClr val="FFFFFF"/>
+                        </a:effectRef>
+                        <a:fontRef idx="minor">
+                          <a:schemeClr val="tx1"/>
+                        </a:fontRef>
+                      </wps:style>
+                      <wps:bodyPr/>
+                    </wps:wsp>
+                  </a:graphicData>
+                </a:graphic>
+              </wp:anchor>
+            </w:drawing>
+          </mc:Choice>
+          <mc:Fallback>
+            <w:pict>
+              <v:line id="_x0000_s1026" o:spid="_x0000_s1026" o:spt="20" style="position:absolute;left:0pt;margin-left:69.95pt;margin-top:169.6pt;height:58pt;width:0pt;z-index:251695104;mso-width-relative:page;mso-height-relative:page;" filled="f" stroked="t" coordsize="21600,21600" o:gfxdata="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">
+                <v:fill on="f" focussize="0,0"/>
+                <v:stroke weight="1pt" color="#5B9BD5 [3204]" miterlimit="8" joinstyle="miter"/>
+                <v:imagedata o:title=""/>
+                <o:lock v:ext="edit" aspectratio="f"/>
+              </v:line>
+            </w:pict>
+          </mc:Fallback>
+        </mc:AlternateContent>
+      </w:r>
+      <w:r>
+        <w:rPr>
+          <w:sz w:val="24"/>
+        </w:rPr>
+        <mc:AlternateContent>
+          <mc:Choice Requires="wps">
+            <w:drawing>
+              <wp:anchor distT="0" distB="0" distL="114300" distR="114300" simplePos="0" relativeHeight="251678720" behindDoc="0" locked="0" layoutInCell="1" allowOverlap="1">
+                <wp:simplePos x="0" y="0"/>
+                <wp:positionH relativeFrom="column">
+                  <wp:posOffset>-419100</wp:posOffset>
+                </wp:positionH>
+                <wp:positionV relativeFrom="paragraph">
+                  <wp:posOffset>5690870</wp:posOffset>
+                </wp:positionV>
+                <wp:extent cx="970915" cy="372110"/>
+                <wp:effectExtent l="6350" t="6350" r="13335" b="27940"/>
+                <wp:wrapNone/>
+                <wp:docPr id="54" name="Text Box 54"/>
+                <wp:cNvGraphicFramePr/>
+                <a:graphic xmlns:a="http://schemas.openxmlformats.org/drawingml/2006/main">
+                  <a:graphicData uri="http://schemas.microsoft.com/office/word/2010/wordprocessingShape">
+                    <wps:wsp>
+                      <wps:cNvSpPr txBox="1"/>
+                      <wps:spPr>
+                        <a:xfrm>
+                          <a:off x="0" y="0"/>
+                          <a:ext cx="970915" cy="372110"/>
+                        </a:xfrm>
+                        <a:prstGeom prst="rect">
+                          <a:avLst/>
+                        </a:prstGeom>
+                        <a:solidFill>
+                          <a:schemeClr val="accent1">
+                            <a:lumMod val="60000"/>
+                            <a:lumOff val="40000"/>
+                          </a:schemeClr>
+                        </a:solidFill>
+                        <a:ln w="6350">
+                          <a:solidFill>
+                            <a:prstClr val="black"/>
+                          </a:solidFill>
+                        </a:ln>
+                      </wps:spPr>
+                      <wps:style>
+                        <a:lnRef idx="0">
+                          <a:schemeClr val="accent1"/>
+                        </a:lnRef>
+                        <a:fillRef idx="0">
+                          <a:schemeClr val="accent1"/>
+                        </a:fillRef>
+                        <a:effectRef idx="0">
+                          <a:schemeClr val="accent1"/>
+                        </a:effectRef>
+                        <a:fontRef idx="minor">
+                          <a:schemeClr val="dk1"/>
+                        </a:fontRef>
+                      </wps:style>
+                      <wps:txbx>
+                        <w:txbxContent>
+                          <w:p>
+                            <w:pPr>
+                              <w:jc w:val="both"/>
+                              <w:rPr>
+                                <w:rFonts w:hint="default"/>
+                                <w:sz w:val="16"/>
+                                <w:szCs w:val="16"/>
+                                <w:lang w:val="en-US"/>
+                              </w:rPr>
+                            </w:pPr>
+                            <w:r>
+                              <w:rPr>
+                                <w:rFonts w:hint="default"/>
+                                <w:sz w:val="16"/>
+                                <w:szCs w:val="16"/>
+                                <w:lang w:val="en-US"/>
+                              </w:rPr>
+                              <w:t>Did suspect Go To Mong Kok?</w:t>
+                            </w:r>
+                          </w:p>
+                        </w:txbxContent>
+                      </wps:txbx>
+                      <wps:bodyPr rot="0" spcFirstLastPara="0" vertOverflow="overflow" horzOverflow="overflow" vert="horz" wrap="square" lIns="91440" tIns="45720" rIns="91440" bIns="45720" numCol="1" spcCol="0" rtlCol="0" fromWordArt="0" anchor="t" anchorCtr="0" forceAA="0" compatLnSpc="1">
+                        <a:noAutofit/>
+                      </wps:bodyPr>
+                    </wps:wsp>
+                  </a:graphicData>
+                </a:graphic>
+              </wp:anchor>
+            </w:drawing>
+          </mc:Choice>
+          <mc:Fallback>
+            <w:pict>
+              <v:shape id="_x0000_s1026" o:spid="_x0000_s1026" o:spt="202" type="#_x0000_t202" style="position:absolute;left:0pt;margin-left:-33pt;margin-top:448.1pt;height:29.3pt;width:76.45pt;z-index:251678720;mso-width-relative:page;mso-height-relative:page;" fillcolor="#9DC3E6 [1940]" filled="t" stroked="t" coordsize="21600,21600" o:gfxdata="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">
+                <v:fill on="t" focussize="0,0"/>
+                <v:stroke weight="0.5pt" color="#000000 [3204]" joinstyle="round"/>
+                <v:imagedata o:title=""/>
+                <o:lock v:ext="edit" aspectratio="f"/>
+                <v:textbox>
+                  <w:txbxContent>
+                    <w:p>
+                      <w:pPr>
+                        <w:jc w:val="both"/>
+                        <w:rPr>
+                          <w:rFonts w:hint="default"/>
+                          <w:sz w:val="16"/>
+                          <w:szCs w:val="16"/>
+                          <w:lang w:val="en-US"/>
+                        </w:rPr>
+                      </w:pPr>
+                      <w:r>
+                        <w:rPr>
+                          <w:rFonts w:hint="default"/>
+                          <w:sz w:val="16"/>
+                          <w:szCs w:val="16"/>
+                          <w:lang w:val="en-US"/>
+                        </w:rPr>
+                        <w:t>Did suspect Go To Mong Kok?</w:t>
+                      </w:r>
+                    </w:p>
+                  </w:txbxContent>
+                </v:textbox>
+              </v:shape>
+            </w:pict>
+          </mc:Fallback>
+        </mc:AlternateContent>
+      </w:r>
+      <w:r>
+        <w:rPr>
+          <w:sz w:val="24"/>
+        </w:rPr>
+        <mc:AlternateContent>
+          <mc:Choice Requires="wps">
+            <w:drawing>
+              <wp:anchor distT="0" distB="0" distL="114300" distR="114300" simplePos="0" relativeHeight="251692032" behindDoc="0" locked="0" layoutInCell="1" allowOverlap="1">
+                <wp:simplePos x="0" y="0"/>
+                <wp:positionH relativeFrom="column">
+                  <wp:posOffset>1000125</wp:posOffset>
+                </wp:positionH>
+                <wp:positionV relativeFrom="paragraph">
+                  <wp:posOffset>3384550</wp:posOffset>
+                </wp:positionV>
+                <wp:extent cx="227330" cy="374015"/>
+                <wp:effectExtent l="5715" t="3175" r="20955" b="3810"/>
+                <wp:wrapNone/>
+                <wp:docPr id="76" name="Straight Connector 76"/>
+                <wp:cNvGraphicFramePr/>
+                <a:graphic xmlns:a="http://schemas.openxmlformats.org/drawingml/2006/main">
+                  <a:graphicData uri="http://schemas.microsoft.com/office/word/2010/wordprocessingShape">
+                    <wps:wsp>
+                      <wps:cNvCnPr/>
+                      <wps:spPr>
+                        <a:xfrm>
+                          <a:off x="0" y="0"/>
+                          <a:ext cx="227330" cy="374015"/>
+                        </a:xfrm>
+                        <a:prstGeom prst="line">
+                          <a:avLst/>
+                        </a:prstGeom>
+                      </wps:spPr>
+                      <wps:style>
+                        <a:lnRef idx="2">
+                          <a:schemeClr val="accent1"/>
+                        </a:lnRef>
+                        <a:fillRef idx="0">
+                          <a:srgbClr val="FFFFFF"/>
+                        </a:fillRef>
+                        <a:effectRef idx="0">
+                          <a:srgbClr val="FFFFFF"/>
+                        </a:effectRef>
+                        <a:fontRef idx="minor">
+                          <a:schemeClr val="tx1"/>
+                        </a:fontRef>
+                      </wps:style>
+                      <wps:bodyPr/>
+                    </wps:wsp>
+                  </a:graphicData>
+                </a:graphic>
+              </wp:anchor>
+            </w:drawing>
+          </mc:Choice>
+          <mc:Fallback>
+            <w:pict>
+              <v:line id="_x0000_s1026" o:spid="_x0000_s1026" o:spt="20" style="position:absolute;left:0pt;margin-left:78.75pt;margin-top:266.5pt;height:29.45pt;width:17.9pt;z-index:251692032;mso-width-relative:page;mso-height-relative:page;" filled="f" stroked="t" coordsize="21600,21600" o:gfxdata="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">
+                <v:fill on="f" focussize="0,0"/>
+                <v:stroke weight="1pt" color="#5B9BD5 [3204]" miterlimit="8" joinstyle="miter"/>
+                <v:imagedata o:title=""/>
+                <o:lock v:ext="edit" aspectratio="f"/>
+              </v:line>
+            </w:pict>
+          </mc:Fallback>
+        </mc:AlternateContent>
+      </w:r>
+      <w:r>
+        <w:rPr>
+          <w:sz w:val="24"/>
+        </w:rPr>
+        <mc:AlternateContent>
+          <mc:Choice Requires="wps">
+            <w:drawing>
+              <wp:anchor distT="0" distB="0" distL="114300" distR="114300" simplePos="0" relativeHeight="251661312" behindDoc="0" locked="0" layoutInCell="1" allowOverlap="1">
+                <wp:simplePos x="0" y="0"/>
+                <wp:positionH relativeFrom="column">
+                  <wp:posOffset>381635</wp:posOffset>
+                </wp:positionH>
+                <wp:positionV relativeFrom="paragraph">
+                  <wp:posOffset>2890520</wp:posOffset>
+                </wp:positionV>
+                <wp:extent cx="1012825" cy="478790"/>
+                <wp:effectExtent l="6350" t="6350" r="22225" b="22860"/>
+                <wp:wrapNone/>
+                <wp:docPr id="4" name="Text Box 4"/>
+                <wp:cNvGraphicFramePr/>
+                <a:graphic xmlns:a="http://schemas.openxmlformats.org/drawingml/2006/main">
+                  <a:graphicData uri="http://schemas.microsoft.com/office/word/2010/wordprocessingShape">
+                    <wps:wsp>
+                      <wps:cNvSpPr txBox="1"/>
+                      <wps:spPr>
+                        <a:xfrm>
+                          <a:off x="0" y="0"/>
+                          <a:ext cx="1012825" cy="478790"/>
+                        </a:xfrm>
+                        <a:prstGeom prst="rect">
+                          <a:avLst/>
+                        </a:prstGeom>
+                        <a:solidFill>
+                          <a:schemeClr val="accent1">
+                            <a:lumMod val="60000"/>
+                            <a:lumOff val="40000"/>
+                          </a:schemeClr>
+                        </a:solidFill>
+                        <a:ln w="6350">
+                          <a:solidFill>
+                            <a:prstClr val="black"/>
+                          </a:solidFill>
+                        </a:ln>
+                      </wps:spPr>
+                      <wps:style>
+                        <a:lnRef idx="0">
+                          <a:schemeClr val="accent1"/>
+                        </a:lnRef>
+                        <a:fillRef idx="0">
+                          <a:schemeClr val="accent1"/>
+                        </a:fillRef>
+                        <a:effectRef idx="0">
+                          <a:schemeClr val="accent1"/>
+                        </a:effectRef>
+                        <a:fontRef idx="minor">
+                          <a:schemeClr val="dk1"/>
+                        </a:fontRef>
+                      </wps:style>
+                      <wps:txbx>
+                        <w:txbxContent>
+                          <w:p>
+                            <w:pPr>
+                              <w:jc w:val="center"/>
+                              <w:rPr>
+                                <w:rFonts w:hint="default"/>
+                                <w:sz w:val="16"/>
+                                <w:szCs w:val="16"/>
+                                <w:lang w:val="en-US"/>
+                              </w:rPr>
+                            </w:pPr>
+                            <w:r>
+                              <w:rPr>
+                                <w:rFonts w:hint="default"/>
+                                <w:sz w:val="16"/>
+                                <w:szCs w:val="16"/>
+                                <w:lang w:val="en-US"/>
+                              </w:rPr>
+                              <w:t>Did suspect Deposit $280,000 cash to bank?</w:t>
+                            </w:r>
+                          </w:p>
+                        </w:txbxContent>
+                      </wps:txbx>
+                      <wps:bodyPr rot="0" spcFirstLastPara="0" vertOverflow="overflow" horzOverflow="overflow" vert="horz" wrap="square" lIns="91440" tIns="45720" rIns="91440" bIns="45720" numCol="1" spcCol="0" rtlCol="0" fromWordArt="0" anchor="t" anchorCtr="0" forceAA="0" compatLnSpc="1">
+                        <a:noAutofit/>
+                      </wps:bodyPr>
+                    </wps:wsp>
+                  </a:graphicData>
+                </a:graphic>
+              </wp:anchor>
+            </w:drawing>
+          </mc:Choice>
+          <mc:Fallback>
+            <w:pict>
+              <v:shape id="_x0000_s1026" o:spid="_x0000_s1026" o:spt="202" type="#_x0000_t202" style="position:absolute;left:0pt;margin-left:30.05pt;margin-top:227.6pt;height:37.7pt;width:79.75pt;z-index:251661312;mso-width-relative:page;mso-height-relative:page;" fillcolor="#9DC3E6 [1940]" filled="t" stroked="t" coordsize="21600,21600" o:gfxdata="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">
+                <v:fill on="t" focussize="0,0"/>
+                <v:stroke weight="0.5pt" color="#000000 [3204]" joinstyle="round"/>
+                <v:imagedata o:title=""/>
+                <o:lock v:ext="edit" aspectratio="f"/>
+                <v:textbox>
+                  <w:txbxContent>
+                    <w:p>
+                      <w:pPr>
+                        <w:jc w:val="center"/>
+                        <w:rPr>
+                          <w:rFonts w:hint="default"/>
+                          <w:sz w:val="16"/>
+                          <w:szCs w:val="16"/>
+                          <w:lang w:val="en-US"/>
+                        </w:rPr>
+                      </w:pPr>
+                      <w:r>
+                        <w:rPr>
+                          <w:rFonts w:hint="default"/>
+                          <w:sz w:val="16"/>
+                          <w:szCs w:val="16"/>
+                          <w:lang w:val="en-US"/>
+                        </w:rPr>
+                        <w:t>Did suspect Deposit $280,000 cash to bank?</w:t>
+                      </w:r>
+                    </w:p>
+                  </w:txbxContent>
+                </v:textbox>
+              </v:shape>
+            </w:pict>
+          </mc:Fallback>
+        </mc:AlternateContent>
+      </w:r>
+      <w:r>
+        <w:rPr>
+          <w:sz w:val="24"/>
+        </w:rPr>
+        <mc:AlternateContent>
+          <mc:Choice Requires="wps">
+            <w:drawing>
+              <wp:anchor distT="0" distB="0" distL="114300" distR="114300" simplePos="0" relativeHeight="251684864" behindDoc="0" locked="0" layoutInCell="1" allowOverlap="1">
+                <wp:simplePos x="0" y="0"/>
+                <wp:positionH relativeFrom="column">
+                  <wp:posOffset>942340</wp:posOffset>
+                </wp:positionH>
+                <wp:positionV relativeFrom="paragraph">
+                  <wp:posOffset>4495165</wp:posOffset>
+                </wp:positionV>
+                <wp:extent cx="328930" cy="222250"/>
+                <wp:effectExtent l="0" t="0" r="1270" b="6350"/>
+                <wp:wrapNone/>
+                <wp:docPr id="63" name="Text Box 63"/>
+                <wp:cNvGraphicFramePr/>
+                <a:graphic xmlns:a="http://schemas.openxmlformats.org/drawingml/2006/main">
+                  <a:graphicData uri="http://schemas.microsoft.com/office/word/2010/wordprocessingShape">
+                    <wps:wsp>
+                      <wps:cNvSpPr txBox="1"/>
+                      <wps:spPr>
+                        <a:xfrm>
+                          <a:off x="0" y="0"/>
+                          <a:ext cx="328930" cy="222250"/>
+                        </a:xfrm>
+                        <a:prstGeom prst="rect">
+                          <a:avLst/>
+                        </a:prstGeom>
+                        <a:solidFill>
+                          <a:schemeClr val="lt1"/>
+                        </a:solidFill>
+                        <a:ln w="6350">
+                          <a:noFill/>
+                        </a:ln>
+                      </wps:spPr>
+                      <wps:style>
+                        <a:lnRef idx="0">
+                          <a:schemeClr val="accent1"/>
+                        </a:lnRef>
+                        <a:fillRef idx="0">
+                          <a:schemeClr val="accent1"/>
+                        </a:fillRef>
+                        <a:effectRef idx="0">
+                          <a:schemeClr val="accent1"/>
+                        </a:effectRef>
+                        <a:fontRef idx="minor">
+                          <a:schemeClr val="dk1"/>
+                        </a:fontRef>
+                      </wps:style>
+                      <wps:txbx>
+                        <w:txbxContent>
+                          <w:p>
+                            <w:pPr>
+                              <w:jc w:val="center"/>
+                              <w:rPr>
+                                <w:rFonts w:hint="default"/>
+                                <w:lang w:val="en-US"/>
+                              </w:rPr>
+                            </w:pPr>
+                            <w:r>
+                              <w:rPr>
+                                <w:rFonts w:hint="default"/>
+                                <w:sz w:val="16"/>
+                                <w:szCs w:val="16"/>
+                                <w:lang w:val="en-US"/>
+                              </w:rPr>
+                              <w:t>No</w:t>
+                            </w:r>
+                          </w:p>
+                        </w:txbxContent>
+                      </wps:txbx>
+                      <wps:bodyPr rot="0" spcFirstLastPara="0" vertOverflow="overflow" horzOverflow="overflow" vert="horz" wrap="square" lIns="91440" tIns="45720" rIns="91440" bIns="45720" numCol="1" spcCol="0" rtlCol="0" fromWordArt="0" anchor="t" anchorCtr="0" forceAA="0" compatLnSpc="1">
+                        <a:noAutofit/>
+                      </wps:bodyPr>
+                    </wps:wsp>
+                  </a:graphicData>
+                </a:graphic>
+              </wp:anchor>
+            </w:drawing>
+          </mc:Choice>
+          <mc:Fallback>
+            <w:pict>
+              <v:shape id="_x0000_s1026" o:spid="_x0000_s1026" o:spt="202" type="#_x0000_t202" style="position:absolute;left:0pt;margin-left:74.2pt;margin-top:353.95pt;height:17.5pt;width:25.9pt;z-index:251684864;mso-width-relative:page;mso-height-relative:page;" fillcolor="#FFFFFF [3201]" filled="t" stroked="f" coordsize="21600,21600" o:gfxdata="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">
+                <v:fill on="t" focussize="0,0"/>
+                <v:stroke on="f" weight="0.5pt"/>
+                <v:imagedata o:title=""/>
+                <o:lock v:ext="edit" aspectratio="f"/>
+                <v:textbox>
+                  <w:txbxContent>
+                    <w:p>
+                      <w:pPr>
+                        <w:jc w:val="center"/>
+                        <w:rPr>
+                          <w:rFonts w:hint="default"/>
+                          <w:lang w:val="en-US"/>
+                        </w:rPr>
+                      </w:pPr>
+                      <w:r>
+                        <w:rPr>
+                          <w:rFonts w:hint="default"/>
+                          <w:sz w:val="16"/>
+                          <w:szCs w:val="16"/>
+                          <w:lang w:val="en-US"/>
+                        </w:rPr>
+                        <w:t>No</w:t>
+                      </w:r>
+                    </w:p>
+                  </w:txbxContent>
+                </v:textbox>
+              </v:shape>
+            </w:pict>
+          </mc:Fallback>
+        </mc:AlternateContent>
+      </w:r>
+      <w:r>
+        <w:rPr>
+          <w:sz w:val="24"/>
+        </w:rPr>
+        <mc:AlternateContent>
+          <mc:Choice Requires="wps">
+            <w:drawing>
+              <wp:anchor distT="0" distB="0" distL="114300" distR="114300" simplePos="0" relativeHeight="251675648" behindDoc="0" locked="0" layoutInCell="1" allowOverlap="1">
+                <wp:simplePos x="0" y="0"/>
+                <wp:positionH relativeFrom="column">
+                  <wp:posOffset>658495</wp:posOffset>
+                </wp:positionH>
+                <wp:positionV relativeFrom="paragraph">
+                  <wp:posOffset>4375785</wp:posOffset>
+                </wp:positionV>
+                <wp:extent cx="354965" cy="441960"/>
+                <wp:effectExtent l="5080" t="3810" r="20955" b="11430"/>
+                <wp:wrapNone/>
+                <wp:docPr id="52" name="Straight Connector 52"/>
+                <wp:cNvGraphicFramePr/>
+                <a:graphic xmlns:a="http://schemas.openxmlformats.org/drawingml/2006/main">
+                  <a:graphicData uri="http://schemas.microsoft.com/office/word/2010/wordprocessingShape">
+                    <wps:wsp>
+                      <wps:cNvCnPr/>
+                      <wps:spPr>
+                        <a:xfrm>
+                          <a:off x="0" y="0"/>
+                          <a:ext cx="354965" cy="441960"/>
+                        </a:xfrm>
+                        <a:prstGeom prst="line">
+                          <a:avLst/>
+                        </a:prstGeom>
+                      </wps:spPr>
+                      <wps:style>
+                        <a:lnRef idx="2">
+                          <a:schemeClr val="accent1"/>
+                        </a:lnRef>
+                        <a:fillRef idx="0">
+                          <a:srgbClr val="FFFFFF"/>
+                        </a:fillRef>
+                        <a:effectRef idx="0">
+                          <a:srgbClr val="FFFFFF"/>
+                        </a:effectRef>
+                        <a:fontRef idx="minor">
+                          <a:schemeClr val="tx1"/>
+                        </a:fontRef>
+                      </wps:style>
+                      <wps:bodyPr/>
+                    </wps:wsp>
+                  </a:graphicData>
+                </a:graphic>
+              </wp:anchor>
+            </w:drawing>
+          </mc:Choice>
+          <mc:Fallback>
+            <w:pict>
+              <v:line id="_x0000_s1026" o:spid="_x0000_s1026" o:spt="20" style="position:absolute;left:0pt;margin-left:51.85pt;margin-top:344.55pt;height:34.8pt;width:27.95pt;z-index:251675648;mso-width-relative:page;mso-height-relative:page;" filled="f" stroked="t" coordsize="21600,21600" o:gfxdata="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">
+                <v:fill on="f" focussize="0,0"/>
+                <v:stroke weight="1pt" color="#5B9BD5 [3204]" miterlimit="8" joinstyle="miter"/>
+                <v:imagedata o:title=""/>
+                <o:lock v:ext="edit" aspectratio="f"/>
+              </v:line>
+            </w:pict>
+          </mc:Fallback>
+        </mc:AlternateContent>
+      </w:r>
+      <w:r>
+        <w:rPr>
+          <w:sz w:val="24"/>
+        </w:rPr>
+        <mc:AlternateContent>
+          <mc:Choice Requires="wps">
+            <w:drawing>
+              <wp:anchor distT="0" distB="0" distL="114300" distR="114300" simplePos="0" relativeHeight="251681792" behindDoc="0" locked="0" layoutInCell="1" allowOverlap="1">
+                <wp:simplePos x="0" y="0"/>
+                <wp:positionH relativeFrom="column">
+                  <wp:posOffset>50800</wp:posOffset>
+                </wp:positionH>
+                <wp:positionV relativeFrom="paragraph">
+                  <wp:posOffset>4428490</wp:posOffset>
+                </wp:positionV>
+                <wp:extent cx="394970" cy="222885"/>
+                <wp:effectExtent l="0" t="0" r="11430" b="5715"/>
+                <wp:wrapNone/>
+                <wp:docPr id="59" name="Text Box 59"/>
+                <wp:cNvGraphicFramePr/>
+                <a:graphic xmlns:a="http://schemas.openxmlformats.org/drawingml/2006/main">
+                  <a:graphicData uri="http://schemas.microsoft.com/office/word/2010/wordprocessingShape">
+                    <wps:wsp>
+                      <wps:cNvSpPr txBox="1"/>
+                      <wps:spPr>
+                        <a:xfrm>
+                          <a:off x="0" y="0"/>
+                          <a:ext cx="394970" cy="222885"/>
+                        </a:xfrm>
+                        <a:prstGeom prst="rect">
+                          <a:avLst/>
+                        </a:prstGeom>
+                        <a:solidFill>
+                          <a:schemeClr val="lt1"/>
+                        </a:solidFill>
+                        <a:ln w="6350">
+                          <a:noFill/>
+                        </a:ln>
+                      </wps:spPr>
+                      <wps:style>
+                        <a:lnRef idx="0">
+                          <a:schemeClr val="accent1"/>
+                        </a:lnRef>
+                        <a:fillRef idx="0">
+                          <a:schemeClr val="accent1"/>
+                        </a:fillRef>
+                        <a:effectRef idx="0">
+                          <a:schemeClr val="accent1"/>
+                        </a:effectRef>
+                        <a:fontRef idx="minor">
+                          <a:schemeClr val="dk1"/>
+                        </a:fontRef>
+                      </wps:style>
+                      <wps:txbx>
+                        <w:txbxContent>
+                          <w:p>
+                            <w:pPr>
+                              <w:rPr>
+                                <w:rFonts w:hint="default"/>
+                                <w:sz w:val="16"/>
+                                <w:szCs w:val="16"/>
+                                <w:lang w:val="en-US"/>
+                              </w:rPr>
+                            </w:pPr>
+                            <w:r>
+                              <w:rPr>
+                                <w:rFonts w:hint="default"/>
+                                <w:sz w:val="16"/>
+                                <w:szCs w:val="16"/>
+                                <w:lang w:val="en-US"/>
+                              </w:rPr>
+                              <w:t>Yes</w:t>
+                            </w:r>
+                          </w:p>
+                        </w:txbxContent>
+                      </wps:txbx>
+                      <wps:bodyPr rot="0" spcFirstLastPara="0" vertOverflow="overflow" horzOverflow="overflow" vert="horz" wrap="square" lIns="91440" tIns="45720" rIns="91440" bIns="45720" numCol="1" spcCol="0" rtlCol="0" fromWordArt="0" anchor="t" anchorCtr="0" forceAA="0" compatLnSpc="1">
+                        <a:noAutofit/>
+                      </wps:bodyPr>
+                    </wps:wsp>
+                  </a:graphicData>
+                </a:graphic>
+              </wp:anchor>
+            </w:drawing>
+          </mc:Choice>
+          <mc:Fallback>
+            <w:pict>
+              <v:shape id="_x0000_s1026" o:spid="_x0000_s1026" o:spt="202" type="#_x0000_t202" style="position:absolute;left:0pt;margin-left:4pt;margin-top:348.7pt;height:17.55pt;width:31.1pt;z-index:251681792;mso-width-relative:page;mso-height-relative:page;" fillcolor="#FFFFFF [3201]" filled="t" stroked="f" coordsize="21600,21600" o:gfxdata="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">
+                <v:fill on="t" focussize="0,0"/>
+                <v:stroke on="f" weight="0.5pt"/>
+                <v:imagedata o:title=""/>
+                <o:lock v:ext="edit" aspectratio="f"/>
+                <v:textbox>
+                  <w:txbxContent>
+                    <w:p>
+                      <w:pPr>
+                        <w:rPr>
+                          <w:rFonts w:hint="default"/>
+                          <w:sz w:val="16"/>
+                          <w:szCs w:val="16"/>
+                          <w:lang w:val="en-US"/>
+                        </w:rPr>
+                      </w:pPr>
+                      <w:r>
+                        <w:rPr>
+                          <w:rFonts w:hint="default"/>
+                          <w:sz w:val="16"/>
+                          <w:szCs w:val="16"/>
+                          <w:lang w:val="en-US"/>
+                        </w:rPr>
+                        <w:t>Yes</w:t>
+                      </w:r>
+                    </w:p>
+                  </w:txbxContent>
+                </v:textbox>
+              </v:shape>
+            </w:pict>
+          </mc:Fallback>
+        </mc:AlternateContent>
+      </w:r>
+      <w:r>
+        <w:rPr>
+          <w:sz w:val="24"/>
+        </w:rPr>
+        <mc:AlternateContent>
+          <mc:Choice Requires="wps">
+            <w:drawing>
+              <wp:anchor distT="0" distB="0" distL="114300" distR="114300" simplePos="0" relativeHeight="251673600" behindDoc="0" locked="0" layoutInCell="1" allowOverlap="1">
+                <wp:simplePos x="0" y="0"/>
+                <wp:positionH relativeFrom="column">
+                  <wp:posOffset>378460</wp:posOffset>
+                </wp:positionH>
+                <wp:positionV relativeFrom="paragraph">
+                  <wp:posOffset>4358640</wp:posOffset>
+                </wp:positionV>
+                <wp:extent cx="238760" cy="439420"/>
+                <wp:effectExtent l="5715" t="3175" r="9525" b="14605"/>
+                <wp:wrapNone/>
+                <wp:docPr id="47" name="Straight Connector 47"/>
+                <wp:cNvGraphicFramePr/>
+                <a:graphic xmlns:a="http://schemas.openxmlformats.org/drawingml/2006/main">
+                  <a:graphicData uri="http://schemas.microsoft.com/office/word/2010/wordprocessingShape">
+                    <wps:wsp>
+                      <wps:cNvCnPr/>
+                      <wps:spPr>
+                        <a:xfrm flipH="1">
+                          <a:off x="0" y="0"/>
+                          <a:ext cx="238760" cy="439420"/>
+                        </a:xfrm>
+                        <a:prstGeom prst="line">
+                          <a:avLst/>
+                        </a:prstGeom>
+                      </wps:spPr>
+                      <wps:style>
+                        <a:lnRef idx="2">
+                          <a:schemeClr val="accent1"/>
+                        </a:lnRef>
+                        <a:fillRef idx="0">
+                          <a:srgbClr val="FFFFFF"/>
+                        </a:fillRef>
+                        <a:effectRef idx="0">
+                          <a:srgbClr val="FFFFFF"/>
+                        </a:effectRef>
+                        <a:fontRef idx="minor">
+                          <a:schemeClr val="tx1"/>
+                        </a:fontRef>
+                      </wps:style>
+                      <wps:bodyPr/>
+                    </wps:wsp>
+                  </a:graphicData>
+                </a:graphic>
+              </wp:anchor>
+            </w:drawing>
+          </mc:Choice>
+          <mc:Fallback>
+            <w:pict>
+              <v:line id="_x0000_s1026" o:spid="_x0000_s1026" o:spt="20" style="position:absolute;left:0pt;flip:x;margin-left:29.8pt;margin-top:343.2pt;height:34.6pt;width:18.8pt;z-index:251673600;mso-width-relative:page;mso-height-relative:page;" filled="f" stroked="t" coordsize="21600,21600" o:gfxdata="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">
+                <v:fill on="f" focussize="0,0"/>
+                <v:stroke weight="1pt" color="#5B9BD5 [3204]" miterlimit="8" joinstyle="miter"/>
+                <v:imagedata o:title=""/>
+                <o:lock v:ext="edit" aspectratio="f"/>
+              </v:line>
+            </w:pict>
+          </mc:Fallback>
+        </mc:AlternateContent>
+      </w:r>
+      <w:r>
+        <w:rPr>
+          <w:sz w:val="24"/>
+        </w:rPr>
+        <mc:AlternateContent>
+          <mc:Choice Requires="wps">
+            <w:drawing>
+              <wp:anchor distT="0" distB="0" distL="114300" distR="114300" simplePos="0" relativeHeight="251686912" behindDoc="0" locked="0" layoutInCell="1" allowOverlap="1">
+                <wp:simplePos x="0" y="0"/>
+                <wp:positionH relativeFrom="column">
+                  <wp:posOffset>66040</wp:posOffset>
+                </wp:positionH>
+                <wp:positionV relativeFrom="paragraph">
+                  <wp:posOffset>6069965</wp:posOffset>
+                </wp:positionV>
+                <wp:extent cx="31115" cy="439420"/>
+                <wp:effectExtent l="6350" t="635" r="13335" b="17145"/>
+                <wp:wrapNone/>
+                <wp:docPr id="66" name="Straight Connector 66"/>
+                <wp:cNvGraphicFramePr/>
+                <a:graphic xmlns:a="http://schemas.openxmlformats.org/drawingml/2006/main">
+                  <a:graphicData uri="http://schemas.microsoft.com/office/word/2010/wordprocessingShape">
+                    <wps:wsp>
+                      <wps:cNvCnPr/>
+                      <wps:spPr>
+                        <a:xfrm flipH="1">
+                          <a:off x="0" y="0"/>
+                          <a:ext cx="31115" cy="439420"/>
+                        </a:xfrm>
+                        <a:prstGeom prst="line">
+                          <a:avLst/>
+                        </a:prstGeom>
+                      </wps:spPr>
+                      <wps:style>
+                        <a:lnRef idx="2">
+                          <a:schemeClr val="accent1"/>
+                        </a:lnRef>
+                        <a:fillRef idx="0">
+                          <a:srgbClr val="FFFFFF"/>
+                        </a:fillRef>
+                        <a:effectRef idx="0">
+                          <a:srgbClr val="FFFFFF"/>
+                        </a:effectRef>
+                        <a:fontRef idx="minor">
+                          <a:schemeClr val="tx1"/>
+                        </a:fontRef>
+                      </wps:style>
+                      <wps:bodyPr/>
+                    </wps:wsp>
+                  </a:graphicData>
+                </a:graphic>
+              </wp:anchor>
+            </w:drawing>
+          </mc:Choice>
+          <mc:Fallback>
+            <w:pict>
+              <v:line id="_x0000_s1026" o:spid="_x0000_s1026" o:spt="20" style="position:absolute;left:0pt;flip:x;margin-left:5.2pt;margin-top:477.95pt;height:34.6pt;width:2.45pt;z-index:251686912;mso-width-relative:page;mso-height-relative:page;" filled="f" stroked="t" coordsize="21600,21600" o:gfxdata="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">
+                <v:fill on="f" focussize="0,0"/>
+                <v:stroke weight="1pt" color="#5B9BD5 [3204]" miterlimit="8" joinstyle="miter"/>
+                <v:imagedata o:title=""/>
+                <o:lock v:ext="edit" aspectratio="f"/>
+              </v:line>
+            </w:pict>
+          </mc:Fallback>
+        </mc:AlternateContent>
+      </w:r>
+      <w:r>
+        <w:rPr>
+          <w:sz w:val="24"/>
+        </w:rPr>
+        <mc:AlternateContent>
+          <mc:Choice Requires="wps">
+            <w:drawing>
+              <wp:anchor distT="0" distB="0" distL="114300" distR="114300" simplePos="0" relativeHeight="251679744" behindDoc="0" locked="0" layoutInCell="1" allowOverlap="1">
+                <wp:simplePos x="0" y="0"/>
+                <wp:positionH relativeFrom="column">
+                  <wp:posOffset>563245</wp:posOffset>
+                </wp:positionH>
+                <wp:positionV relativeFrom="paragraph">
+                  <wp:posOffset>5437505</wp:posOffset>
+                </wp:positionV>
+                <wp:extent cx="295275" cy="253365"/>
+                <wp:effectExtent l="4445" t="5080" r="5080" b="20955"/>
+                <wp:wrapNone/>
+                <wp:docPr id="58" name="Straight Connector 58"/>
+                <wp:cNvGraphicFramePr/>
+                <a:graphic xmlns:a="http://schemas.openxmlformats.org/drawingml/2006/main">
+                  <a:graphicData uri="http://schemas.microsoft.com/office/word/2010/wordprocessingShape">
+                    <wps:wsp>
+                      <wps:cNvCnPr>
+                        <a:endCxn id="57" idx="0"/>
+                      </wps:cNvCnPr>
+                      <wps:spPr>
+                        <a:xfrm>
+                          <a:off x="0" y="0"/>
+                          <a:ext cx="295275" cy="253365"/>
+                        </a:xfrm>
+                        <a:prstGeom prst="line">
+                          <a:avLst/>
+                        </a:prstGeom>
+                      </wps:spPr>
+                      <wps:style>
+                        <a:lnRef idx="2">
+                          <a:schemeClr val="accent1"/>
+                        </a:lnRef>
+                        <a:fillRef idx="0">
+                          <a:srgbClr val="FFFFFF"/>
+                        </a:fillRef>
+                        <a:effectRef idx="0">
+                          <a:srgbClr val="FFFFFF"/>
+                        </a:effectRef>
+                        <a:fontRef idx="minor">
+                          <a:schemeClr val="tx1"/>
+                        </a:fontRef>
+                      </wps:style>
+                      <wps:bodyPr/>
+                    </wps:wsp>
+                  </a:graphicData>
+                </a:graphic>
+              </wp:anchor>
+            </w:drawing>
+          </mc:Choice>
+          <mc:Fallback>
+            <w:pict>
+              <v:line id="_x0000_s1026" o:spid="_x0000_s1026" o:spt="20" style="position:absolute;left:0pt;margin-left:44.35pt;margin-top:428.15pt;height:19.95pt;width:23.25pt;z-index:251679744;mso-width-relative:page;mso-height-relative:page;" filled="f" stroked="t" coordsize="21600,21600" o:gfxdata="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">
+                <v:fill on="f" focussize="0,0"/>
+                <v:stroke weight="1pt" color="#5B9BD5 [3204]" miterlimit="8" joinstyle="miter"/>
+                <v:imagedata o:title=""/>
+                <o:lock v:ext="edit" aspectratio="f"/>
+              </v:line>
+            </w:pict>
+          </mc:Fallback>
+        </mc:AlternateContent>
+      </w:r>
+      <w:r>
+        <w:rPr>
+          <w:sz w:val="24"/>
+        </w:rPr>
+        <mc:AlternateContent>
+          <mc:Choice Requires="wps">
+            <w:drawing>
+              <wp:anchor distT="0" distB="0" distL="114300" distR="114300" simplePos="0" relativeHeight="251677696" behindDoc="0" locked="0" layoutInCell="1" allowOverlap="1">
+                <wp:simplePos x="0" y="0"/>
+                <wp:positionH relativeFrom="column">
+                  <wp:posOffset>56515</wp:posOffset>
+                </wp:positionH>
+                <wp:positionV relativeFrom="paragraph">
+                  <wp:posOffset>5445125</wp:posOffset>
+                </wp:positionV>
+                <wp:extent cx="102870" cy="238125"/>
+                <wp:effectExtent l="5715" t="2540" r="18415" b="13335"/>
+                <wp:wrapNone/>
+                <wp:docPr id="56" name="Straight Connector 56"/>
+                <wp:cNvGraphicFramePr/>
+                <a:graphic xmlns:a="http://schemas.openxmlformats.org/drawingml/2006/main">
+                  <a:graphicData uri="http://schemas.microsoft.com/office/word/2010/wordprocessingShape">
+                    <wps:wsp>
+                      <wps:cNvCnPr/>
+                      <wps:spPr>
+                        <a:xfrm flipH="1">
+                          <a:off x="0" y="0"/>
+                          <a:ext cx="102870" cy="238125"/>
+                        </a:xfrm>
+                        <a:prstGeom prst="line">
+                          <a:avLst/>
+                        </a:prstGeom>
+                      </wps:spPr>
+                      <wps:style>
+                        <a:lnRef idx="2">
+                          <a:schemeClr val="accent1"/>
+                        </a:lnRef>
+                        <a:fillRef idx="0">
+                          <a:srgbClr val="FFFFFF"/>
+                        </a:fillRef>
+                        <a:effectRef idx="0">
+                          <a:srgbClr val="FFFFFF"/>
+                        </a:effectRef>
+                        <a:fontRef idx="minor">
+                          <a:schemeClr val="tx1"/>
+                        </a:fontRef>
+                      </wps:style>
+                      <wps:bodyPr/>
+                    </wps:wsp>
+                  </a:graphicData>
+                </a:graphic>
+              </wp:anchor>
+            </w:drawing>
+          </mc:Choice>
+          <mc:Fallback>
+            <w:pict>
+              <v:line id="_x0000_s1026" o:spid="_x0000_s1026" o:spt="20" style="position:absolute;left:0pt;flip:x;margin-left:4.45pt;margin-top:428.75pt;height:18.75pt;width:8.1pt;z-index:251677696;mso-width-relative:page;mso-height-relative:page;" filled="f" stroked="t" coordsize="21600,21600" o:gfxdata="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">
+                <v:fill on="f" focussize="0,0"/>
+                <v:stroke weight="1pt" color="#5B9BD5 [3204]" miterlimit="8" joinstyle="miter"/>
+                <v:imagedata o:title=""/>
+                <o:lock v:ext="edit" aspectratio="f"/>
+              </v:line>
+            </w:pict>
+          </mc:Fallback>
+        </mc:AlternateContent>
+      </w:r>
+      <w:r>
+        <w:rPr>
+          <w:sz w:val="24"/>
+        </w:rPr>
+        <mc:AlternateContent>
+          <mc:Choice Requires="wps">
+            <w:drawing>
+              <wp:anchor distT="0" distB="0" distL="114300" distR="114300" simplePos="0" relativeHeight="251660288" behindDoc="0" locked="0" layoutInCell="1" allowOverlap="1">
+                <wp:simplePos x="0" y="0"/>
+                <wp:positionH relativeFrom="column">
+                  <wp:posOffset>-273050</wp:posOffset>
+                </wp:positionH>
+                <wp:positionV relativeFrom="paragraph">
+                  <wp:posOffset>4830445</wp:posOffset>
+                </wp:positionV>
+                <wp:extent cx="988695" cy="610235"/>
+                <wp:effectExtent l="6350" t="6350" r="20955" b="18415"/>
+                <wp:wrapNone/>
+                <wp:docPr id="3" name="Text Box 3"/>
+                <wp:cNvGraphicFramePr/>
+                <a:graphic xmlns:a="http://schemas.openxmlformats.org/drawingml/2006/main">
+                  <a:graphicData uri="http://schemas.microsoft.com/office/word/2010/wordprocessingShape">
+                    <wps:wsp>
+                      <wps:cNvSpPr txBox="1"/>
+                      <wps:spPr>
+                        <a:xfrm>
+                          <a:off x="0" y="0"/>
+                          <a:ext cx="988695" cy="610235"/>
+                        </a:xfrm>
+                        <a:prstGeom prst="rect">
+                          <a:avLst/>
+                        </a:prstGeom>
+                        <a:solidFill>
+                          <a:schemeClr val="accent1">
+                            <a:lumMod val="60000"/>
+                            <a:lumOff val="40000"/>
+                          </a:schemeClr>
+                        </a:solidFill>
+                        <a:ln w="6350">
+                          <a:solidFill>
+                            <a:prstClr val="black"/>
+                          </a:solidFill>
+                        </a:ln>
+                      </wps:spPr>
+                      <wps:style>
+                        <a:lnRef idx="0">
+                          <a:schemeClr val="accent1"/>
+                        </a:lnRef>
+                        <a:fillRef idx="0">
+                          <a:schemeClr val="accent1"/>
+                        </a:fillRef>
+                        <a:effectRef idx="0">
+                          <a:schemeClr val="accent1"/>
+                        </a:effectRef>
+                        <a:fontRef idx="minor">
+                          <a:schemeClr val="dk1"/>
+                        </a:fontRef>
+                      </wps:style>
+                      <wps:txbx>
+                        <w:txbxContent>
+                          <w:p>
+                            <w:pPr>
+                              <w:jc w:val="center"/>
+                              <w:rPr>
+                                <w:rFonts w:hint="default"/>
+                                <w:sz w:val="16"/>
+                                <w:szCs w:val="16"/>
+                                <w:lang w:val="en-US"/>
+                              </w:rPr>
+                            </w:pPr>
+                            <w:r>
+                              <w:rPr>
+                                <w:rFonts w:hint="default"/>
+                                <w:sz w:val="16"/>
+                                <w:szCs w:val="16"/>
+                                <w:lang w:val="en-US"/>
+                              </w:rPr>
+                              <w:t>Did Suspect Been to Mong Kog MTR A1 Station?</w:t>
+                            </w:r>
+                          </w:p>
+                        </w:txbxContent>
+                      </wps:txbx>
+                      <wps:bodyPr rot="0" spcFirstLastPara="0" vertOverflow="overflow" horzOverflow="overflow" vert="horz" wrap="square" lIns="91440" tIns="45720" rIns="91440" bIns="45720" numCol="1" spcCol="0" rtlCol="0" fromWordArt="0" anchor="t" anchorCtr="0" forceAA="0" compatLnSpc="1">
+                        <a:noAutofit/>
+                      </wps:bodyPr>
+                    </wps:wsp>
+                  </a:graphicData>
+                </a:graphic>
+              </wp:anchor>
+            </w:drawing>
+          </mc:Choice>
+          <mc:Fallback>
+            <w:pict>
+              <v:shape id="_x0000_s1026" o:spid="_x0000_s1026" o:spt="202" type="#_x0000_t202" style="position:absolute;left:0pt;margin-left:-21.5pt;margin-top:380.35pt;height:48.05pt;width:77.85pt;z-index:251660288;mso-width-relative:page;mso-height-relative:page;" fillcolor="#9DC3E6 [1940]" filled="t" stroked="t" coordsize="21600,21600" o:gfxdata="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">
+                <v:fill on="t" focussize="0,0"/>
+                <v:stroke weight="0.5pt" color="#000000 [3204]" joinstyle="round"/>
+                <v:imagedata o:title=""/>
+                <o:lock v:ext="edit" aspectratio="f"/>
+                <v:textbox>
+                  <w:txbxContent>
+                    <w:p>
+                      <w:pPr>
+                        <w:jc w:val="center"/>
+                        <w:rPr>
+                          <w:rFonts w:hint="default"/>
+                          <w:sz w:val="16"/>
+                          <w:szCs w:val="16"/>
+                          <w:lang w:val="en-US"/>
+                        </w:rPr>
+                      </w:pPr>
+                      <w:r>
+                        <w:rPr>
+                          <w:rFonts w:hint="default"/>
+                          <w:sz w:val="16"/>
+                          <w:szCs w:val="16"/>
+                          <w:lang w:val="en-US"/>
+                        </w:rPr>
+                        <w:t>Did Suspect Been to Mong Kog MTR A1 Station?</w:t>
+                      </w:r>
+                    </w:p>
+                  </w:txbxContent>
+                </v:textbox>
+              </v:shape>
+            </w:pict>
+          </mc:Fallback>
+        </mc:AlternateContent>
+      </w:r>
+      <w:r>
+        <w:rPr>
+          <w:sz w:val="24"/>
+        </w:rPr>
+        <mc:AlternateContent>
+          <mc:Choice Requires="wps">
+            <w:drawing>
+              <wp:anchor distT="0" distB="0" distL="114300" distR="114300" simplePos="0" relativeHeight="251687936" behindDoc="0" locked="0" layoutInCell="1" allowOverlap="1">
+                <wp:simplePos x="0" y="0"/>
+                <wp:positionH relativeFrom="column">
+                  <wp:posOffset>-324485</wp:posOffset>
+                </wp:positionH>
+                <wp:positionV relativeFrom="paragraph">
+                  <wp:posOffset>6453505</wp:posOffset>
+                </wp:positionV>
+                <wp:extent cx="716915" cy="248285"/>
+                <wp:effectExtent l="6350" t="6350" r="13335" b="24765"/>
+                <wp:wrapNone/>
+                <wp:docPr id="67" name="Text Box 67"/>
+                <wp:cNvGraphicFramePr/>
+                <a:graphic xmlns:a="http://schemas.openxmlformats.org/drawingml/2006/main">
+                  <a:graphicData uri="http://schemas.microsoft.com/office/word/2010/wordprocessingShape">
+                    <wps:wsp>
+                      <wps:cNvSpPr txBox="1"/>
+                      <wps:spPr>
+                        <a:xfrm>
+                          <a:off x="0" y="0"/>
+                          <a:ext cx="716915" cy="248285"/>
+                        </a:xfrm>
+                        <a:prstGeom prst="rect">
+                          <a:avLst/>
+                        </a:prstGeom>
+                        <a:solidFill>
+                          <a:schemeClr val="accent1">
+                            <a:lumMod val="60000"/>
+                            <a:lumOff val="40000"/>
+                          </a:schemeClr>
+                        </a:solidFill>
+                        <a:ln w="6350">
+                          <a:solidFill>
+                            <a:prstClr val="black"/>
+                          </a:solidFill>
+                        </a:ln>
+                      </wps:spPr>
+                      <wps:style>
+                        <a:lnRef idx="0">
+                          <a:schemeClr val="accent1"/>
+                        </a:lnRef>
+                        <a:fillRef idx="0">
+                          <a:schemeClr val="accent1"/>
+                        </a:fillRef>
+                        <a:effectRef idx="0">
+                          <a:schemeClr val="accent1"/>
+                        </a:effectRef>
+                        <a:fontRef idx="minor">
+                          <a:schemeClr val="dk1"/>
+                        </a:fontRef>
+                      </wps:style>
+                      <wps:txbx>
+                        <w:txbxContent>
+                          <w:p>
+                            <w:pPr>
+                              <w:jc w:val="center"/>
+                              <w:rPr>
+                                <w:rFonts w:hint="default"/>
+                                <w:sz w:val="16"/>
+                                <w:szCs w:val="16"/>
+                                <w:lang w:val="en-US"/>
+                              </w:rPr>
+                            </w:pPr>
+                            <w:r>
+                              <w:rPr>
+                                <w:rFonts w:hint="default"/>
+                                <w:sz w:val="16"/>
+                                <w:szCs w:val="16"/>
+                                <w:lang w:val="en-US"/>
+                              </w:rPr>
+                              <w:t>Begin</w:t>
+                            </w:r>
+                          </w:p>
+                        </w:txbxContent>
+                      </wps:txbx>
+                      <wps:bodyPr rot="0" spcFirstLastPara="0" vertOverflow="overflow" horzOverflow="overflow" vert="horz" wrap="square" lIns="91440" tIns="45720" rIns="91440" bIns="45720" numCol="1" spcCol="0" rtlCol="0" fromWordArt="0" anchor="t" anchorCtr="0" forceAA="0" compatLnSpc="1">
+                        <a:noAutofit/>
+                      </wps:bodyPr>
+                    </wps:wsp>
+                  </a:graphicData>
+                </a:graphic>
+              </wp:anchor>
+            </w:drawing>
+          </mc:Choice>
+          <mc:Fallback>
+            <w:pict>
+              <v:shape id="_x0000_s1026" o:spid="_x0000_s1026" o:spt="202" type="#_x0000_t202" style="position:absolute;left:0pt;margin-left:-25.55pt;margin-top:508.15pt;height:19.55pt;width:56.45pt;z-index:251687936;mso-width-relative:page;mso-height-relative:page;" fillcolor="#9DC3E6 [1940]" filled="t" stroked="t" coordsize="21600,21600" o:gfxdata="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">
+                <v:fill on="t" focussize="0,0"/>
+                <v:stroke weight="0.5pt" color="#000000 [3204]" joinstyle="round"/>
+                <v:imagedata o:title=""/>
+                <o:lock v:ext="edit" aspectratio="f"/>
+                <v:textbox>
+                  <w:txbxContent>
+                    <w:p>
+                      <w:pPr>
+                        <w:jc w:val="center"/>
+                        <w:rPr>
+                          <w:rFonts w:hint="default"/>
+                          <w:sz w:val="16"/>
+                          <w:szCs w:val="16"/>
+                          <w:lang w:val="en-US"/>
+                        </w:rPr>
+                      </w:pPr>
+                      <w:r>
+                        <w:rPr>
+                          <w:rFonts w:hint="default"/>
+                          <w:sz w:val="16"/>
+                          <w:szCs w:val="16"/>
+                          <w:lang w:val="en-US"/>
+                        </w:rPr>
+                        <w:t>Begin</w:t>
+                      </w:r>
+                    </w:p>
+                  </w:txbxContent>
+                </v:textbox>
+              </v:shape>
+            </w:pict>
+          </mc:Fallback>
+        </mc:AlternateContent>
+      </w:r>
+      <w:r>
+        <w:rPr>
+          <w:sz w:val="24"/>
+        </w:rPr>
+        <mc:AlternateContent>
+          <mc:Choice Requires="wps">
+            <w:drawing>
+              <wp:anchor distT="0" distB="0" distL="114300" distR="114300" simplePos="0" relativeHeight="251685888" behindDoc="0" locked="0" layoutInCell="1" allowOverlap="1">
+                <wp:simplePos x="0" y="0"/>
+                <wp:positionH relativeFrom="column">
+                  <wp:posOffset>591820</wp:posOffset>
+                </wp:positionH>
+                <wp:positionV relativeFrom="paragraph">
+                  <wp:posOffset>6146800</wp:posOffset>
+                </wp:positionV>
+                <wp:extent cx="328930" cy="222250"/>
+                <wp:effectExtent l="0" t="0" r="1270" b="6350"/>
+                <wp:wrapNone/>
+                <wp:docPr id="64" name="Text Box 64"/>
+                <wp:cNvGraphicFramePr/>
+                <a:graphic xmlns:a="http://schemas.openxmlformats.org/drawingml/2006/main">
+                  <a:graphicData uri="http://schemas.microsoft.com/office/word/2010/wordprocessingShape">
+                    <wps:wsp>
+                      <wps:cNvSpPr txBox="1"/>
+                      <wps:spPr>
+                        <a:xfrm>
+                          <a:off x="0" y="0"/>
+                          <a:ext cx="328930" cy="222250"/>
+                        </a:xfrm>
+                        <a:prstGeom prst="rect">
+                          <a:avLst/>
+                        </a:prstGeom>
+                        <a:solidFill>
+                          <a:schemeClr val="lt1"/>
+                        </a:solidFill>
+                        <a:ln w="6350">
+                          <a:noFill/>
+                        </a:ln>
+                      </wps:spPr>
+                      <wps:style>
+                        <a:lnRef idx="0">
+                          <a:schemeClr val="accent1"/>
+                        </a:lnRef>
+                        <a:fillRef idx="0">
+                          <a:schemeClr val="accent1"/>
+                        </a:fillRef>
+                        <a:effectRef idx="0">
+                          <a:schemeClr val="accent1"/>
+                        </a:effectRef>
+                        <a:fontRef idx="minor">
+                          <a:schemeClr val="dk1"/>
+                        </a:fontRef>
+                      </wps:style>
+                      <wps:txbx>
+                        <w:txbxContent>
+                          <w:p>
+                            <w:pPr>
+                              <w:jc w:val="center"/>
+                              <w:rPr>
+                                <w:rFonts w:hint="default"/>
+                                <w:lang w:val="en-US"/>
+                              </w:rPr>
+                            </w:pPr>
+                            <w:r>
+                              <w:rPr>
+                                <w:rFonts w:hint="default"/>
+                                <w:sz w:val="16"/>
+                                <w:szCs w:val="16"/>
+                                <w:lang w:val="en-US"/>
+                              </w:rPr>
+                              <w:t>No</w:t>
+                            </w:r>
+                          </w:p>
+                        </w:txbxContent>
+                      </wps:txbx>
+                      <wps:bodyPr rot="0" spcFirstLastPara="0" vertOverflow="overflow" horzOverflow="overflow" vert="horz" wrap="square" lIns="91440" tIns="45720" rIns="91440" bIns="45720" numCol="1" spcCol="0" rtlCol="0" fromWordArt="0" anchor="t" anchorCtr="0" forceAA="0" compatLnSpc="1">
+                        <a:noAutofit/>
+                      </wps:bodyPr>
+                    </wps:wsp>
+                  </a:graphicData>
+                </a:graphic>
+              </wp:anchor>
+            </w:drawing>
+          </mc:Choice>
+          <mc:Fallback>
+            <w:pict>
+              <v:shape id="_x0000_s1026" o:spid="_x0000_s1026" o:spt="202" type="#_x0000_t202" style="position:absolute;left:0pt;margin-left:46.6pt;margin-top:484pt;height:17.5pt;width:25.9pt;z-index:251685888;mso-width-relative:page;mso-height-relative:page;" fillcolor="#FFFFFF [3201]" filled="t" stroked="f" coordsize="21600,21600" o:gfxdata="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">
+                <v:fill on="t" focussize="0,0"/>
+                <v:stroke on="f" weight="0.5pt"/>
+                <v:imagedata o:title=""/>
+                <o:lock v:ext="edit" aspectratio="f"/>
+                <v:textbox>
+                  <w:txbxContent>
+                    <w:p>
+                      <w:pPr>
+                        <w:jc w:val="center"/>
+                        <w:rPr>
+                          <w:rFonts w:hint="default"/>
+                          <w:lang w:val="en-US"/>
+                        </w:rPr>
+                      </w:pPr>
+                      <w:r>
+                        <w:rPr>
+                          <w:rFonts w:hint="default"/>
+                          <w:sz w:val="16"/>
+                          <w:szCs w:val="16"/>
+                          <w:lang w:val="en-US"/>
+                        </w:rPr>
+                        <w:t>No</w:t>
+                      </w:r>
+                    </w:p>
+                  </w:txbxContent>
+                </v:textbox>
+              </v:shape>
+            </w:pict>
+          </mc:Fallback>
+        </mc:AlternateContent>
+      </w:r>
+      <w:r>
+        <w:rPr>
+          <w:sz w:val="24"/>
+        </w:rPr>
+        <mc:AlternateContent>
+          <mc:Choice Requires="wps">
+            <w:drawing>
+              <wp:anchor distT="0" distB="0" distL="114300" distR="114300" simplePos="0" relativeHeight="251689984" behindDoc="0" locked="0" layoutInCell="1" allowOverlap="1">
+                <wp:simplePos x="0" y="0"/>
+                <wp:positionH relativeFrom="column">
+                  <wp:posOffset>-328930</wp:posOffset>
+                </wp:positionH>
+                <wp:positionV relativeFrom="paragraph">
+                  <wp:posOffset>6199505</wp:posOffset>
+                </wp:positionV>
+                <wp:extent cx="394970" cy="222885"/>
+                <wp:effectExtent l="0" t="0" r="11430" b="5715"/>
+                <wp:wrapNone/>
+                <wp:docPr id="69" name="Text Box 69"/>
+                <wp:cNvGraphicFramePr/>
+                <a:graphic xmlns:a="http://schemas.openxmlformats.org/drawingml/2006/main">
+                  <a:graphicData uri="http://schemas.microsoft.com/office/word/2010/wordprocessingShape">
+                    <wps:wsp>
+                      <wps:cNvSpPr txBox="1"/>
+                      <wps:spPr>
+                        <a:xfrm>
+                          <a:off x="0" y="0"/>
+                          <a:ext cx="394970" cy="222885"/>
+                        </a:xfrm>
+                        <a:prstGeom prst="rect">
+                          <a:avLst/>
+                        </a:prstGeom>
+                        <a:solidFill>
+                          <a:schemeClr val="lt1"/>
+                        </a:solidFill>
+                        <a:ln w="6350">
+                          <a:noFill/>
+                        </a:ln>
+                      </wps:spPr>
+                      <wps:style>
+                        <a:lnRef idx="0">
+                          <a:schemeClr val="accent1"/>
+                        </a:lnRef>
+                        <a:fillRef idx="0">
+                          <a:schemeClr val="accent1"/>
+                        </a:fillRef>
+                        <a:effectRef idx="0">
+                          <a:schemeClr val="accent1"/>
+                        </a:effectRef>
+                        <a:fontRef idx="minor">
+                          <a:schemeClr val="dk1"/>
+                        </a:fontRef>
+                      </wps:style>
+                      <wps:txbx>
+                        <w:txbxContent>
+                          <w:p>
+                            <w:pPr>
+                              <w:rPr>
+                                <w:rFonts w:hint="default"/>
+                                <w:sz w:val="16"/>
+                                <w:szCs w:val="16"/>
+                                <w:lang w:val="en-US"/>
+                              </w:rPr>
+                            </w:pPr>
+                            <w:r>
+                              <w:rPr>
+                                <w:rFonts w:hint="default"/>
+                                <w:sz w:val="16"/>
+                                <w:szCs w:val="16"/>
+                                <w:lang w:val="en-US"/>
+                              </w:rPr>
+                              <w:t>Yes</w:t>
+                            </w:r>
+                          </w:p>
+                        </w:txbxContent>
+                      </wps:txbx>
+                      <wps:bodyPr rot="0" spcFirstLastPara="0" vertOverflow="overflow" horzOverflow="overflow" vert="horz" wrap="square" lIns="91440" tIns="45720" rIns="91440" bIns="45720" numCol="1" spcCol="0" rtlCol="0" fromWordArt="0" anchor="t" anchorCtr="0" forceAA="0" compatLnSpc="1">
+                        <a:noAutofit/>
+                      </wps:bodyPr>
+                    </wps:wsp>
+                  </a:graphicData>
+                </a:graphic>
+              </wp:anchor>
+            </w:drawing>
+          </mc:Choice>
+          <mc:Fallback>
+            <w:pict>
+              <v:shape id="_x0000_s1026" o:spid="_x0000_s1026" o:spt="202" type="#_x0000_t202" style="position:absolute;left:0pt;margin-left:-25.9pt;margin-top:488.15pt;height:17.55pt;width:31.1pt;z-index:251689984;mso-width-relative:page;mso-height-relative:page;" fillcolor="#FFFFFF [3201]" filled="t" stroked="f" coordsize="21600,21600" o:gfxdata="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">
+                <v:fill on="t" focussize="0,0"/>
+                <v:stroke on="f" weight="0.5pt"/>
+                <v:imagedata o:title=""/>
+                <o:lock v:ext="edit" aspectratio="f"/>
+                <v:textbox>
+                  <w:txbxContent>
+                    <w:p>
+                      <w:pPr>
+                        <w:rPr>
+                          <w:rFonts w:hint="default"/>
+                          <w:sz w:val="16"/>
+                          <w:szCs w:val="16"/>
+                          <w:lang w:val="en-US"/>
+                        </w:rPr>
+                      </w:pPr>
+                      <w:r>
+                        <w:rPr>
+                          <w:rFonts w:hint="default"/>
+                          <w:sz w:val="16"/>
+                          <w:szCs w:val="16"/>
+                          <w:lang w:val="en-US"/>
+                        </w:rPr>
+                        <w:t>Yes</w:t>
+                      </w:r>
+                    </w:p>
+                  </w:txbxContent>
+                </v:textbox>
+              </v:shape>
+            </w:pict>
+          </mc:Fallback>
+        </mc:AlternateContent>
+      </w:r>
+      <w:r>
+        <w:rPr>
+          <w:sz w:val="24"/>
+        </w:rPr>
+        <mc:AlternateContent>
+          <mc:Choice Requires="wps">
+            <w:drawing>
+              <wp:anchor distT="0" distB="0" distL="114300" distR="114300" simplePos="0" relativeHeight="251688960" behindDoc="0" locked="0" layoutInCell="1" allowOverlap="1">
+                <wp:simplePos x="0" y="0"/>
+                <wp:positionH relativeFrom="column">
+                  <wp:posOffset>433705</wp:posOffset>
+                </wp:positionH>
+                <wp:positionV relativeFrom="paragraph">
+                  <wp:posOffset>6453505</wp:posOffset>
+                </wp:positionV>
+                <wp:extent cx="544195" cy="255905"/>
+                <wp:effectExtent l="6350" t="6350" r="8255" b="17145"/>
+                <wp:wrapNone/>
+                <wp:docPr id="68" name="Text Box 68"/>
+                <wp:cNvGraphicFramePr/>
+                <a:graphic xmlns:a="http://schemas.openxmlformats.org/drawingml/2006/main">
+                  <a:graphicData uri="http://schemas.microsoft.com/office/word/2010/wordprocessingShape">
+                    <wps:wsp>
+                      <wps:cNvSpPr txBox="1"/>
+                      <wps:spPr>
+                        <a:xfrm>
+                          <a:off x="0" y="0"/>
+                          <a:ext cx="544195" cy="255905"/>
+                        </a:xfrm>
+                        <a:prstGeom prst="rect">
+                          <a:avLst/>
+                        </a:prstGeom>
+                        <a:solidFill>
+                          <a:schemeClr val="accent1">
+                            <a:lumMod val="60000"/>
+                            <a:lumOff val="40000"/>
+                          </a:schemeClr>
+                        </a:solidFill>
+                        <a:ln w="6350">
+                          <a:solidFill>
+                            <a:prstClr val="black"/>
+                          </a:solidFill>
+                        </a:ln>
+                      </wps:spPr>
+                      <wps:style>
+                        <a:lnRef idx="0">
+                          <a:schemeClr val="accent1"/>
+                        </a:lnRef>
+                        <a:fillRef idx="0">
+                          <a:schemeClr val="accent1"/>
+                        </a:fillRef>
+                        <a:effectRef idx="0">
+                          <a:schemeClr val="accent1"/>
+                        </a:effectRef>
+                        <a:fontRef idx="minor">
+                          <a:schemeClr val="dk1"/>
+                        </a:fontRef>
+                      </wps:style>
+                      <wps:txbx>
+                        <w:txbxContent>
+                          <w:p>
+                            <w:pPr>
+                              <w:jc w:val="center"/>
+                              <w:rPr>
+                                <w:rFonts w:hint="default"/>
+                                <w:sz w:val="16"/>
+                                <w:szCs w:val="16"/>
+                                <w:lang w:val="en-US"/>
+                              </w:rPr>
+                            </w:pPr>
+                            <w:r>
+                              <w:rPr>
+                                <w:rFonts w:hint="default"/>
+                                <w:sz w:val="16"/>
+                                <w:szCs w:val="16"/>
+                                <w:lang w:val="en-US"/>
+                              </w:rPr>
+                              <w:t>No</w:t>
+                            </w:r>
+                          </w:p>
+                        </w:txbxContent>
+                      </wps:txbx>
+                      <wps:bodyPr rot="0" spcFirstLastPara="0" vertOverflow="overflow" horzOverflow="overflow" vert="horz" wrap="square" lIns="91440" tIns="45720" rIns="91440" bIns="45720" numCol="1" spcCol="0" rtlCol="0" fromWordArt="0" anchor="t" anchorCtr="0" forceAA="0" compatLnSpc="1">
+                        <a:noAutofit/>
+                      </wps:bodyPr>
+                    </wps:wsp>
+                  </a:graphicData>
+                </a:graphic>
+              </wp:anchor>
+            </w:drawing>
+          </mc:Choice>
+          <mc:Fallback>
+            <w:pict>
+              <v:shape id="_x0000_s1026" o:spid="_x0000_s1026" o:spt="202" type="#_x0000_t202" style="position:absolute;left:0pt;margin-left:34.15pt;margin-top:508.15pt;height:20.15pt;width:42.85pt;z-index:251688960;mso-width-relative:page;mso-height-relative:page;" fillcolor="#9DC3E6 [1940]" filled="t" stroked="t" coordsize="21600,21600" o:gfxdata="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">
+                <v:fill on="t" focussize="0,0"/>
+                <v:stroke weight="0.5pt" color="#000000 [3204]" joinstyle="round"/>
+                <v:imagedata o:title=""/>
+                <o:lock v:ext="edit" aspectratio="f"/>
+                <v:textbox>
+                  <w:txbxContent>
+                    <w:p>
+                      <w:pPr>
+                        <w:jc w:val="center"/>
+                        <w:rPr>
+                          <w:rFonts w:hint="default"/>
+                          <w:sz w:val="16"/>
+                          <w:szCs w:val="16"/>
+                          <w:lang w:val="en-US"/>
+                        </w:rPr>
+                      </w:pPr>
+                      <w:r>
+                        <w:rPr>
+                          <w:rFonts w:hint="default"/>
+                          <w:sz w:val="16"/>
+                          <w:szCs w:val="16"/>
+                          <w:lang w:val="en-US"/>
+                        </w:rPr>
+                        <w:t>No</w:t>
+                      </w:r>
+                    </w:p>
+                  </w:txbxContent>
+                </v:textbox>
+              </v:shape>
+            </w:pict>
+          </mc:Fallback>
+        </mc:AlternateContent>
+      </w:r>
+      <w:r>
+        <w:rPr>
+          <w:sz w:val="24"/>
+        </w:rPr>
+        <mc:AlternateContent>
+          <mc:Choice Requires="wps">
+            <w:drawing>
+              <wp:anchor distT="0" distB="0" distL="114300" distR="114300" simplePos="0" relativeHeight="251676672" behindDoc="0" locked="0" layoutInCell="1" allowOverlap="1">
+                <wp:simplePos x="0" y="0"/>
+                <wp:positionH relativeFrom="column">
+                  <wp:posOffset>788670</wp:posOffset>
+                </wp:positionH>
+                <wp:positionV relativeFrom="paragraph">
+                  <wp:posOffset>4829175</wp:posOffset>
+                </wp:positionV>
+                <wp:extent cx="544195" cy="527685"/>
+                <wp:effectExtent l="6350" t="6350" r="8255" b="24765"/>
+                <wp:wrapNone/>
+                <wp:docPr id="53" name="Text Box 53"/>
+                <wp:cNvGraphicFramePr/>
+                <a:graphic xmlns:a="http://schemas.openxmlformats.org/drawingml/2006/main">
+                  <a:graphicData uri="http://schemas.microsoft.com/office/word/2010/wordprocessingShape">
+                    <wps:wsp>
+                      <wps:cNvSpPr txBox="1"/>
+                      <wps:spPr>
+                        <a:xfrm>
+                          <a:off x="0" y="0"/>
+                          <a:ext cx="544195" cy="527685"/>
+                        </a:xfrm>
+                        <a:prstGeom prst="rect">
+                          <a:avLst/>
+                        </a:prstGeom>
+                        <a:solidFill>
+                          <a:schemeClr val="accent1">
+                            <a:lumMod val="60000"/>
+                            <a:lumOff val="40000"/>
+                          </a:schemeClr>
+                        </a:solidFill>
+                        <a:ln w="6350">
+                          <a:solidFill>
+                            <a:prstClr val="black"/>
+                          </a:solidFill>
+                        </a:ln>
+                      </wps:spPr>
+                      <wps:style>
+                        <a:lnRef idx="0">
+                          <a:schemeClr val="accent1"/>
+                        </a:lnRef>
+                        <a:fillRef idx="0">
+                          <a:schemeClr val="accent1"/>
+                        </a:fillRef>
+                        <a:effectRef idx="0">
+                          <a:schemeClr val="accent1"/>
+                        </a:effectRef>
+                        <a:fontRef idx="minor">
+                          <a:schemeClr val="dk1"/>
+                        </a:fontRef>
+                      </wps:style>
+                      <wps:txbx>
+                        <w:txbxContent>
+                          <w:p>
+                            <w:pPr>
+                              <w:jc w:val="both"/>
+                              <w:rPr>
+                                <w:rFonts w:hint="default"/>
+                                <w:sz w:val="16"/>
+                                <w:szCs w:val="16"/>
+                                <w:lang w:val="en-US"/>
+                              </w:rPr>
+                            </w:pPr>
+                          </w:p>
+                          <w:p>
+                            <w:pPr>
+                              <w:jc w:val="center"/>
+                              <w:rPr>
+                                <w:rFonts w:hint="default"/>
+                                <w:sz w:val="16"/>
+                                <w:szCs w:val="16"/>
+                                <w:lang w:val="en-US"/>
+                              </w:rPr>
+                            </w:pPr>
+                            <w:r>
+                              <w:rPr>
+                                <w:rFonts w:hint="default"/>
+                                <w:sz w:val="16"/>
+                                <w:szCs w:val="16"/>
+                                <w:lang w:val="en-US"/>
+                              </w:rPr>
+                              <w:t>No</w:t>
+                            </w:r>
+                          </w:p>
+                        </w:txbxContent>
+                      </wps:txbx>
+                      <wps:bodyPr rot="0" spcFirstLastPara="0" vertOverflow="overflow" horzOverflow="overflow" vert="horz" wrap="square" lIns="91440" tIns="45720" rIns="91440" bIns="45720" numCol="1" spcCol="0" rtlCol="0" fromWordArt="0" anchor="t" anchorCtr="0" forceAA="0" compatLnSpc="1">
+                        <a:noAutofit/>
+                      </wps:bodyPr>
+                    </wps:wsp>
+                  </a:graphicData>
+                </a:graphic>
+              </wp:anchor>
+            </w:drawing>
+          </mc:Choice>
+          <mc:Fallback>
+            <w:pict>
+              <v:shape id="_x0000_s1026" o:spid="_x0000_s1026" o:spt="202" type="#_x0000_t202" style="position:absolute;left:0pt;margin-left:62.1pt;margin-top:380.25pt;height:41.55pt;width:42.85pt;z-index:251676672;mso-width-relative:page;mso-height-relative:page;" fillcolor="#9DC3E6 [1940]" filled="t" stroked="t" coordsize="21600,21600" o:gfxdata="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">
+                <v:fill on="t" focussize="0,0"/>
+                <v:stroke weight="0.5pt" color="#000000 [3204]" joinstyle="round"/>
+                <v:imagedata o:title=""/>
+                <o:lock v:ext="edit" aspectratio="f"/>
+                <v:textbox>
+                  <w:txbxContent>
+                    <w:p>
+                      <w:pPr>
+                        <w:jc w:val="both"/>
+                        <w:rPr>
+                          <w:rFonts w:hint="default"/>
+                          <w:sz w:val="16"/>
+                          <w:szCs w:val="16"/>
+                          <w:lang w:val="en-US"/>
+                        </w:rPr>
+                      </w:pPr>
+                    </w:p>
+                    <w:p>
+                      <w:pPr>
+                        <w:jc w:val="center"/>
+                        <w:rPr>
+                          <w:rFonts w:hint="default"/>
+                          <w:sz w:val="16"/>
+                          <w:szCs w:val="16"/>
+                          <w:lang w:val="en-US"/>
+                        </w:rPr>
+                      </w:pPr>
+                      <w:r>
+                        <w:rPr>
+                          <w:rFonts w:hint="default"/>
+                          <w:sz w:val="16"/>
+                          <w:szCs w:val="16"/>
+                          <w:lang w:val="en-US"/>
+                        </w:rPr>
+                        <w:t>No</w:t>
+                      </w:r>
+                    </w:p>
+                  </w:txbxContent>
+                </v:textbox>
+              </v:shape>
+            </w:pict>
+          </mc:Fallback>
+        </mc:AlternateContent>
+      </w:r>
+      <w:r>
+        <w:rPr>
+          <w:sz w:val="24"/>
+        </w:rPr>
+        <mc:AlternateContent>
+          <mc:Choice Requires="wps">
+            <w:drawing>
+              <wp:anchor distT="0" distB="0" distL="114300" distR="114300" simplePos="0" relativeHeight="251682816" behindDoc="0" locked="0" layoutInCell="1" allowOverlap="1">
+                <wp:simplePos x="0" y="0"/>
+                <wp:positionH relativeFrom="column">
+                  <wp:posOffset>-390525</wp:posOffset>
+                </wp:positionH>
+                <wp:positionV relativeFrom="paragraph">
+                  <wp:posOffset>5478145</wp:posOffset>
+                </wp:positionV>
+                <wp:extent cx="394970" cy="222885"/>
+                <wp:effectExtent l="0" t="0" r="11430" b="5715"/>
+                <wp:wrapNone/>
+                <wp:docPr id="60" name="Text Box 60"/>
+                <wp:cNvGraphicFramePr/>
+                <a:graphic xmlns:a="http://schemas.openxmlformats.org/drawingml/2006/main">
+                  <a:graphicData uri="http://schemas.microsoft.com/office/word/2010/wordprocessingShape">
+                    <wps:wsp>
+                      <wps:cNvSpPr txBox="1"/>
+                      <wps:spPr>
+                        <a:xfrm>
+                          <a:off x="0" y="0"/>
+                          <a:ext cx="394970" cy="222885"/>
+                        </a:xfrm>
+                        <a:prstGeom prst="rect">
+                          <a:avLst/>
+                        </a:prstGeom>
+                        <a:solidFill>
+                          <a:schemeClr val="lt1"/>
+                        </a:solidFill>
+                        <a:ln w="6350">
+                          <a:noFill/>
+                        </a:ln>
+                      </wps:spPr>
+                      <wps:style>
+                        <a:lnRef idx="0">
+                          <a:schemeClr val="accent1"/>
+                        </a:lnRef>
+                        <a:fillRef idx="0">
+                          <a:schemeClr val="accent1"/>
+                        </a:fillRef>
+                        <a:effectRef idx="0">
+                          <a:schemeClr val="accent1"/>
+                        </a:effectRef>
+                        <a:fontRef idx="minor">
+                          <a:schemeClr val="dk1"/>
+                        </a:fontRef>
+                      </wps:style>
+                      <wps:txbx>
+                        <w:txbxContent>
+                          <w:p>
+                            <w:pPr>
+                              <w:rPr>
+                                <w:rFonts w:hint="default"/>
+                                <w:sz w:val="16"/>
+                                <w:szCs w:val="16"/>
+                                <w:lang w:val="en-US"/>
+                              </w:rPr>
+                            </w:pPr>
+                            <w:r>
+                              <w:rPr>
+                                <w:rFonts w:hint="default"/>
+                                <w:sz w:val="16"/>
+                                <w:szCs w:val="16"/>
+                                <w:lang w:val="en-US"/>
+                              </w:rPr>
+                              <w:t>Yes</w:t>
+                            </w:r>
+                          </w:p>
+                        </w:txbxContent>
+                      </wps:txbx>
+                      <wps:bodyPr rot="0" spcFirstLastPara="0" vertOverflow="overflow" horzOverflow="overflow" vert="horz" wrap="square" lIns="91440" tIns="45720" rIns="91440" bIns="45720" numCol="1" spcCol="0" rtlCol="0" fromWordArt="0" anchor="t" anchorCtr="0" forceAA="0" compatLnSpc="1">
+                        <a:noAutofit/>
+                      </wps:bodyPr>
+                    </wps:wsp>
+                  </a:graphicData>
+                </a:graphic>
+              </wp:anchor>
+            </w:drawing>
+          </mc:Choice>
+          <mc:Fallback>
+            <w:pict>
+              <v:shape id="_x0000_s1026" o:spid="_x0000_s1026" o:spt="202" type="#_x0000_t202" style="position:absolute;left:0pt;margin-left:-30.75pt;margin-top:431.35pt;height:17.55pt;width:31.1pt;z-index:251682816;mso-width-relative:page;mso-height-relative:page;" fillcolor="#FFFFFF [3201]" filled="t" stroked="f" coordsize="21600,21600" o:gfxdata="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">
+                <v:fill on="t" focussize="0,0"/>
+                <v:stroke on="f" weight="0.5pt"/>
+                <v:imagedata o:title=""/>
+                <o:lock v:ext="edit" aspectratio="f"/>
+                <v:textbox>
+                  <w:txbxContent>
+                    <w:p>
+                      <w:pPr>
+                        <w:rPr>
+                          <w:rFonts w:hint="default"/>
+                          <w:sz w:val="16"/>
+                          <w:szCs w:val="16"/>
+                          <w:lang w:val="en-US"/>
+                        </w:rPr>
+                      </w:pPr>
+                      <w:r>
+                        <w:rPr>
+                          <w:rFonts w:hint="default"/>
+                          <w:sz w:val="16"/>
+                          <w:szCs w:val="16"/>
+                          <w:lang w:val="en-US"/>
+                        </w:rPr>
+                        <w:t>Yes</w:t>
+                      </w:r>
+                    </w:p>
+                  </w:txbxContent>
+                </v:textbox>
+              </v:shape>
+            </w:pict>
+          </mc:Fallback>
+        </mc:AlternateContent>
+      </w:r>
+      <w:r>
+        <w:rPr>
+          <w:sz w:val="24"/>
+        </w:rPr>
+        <mc:AlternateContent>
+          <mc:Choice Requires="wps">
+            <w:drawing>
+              <wp:anchor distT="0" distB="0" distL="114300" distR="114300" simplePos="0" relativeHeight="251680768" behindDoc="0" locked="0" layoutInCell="1" allowOverlap="1">
+                <wp:simplePos x="0" y="0"/>
+                <wp:positionH relativeFrom="column">
+                  <wp:posOffset>586105</wp:posOffset>
+                </wp:positionH>
+                <wp:positionV relativeFrom="paragraph">
+                  <wp:posOffset>5690870</wp:posOffset>
+                </wp:positionV>
+                <wp:extent cx="544195" cy="354965"/>
+                <wp:effectExtent l="6350" t="6350" r="8255" b="19685"/>
+                <wp:wrapNone/>
+                <wp:docPr id="57" name="Text Box 57"/>
+                <wp:cNvGraphicFramePr/>
+                <a:graphic xmlns:a="http://schemas.openxmlformats.org/drawingml/2006/main">
+                  <a:graphicData uri="http://schemas.microsoft.com/office/word/2010/wordprocessingShape">
+                    <wps:wsp>
+                      <wps:cNvSpPr txBox="1"/>
+                      <wps:spPr>
+                        <a:xfrm>
+                          <a:off x="0" y="0"/>
+                          <a:ext cx="544195" cy="354965"/>
+                        </a:xfrm>
+                        <a:prstGeom prst="rect">
+                          <a:avLst/>
+                        </a:prstGeom>
+                        <a:solidFill>
+                          <a:schemeClr val="accent1">
+                            <a:lumMod val="60000"/>
+                            <a:lumOff val="40000"/>
+                          </a:schemeClr>
+                        </a:solidFill>
+                        <a:ln w="6350">
+                          <a:solidFill>
+                            <a:prstClr val="black"/>
+                          </a:solidFill>
+                        </a:ln>
+                      </wps:spPr>
+                      <wps:style>
+                        <a:lnRef idx="0">
+                          <a:schemeClr val="accent1"/>
+                        </a:lnRef>
+                        <a:fillRef idx="0">
+                          <a:schemeClr val="accent1"/>
+                        </a:fillRef>
+                        <a:effectRef idx="0">
+                          <a:schemeClr val="accent1"/>
+                        </a:effectRef>
+                        <a:fontRef idx="minor">
+                          <a:schemeClr val="dk1"/>
+                        </a:fontRef>
+                      </wps:style>
+                      <wps:txbx>
+                        <w:txbxContent>
+                          <w:p>
+                            <w:pPr>
+                              <w:jc w:val="center"/>
+                              <w:rPr>
+                                <w:rFonts w:hint="default"/>
+                                <w:sz w:val="16"/>
+                                <w:szCs w:val="16"/>
+                                <w:lang w:val="en-US"/>
+                              </w:rPr>
+                            </w:pPr>
+                            <w:r>
+                              <w:rPr>
+                                <w:rFonts w:hint="default"/>
+                                <w:sz w:val="16"/>
+                                <w:szCs w:val="16"/>
+                                <w:lang w:val="en-US"/>
+                              </w:rPr>
+                              <w:t>No</w:t>
+                            </w:r>
+                          </w:p>
+                        </w:txbxContent>
+                      </wps:txbx>
+                      <wps:bodyPr rot="0" spcFirstLastPara="0" vertOverflow="overflow" horzOverflow="overflow" vert="horz" wrap="square" lIns="91440" tIns="45720" rIns="91440" bIns="45720" numCol="1" spcCol="0" rtlCol="0" fromWordArt="0" anchor="t" anchorCtr="0" forceAA="0" compatLnSpc="1">
+                        <a:noAutofit/>
+                      </wps:bodyPr>
+                    </wps:wsp>
+                  </a:graphicData>
+                </a:graphic>
+              </wp:anchor>
+            </w:drawing>
+          </mc:Choice>
+          <mc:Fallback>
+            <w:pict>
+              <v:shape id="_x0000_s1026" o:spid="_x0000_s1026" o:spt="202" type="#_x0000_t202" style="position:absolute;left:0pt;margin-left:46.15pt;margin-top:448.1pt;height:27.95pt;width:42.85pt;z-index:251680768;mso-width-relative:page;mso-height-relative:page;" fillcolor="#9DC3E6 [1940]" filled="t" stroked="t" coordsize="21600,21600" o:gfxdata="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">
+                <v:fill on="t" focussize="0,0"/>
+                <v:stroke weight="0.5pt" color="#000000 [3204]" joinstyle="round"/>
+                <v:imagedata o:title=""/>
+                <o:lock v:ext="edit" aspectratio="f"/>
+                <v:textbox>
+                  <w:txbxContent>
+                    <w:p>
+                      <w:pPr>
+                        <w:jc w:val="center"/>
+                        <w:rPr>
+                          <w:rFonts w:hint="default"/>
+                          <w:sz w:val="16"/>
+                          <w:szCs w:val="16"/>
+                          <w:lang w:val="en-US"/>
+                        </w:rPr>
+                      </w:pPr>
+                      <w:r>
+                        <w:rPr>
+                          <w:rFonts w:hint="default"/>
+                          <w:sz w:val="16"/>
+                          <w:szCs w:val="16"/>
+                          <w:lang w:val="en-US"/>
+                        </w:rPr>
+                        <w:t>No</w:t>
+                      </w:r>
+                    </w:p>
+                  </w:txbxContent>
+                </v:textbox>
+              </v:shape>
+            </w:pict>
+          </mc:Fallback>
+        </mc:AlternateContent>
+      </w:r>
+      <w:r>
+        <w:rPr>
+          <w:sz w:val="24"/>
+        </w:rPr>
+        <mc:AlternateContent>
+          <mc:Choice Requires="wps">
+            <w:drawing>
+              <wp:anchor distT="0" distB="0" distL="114300" distR="114300" simplePos="0" relativeHeight="251668480" behindDoc="0" locked="0" layoutInCell="1" allowOverlap="1">
+                <wp:simplePos x="0" y="0"/>
+                <wp:positionH relativeFrom="column">
+                  <wp:posOffset>130175</wp:posOffset>
+                </wp:positionH>
+                <wp:positionV relativeFrom="paragraph">
+                  <wp:posOffset>6101080</wp:posOffset>
+                </wp:positionV>
+                <wp:extent cx="575945" cy="352425"/>
+                <wp:effectExtent l="3175" t="5715" r="5080" b="22860"/>
+                <wp:wrapNone/>
+                <wp:docPr id="21" name="Straight Connector 21"/>
+                <wp:cNvGraphicFramePr/>
+                <a:graphic xmlns:a="http://schemas.openxmlformats.org/drawingml/2006/main">
+                  <a:graphicData uri="http://schemas.microsoft.com/office/word/2010/wordprocessingShape">
+                    <wps:wsp>
+                      <wps:cNvCnPr>
+                        <a:endCxn id="68" idx="0"/>
+                      </wps:cNvCnPr>
+                      <wps:spPr>
+                        <a:xfrm>
+                          <a:off x="0" y="0"/>
+                          <a:ext cx="575945" cy="352425"/>
+                        </a:xfrm>
+                        <a:prstGeom prst="line">
+                          <a:avLst/>
+                        </a:prstGeom>
+                      </wps:spPr>
+                      <wps:style>
+                        <a:lnRef idx="2">
+                          <a:schemeClr val="accent1"/>
+                        </a:lnRef>
+                        <a:fillRef idx="0">
+                          <a:srgbClr val="FFFFFF"/>
+                        </a:fillRef>
+                        <a:effectRef idx="0">
+                          <a:srgbClr val="FFFFFF"/>
+                        </a:effectRef>
+                        <a:fontRef idx="minor">
+                          <a:schemeClr val="tx1"/>
+                        </a:fontRef>
+                      </wps:style>
+                      <wps:bodyPr/>
+                    </wps:wsp>
+                  </a:graphicData>
+                </a:graphic>
+              </wp:anchor>
+            </w:drawing>
+          </mc:Choice>
+          <mc:Fallback>
+            <w:pict>
+              <v:line id="_x0000_s1026" o:spid="_x0000_s1026" o:spt="20" style="position:absolute;left:0pt;margin-left:10.25pt;margin-top:480.4pt;height:27.75pt;width:45.35pt;z-index:251668480;mso-width-relative:page;mso-height-relative:page;" filled="f" stroked="t" coordsize="21600,21600" o:gfxdata="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">
+                <v:fill on="f" focussize="0,0"/>
+                <v:stroke weight="1pt" color="#5B9BD5 [3204]" miterlimit="8" joinstyle="miter"/>
+                <v:imagedata o:title=""/>
+                <o:lock v:ext="edit" aspectratio="f"/>
+              </v:line>
+            </w:pict>
+          </mc:Fallback>
+        </mc:AlternateContent>
+      </w:r>
+      <w:r>
+        <w:rPr>
+          <w:sz w:val="24"/>
+        </w:rPr>
+        <mc:AlternateContent>
+          <mc:Choice Requires="wps">
+            <w:drawing>
+              <wp:anchor distT="0" distB="0" distL="114300" distR="114300" simplePos="0" relativeHeight="251683840" behindDoc="0" locked="0" layoutInCell="1" allowOverlap="1">
+                <wp:simplePos x="0" y="0"/>
+                <wp:positionH relativeFrom="column">
+                  <wp:posOffset>1243330</wp:posOffset>
+                </wp:positionH>
+                <wp:positionV relativeFrom="paragraph">
+                  <wp:posOffset>3493770</wp:posOffset>
+                </wp:positionV>
+                <wp:extent cx="328930" cy="222250"/>
+                <wp:effectExtent l="0" t="0" r="1270" b="6350"/>
+                <wp:wrapNone/>
+                <wp:docPr id="62" name="Text Box 62"/>
+                <wp:cNvGraphicFramePr/>
+                <a:graphic xmlns:a="http://schemas.openxmlformats.org/drawingml/2006/main">
+                  <a:graphicData uri="http://schemas.microsoft.com/office/word/2010/wordprocessingShape">
+                    <wps:wsp>
+                      <wps:cNvSpPr txBox="1"/>
+                      <wps:spPr>
+                        <a:xfrm>
+                          <a:off x="0" y="0"/>
+                          <a:ext cx="328930" cy="222250"/>
+                        </a:xfrm>
+                        <a:prstGeom prst="rect">
+                          <a:avLst/>
+                        </a:prstGeom>
+                        <a:solidFill>
+                          <a:schemeClr val="lt1"/>
+                        </a:solidFill>
+                        <a:ln w="6350">
+                          <a:noFill/>
+                        </a:ln>
+                      </wps:spPr>
+                      <wps:style>
+                        <a:lnRef idx="0">
+                          <a:schemeClr val="accent1"/>
+                        </a:lnRef>
+                        <a:fillRef idx="0">
+                          <a:schemeClr val="accent1"/>
+                        </a:fillRef>
+                        <a:effectRef idx="0">
+                          <a:schemeClr val="accent1"/>
+                        </a:effectRef>
+                        <a:fontRef idx="minor">
+                          <a:schemeClr val="dk1"/>
+                        </a:fontRef>
+                      </wps:style>
+                      <wps:txbx>
+                        <w:txbxContent>
+                          <w:p>
+                            <w:pPr>
+                              <w:jc w:val="center"/>
+                              <w:rPr>
+                                <w:rFonts w:hint="default"/>
+                                <w:lang w:val="en-US"/>
+                              </w:rPr>
+                            </w:pPr>
+                            <w:r>
+                              <w:rPr>
+                                <w:rFonts w:hint="default"/>
+                                <w:sz w:val="16"/>
+                                <w:szCs w:val="16"/>
+                                <w:lang w:val="en-US"/>
+                              </w:rPr>
+                              <w:t>No</w:t>
+                            </w:r>
+                          </w:p>
+                        </w:txbxContent>
+                      </wps:txbx>
+                      <wps:bodyPr rot="0" spcFirstLastPara="0" vertOverflow="overflow" horzOverflow="overflow" vert="horz" wrap="square" lIns="91440" tIns="45720" rIns="91440" bIns="45720" numCol="1" spcCol="0" rtlCol="0" fromWordArt="0" anchor="t" anchorCtr="0" forceAA="0" compatLnSpc="1">
+                        <a:noAutofit/>
+                      </wps:bodyPr>
+                    </wps:wsp>
+                  </a:graphicData>
+                </a:graphic>
+              </wp:anchor>
+            </w:drawing>
+          </mc:Choice>
+          <mc:Fallback>
+            <w:pict>
+              <v:shape id="_x0000_s1026" o:spid="_x0000_s1026" o:spt="202" type="#_x0000_t202" style="position:absolute;left:0pt;margin-left:97.9pt;margin-top:275.1pt;height:17.5pt;width:25.9pt;z-index:251683840;mso-width-relative:page;mso-height-relative:page;" fillcolor="#FFFFFF [3201]" filled="t" stroked="f" coordsize="21600,21600" o:gfxdata="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">
+                <v:fill on="t" focussize="0,0"/>
+                <v:stroke on="f" weight="0.5pt"/>
+                <v:imagedata o:title=""/>
+                <o:lock v:ext="edit" aspectratio="f"/>
+                <v:textbox>
+                  <w:txbxContent>
+                    <w:p>
+                      <w:pPr>
+                        <w:jc w:val="center"/>
+                        <w:rPr>
+                          <w:rFonts w:hint="default"/>
+                          <w:lang w:val="en-US"/>
+                        </w:rPr>
+                      </w:pPr>
+                      <w:r>
+                        <w:rPr>
+                          <w:rFonts w:hint="default"/>
+                          <w:sz w:val="16"/>
+                          <w:szCs w:val="16"/>
+                          <w:lang w:val="en-US"/>
+                        </w:rPr>
+                        <w:t>No</w:t>
+                      </w:r>
+                    </w:p>
+                  </w:txbxContent>
+                </v:textbox>
+              </v:shape>
+            </w:pict>
+          </mc:Fallback>
+        </mc:AlternateContent>
+      </w:r>
+      <w:r>
+        <w:rPr>
+          <w:sz w:val="24"/>
+        </w:rPr>
+        <mc:AlternateContent>
+          <mc:Choice Requires="wps">
+            <w:drawing>
+              <wp:anchor distT="0" distB="0" distL="114300" distR="114300" simplePos="0" relativeHeight="251674624" behindDoc="0" locked="0" layoutInCell="1" allowOverlap="1">
+                <wp:simplePos x="0" y="0"/>
+                <wp:positionH relativeFrom="column">
+                  <wp:posOffset>1171575</wp:posOffset>
+                </wp:positionH>
+                <wp:positionV relativeFrom="paragraph">
+                  <wp:posOffset>3729990</wp:posOffset>
+                </wp:positionV>
+                <wp:extent cx="544195" cy="568325"/>
+                <wp:effectExtent l="6350" t="6350" r="8255" b="9525"/>
+                <wp:wrapNone/>
+                <wp:docPr id="50" name="Text Box 50"/>
+                <wp:cNvGraphicFramePr/>
+                <a:graphic xmlns:a="http://schemas.openxmlformats.org/drawingml/2006/main">
+                  <a:graphicData uri="http://schemas.microsoft.com/office/word/2010/wordprocessingShape">
+                    <wps:wsp>
+                      <wps:cNvSpPr txBox="1"/>
+                      <wps:spPr>
+                        <a:xfrm>
+                          <a:off x="0" y="0"/>
+                          <a:ext cx="544195" cy="568325"/>
+                        </a:xfrm>
+                        <a:prstGeom prst="rect">
+                          <a:avLst/>
+                        </a:prstGeom>
+                        <a:solidFill>
+                          <a:schemeClr val="accent1">
+                            <a:lumMod val="60000"/>
+                            <a:lumOff val="40000"/>
+                          </a:schemeClr>
+                        </a:solidFill>
+                        <a:ln w="6350">
+                          <a:solidFill>
+                            <a:prstClr val="black"/>
+                          </a:solidFill>
+                        </a:ln>
+                      </wps:spPr>
+                      <wps:style>
+                        <a:lnRef idx="0">
+                          <a:schemeClr val="accent1"/>
+                        </a:lnRef>
+                        <a:fillRef idx="0">
+                          <a:schemeClr val="accent1"/>
+                        </a:fillRef>
+                        <a:effectRef idx="0">
+                          <a:schemeClr val="accent1"/>
+                        </a:effectRef>
+                        <a:fontRef idx="minor">
+                          <a:schemeClr val="dk1"/>
+                        </a:fontRef>
+                      </wps:style>
+                      <wps:txbx>
+                        <w:txbxContent>
+                          <w:p>
+                            <w:pPr>
+                              <w:jc w:val="both"/>
+                              <w:rPr>
+                                <w:rFonts w:hint="default"/>
+                                <w:sz w:val="16"/>
+                                <w:szCs w:val="16"/>
+                                <w:lang w:val="en-US"/>
+                              </w:rPr>
+                            </w:pPr>
+                          </w:p>
+                          <w:p>
+                            <w:pPr>
+                              <w:jc w:val="center"/>
+                              <w:rPr>
+                                <w:rFonts w:hint="default"/>
+                                <w:sz w:val="16"/>
+                                <w:szCs w:val="16"/>
+                                <w:lang w:val="en-US"/>
+                              </w:rPr>
+                            </w:pPr>
+                            <w:r>
+                              <w:rPr>
+                                <w:rFonts w:hint="default"/>
+                                <w:sz w:val="16"/>
+                                <w:szCs w:val="16"/>
+                                <w:lang w:val="en-US"/>
+                              </w:rPr>
+                              <w:t>No</w:t>
+                            </w:r>
+                          </w:p>
+                        </w:txbxContent>
+                      </wps:txbx>
+                      <wps:bodyPr rot="0" spcFirstLastPara="0" vertOverflow="overflow" horzOverflow="overflow" vert="horz" wrap="square" lIns="91440" tIns="45720" rIns="91440" bIns="45720" numCol="1" spcCol="0" rtlCol="0" fromWordArt="0" anchor="t" anchorCtr="0" forceAA="0" compatLnSpc="1">
+                        <a:noAutofit/>
+                      </wps:bodyPr>
+                    </wps:wsp>
+                  </a:graphicData>
+                </a:graphic>
+              </wp:anchor>
+            </w:drawing>
+          </mc:Choice>
+          <mc:Fallback>
+            <w:pict>
+              <v:shape id="_x0000_s1026" o:spid="_x0000_s1026" o:spt="202" type="#_x0000_t202" style="position:absolute;left:0pt;margin-left:92.25pt;margin-top:293.7pt;height:44.75pt;width:42.85pt;z-index:251674624;mso-width-relative:page;mso-height-relative:page;" fillcolor="#9DC3E6 [1940]" filled="t" stroked="t" coordsize="21600,21600" o:gfxdata="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">
+                <v:fill on="t" focussize="0,0"/>
+                <v:stroke weight="0.5pt" color="#000000 [3204]" joinstyle="round"/>
+                <v:imagedata o:title=""/>
+                <o:lock v:ext="edit" aspectratio="f"/>
+                <v:textbox>
+                  <w:txbxContent>
+                    <w:p>
+                      <w:pPr>
+                        <w:jc w:val="both"/>
+                        <w:rPr>
+                          <w:rFonts w:hint="default"/>
+                          <w:sz w:val="16"/>
+                          <w:szCs w:val="16"/>
+                          <w:lang w:val="en-US"/>
+                        </w:rPr>
+                      </w:pPr>
+                    </w:p>
+                    <w:p>
+                      <w:pPr>
+                        <w:jc w:val="center"/>
+                        <w:rPr>
+                          <w:rFonts w:hint="default"/>
+                          <w:sz w:val="16"/>
+                          <w:szCs w:val="16"/>
+                          <w:lang w:val="en-US"/>
+                        </w:rPr>
+                      </w:pPr>
+                      <w:r>
+                        <w:rPr>
+                          <w:rFonts w:hint="default"/>
+                          <w:sz w:val="16"/>
+                          <w:szCs w:val="16"/>
+                          <w:lang w:val="en-US"/>
+                        </w:rPr>
+                        <w:t>No</w:t>
+                      </w:r>
+                    </w:p>
+                  </w:txbxContent>
+                </v:textbox>
+              </v:shape>
+            </w:pict>
+          </mc:Fallback>
+        </mc:AlternateContent>
+      </w:r>
+      <w:r>
+        <w:rPr>
+          <w:sz w:val="24"/>
+        </w:rPr>
+        <mc:AlternateContent>
+          <mc:Choice Requires="wps">
+            <w:drawing>
+              <wp:anchor distT="0" distB="0" distL="114300" distR="114300" simplePos="0" relativeHeight="251671552" behindDoc="0" locked="0" layoutInCell="1" allowOverlap="1">
+                <wp:simplePos x="0" y="0"/>
+                <wp:positionH relativeFrom="column">
+                  <wp:posOffset>384810</wp:posOffset>
+                </wp:positionH>
+                <wp:positionV relativeFrom="paragraph">
+                  <wp:posOffset>3459480</wp:posOffset>
+                </wp:positionV>
+                <wp:extent cx="394970" cy="222885"/>
+                <wp:effectExtent l="0" t="0" r="11430" b="5715"/>
+                <wp:wrapNone/>
+                <wp:docPr id="31" name="Text Box 31"/>
+                <wp:cNvGraphicFramePr/>
+                <a:graphic xmlns:a="http://schemas.openxmlformats.org/drawingml/2006/main">
+                  <a:graphicData uri="http://schemas.microsoft.com/office/word/2010/wordprocessingShape">
+                    <wps:wsp>
+                      <wps:cNvSpPr txBox="1"/>
+                      <wps:spPr>
+                        <a:xfrm>
+                          <a:off x="0" y="0"/>
+                          <a:ext cx="394970" cy="222885"/>
+                        </a:xfrm>
+                        <a:prstGeom prst="rect">
+                          <a:avLst/>
+                        </a:prstGeom>
+                        <a:solidFill>
+                          <a:schemeClr val="lt1"/>
+                        </a:solidFill>
+                        <a:ln w="6350">
+                          <a:noFill/>
+                        </a:ln>
+                      </wps:spPr>
+                      <wps:style>
+                        <a:lnRef idx="0">
+                          <a:schemeClr val="accent1"/>
+                        </a:lnRef>
+                        <a:fillRef idx="0">
+                          <a:schemeClr val="accent1"/>
+                        </a:fillRef>
+                        <a:effectRef idx="0">
+                          <a:schemeClr val="accent1"/>
+                        </a:effectRef>
+                        <a:fontRef idx="minor">
+                          <a:schemeClr val="dk1"/>
+                        </a:fontRef>
+                      </wps:style>
+                      <wps:txbx>
+                        <w:txbxContent>
+                          <w:p>
+                            <w:pPr>
+                              <w:rPr>
+                                <w:rFonts w:hint="default"/>
+                                <w:sz w:val="16"/>
+                                <w:szCs w:val="16"/>
+                                <w:lang w:val="en-US"/>
+                              </w:rPr>
+                            </w:pPr>
+                            <w:r>
+                              <w:rPr>
+                                <w:rFonts w:hint="default"/>
+                                <w:sz w:val="16"/>
+                                <w:szCs w:val="16"/>
+                                <w:lang w:val="en-US"/>
+                              </w:rPr>
+                              <w:t>Yes</w:t>
+                            </w:r>
+                          </w:p>
+                        </w:txbxContent>
+                      </wps:txbx>
+                      <wps:bodyPr rot="0" spcFirstLastPara="0" vertOverflow="overflow" horzOverflow="overflow" vert="horz" wrap="square" lIns="91440" tIns="45720" rIns="91440" bIns="45720" numCol="1" spcCol="0" rtlCol="0" fromWordArt="0" anchor="t" anchorCtr="0" forceAA="0" compatLnSpc="1">
+                        <a:noAutofit/>
+                      </wps:bodyPr>
+                    </wps:wsp>
+                  </a:graphicData>
+                </a:graphic>
+              </wp:anchor>
+            </w:drawing>
+          </mc:Choice>
+          <mc:Fallback>
+            <w:pict>
+              <v:shape id="_x0000_s1026" o:spid="_x0000_s1026" o:spt="202" type="#_x0000_t202" style="position:absolute;left:0pt;margin-left:30.3pt;margin-top:272.4pt;height:17.55pt;width:31.1pt;z-index:251671552;mso-width-relative:page;mso-height-relative:page;" fillcolor="#FFFFFF [3201]" filled="t" stroked="f" coordsize="21600,21600" o:gfxdata="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">
+                <v:fill on="t" focussize="0,0"/>
+                <v:stroke on="f" weight="0.5pt"/>
+                <v:imagedata o:title=""/>
+                <o:lock v:ext="edit" aspectratio="f"/>
+                <v:textbox>
+                  <w:txbxContent>
+                    <w:p>
+                      <w:pPr>
+                        <w:rPr>
+                          <w:rFonts w:hint="default"/>
+                          <w:sz w:val="16"/>
+                          <w:szCs w:val="16"/>
+                          <w:lang w:val="en-US"/>
+                        </w:rPr>
+                      </w:pPr>
+                      <w:r>
+                        <w:rPr>
+                          <w:rFonts w:hint="default"/>
+                          <w:sz w:val="16"/>
+                          <w:szCs w:val="16"/>
+                          <w:lang w:val="en-US"/>
+                        </w:rPr>
+                        <w:t>Yes</w:t>
+                      </w:r>
+                    </w:p>
+                  </w:txbxContent>
+                </v:textbox>
+              </v:shape>
+            </w:pict>
+          </mc:Fallback>
+        </mc:AlternateContent>
+      </w:r>
+      <w:r>
+        <w:rPr>
+          <w:sz w:val="24"/>
+        </w:rPr>
+        <mc:AlternateContent>
+          <mc:Choice Requires="wps">
+            <w:drawing>
+              <wp:anchor distT="0" distB="0" distL="114300" distR="114300" simplePos="0" relativeHeight="251663360" behindDoc="0" locked="0" layoutInCell="1" allowOverlap="1">
+                <wp:simplePos x="0" y="0"/>
+                <wp:positionH relativeFrom="column">
+                  <wp:posOffset>349885</wp:posOffset>
+                </wp:positionH>
+                <wp:positionV relativeFrom="paragraph">
+                  <wp:posOffset>3726180</wp:posOffset>
+                </wp:positionV>
+                <wp:extent cx="749935" cy="585470"/>
+                <wp:effectExtent l="6350" t="6350" r="31115" b="17780"/>
+                <wp:wrapNone/>
+                <wp:docPr id="9" name="Text Box 9"/>
+                <wp:cNvGraphicFramePr/>
+                <a:graphic xmlns:a="http://schemas.openxmlformats.org/drawingml/2006/main">
+                  <a:graphicData uri="http://schemas.microsoft.com/office/word/2010/wordprocessingShape">
+                    <wps:wsp>
+                      <wps:cNvSpPr txBox="1"/>
+                      <wps:spPr>
+                        <a:xfrm>
+                          <a:off x="0" y="0"/>
+                          <a:ext cx="749935" cy="585470"/>
+                        </a:xfrm>
+                        <a:prstGeom prst="rect">
+                          <a:avLst/>
+                        </a:prstGeom>
+                        <a:solidFill>
+                          <a:schemeClr val="accent1">
+                            <a:lumMod val="60000"/>
+                            <a:lumOff val="40000"/>
+                          </a:schemeClr>
+                        </a:solidFill>
+                        <a:ln w="6350">
+                          <a:solidFill>
+                            <a:prstClr val="black"/>
+                          </a:solidFill>
+                        </a:ln>
+                      </wps:spPr>
+                      <wps:style>
+                        <a:lnRef idx="0">
+                          <a:schemeClr val="accent1"/>
+                        </a:lnRef>
+                        <a:fillRef idx="0">
+                          <a:schemeClr val="accent1"/>
+                        </a:fillRef>
+                        <a:effectRef idx="0">
+                          <a:schemeClr val="accent1"/>
+                        </a:effectRef>
+                        <a:fontRef idx="minor">
+                          <a:schemeClr val="dk1"/>
+                        </a:fontRef>
+                      </wps:style>
+                      <wps:txbx>
+                        <w:txbxContent>
+                          <w:p>
+                            <w:pPr>
+                              <w:jc w:val="center"/>
+                              <w:rPr>
+                                <w:rFonts w:hint="default"/>
+                                <w:sz w:val="16"/>
+                                <w:szCs w:val="16"/>
+                                <w:lang w:val="en-US"/>
+                              </w:rPr>
+                            </w:pPr>
+                            <w:r>
+                              <w:rPr>
+                                <w:rFonts w:hint="default"/>
+                                <w:sz w:val="16"/>
+                                <w:szCs w:val="16"/>
+                                <w:lang w:val="en-US"/>
+                              </w:rPr>
+                              <w:t>Did suspect Receive $280000 Cash?</w:t>
+                            </w:r>
+                          </w:p>
+                        </w:txbxContent>
+                      </wps:txbx>
+                      <wps:bodyPr rot="0" spcFirstLastPara="0" vertOverflow="overflow" horzOverflow="overflow" vert="horz" wrap="square" lIns="91440" tIns="45720" rIns="91440" bIns="45720" numCol="1" spcCol="0" rtlCol="0" fromWordArt="0" anchor="t" anchorCtr="0" forceAA="0" compatLnSpc="1">
+                        <a:noAutofit/>
+                      </wps:bodyPr>
+                    </wps:wsp>
+                  </a:graphicData>
+                </a:graphic>
+              </wp:anchor>
+            </w:drawing>
+          </mc:Choice>
+          <mc:Fallback>
+            <w:pict>
+              <v:shape id="_x0000_s1026" o:spid="_x0000_s1026" o:spt="202" type="#_x0000_t202" style="position:absolute;left:0pt;margin-left:27.55pt;margin-top:293.4pt;height:46.1pt;width:59.05pt;z-index:251663360;mso-width-relative:page;mso-height-relative:page;" fillcolor="#9DC3E6 [1940]" filled="t" stroked="t" coordsize="21600,21600" o:gfxdata="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">
+                <v:fill on="t" focussize="0,0"/>
+                <v:stroke weight="0.5pt" color="#000000 [3204]" joinstyle="round"/>
+                <v:imagedata o:title=""/>
+                <o:lock v:ext="edit" aspectratio="f"/>
+                <v:textbox>
+                  <w:txbxContent>
+                    <w:p>
+                      <w:pPr>
+                        <w:jc w:val="center"/>
+                        <w:rPr>
+                          <w:rFonts w:hint="default"/>
+                          <w:sz w:val="16"/>
+                          <w:szCs w:val="16"/>
+                          <w:lang w:val="en-US"/>
+                        </w:rPr>
+                      </w:pPr>
+                      <w:r>
+                        <w:rPr>
+                          <w:rFonts w:hint="default"/>
+                          <w:sz w:val="16"/>
+                          <w:szCs w:val="16"/>
+                          <w:lang w:val="en-US"/>
+                        </w:rPr>
+                        <w:t>Did suspect Receive $280000 Cash?</w:t>
+                      </w:r>
+                    </w:p>
+                  </w:txbxContent>
+                </v:textbox>
+              </v:shape>
+            </w:pict>
+          </mc:Fallback>
+        </mc:AlternateContent>
+      </w:r>
+      <w:r>
+        <w:rPr>
+          <w:sz w:val="24"/>
+        </w:rPr>
+        <mc:AlternateContent>
+          <mc:Choice Requires="wps">
+            <w:drawing>
+              <wp:anchor distT="0" distB="0" distL="114300" distR="114300" simplePos="0" relativeHeight="251667456" behindDoc="0" locked="0" layoutInCell="1" allowOverlap="1">
+                <wp:simplePos x="0" y="0"/>
+                <wp:positionH relativeFrom="column">
+                  <wp:posOffset>774065</wp:posOffset>
+                </wp:positionH>
+                <wp:positionV relativeFrom="paragraph">
+                  <wp:posOffset>3369310</wp:posOffset>
+                </wp:positionV>
+                <wp:extent cx="114300" cy="346075"/>
+                <wp:effectExtent l="5715" t="1905" r="6985" b="7620"/>
+                <wp:wrapNone/>
+                <wp:docPr id="18" name="Straight Connector 18"/>
+                <wp:cNvGraphicFramePr/>
+                <a:graphic xmlns:a="http://schemas.openxmlformats.org/drawingml/2006/main">
+                  <a:graphicData uri="http://schemas.microsoft.com/office/word/2010/wordprocessingShape">
+                    <wps:wsp>
+                      <wps:cNvCnPr>
+                        <a:stCxn id="4" idx="2"/>
+                      </wps:cNvCnPr>
+                      <wps:spPr>
+                        <a:xfrm flipH="1">
+                          <a:off x="0" y="0"/>
+                          <a:ext cx="114300" cy="346075"/>
+                        </a:xfrm>
+                        <a:prstGeom prst="line">
+                          <a:avLst/>
+                        </a:prstGeom>
+                      </wps:spPr>
+                      <wps:style>
+                        <a:lnRef idx="2">
+                          <a:schemeClr val="accent1"/>
+                        </a:lnRef>
+                        <a:fillRef idx="0">
+                          <a:srgbClr val="FFFFFF"/>
+                        </a:fillRef>
+                        <a:effectRef idx="0">
+                          <a:srgbClr val="FFFFFF"/>
+                        </a:effectRef>
+                        <a:fontRef idx="minor">
+                          <a:schemeClr val="tx1"/>
+                        </a:fontRef>
+                      </wps:style>
+                      <wps:bodyPr/>
+                    </wps:wsp>
+                  </a:graphicData>
+                </a:graphic>
+              </wp:anchor>
+            </w:drawing>
+          </mc:Choice>
+          <mc:Fallback>
+            <w:pict>
+              <v:line id="_x0000_s1026" o:spid="_x0000_s1026" o:spt="20" style="position:absolute;left:0pt;flip:x;margin-left:60.95pt;margin-top:265.3pt;height:27.25pt;width:9pt;z-index:251667456;mso-width-relative:page;mso-height-relative:page;" filled="f" stroked="t" coordsize="21600,21600" o:gfxdata="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">
+                <v:fill on="f" focussize="0,0"/>
+                <v:stroke weight="1pt" color="#5B9BD5 [3204]" miterlimit="8" joinstyle="miter"/>
+                <v:imagedata o:title=""/>
+                <o:lock v:ext="edit" aspectratio="f"/>
+              </v:line>
+            </w:pict>
+          </mc:Fallback>
+        </mc:AlternateContent>
+      </w:r>
+      <w:r>
+        <w:rPr>
+          <w:sz w:val="24"/>
+        </w:rPr>
+        <mc:AlternateContent>
+          <mc:Choice Requires="wps">
+            <w:drawing>
+              <wp:anchor distT="0" distB="0" distL="114300" distR="114300" simplePos="0" relativeHeight="251691008" behindDoc="0" locked="0" layoutInCell="1" allowOverlap="1">
+                <wp:simplePos x="0" y="0"/>
+                <wp:positionH relativeFrom="column">
+                  <wp:posOffset>713740</wp:posOffset>
+                </wp:positionH>
+                <wp:positionV relativeFrom="paragraph">
+                  <wp:posOffset>1659255</wp:posOffset>
+                </wp:positionV>
+                <wp:extent cx="889635" cy="469265"/>
+                <wp:effectExtent l="6350" t="6350" r="18415" b="6985"/>
+                <wp:wrapNone/>
+                <wp:docPr id="72" name="Text Box 72"/>
+                <wp:cNvGraphicFramePr/>
+                <a:graphic xmlns:a="http://schemas.openxmlformats.org/drawingml/2006/main">
+                  <a:graphicData uri="http://schemas.microsoft.com/office/word/2010/wordprocessingShape">
+                    <wps:wsp>
+                      <wps:cNvSpPr txBox="1"/>
+                      <wps:spPr>
+                        <a:xfrm>
+                          <a:off x="0" y="0"/>
+                          <a:ext cx="889635" cy="469265"/>
+                        </a:xfrm>
+                        <a:prstGeom prst="rect">
+                          <a:avLst/>
+                        </a:prstGeom>
+                        <a:solidFill>
+                          <a:schemeClr val="accent1">
+                            <a:lumMod val="60000"/>
+                            <a:lumOff val="40000"/>
+                          </a:schemeClr>
+                        </a:solidFill>
+                        <a:ln w="6350">
+                          <a:solidFill>
+                            <a:prstClr val="black"/>
+                          </a:solidFill>
+                        </a:ln>
+                      </wps:spPr>
+                      <wps:style>
+                        <a:lnRef idx="0">
+                          <a:schemeClr val="accent1"/>
+                        </a:lnRef>
+                        <a:fillRef idx="0">
+                          <a:schemeClr val="accent1"/>
+                        </a:fillRef>
+                        <a:effectRef idx="0">
+                          <a:schemeClr val="accent1"/>
+                        </a:effectRef>
+                        <a:fontRef idx="minor">
+                          <a:schemeClr val="dk1"/>
+                        </a:fontRef>
+                      </wps:style>
+                      <wps:txbx>
+                        <w:txbxContent>
+                          <w:p>
+                            <w:pPr>
+                              <w:jc w:val="both"/>
+                              <w:rPr>
+                                <w:rFonts w:hint="default"/>
+                                <w:sz w:val="16"/>
+                                <w:szCs w:val="16"/>
+                                <w:lang w:val="en-US"/>
+                              </w:rPr>
+                            </w:pPr>
+                            <w:r>
+                              <w:rPr>
+                                <w:rFonts w:hint="default"/>
+                                <w:sz w:val="16"/>
+                                <w:szCs w:val="16"/>
+                                <w:lang w:val="en-US"/>
+                              </w:rPr>
+                              <w:t xml:space="preserve"> suspect 1</w:t>
+                            </w:r>
+                          </w:p>
+                        </w:txbxContent>
+                      </wps:txbx>
+                      <wps:bodyPr rot="0" spcFirstLastPara="0" vertOverflow="overflow" horzOverflow="overflow" vert="horz" wrap="square" lIns="91440" tIns="45720" rIns="91440" bIns="45720" numCol="1" spcCol="0" rtlCol="0" fromWordArt="0" anchor="t" anchorCtr="0" forceAA="0" compatLnSpc="1">
+                        <a:noAutofit/>
+                      </wps:bodyPr>
+                    </wps:wsp>
+                  </a:graphicData>
+                </a:graphic>
+              </wp:anchor>
+            </w:drawing>
+          </mc:Choice>
+          <mc:Fallback>
+            <w:pict>
+              <v:shape id="_x0000_s1026" o:spid="_x0000_s1026" o:spt="202" type="#_x0000_t202" style="position:absolute;left:0pt;margin-left:56.2pt;margin-top:130.65pt;height:36.95pt;width:70.05pt;z-index:251691008;mso-width-relative:page;mso-height-relative:page;" fillcolor="#9DC3E6 [1940]" filled="t" stroked="t" coordsize="21600,21600" o:gfxdata="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">
+                <v:fill on="t" focussize="0,0"/>
+                <v:stroke weight="0.5pt" color="#000000 [3204]" joinstyle="round"/>
+                <v:imagedata o:title=""/>
+                <o:lock v:ext="edit" aspectratio="f"/>
+                <v:textbox>
+                  <w:txbxContent>
+                    <w:p>
+                      <w:pPr>
+                        <w:jc w:val="both"/>
+                        <w:rPr>
+                          <w:rFonts w:hint="default"/>
+                          <w:sz w:val="16"/>
+                          <w:szCs w:val="16"/>
+                          <w:lang w:val="en-US"/>
+                        </w:rPr>
+                      </w:pPr>
+                      <w:r>
+                        <w:rPr>
+                          <w:rFonts w:hint="default"/>
+                          <w:sz w:val="16"/>
+                          <w:szCs w:val="16"/>
+                          <w:lang w:val="en-US"/>
+                        </w:rPr>
+                        <w:t xml:space="preserve"> suspect 1</w:t>
+                      </w:r>
+                    </w:p>
+                  </w:txbxContent>
+                </v:textbox>
+              </v:shape>
+            </w:pict>
+          </mc:Fallback>
+        </mc:AlternateContent>
+      </w:r>
+      <w:r>
+        <w:rPr>
+          <w:sz w:val="24"/>
+        </w:rPr>
+        <mc:AlternateContent>
+          <mc:Choice Requires="wps">
+            <w:drawing>
+              <wp:anchor distT="0" distB="0" distL="114300" distR="114300" simplePos="0" relativeHeight="251670528" behindDoc="0" locked="0" layoutInCell="1" allowOverlap="1">
+                <wp:simplePos x="0" y="0"/>
+                <wp:positionH relativeFrom="column">
+                  <wp:posOffset>998220</wp:posOffset>
+                </wp:positionH>
+                <wp:positionV relativeFrom="paragraph">
+                  <wp:posOffset>1130300</wp:posOffset>
+                </wp:positionV>
+                <wp:extent cx="360680" cy="247650"/>
+                <wp:effectExtent l="0" t="0" r="20320" b="6350"/>
+                <wp:wrapNone/>
+                <wp:docPr id="30" name="Text Box 30"/>
+                <wp:cNvGraphicFramePr/>
+                <a:graphic xmlns:a="http://schemas.openxmlformats.org/drawingml/2006/main">
+                  <a:graphicData uri="http://schemas.microsoft.com/office/word/2010/wordprocessingShape">
+                    <wps:wsp>
+                      <wps:cNvSpPr txBox="1"/>
+                      <wps:spPr>
+                        <a:xfrm>
+                          <a:off x="0" y="0"/>
+                          <a:ext cx="360680" cy="247650"/>
+                        </a:xfrm>
+                        <a:prstGeom prst="rect">
+                          <a:avLst/>
+                        </a:prstGeom>
+                        <a:solidFill>
+                          <a:schemeClr val="lt1"/>
+                        </a:solidFill>
+                        <a:ln w="6350">
+                          <a:noFill/>
+                        </a:ln>
+                      </wps:spPr>
+                      <wps:style>
+                        <a:lnRef idx="0">
+                          <a:schemeClr val="accent1"/>
+                        </a:lnRef>
+                        <a:fillRef idx="0">
+                          <a:schemeClr val="accent1"/>
+                        </a:fillRef>
+                        <a:effectRef idx="0">
+                          <a:schemeClr val="accent1"/>
+                        </a:effectRef>
+                        <a:fontRef idx="minor">
+                          <a:schemeClr val="dk1"/>
+                        </a:fontRef>
+                      </wps:style>
+                      <wps:txbx>
+                        <w:txbxContent>
+                          <w:p>
+                            <w:pPr>
+                              <w:rPr>
+                                <w:rFonts w:hint="default"/>
+                                <w:sz w:val="16"/>
+                                <w:szCs w:val="16"/>
+                                <w:lang w:val="en-US"/>
+                              </w:rPr>
+                            </w:pPr>
+                            <w:r>
+                              <w:rPr>
+                                <w:rFonts w:hint="default"/>
+                                <w:sz w:val="16"/>
+                                <w:szCs w:val="16"/>
+                                <w:lang w:val="en-US"/>
+                              </w:rPr>
+                              <w:t>Yes</w:t>
+                            </w:r>
+                          </w:p>
+                        </w:txbxContent>
+                      </wps:txbx>
+                      <wps:bodyPr rot="0" spcFirstLastPara="0" vertOverflow="overflow" horzOverflow="overflow" vert="horz" wrap="square" lIns="91440" tIns="45720" rIns="91440" bIns="45720" numCol="1" spcCol="0" rtlCol="0" fromWordArt="0" anchor="t" anchorCtr="0" forceAA="0" compatLnSpc="1">
+                        <a:noAutofit/>
+                      </wps:bodyPr>
+                    </wps:wsp>
+                  </a:graphicData>
+                </a:graphic>
+              </wp:anchor>
+            </w:drawing>
+          </mc:Choice>
+          <mc:Fallback>
+            <w:pict>
+              <v:shape id="_x0000_s1026" o:spid="_x0000_s1026" o:spt="202" type="#_x0000_t202" style="position:absolute;left:0pt;margin-left:78.6pt;margin-top:89pt;height:19.5pt;width:28.4pt;z-index:251670528;mso-width-relative:page;mso-height-relative:page;" fillcolor="#FFFFFF [3201]" filled="t" stroked="f" coordsize="21600,21600" o:gfxdata="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">
+                <v:fill on="t" focussize="0,0"/>
+                <v:stroke on="f" weight="0.5pt"/>
+                <v:imagedata o:title=""/>
+                <o:lock v:ext="edit" aspectratio="f"/>
+                <v:textbox>
+                  <w:txbxContent>
+                    <w:p>
+                      <w:pPr>
+                        <w:rPr>
+                          <w:rFonts w:hint="default"/>
+                          <w:sz w:val="16"/>
+                          <w:szCs w:val="16"/>
+                          <w:lang w:val="en-US"/>
+                        </w:rPr>
+                      </w:pPr>
+                      <w:r>
+                        <w:rPr>
+                          <w:rFonts w:hint="default"/>
+                          <w:sz w:val="16"/>
+                          <w:szCs w:val="16"/>
+                          <w:lang w:val="en-US"/>
+                        </w:rPr>
+                        <w:t>Yes</w:t>
+                      </w:r>
+                    </w:p>
+                  </w:txbxContent>
+                </v:textbox>
+              </v:shape>
+            </w:pict>
+          </mc:Fallback>
+        </mc:AlternateContent>
+      </w:r>
+      <w:r>
+        <w:rPr>
+          <w:sz w:val="24"/>
+        </w:rPr>
+        <mc:AlternateContent>
+          <mc:Choice Requires="wps">
+            <w:drawing>
+              <wp:anchor distT="0" distB="0" distL="114300" distR="114300" simplePos="0" relativeHeight="251672576" behindDoc="0" locked="0" layoutInCell="1" allowOverlap="1">
+                <wp:simplePos x="0" y="0"/>
+                <wp:positionH relativeFrom="column">
+                  <wp:posOffset>1903730</wp:posOffset>
+                </wp:positionH>
+                <wp:positionV relativeFrom="paragraph">
+                  <wp:posOffset>913765</wp:posOffset>
+                </wp:positionV>
+                <wp:extent cx="328930" cy="222250"/>
+                <wp:effectExtent l="0" t="0" r="1270" b="6350"/>
+                <wp:wrapNone/>
+                <wp:docPr id="44" name="Text Box 44"/>
+                <wp:cNvGraphicFramePr/>
+                <a:graphic xmlns:a="http://schemas.openxmlformats.org/drawingml/2006/main">
+                  <a:graphicData uri="http://schemas.microsoft.com/office/word/2010/wordprocessingShape">
+                    <wps:wsp>
+                      <wps:cNvSpPr txBox="1"/>
+                      <wps:spPr>
+                        <a:xfrm>
+                          <a:off x="0" y="0"/>
+                          <a:ext cx="328930" cy="222250"/>
+                        </a:xfrm>
+                        <a:prstGeom prst="rect">
+                          <a:avLst/>
+                        </a:prstGeom>
+                        <a:solidFill>
+                          <a:schemeClr val="lt1"/>
+                        </a:solidFill>
+                        <a:ln w="6350">
+                          <a:noFill/>
+                        </a:ln>
+                      </wps:spPr>
+                      <wps:style>
+                        <a:lnRef idx="0">
+                          <a:schemeClr val="accent1"/>
+                        </a:lnRef>
+                        <a:fillRef idx="0">
+                          <a:schemeClr val="accent1"/>
+                        </a:fillRef>
+                        <a:effectRef idx="0">
+                          <a:schemeClr val="accent1"/>
+                        </a:effectRef>
+                        <a:fontRef idx="minor">
+                          <a:schemeClr val="dk1"/>
+                        </a:fontRef>
+                      </wps:style>
+                      <wps:txbx>
+                        <w:txbxContent>
+                          <w:p>
+                            <w:pPr>
+                              <w:jc w:val="center"/>
+                              <w:rPr>
+                                <w:rFonts w:hint="default"/>
+                                <w:lang w:val="en-US"/>
+                              </w:rPr>
+                            </w:pPr>
+                            <w:r>
+                              <w:rPr>
+                                <w:rFonts w:hint="default"/>
+                                <w:sz w:val="16"/>
+                                <w:szCs w:val="16"/>
+                                <w:lang w:val="en-US"/>
+                              </w:rPr>
+                              <w:t>No</w:t>
+                            </w:r>
+                          </w:p>
+                        </w:txbxContent>
+                      </wps:txbx>
+                      <wps:bodyPr rot="0" spcFirstLastPara="0" vertOverflow="overflow" horzOverflow="overflow" vert="horz" wrap="square" lIns="91440" tIns="45720" rIns="91440" bIns="45720" numCol="1" spcCol="0" rtlCol="0" fromWordArt="0" anchor="t" anchorCtr="0" forceAA="0" compatLnSpc="1">
+                        <a:noAutofit/>
+                      </wps:bodyPr>
+                    </wps:wsp>
+                  </a:graphicData>
+                </a:graphic>
+              </wp:anchor>
+            </w:drawing>
+          </mc:Choice>
+          <mc:Fallback>
+            <w:pict>
+              <v:shape id="_x0000_s1026" o:spid="_x0000_s1026" o:spt="202" type="#_x0000_t202" style="position:absolute;left:0pt;margin-left:149.9pt;margin-top:71.95pt;height:17.5pt;width:25.9pt;z-index:251672576;mso-width-relative:page;mso-height-relative:page;" fillcolor="#FFFFFF [3201]" filled="t" stroked="f" coordsize="21600,21600" o:gfxdata="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">
+                <v:fill on="t" focussize="0,0"/>
+                <v:stroke on="f" weight="0.5pt"/>
+                <v:imagedata o:title=""/>
+                <o:lock v:ext="edit" aspectratio="f"/>
+                <v:textbox>
+                  <w:txbxContent>
+                    <w:p>
+                      <w:pPr>
+                        <w:jc w:val="center"/>
+                        <w:rPr>
+                          <w:rFonts w:hint="default"/>
+                          <w:lang w:val="en-US"/>
+                        </w:rPr>
+                      </w:pPr>
+                      <w:r>
+                        <w:rPr>
+                          <w:rFonts w:hint="default"/>
+                          <w:sz w:val="16"/>
+                          <w:szCs w:val="16"/>
+                          <w:lang w:val="en-US"/>
+                        </w:rPr>
+                        <w:t>No</w:t>
+                      </w:r>
+                    </w:p>
+                  </w:txbxContent>
+                </v:textbox>
+              </v:shape>
+            </w:pict>
+          </mc:Fallback>
+        </mc:AlternateContent>
+      </w:r>
+      <w:r>
+        <w:rPr>
+          <w:sz w:val="24"/>
+        </w:rPr>
+        <mc:AlternateContent>
+          <mc:Choice Requires="wps">
+            <w:drawing>
+              <wp:anchor distT="0" distB="0" distL="114300" distR="114300" simplePos="0" relativeHeight="251664384" behindDoc="0" locked="0" layoutInCell="1" allowOverlap="1">
+                <wp:simplePos x="0" y="0"/>
+                <wp:positionH relativeFrom="column">
+                  <wp:posOffset>1840230</wp:posOffset>
+                </wp:positionH>
+                <wp:positionV relativeFrom="paragraph">
+                  <wp:posOffset>1149985</wp:posOffset>
+                </wp:positionV>
+                <wp:extent cx="536575" cy="452755"/>
+                <wp:effectExtent l="6350" t="6350" r="15875" b="23495"/>
+                <wp:wrapNone/>
+                <wp:docPr id="12" name="Text Box 12"/>
+                <wp:cNvGraphicFramePr/>
+                <a:graphic xmlns:a="http://schemas.openxmlformats.org/drawingml/2006/main">
+                  <a:graphicData uri="http://schemas.microsoft.com/office/word/2010/wordprocessingShape">
+                    <wps:wsp>
+                      <wps:cNvSpPr txBox="1"/>
+                      <wps:spPr>
+                        <a:xfrm>
+                          <a:off x="0" y="0"/>
+                          <a:ext cx="536575" cy="452755"/>
+                        </a:xfrm>
+                        <a:prstGeom prst="rect">
+                          <a:avLst/>
+                        </a:prstGeom>
+                        <a:solidFill>
+                          <a:schemeClr val="accent1">
+                            <a:lumMod val="60000"/>
+                            <a:lumOff val="40000"/>
+                          </a:schemeClr>
+                        </a:solidFill>
+                        <a:ln w="6350">
+                          <a:solidFill>
+                            <a:prstClr val="black"/>
+                          </a:solidFill>
+                        </a:ln>
+                      </wps:spPr>
+                      <wps:style>
+                        <a:lnRef idx="0">
+                          <a:schemeClr val="accent1"/>
+                        </a:lnRef>
+                        <a:fillRef idx="0">
+                          <a:schemeClr val="accent1"/>
+                        </a:fillRef>
+                        <a:effectRef idx="0">
+                          <a:schemeClr val="accent1"/>
+                        </a:effectRef>
+                        <a:fontRef idx="minor">
+                          <a:schemeClr val="dk1"/>
+                        </a:fontRef>
+                      </wps:style>
+                      <wps:txbx>
+                        <w:txbxContent>
+                          <w:p>
+                            <w:pPr>
+                              <w:jc w:val="center"/>
+                              <w:rPr>
+                                <w:rFonts w:hint="default"/>
+                                <w:sz w:val="16"/>
+                                <w:szCs w:val="16"/>
+                                <w:lang w:val="en-US"/>
+                              </w:rPr>
+                            </w:pPr>
+                          </w:p>
+                          <w:p>
+                            <w:pPr>
+                              <w:jc w:val="center"/>
+                              <w:rPr>
+                                <w:rFonts w:hint="default"/>
+                                <w:sz w:val="16"/>
+                                <w:szCs w:val="16"/>
+                                <w:lang w:val="en-US"/>
+                              </w:rPr>
+                            </w:pPr>
+                            <w:r>
+                              <w:rPr>
+                                <w:rFonts w:hint="default"/>
+                                <w:sz w:val="16"/>
+                                <w:szCs w:val="16"/>
+                                <w:lang w:val="en-US"/>
+                              </w:rPr>
+                              <w:t>No</w:t>
+                            </w:r>
+                          </w:p>
+                        </w:txbxContent>
+                      </wps:txbx>
+                      <wps:bodyPr rot="0" spcFirstLastPara="0" vertOverflow="overflow" horzOverflow="overflow" vert="horz" wrap="square" lIns="91440" tIns="45720" rIns="91440" bIns="45720" numCol="1" spcCol="0" rtlCol="0" fromWordArt="0" anchor="t" anchorCtr="0" forceAA="0" compatLnSpc="1">
+                        <a:noAutofit/>
+                      </wps:bodyPr>
+                    </wps:wsp>
+                  </a:graphicData>
+                </a:graphic>
+              </wp:anchor>
+            </w:drawing>
+          </mc:Choice>
+          <mc:Fallback>
+            <w:pict>
+              <v:shape id="_x0000_s1026" o:spid="_x0000_s1026" o:spt="202" type="#_x0000_t202" style="position:absolute;left:0pt;margin-left:144.9pt;margin-top:90.55pt;height:35.65pt;width:42.25pt;z-index:251664384;mso-width-relative:page;mso-height-relative:page;" fillcolor="#9DC3E6 [1940]" filled="t" stroked="t" coordsize="21600,21600" o:gfxdata="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">
+                <v:fill on="t" focussize="0,0"/>
+                <v:stroke weight="0.5pt" color="#000000 [3204]" joinstyle="round"/>
+                <v:imagedata o:title=""/>
+                <o:lock v:ext="edit" aspectratio="f"/>
+                <v:textbox>
+                  <w:txbxContent>
+                    <w:p>
+                      <w:pPr>
+                        <w:jc w:val="center"/>
+                        <w:rPr>
+                          <w:rFonts w:hint="default"/>
+                          <w:sz w:val="16"/>
+                          <w:szCs w:val="16"/>
+                          <w:lang w:val="en-US"/>
+                        </w:rPr>
+                      </w:pPr>
+                    </w:p>
+                    <w:p>
+                      <w:pPr>
+                        <w:jc w:val="center"/>
+                        <w:rPr>
+                          <w:rFonts w:hint="default"/>
+                          <w:sz w:val="16"/>
+                          <w:szCs w:val="16"/>
+                          <w:lang w:val="en-US"/>
+                        </w:rPr>
+                      </w:pPr>
+                      <w:r>
+                        <w:rPr>
+                          <w:rFonts w:hint="default"/>
+                          <w:sz w:val="16"/>
+                          <w:szCs w:val="16"/>
+                          <w:lang w:val="en-US"/>
+                        </w:rPr>
+                        <w:t>No</w:t>
+                      </w:r>
+                    </w:p>
+                  </w:txbxContent>
+                </v:textbox>
+              </v:shape>
+            </w:pict>
+          </mc:Fallback>
+        </mc:AlternateContent>
+      </w:r>
+      <w:r>
+        <w:rPr>
+          <w:sz w:val="24"/>
+        </w:rPr>
+        <mc:AlternateContent>
+          <mc:Choice Requires="wps">
+            <w:drawing>
+              <wp:anchor distT="0" distB="0" distL="114300" distR="114300" simplePos="0" relativeHeight="251669504" behindDoc="0" locked="0" layoutInCell="1" allowOverlap="1">
+                <wp:simplePos x="0" y="0"/>
+                <wp:positionH relativeFrom="column">
+                  <wp:posOffset>1249045</wp:posOffset>
+                </wp:positionH>
+                <wp:positionV relativeFrom="paragraph">
+                  <wp:posOffset>869950</wp:posOffset>
+                </wp:positionV>
+                <wp:extent cx="424180" cy="795655"/>
+                <wp:effectExtent l="5715" t="3175" r="27305" b="13970"/>
+                <wp:wrapNone/>
+                <wp:docPr id="22" name="Straight Connector 22"/>
+                <wp:cNvGraphicFramePr/>
+                <a:graphic xmlns:a="http://schemas.openxmlformats.org/drawingml/2006/main">
+                  <a:graphicData uri="http://schemas.microsoft.com/office/word/2010/wordprocessingShape">
+                    <wps:wsp>
+                      <wps:cNvCnPr>
+                        <a:endCxn id="13" idx="0"/>
+                      </wps:cNvCnPr>
+                      <wps:spPr>
+                        <a:xfrm flipH="1">
+                          <a:off x="0" y="0"/>
+                          <a:ext cx="424180" cy="795655"/>
+                        </a:xfrm>
+                        <a:prstGeom prst="line">
+                          <a:avLst/>
+                        </a:prstGeom>
+                      </wps:spPr>
+                      <wps:style>
+                        <a:lnRef idx="2">
+                          <a:schemeClr val="accent1"/>
+                        </a:lnRef>
+                        <a:fillRef idx="0">
+                          <a:srgbClr val="FFFFFF"/>
+                        </a:fillRef>
+                        <a:effectRef idx="0">
+                          <a:srgbClr val="FFFFFF"/>
+                        </a:effectRef>
+                        <a:fontRef idx="minor">
+                          <a:schemeClr val="tx1"/>
+                        </a:fontRef>
+                      </wps:style>
+                      <wps:bodyPr/>
+                    </wps:wsp>
+                  </a:graphicData>
+                </a:graphic>
+              </wp:anchor>
+            </w:drawing>
+          </mc:Choice>
+          <mc:Fallback>
+            <w:pict>
+              <v:line id="_x0000_s1026" o:spid="_x0000_s1026" o:spt="20" style="position:absolute;left:0pt;flip:x;margin-left:98.35pt;margin-top:68.5pt;height:62.65pt;width:33.4pt;z-index:251669504;mso-width-relative:page;mso-height-relative:page;" filled="f" stroked="t" coordsize="21600,21600" o:gfxdata="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">
+                <v:fill on="f" focussize="0,0"/>
+                <v:stroke weight="1pt" color="#5B9BD5 [3204]" miterlimit="8" joinstyle="miter"/>
+                <v:imagedata o:title=""/>
+                <o:lock v:ext="edit" aspectratio="f"/>
+              </v:line>
+            </w:pict>
+          </mc:Fallback>
+        </mc:AlternateContent>
+      </w:r>
+      <w:r>
+        <w:rPr>
+          <w:sz w:val="24"/>
+        </w:rPr>
+        <mc:AlternateContent>
+          <mc:Choice Requires="wps">
+            <w:drawing>
+              <wp:anchor distT="0" distB="0" distL="114300" distR="114300" simplePos="0" relativeHeight="251666432" behindDoc="0" locked="0" layoutInCell="1" allowOverlap="1">
+                <wp:simplePos x="0" y="0"/>
+                <wp:positionH relativeFrom="column">
+                  <wp:posOffset>1680210</wp:posOffset>
+                </wp:positionH>
+                <wp:positionV relativeFrom="paragraph">
+                  <wp:posOffset>850900</wp:posOffset>
+                </wp:positionV>
+                <wp:extent cx="264795" cy="321310"/>
+                <wp:effectExtent l="5080" t="3810" r="9525" b="5080"/>
+                <wp:wrapNone/>
+                <wp:docPr id="15" name="Straight Connector 15"/>
+                <wp:cNvGraphicFramePr/>
+                <a:graphic xmlns:a="http://schemas.openxmlformats.org/drawingml/2006/main">
+                  <a:graphicData uri="http://schemas.microsoft.com/office/word/2010/wordprocessingShape">
+                    <wps:wsp>
+                      <wps:cNvCnPr/>
+                      <wps:spPr>
+                        <a:xfrm>
+                          <a:off x="3632200" y="3604895"/>
+                          <a:ext cx="264795" cy="321310"/>
+                        </a:xfrm>
+                        <a:prstGeom prst="line">
+                          <a:avLst/>
+                        </a:prstGeom>
+                      </wps:spPr>
+                      <wps:style>
+                        <a:lnRef idx="2">
+                          <a:schemeClr val="accent1"/>
+                        </a:lnRef>
+                        <a:fillRef idx="0">
+                          <a:srgbClr val="FFFFFF"/>
+                        </a:fillRef>
+                        <a:effectRef idx="0">
+                          <a:srgbClr val="FFFFFF"/>
+                        </a:effectRef>
+                        <a:fontRef idx="minor">
+                          <a:schemeClr val="tx1"/>
+                        </a:fontRef>
+                      </wps:style>
+                      <wps:bodyPr/>
+                    </wps:wsp>
+                  </a:graphicData>
+                </a:graphic>
+              </wp:anchor>
+            </w:drawing>
+          </mc:Choice>
+          <mc:Fallback>
+            <w:pict>
+              <v:line id="_x0000_s1026" o:spid="_x0000_s1026" o:spt="20" style="position:absolute;left:0pt;margin-left:132.3pt;margin-top:67pt;height:25.3pt;width:20.85pt;z-index:251666432;mso-width-relative:page;mso-height-relative:page;" filled="f" stroked="t" coordsize="21600,21600" o:gfxdata="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">
+                <v:fill on="f" focussize="0,0"/>
+                <v:stroke weight="1pt" color="#5B9BD5 [3204]" miterlimit="8" joinstyle="miter"/>
+                <v:imagedata o:title=""/>
+                <o:lock v:ext="edit" aspectratio="f"/>
+              </v:line>
+            </w:pict>
+          </mc:Fallback>
+        </mc:AlternateContent>
+      </w:r>
+      <w:r>
+        <w:rPr>
+          <w:sz w:val="24"/>
+        </w:rPr>
+        <mc:AlternateContent>
+          <mc:Choice Requires="wps">
+            <w:drawing>
+              <wp:anchor distT="0" distB="0" distL="114300" distR="114300" simplePos="0" relativeHeight="251662336" behindDoc="0" locked="0" layoutInCell="1" allowOverlap="1">
+                <wp:simplePos x="0" y="0"/>
+                <wp:positionH relativeFrom="column">
+                  <wp:posOffset>1579880</wp:posOffset>
+                </wp:positionH>
+                <wp:positionV relativeFrom="paragraph">
+                  <wp:posOffset>379730</wp:posOffset>
+                </wp:positionV>
+                <wp:extent cx="800100" cy="461645"/>
+                <wp:effectExtent l="6350" t="6350" r="6350" b="14605"/>
+                <wp:wrapNone/>
+                <wp:docPr id="5" name="Text Box 5"/>
+                <wp:cNvGraphicFramePr/>
+                <a:graphic xmlns:a="http://schemas.openxmlformats.org/drawingml/2006/main">
+                  <a:graphicData uri="http://schemas.microsoft.com/office/word/2010/wordprocessingShape">
+                    <wps:wsp>
+                      <wps:cNvSpPr txBox="1"/>
+                      <wps:spPr>
+                        <a:xfrm>
+                          <a:off x="0" y="0"/>
+                          <a:ext cx="800100" cy="461645"/>
+                        </a:xfrm>
+                        <a:prstGeom prst="rect">
+                          <a:avLst/>
+                        </a:prstGeom>
+                        <a:solidFill>
+                          <a:schemeClr val="accent1">
+                            <a:lumMod val="60000"/>
+                            <a:lumOff val="40000"/>
+                          </a:schemeClr>
+                        </a:solidFill>
+                        <a:ln w="6350">
+                          <a:solidFill>
+                            <a:prstClr val="black"/>
+                          </a:solidFill>
+                        </a:ln>
+                      </wps:spPr>
+                      <wps:style>
+                        <a:lnRef idx="0">
+                          <a:schemeClr val="accent1"/>
+                        </a:lnRef>
+                        <a:fillRef idx="0">
+                          <a:schemeClr val="accent1"/>
+                        </a:fillRef>
+                        <a:effectRef idx="0">
+                          <a:schemeClr val="accent1"/>
+                        </a:effectRef>
+                        <a:fontRef idx="minor">
+                          <a:schemeClr val="dk1"/>
+                        </a:fontRef>
+                      </wps:style>
+                      <wps:txbx>
+                        <w:txbxContent>
+                          <w:p>
+                            <w:pPr>
+                              <w:jc w:val="center"/>
+                              <w:rPr>
+                                <w:rFonts w:hint="default"/>
+                                <w:sz w:val="16"/>
+                                <w:szCs w:val="16"/>
+                                <w:lang w:val="en-US"/>
+                              </w:rPr>
+                            </w:pPr>
+                            <w:r>
+                              <w:rPr>
+                                <w:rFonts w:hint="default"/>
+                                <w:sz w:val="16"/>
+                                <w:szCs w:val="16"/>
+                                <w:lang w:val="en-US"/>
+                              </w:rPr>
+                              <w:t>Being</w:t>
+                            </w:r>
+                          </w:p>
+                          <w:p>
+                            <w:pPr>
+                              <w:jc w:val="center"/>
+                              <w:rPr>
+                                <w:rFonts w:hint="default"/>
+                                <w:sz w:val="16"/>
+                                <w:szCs w:val="16"/>
+                                <w:lang w:val="en-US"/>
+                              </w:rPr>
+                            </w:pPr>
+                            <w:r>
+                              <w:rPr>
+                                <w:rFonts w:hint="default"/>
+                                <w:sz w:val="16"/>
+                                <w:szCs w:val="16"/>
+                                <w:lang w:val="en-US"/>
+                              </w:rPr>
+                              <w:t xml:space="preserve"> Cheated</w:t>
+                            </w:r>
+                          </w:p>
+                          <w:p>
+                            <w:pPr>
+                              <w:jc w:val="center"/>
+                              <w:rPr>
+                                <w:rFonts w:hint="default"/>
+                                <w:sz w:val="16"/>
+                                <w:szCs w:val="16"/>
+                                <w:lang w:val="en-US"/>
+                              </w:rPr>
+                            </w:pPr>
+                            <w:r>
+                              <w:rPr>
+                                <w:rFonts w:hint="default"/>
+                                <w:sz w:val="16"/>
+                                <w:szCs w:val="16"/>
+                                <w:lang w:val="en-US"/>
+                              </w:rPr>
+                              <w:t>$280,000</w:t>
+                            </w:r>
+                          </w:p>
+                        </w:txbxContent>
+                      </wps:txbx>
+                      <wps:bodyPr rot="0" spcFirstLastPara="0" vertOverflow="overflow" horzOverflow="overflow" vert="horz" wrap="square" lIns="91440" tIns="45720" rIns="91440" bIns="45720" numCol="1" spcCol="0" rtlCol="0" fromWordArt="0" anchor="t" anchorCtr="0" forceAA="0" compatLnSpc="1">
+                        <a:noAutofit/>
+                      </wps:bodyPr>
+                    </wps:wsp>
+                  </a:graphicData>
+                </a:graphic>
+              </wp:anchor>
+            </w:drawing>
+          </mc:Choice>
+          <mc:Fallback>
+            <w:pict>
+              <v:shape id="_x0000_s1026" o:spid="_x0000_s1026" o:spt="202" type="#_x0000_t202" style="position:absolute;left:0pt;margin-left:124.4pt;margin-top:29.9pt;height:36.35pt;width:63pt;z-index:251662336;mso-width-relative:page;mso-height-relative:page;" fillcolor="#9DC3E6 [1940]" filled="t" stroked="t" coordsize="21600,21600" o:gfxdata="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">
+                <v:fill on="t" focussize="0,0"/>
+                <v:stroke weight="0.5pt" color="#000000 [3204]" joinstyle="round"/>
+                <v:imagedata o:title=""/>
+                <o:lock v:ext="edit" aspectratio="f"/>
+                <v:textbox>
+                  <w:txbxContent>
+                    <w:p>
+                      <w:pPr>
+                        <w:jc w:val="center"/>
+                        <w:rPr>
+                          <w:rFonts w:hint="default"/>
+                          <w:sz w:val="16"/>
+                          <w:szCs w:val="16"/>
+                          <w:lang w:val="en-US"/>
+                        </w:rPr>
+                      </w:pPr>
+                      <w:r>
+                        <w:rPr>
+                          <w:rFonts w:hint="default"/>
+                          <w:sz w:val="16"/>
+                          <w:szCs w:val="16"/>
+                          <w:lang w:val="en-US"/>
+                        </w:rPr>
+                        <w:t>Being</w:t>
+                      </w:r>
+                    </w:p>
+                    <w:p>
+                      <w:pPr>
+                        <w:jc w:val="center"/>
+                        <w:rPr>
+                          <w:rFonts w:hint="default"/>
+                          <w:sz w:val="16"/>
+                          <w:szCs w:val="16"/>
+                          <w:lang w:val="en-US"/>
+                        </w:rPr>
+                      </w:pPr>
+                      <w:r>
+                        <w:rPr>
+                          <w:rFonts w:hint="default"/>
+                          <w:sz w:val="16"/>
+                          <w:szCs w:val="16"/>
+                          <w:lang w:val="en-US"/>
+                        </w:rPr>
+                        <w:t xml:space="preserve"> Cheated</w:t>
+                      </w:r>
+                    </w:p>
+                    <w:p>
+                      <w:pPr>
+                        <w:jc w:val="center"/>
+                        <w:rPr>
+                          <w:rFonts w:hint="default"/>
+                          <w:sz w:val="16"/>
+                          <w:szCs w:val="16"/>
+                          <w:lang w:val="en-US"/>
+                        </w:rPr>
+                      </w:pPr>
+                      <w:r>
+                        <w:rPr>
+                          <w:rFonts w:hint="default"/>
+                          <w:sz w:val="16"/>
+                          <w:szCs w:val="16"/>
+                          <w:lang w:val="en-US"/>
+                        </w:rPr>
+                        <w:t>$280,000</w:t>
+                      </w:r>
+                    </w:p>
+                  </w:txbxContent>
+                </v:textbox>
+              </v:shape>
+            </w:pict>
+          </mc:Fallback>
+        </mc:AlternateContent>
+      </w:r>
+      <w:r>
+        <w:rPr>
+          <w:sz w:val="24"/>
+        </w:rPr>
+        <mc:AlternateContent>
+          <mc:Choice Requires="wps">
+            <w:drawing>
+              <wp:anchor distT="0" distB="0" distL="114300" distR="114300" simplePos="0" relativeHeight="251665408" behindDoc="0" locked="0" layoutInCell="1" allowOverlap="1">
+                <wp:simplePos x="0" y="0"/>
+                <wp:positionH relativeFrom="column">
+                  <wp:posOffset>2001520</wp:posOffset>
+                </wp:positionH>
+                <wp:positionV relativeFrom="paragraph">
+                  <wp:posOffset>224155</wp:posOffset>
+                </wp:positionV>
+                <wp:extent cx="0" cy="163195"/>
+                <wp:effectExtent l="6350" t="0" r="19050" b="14605"/>
+                <wp:wrapNone/>
+                <wp:docPr id="14" name="Straight Connector 14"/>
+                <wp:cNvGraphicFramePr/>
+                <a:graphic xmlns:a="http://schemas.openxmlformats.org/drawingml/2006/main">
+                  <a:graphicData uri="http://schemas.microsoft.com/office/word/2010/wordprocessingShape">
+                    <wps:wsp>
+                      <wps:cNvCnPr>
+                        <a:stCxn id="1" idx="2"/>
+                      </wps:cNvCnPr>
+                      <wps:spPr>
+                        <a:xfrm>
+                          <a:off x="3508375" y="3034030"/>
+                          <a:ext cx="0" cy="163195"/>
+                        </a:xfrm>
+                        <a:prstGeom prst="line">
+                          <a:avLst/>
+                        </a:prstGeom>
+                      </wps:spPr>
+                      <wps:style>
+                        <a:lnRef idx="2">
+                          <a:schemeClr val="accent1"/>
+                        </a:lnRef>
+                        <a:fillRef idx="0">
+                          <a:srgbClr val="FFFFFF"/>
+                        </a:fillRef>
+                        <a:effectRef idx="0">
+                          <a:srgbClr val="FFFFFF"/>
+                        </a:effectRef>
+                        <a:fontRef idx="minor">
+                          <a:schemeClr val="tx1"/>
+                        </a:fontRef>
+                      </wps:style>
+                      <wps:bodyPr/>
+                    </wps:wsp>
+                  </a:graphicData>
+                </a:graphic>
+              </wp:anchor>
+            </w:drawing>
+          </mc:Choice>
+          <mc:Fallback>
+            <w:pict>
+              <v:line id="_x0000_s1026" o:spid="_x0000_s1026" o:spt="20" style="position:absolute;left:0pt;margin-left:157.6pt;margin-top:17.65pt;height:12.85pt;width:0pt;z-index:251665408;mso-width-relative:page;mso-height-relative:page;" filled="f" stroked="t" coordsize="21600,21600" o:gfxdata="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">
+                <v:fill on="f" focussize="0,0"/>
+                <v:stroke weight="1pt" color="#5B9BD5 [3204]" miterlimit="8" joinstyle="miter"/>
+                <v:imagedata o:title=""/>
+                <o:lock v:ext="edit" aspectratio="f"/>
+              </v:line>
+            </w:pict>
+          </mc:Fallback>
+        </mc:AlternateContent>
       </w:r>
     </w:p>
     <w:sectPr>
@@ -1957,4 +6666,21 @@
   </a:themeElements>
   <a:objectDefaults/>
 </a:theme>
+</file>
+
+<file path=customXml/item1.xml><?xml version="1.0" encoding="utf-8"?>
+<s:customData xmlns="http://www.wps.cn/officeDocument/2013/wpsCustomData" xmlns:s="http://www.wps.cn/officeDocument/2013/wpsCustomData">
+  <customSectProps/>
+  <customShpExts>
+    <customShpInfo spid="_x0000_s1026" textRotate="1"/>
+  </customShpExts>
+</s:customData>
+</file>
+
+<file path=customXml/itemProps1.xml><?xml version="1.0" encoding="utf-8"?>
+<ds:datastoreItem xmlns:ds="http://schemas.openxmlformats.org/officeDocument/2006/customXml" ds:itemID="{B1977F7D-205B-4081-913C-38D41E755F92}">
+  <ds:schemaRefs>
+    <ds:schemaRef ds:uri="http://www.wps.cn/officeDocument/2013/wpsCustomData"/>
+  </ds:schemaRefs>
+</ds:datastoreItem>
 </file>
</xml_diff>

<commit_message>
docs: 1. Added Examples of how to make use of the Hierachy.
</commit_message>
<xml_diff>
--- a/The Hierachy Structure For Solving Cases .docx
+++ b/The Hierachy Structure For Solving Cases .docx
@@ -108,6 +108,16 @@
           <w:lang w:val="en-US"/>
         </w:rPr>
         <w:tab/>
+      </w:r>
+      <w:r>
+        <w:rPr>
+          <w:rFonts w:hint="default" w:ascii="Arial Regular" w:hAnsi="Arial Regular" w:cs="Arial Regular"/>
+          <w:b w:val="0"/>
+          <w:bCs/>
+          <w:sz w:val="24"/>
+          <w:szCs w:val="24"/>
+          <w:lang w:val="en-US"/>
+        </w:rPr>
         <w:t xml:space="preserve">As I mentioned from my previous dialog. Not talking about having equal job opportunities. Finding jobs was not so easy as before. Ok, I admit, although I don’t have enough income. I am a bing spender. I use credit cards as my main source of spending. I have a good record of clearing up my credit card owned for each month. Therefore, that turns to have a very high credit card limit for each card. Here I am not going to lists the transactions or statements and dig into details of it. On the date, around September 2022 (can’t remeber...doesn’t matter), though an agency comapany at Tsim Sha Tsui East Penisular Center. I apply to collect all my MPF for return back the money that I owned for the credit cards. The process was not so complicated. I remembered I only needed to fill in my particulars and banking details (Include MFP), you also need to provide the reson why you want to get all the MPF, for me I stated is to stop working in Hong Kong and move to mainland. After filling up the form they said they will arrange and contact the MPF authorities to process. The amount they charge is subject to the MPF amount. I remembered they charge me over $70,000 HK Dollars. Needed to say I also need to swear the Hong Kong Government, it is also a must process. </w:t>
       </w:r>
     </w:p>
@@ -133,6 +143,16 @@
           <w:lang w:val="en-US"/>
         </w:rPr>
         <w:tab/>
+      </w:r>
+      <w:r>
+        <w:rPr>
+          <w:rFonts w:hint="default" w:ascii="Arial Regular" w:hAnsi="Arial Regular" w:cs="Arial Regular"/>
+          <w:b w:val="0"/>
+          <w:bCs/>
+          <w:sz w:val="24"/>
+          <w:szCs w:val="24"/>
+          <w:lang w:val="en-US"/>
+        </w:rPr>
         <w:t>Ok, all I need is just wait for the agent. Until one day, a guy named Mr. Lau contacted me, saying he is responsible for my cases (that gives me an impression he is a sort of person from the MPF authorities). Each phone call he makes me to spell my HKID to make sure I am the one and started begining the conversion. I admit, the conversion is a sort of ask and answer, but he indeed knows all sorts of my banking account information, if not, he will not know I am the one who applies to collect my MFP. He knows my HSBC acccount; information includes my savings amount and of course the MPF amount (the total num sum I will get). After this very moment, I assume Mr. Lau has a relationship with the MPF agencies at Tsim Sha Tsui East Peninsular Center, right!!</w:t>
       </w:r>
     </w:p>
@@ -158,6 +178,16 @@
           <w:lang w:val="en-US"/>
         </w:rPr>
         <w:tab/>
+      </w:r>
+      <w:r>
+        <w:rPr>
+          <w:rFonts w:hint="default" w:ascii="Arial Regular" w:hAnsi="Arial Regular" w:cs="Arial Regular"/>
+          <w:b w:val="0"/>
+          <w:bCs/>
+          <w:sz w:val="24"/>
+          <w:szCs w:val="24"/>
+          <w:lang w:val="en-US"/>
+        </w:rPr>
         <w:t xml:space="preserve">Mr. Lau provides me with 2 ways to contact. One is WhatsApp </w:t>
       </w:r>
       <w:r>
@@ -289,6 +319,16 @@
           <w:lang w:val="en-US"/>
         </w:rPr>
         <w:tab/>
+      </w:r>
+      <w:r>
+        <w:rPr>
+          <w:rFonts w:hint="default" w:ascii="Arial Regular" w:hAnsi="Arial Regular" w:cs="Arial Regular"/>
+          <w:b w:val="0"/>
+          <w:bCs/>
+          <w:sz w:val="24"/>
+          <w:szCs w:val="24"/>
+          <w:lang w:val="en-US"/>
+        </w:rPr>
         <w:t>Ok, as I said I am not going to dig into details (maybe one day) on how they know my HSBC account, who are involved, and how they cheated. For such complicated and complex scenarios, is there any way to sooths things out...for better understanding or investications?</w:t>
       </w:r>
     </w:p>
@@ -327,6 +367,16 @@
           <w:lang w:val="en-US"/>
         </w:rPr>
         <w:tab/>
+      </w:r>
+      <w:r>
+        <w:rPr>
+          <w:rFonts w:hint="default" w:ascii="Arial Regular" w:hAnsi="Arial Regular" w:cs="Arial Regular"/>
+          <w:b w:val="0"/>
+          <w:bCs/>
+          <w:sz w:val="24"/>
+          <w:szCs w:val="24"/>
+          <w:lang w:val="en-US"/>
+        </w:rPr>
         <w:t xml:space="preserve">By the case above, the MPF agency and Mr. Lau have partnership. If not, Mr. Lau will not contact me directly. Who is Mr. Lau and his workforce is the main question? I am not really concerned about the people who work for the MPF agency (that is the Tsim Sha Tsui East Peninsular), the only thing I concern is how to find Mr. Lau, Ok, Mr. Lau only provides me with 2 types of information, one is whatspp number </w:t>
       </w:r>
       <w:r>
@@ -411,7 +461,6 @@
           <w:lang w:val="en-US"/>
         </w:rPr>
         <w:tab/>
-        <w:t xml:space="preserve">Now, talking about the phone numbers makes me to memorize the days I work for Hong kong Telecom (that is the former company of PCCW) as a part time job, as a student. Everyone knows phone numbers are unique throughtout the world. Nowadays we usually are familliar with mobile phone numbers and fixed line numbers. When I worked part time, I was the one who deals with the fixed line number network at the “Main Distribution Framwork Building (MDF for short)” which is located at Wong Tai Sin. What the building does is not just office or stationaries stuffs, what is really does, is at this building it connects part of the fixed line phone number network for that specific area, for example Wong Tai Sin MDF for east kowloon citizens. As a part time, although I don’t quite understand the framework structure, in order to make a connection or a successful dial for example fixed phone number “23290612”, all you need is just solder two points of connection. To cancel the connection or sometimes denial the services, all you need is to unsolder it. Why solder? </w:t>
       </w:r>
       <w:r>
         <w:rPr>
@@ -422,7 +471,28 @@
           <w:szCs w:val="24"/>
           <w:lang w:val="en-US"/>
         </w:rPr>
+        <w:t xml:space="preserve">Now, talking about the phone numbers makes me to memorize the days I work for Hong kong Telecom (that is the former company of PCCW) as a part time job, as a student. Everyone knows phone numbers are unique throughtout the world. Nowadays we usually are familliar with mobile phone numbers and fixed line numbers. When I worked part time, I was the one who deals with the fixed line number network at the “Main Distribution Framwork Building (MDF for short)” which is located at Wong Tai Sin. What the building does is not just office or stationaries stuffs, what is really does, is at this building it connects part of the fixed line phone number network for that specific area, for example Wong Tai Sin MDF for east kowloon citizens. As a part time, although I don’t quite understand the framework structure, in order to make a connection or a successful dial for example fixed phone number “23290612”, all you need is just solder two points of connection. To cancel the connection or sometimes denial the services, all you need is to unsolder it. Why solder? </w:t>
+      </w:r>
+      <w:r>
+        <w:rPr>
+          <w:rFonts w:hint="default" w:ascii="Arial Regular" w:hAnsi="Arial Regular" w:cs="Arial Regular"/>
+          <w:b w:val="0"/>
+          <w:bCs/>
+          <w:sz w:val="24"/>
+          <w:szCs w:val="24"/>
+          <w:lang w:val="en-US"/>
+        </w:rPr>
         <w:tab/>
+      </w:r>
+      <w:r>
+        <w:rPr>
+          <w:rFonts w:hint="default" w:ascii="Arial Regular" w:hAnsi="Arial Regular" w:cs="Arial Regular"/>
+          <w:b w:val="0"/>
+          <w:bCs/>
+          <w:sz w:val="24"/>
+          <w:szCs w:val="24"/>
+          <w:lang w:val="en-US"/>
+        </w:rPr>
         <w:t xml:space="preserve">Because it is a copper material, it is the cable (of course tons of cables) that goes from the building (living or working) to the MDF building right to the ground to the next locations, which location? It depends, to the next sector, city or even through the Atlantic Ocean to other countries. That is why we call it a fix line phone number. </w:t>
       </w:r>
     </w:p>
@@ -531,6 +601,16 @@
           <w:lang w:val="en-US"/>
         </w:rPr>
         <w:tab/>
+      </w:r>
+      <w:r>
+        <w:rPr>
+          <w:rFonts w:hint="default" w:ascii="Arial Regular" w:hAnsi="Arial Regular" w:cs="Arial Regular"/>
+          <w:b w:val="0"/>
+          <w:bCs/>
+          <w:sz w:val="24"/>
+          <w:szCs w:val="24"/>
+          <w:lang w:val="en-US"/>
+        </w:rPr>
         <w:t>But it is hard to determine that Mr. Lau is the one who uses the fixed phone. But at least, I assume it is a company with several staff working together, at least two (One is Mr. Lau and the other is the person with a lady accent, who picks up the phone when Mr. Lau is on meeting)... Right!</w:t>
       </w:r>
     </w:p>
@@ -569,6 +649,16 @@
           <w:lang w:val="en-US"/>
         </w:rPr>
         <w:tab/>
+      </w:r>
+      <w:r>
+        <w:rPr>
+          <w:rFonts w:hint="default" w:ascii="Arial Regular" w:hAnsi="Arial Regular" w:cs="Arial Regular"/>
+          <w:b w:val="0"/>
+          <w:bCs/>
+          <w:sz w:val="24"/>
+          <w:szCs w:val="24"/>
+          <w:lang w:val="en-US"/>
+        </w:rPr>
         <w:t xml:space="preserve">Now after listening to all these scenarios, there are 3 paties involved, one is the MPF agency (Located at Tsim Sha Tsui), Mr. Lau and Ella. However, there is only one fixed number </w:t>
       </w:r>
       <w:r>
@@ -636,7 +726,9 @@
         </w:tblBorders>
         <w:tblLayout w:type="autofit"/>
         <w:tblCellMar>
+          <w:top w:w="0" w:type="dxa"/>
           <w:left w:w="108" w:type="dxa"/>
+          <w:bottom w:w="0" w:type="dxa"/>
           <w:right w:w="108" w:type="dxa"/>
         </w:tblCellMar>
       </w:tblPr>
@@ -656,6 +748,7 @@
           </w:tcPr>
           <w:p>
             <w:pPr>
+              <w:widowControl w:val="0"/>
               <w:jc w:val="center"/>
               <w:rPr>
                 <w:rFonts w:hint="default" w:ascii="Arial Regular" w:hAnsi="Arial Regular" w:cs="Arial Regular"/>
@@ -692,6 +785,7 @@
           </w:tcPr>
           <w:p>
             <w:pPr>
+              <w:widowControl w:val="0"/>
               <w:jc w:val="center"/>
               <w:rPr>
                 <w:rFonts w:hint="default" w:ascii="Arial Regular" w:hAnsi="Arial Regular" w:cs="Arial Regular"/>
@@ -723,6 +817,7 @@
           </w:tcPr>
           <w:p>
             <w:pPr>
+              <w:widowControl w:val="0"/>
               <w:jc w:val="center"/>
               <w:rPr>
                 <w:rFonts w:hint="default" w:ascii="Arial Regular" w:hAnsi="Arial Regular" w:cs="Arial Regular"/>
@@ -754,6 +849,7 @@
           </w:tcPr>
           <w:p>
             <w:pPr>
+              <w:widowControl w:val="0"/>
               <w:jc w:val="center"/>
               <w:rPr>
                 <w:rFonts w:hint="default" w:ascii="Arial Regular" w:hAnsi="Arial Regular" w:cs="Arial Regular"/>
@@ -790,6 +886,7 @@
           </w:tcPr>
           <w:p>
             <w:pPr>
+              <w:widowControl w:val="0"/>
               <w:jc w:val="center"/>
               <w:rPr>
                 <w:rFonts w:hint="default" w:ascii="Arial Regular" w:hAnsi="Arial Regular" w:cs="Arial Regular"/>
@@ -821,6 +918,7 @@
           </w:tcPr>
           <w:p>
             <w:pPr>
+              <w:widowControl w:val="0"/>
               <w:jc w:val="center"/>
               <w:rPr>
                 <w:rFonts w:hint="default" w:ascii="Arial Regular" w:hAnsi="Arial Regular" w:cs="Arial Regular"/>
@@ -859,6 +957,7 @@
           </w:p>
           <w:p>
             <w:pPr>
+              <w:widowControl w:val="0"/>
               <w:jc w:val="center"/>
               <w:rPr>
                 <w:rFonts w:hint="default" w:ascii="Arial Regular" w:hAnsi="Arial Regular" w:cs="Arial Regular"/>
@@ -890,6 +989,7 @@
           </w:tcPr>
           <w:p>
             <w:pPr>
+              <w:widowControl w:val="0"/>
               <w:jc w:val="center"/>
               <w:rPr>
                 <w:rFonts w:hint="default" w:ascii="Arial Regular" w:hAnsi="Arial Regular" w:cs="Arial Regular"/>
@@ -926,6 +1026,7 @@
           </w:tcPr>
           <w:p>
             <w:pPr>
+              <w:widowControl w:val="0"/>
               <w:jc w:val="center"/>
               <w:rPr>
                 <w:rFonts w:hint="default" w:ascii="Arial Regular" w:hAnsi="Arial Regular" w:cs="Arial Regular"/>
@@ -957,6 +1058,7 @@
           </w:tcPr>
           <w:p>
             <w:pPr>
+              <w:widowControl w:val="0"/>
               <w:jc w:val="center"/>
               <w:rPr>
                 <w:rFonts w:hint="default" w:ascii="Arial Regular" w:hAnsi="Arial Regular" w:cs="Arial Regular"/>
@@ -976,6 +1078,7 @@
           </w:tcPr>
           <w:p>
             <w:pPr>
+              <w:widowControl w:val="0"/>
               <w:jc w:val="center"/>
               <w:rPr>
                 <w:rFonts w:hint="default" w:ascii="Arial Regular" w:hAnsi="Arial Regular" w:cs="Arial Regular"/>
@@ -1012,6 +1115,7 @@
           </w:tcPr>
           <w:p>
             <w:pPr>
+              <w:widowControl w:val="0"/>
               <w:jc w:val="center"/>
               <w:rPr>
                 <w:rFonts w:hint="default" w:ascii="Arial Regular" w:hAnsi="Arial Regular" w:cs="Arial Regular"/>
@@ -1043,6 +1147,7 @@
           </w:tcPr>
           <w:p>
             <w:pPr>
+              <w:widowControl w:val="0"/>
               <w:jc w:val="center"/>
               <w:rPr>
                 <w:rFonts w:hint="default" w:ascii="Arial Regular" w:hAnsi="Arial Regular" w:cs="Arial Regular"/>
@@ -1062,6 +1167,7 @@
           </w:tcPr>
           <w:p>
             <w:pPr>
+              <w:widowControl w:val="0"/>
               <w:jc w:val="center"/>
               <w:rPr>
                 <w:rFonts w:hint="default" w:ascii="Arial Regular" w:hAnsi="Arial Regular" w:cs="Arial Regular"/>
@@ -1098,6 +1204,7 @@
           </w:tcPr>
           <w:p>
             <w:pPr>
+              <w:widowControl w:val="0"/>
               <w:jc w:val="center"/>
               <w:rPr>
                 <w:rFonts w:hint="default" w:ascii="Arial Regular" w:hAnsi="Arial Regular" w:cs="Arial Regular"/>
@@ -1129,6 +1236,7 @@
           </w:tcPr>
           <w:p>
             <w:pPr>
+              <w:widowControl w:val="0"/>
               <w:jc w:val="center"/>
               <w:rPr>
                 <w:rFonts w:hint="default" w:ascii="Arial Regular" w:hAnsi="Arial Regular" w:cs="Arial Regular"/>
@@ -1148,6 +1256,7 @@
           </w:tcPr>
           <w:p>
             <w:pPr>
+              <w:widowControl w:val="0"/>
               <w:jc w:val="center"/>
               <w:rPr>
                 <w:rFonts w:hint="default" w:ascii="Arial Regular" w:hAnsi="Arial Regular" w:cs="Arial Regular"/>
@@ -1358,6 +1467,16 @@
           <w:lang w:val="en-US"/>
         </w:rPr>
         <w:tab/>
+      </w:r>
+      <w:r>
+        <w:rPr>
+          <w:rFonts w:hint="default" w:ascii="Arial" w:hAnsi="Arial" w:cs="Arial"/>
+          <w:b w:val="0"/>
+          <w:bCs/>
+          <w:sz w:val="24"/>
+          <w:szCs w:val="24"/>
+          <w:lang w:val="en-US"/>
+        </w:rPr>
         <w:t>Well, that’s great. If the log is being tracked then i assume Mr. Lau really knows about my HSBC account. But what if the logs are being destroyed permanently? as I said the logs are programmed by developers. Oh... that is one thing to concern. Any solutions? Yes! that is the job done by database manufacture (not Telsa...) comes into play. I passed by Oracle DBA SQL/PLSQL tests. Oracle, as you know, is one of the renowned database manufactures. I always have questions about why Oracle database is so huge in terms of size after installing before storing any data. The reason why Oracle size is so huge after installing is because Oracle has millions system tables to store our activites...what?? Yes, stores out activites, that is why there is a term call data recovery...ha...ha for instance, if Mr Lau wants to delete a record from my table, Oracle will internally will take a log..,don’t know where? promise, you can’t find it... because it is a system table, there are millions of such system tables. which is used for performance tunning and database analyzing or even recovery, only Oracle experts or you might say consultant knows where and how to deal with it. But trust me there are logs everywhere...</w:t>
       </w:r>
     </w:p>
@@ -1442,40 +1561,7 @@
           <w:szCs w:val="24"/>
           <w:lang w:val="en-US"/>
         </w:rPr>
-        <w:t xml:space="preserve">The </w:t>
-      </w:r>
-      <w:r>
-        <w:rPr>
-          <w:rFonts w:hint="default" w:ascii="Arial" w:hAnsi="Arial" w:cs="Arial"/>
-          <w:b w:val="0"/>
-          <w:bCs/>
-          <w:sz w:val="24"/>
-          <w:szCs w:val="24"/>
-          <w:lang w:val="en-US"/>
-        </w:rPr>
-        <w:t xml:space="preserve">Hierachy </w:t>
-      </w:r>
-      <w:r>
-        <w:rPr>
-          <w:rFonts w:hint="default" w:ascii="Arial" w:hAnsi="Arial" w:cs="Arial"/>
-          <w:b w:val="0"/>
-          <w:bCs/>
-          <w:sz w:val="24"/>
-          <w:szCs w:val="24"/>
-          <w:lang w:val="en-US"/>
-        </w:rPr>
-        <w:t xml:space="preserve">approach is an another way of solving cases. This approach will greatly minimize the time and effort of solving case. You can think like as organization </w:t>
-      </w:r>
-      <w:r>
-        <w:rPr>
-          <w:rFonts w:hint="default" w:ascii="Arial" w:hAnsi="Arial" w:cs="Arial"/>
-          <w:b w:val="0"/>
-          <w:bCs/>
-          <w:sz w:val="24"/>
-          <w:szCs w:val="24"/>
-          <w:lang w:val="en-US"/>
-        </w:rPr>
-        <w:t>Hierachy chart. Each entity or node is a problem that needs to be answer which answers can only be “</w:t>
+        <w:t>The Hierachy approach is an another way of solving cases. This approach will greatly minimize the time and effort of solving case. You can think like as organization Hierachy chart. Each entity or node is a problem that needs to be answer which answers can only be “</w:t>
       </w:r>
       <w:r>
         <w:rPr>
@@ -1536,6 +1622,194 @@
           <w:lang w:val="en-US"/>
         </w:rPr>
       </w:pPr>
+      <w:r>
+        <w:rPr>
+          <w:sz w:val="24"/>
+        </w:rPr>
+        <mc:AlternateContent>
+          <mc:Choice Requires="wps">
+            <w:drawing>
+              <wp:anchor distT="0" distB="0" distL="114300" distR="114300" simplePos="0" relativeHeight="251677696" behindDoc="0" locked="0" layoutInCell="1" allowOverlap="1">
+                <wp:simplePos x="0" y="0"/>
+                <wp:positionH relativeFrom="column">
+                  <wp:posOffset>-25400</wp:posOffset>
+                </wp:positionH>
+                <wp:positionV relativeFrom="paragraph">
+                  <wp:posOffset>5731510</wp:posOffset>
+                </wp:positionV>
+                <wp:extent cx="385445" cy="233045"/>
+                <wp:effectExtent l="0" t="0" r="20955" b="20955"/>
+                <wp:wrapNone/>
+                <wp:docPr id="60" name="Text Box 60"/>
+                <wp:cNvGraphicFramePr/>
+                <a:graphic xmlns:a="http://schemas.openxmlformats.org/drawingml/2006/main">
+                  <a:graphicData uri="http://schemas.microsoft.com/office/word/2010/wordprocessingShape">
+                    <wps:wsp>
+                      <wps:cNvSpPr txBox="1"/>
+                      <wps:spPr>
+                        <a:xfrm>
+                          <a:off x="0" y="0"/>
+                          <a:ext cx="385445" cy="233045"/>
+                        </a:xfrm>
+                        <a:prstGeom prst="rect">
+                          <a:avLst/>
+                        </a:prstGeom>
+                        <a:solidFill>
+                          <a:schemeClr val="lt1"/>
+                        </a:solidFill>
+                        <a:ln w="6350">
+                          <a:noFill/>
+                        </a:ln>
+                      </wps:spPr>
+                      <wps:style>
+                        <a:lnRef idx="0">
+                          <a:schemeClr val="accent1"/>
+                        </a:lnRef>
+                        <a:fillRef idx="0">
+                          <a:schemeClr val="accent1"/>
+                        </a:fillRef>
+                        <a:effectRef idx="0">
+                          <a:schemeClr val="accent1"/>
+                        </a:effectRef>
+                        <a:fontRef idx="minor">
+                          <a:schemeClr val="dk1"/>
+                        </a:fontRef>
+                      </wps:style>
+                      <wps:txbx>
+                        <w:txbxContent>
+                          <w:p>
+                            <w:pPr>
+                              <w:rPr>
+                                <w:rFonts w:hint="default"/>
+                                <w:sz w:val="16"/>
+                                <w:szCs w:val="16"/>
+                                <w:lang w:val="en-US"/>
+                              </w:rPr>
+                            </w:pPr>
+                            <w:r>
+                              <w:rPr>
+                                <w:rFonts w:hint="default"/>
+                                <w:sz w:val="16"/>
+                                <w:szCs w:val="16"/>
+                                <w:lang w:val="en-US"/>
+                              </w:rPr>
+                              <w:t>Yes</w:t>
+                            </w:r>
+                          </w:p>
+                        </w:txbxContent>
+                      </wps:txbx>
+                      <wps:bodyPr rot="0" spcFirstLastPara="0" vertOverflow="overflow" horzOverflow="overflow" vert="horz" wrap="square" lIns="91440" tIns="45720" rIns="91440" bIns="45720" numCol="1" spcCol="0" rtlCol="0" fromWordArt="0" anchor="t" anchorCtr="0" forceAA="0" compatLnSpc="1">
+                        <a:noAutofit/>
+                      </wps:bodyPr>
+                    </wps:wsp>
+                  </a:graphicData>
+                </a:graphic>
+              </wp:anchor>
+            </w:drawing>
+          </mc:Choice>
+          <mc:Fallback>
+            <w:pict>
+              <v:shape id="_x0000_s1026" o:spid="_x0000_s1026" o:spt="202" type="#_x0000_t202" style="position:absolute;left:0pt;margin-left:-2pt;margin-top:451.3pt;height:18.35pt;width:30.35pt;z-index:251677696;mso-width-relative:page;mso-height-relative:page;" fillcolor="#FFFFFF [3201]" filled="t" stroked="f" coordsize="21600,21600" o:gfxdata="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">
+                <v:fill on="t" focussize="0,0"/>
+                <v:stroke on="f" weight="0.5pt"/>
+                <v:imagedata o:title=""/>
+                <o:lock v:ext="edit" aspectratio="f"/>
+                <v:textbox>
+                  <w:txbxContent>
+                    <w:p>
+                      <w:pPr>
+                        <w:rPr>
+                          <w:rFonts w:hint="default"/>
+                          <w:sz w:val="16"/>
+                          <w:szCs w:val="16"/>
+                          <w:lang w:val="en-US"/>
+                        </w:rPr>
+                      </w:pPr>
+                      <w:r>
+                        <w:rPr>
+                          <w:rFonts w:hint="default"/>
+                          <w:sz w:val="16"/>
+                          <w:szCs w:val="16"/>
+                          <w:lang w:val="en-US"/>
+                        </w:rPr>
+                        <w:t>Yes</w:t>
+                      </w:r>
+                    </w:p>
+                  </w:txbxContent>
+                </v:textbox>
+              </v:shape>
+            </w:pict>
+          </mc:Fallback>
+        </mc:AlternateContent>
+      </w:r>
+      <w:r>
+        <w:rPr>
+          <w:sz w:val="24"/>
+        </w:rPr>
+        <mc:AlternateContent>
+          <mc:Choice Requires="wps">
+            <w:drawing>
+              <wp:anchor distT="0" distB="0" distL="114300" distR="114300" simplePos="0" relativeHeight="251703296" behindDoc="0" locked="0" layoutInCell="1" allowOverlap="1">
+                <wp:simplePos x="0" y="0"/>
+                <wp:positionH relativeFrom="column">
+                  <wp:posOffset>1759585</wp:posOffset>
+                </wp:positionH>
+                <wp:positionV relativeFrom="paragraph">
+                  <wp:posOffset>3392805</wp:posOffset>
+                </wp:positionV>
+                <wp:extent cx="2675255" cy="0"/>
+                <wp:effectExtent l="0" t="6350" r="0" b="6350"/>
+                <wp:wrapNone/>
+                <wp:docPr id="18" name="Straight Connector 18"/>
+                <wp:cNvGraphicFramePr/>
+                <a:graphic xmlns:a="http://schemas.openxmlformats.org/drawingml/2006/main">
+                  <a:graphicData uri="http://schemas.microsoft.com/office/word/2010/wordprocessingShape">
+                    <wps:wsp>
+                      <wps:cNvCnPr>
+                        <a:stCxn id="4" idx="3"/>
+                      </wps:cNvCnPr>
+                      <wps:spPr>
+                        <a:xfrm>
+                          <a:off x="2902585" y="5533390"/>
+                          <a:ext cx="2675255" cy="0"/>
+                        </a:xfrm>
+                        <a:prstGeom prst="line">
+                          <a:avLst/>
+                        </a:prstGeom>
+                      </wps:spPr>
+                      <wps:style>
+                        <a:lnRef idx="2">
+                          <a:schemeClr val="accent1"/>
+                        </a:lnRef>
+                        <a:fillRef idx="0">
+                          <a:srgbClr val="FFFFFF"/>
+                        </a:fillRef>
+                        <a:effectRef idx="0">
+                          <a:srgbClr val="FFFFFF"/>
+                        </a:effectRef>
+                        <a:fontRef idx="minor">
+                          <a:schemeClr val="tx1"/>
+                        </a:fontRef>
+                      </wps:style>
+                      <wps:bodyPr/>
+                    </wps:wsp>
+                  </a:graphicData>
+                </a:graphic>
+              </wp:anchor>
+            </w:drawing>
+          </mc:Choice>
+          <mc:Fallback>
+            <w:pict>
+              <v:line id="_x0000_s1026" o:spid="_x0000_s1026" o:spt="20" style="position:absolute;left:0pt;margin-left:138.55pt;margin-top:267.15pt;height:0pt;width:210.65pt;z-index:251703296;mso-width-relative:page;mso-height-relative:page;" filled="f" stroked="t" coordsize="21600,21600" o:gfxdata="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">
+                <v:fill on="f" focussize="0,0"/>
+                <v:stroke weight="1pt" color="#5B9BD5 [3204]" miterlimit="8" joinstyle="miter"/>
+                <v:imagedata o:title=""/>
+                <o:lock v:ext="edit" aspectratio="f"/>
+              </v:line>
+            </w:pict>
+          </mc:Fallback>
+        </mc:AlternateContent>
+      </w:r>
       <w:r>
         <w:rPr>
           <w:sz w:val="24"/>
@@ -1546,10 +1820,10 @@
               <wp:anchor distT="0" distB="0" distL="114300" distR="114300" simplePos="0" relativeHeight="251659264" behindDoc="0" locked="0" layoutInCell="1" allowOverlap="1">
                 <wp:simplePos x="0" y="0"/>
                 <wp:positionH relativeFrom="column">
-                  <wp:posOffset>1473835</wp:posOffset>
+                  <wp:posOffset>1801495</wp:posOffset>
                 </wp:positionH>
                 <wp:positionV relativeFrom="paragraph">
-                  <wp:posOffset>52705</wp:posOffset>
+                  <wp:posOffset>159385</wp:posOffset>
                 </wp:positionV>
                 <wp:extent cx="1054735" cy="346710"/>
                 <wp:effectExtent l="6350" t="6350" r="31115" b="27940"/>
@@ -1649,7 +1923,7 @@
           </mc:Choice>
           <mc:Fallback>
             <w:pict>
-              <v:shape id="_x0000_s1026" o:spid="_x0000_s1026" o:spt="202" type="#_x0000_t202" style="position:absolute;left:0pt;margin-left:116.05pt;margin-top:4.15pt;height:27.3pt;width:83.05pt;z-index:251659264;mso-width-relative:page;mso-height-relative:page;" fillcolor="#9DC3E6 [1940]" filled="t" stroked="t" coordsize="21600,21600" o:gfxdata="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">
+              <v:shape id="_x0000_s1026" o:spid="_x0000_s1026" o:spt="202" type="#_x0000_t202" style="position:absolute;left:0pt;margin-left:141.85pt;margin-top:12.55pt;height:27.3pt;width:83.05pt;z-index:251659264;mso-width-relative:page;mso-height-relative:page;" fillcolor="#9DC3E6 [1940]" filled="t" stroked="t" coordsize="21600,21600" o:gfxdata="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">
                 <v:fill on="t" focussize="0,0"/>
                 <v:stroke weight="0.5pt" color="#000000 [3204]" joinstyle="round"/>
                 <v:imagedata o:title=""/>
@@ -1703,21 +1977,6 @@
           </mc:Fallback>
         </mc:AlternateContent>
       </w:r>
-    </w:p>
-    <w:p>
-      <w:pPr>
-        <w:jc w:val="both"/>
-        <w:rPr>
-          <w:rFonts w:hint="default" w:ascii="Arial" w:hAnsi="Arial" w:cs="Arial"/>
-          <w:b w:val="0"/>
-          <w:bCs/>
-          <w:sz w:val="24"/>
-          <w:szCs w:val="24"/>
-          <w:lang w:val="en-US"/>
-        </w:rPr>
-      </w:pPr>
-      <w:bookmarkStart w:id="0" w:name="_GoBack"/>
-      <w:bookmarkEnd w:id="0"/>
       <w:r>
         <w:rPr>
           <w:sz w:val="24"/>
@@ -1728,24 +1987,27 @@
               <wp:anchor distT="0" distB="0" distL="114300" distR="114300" simplePos="0" relativeHeight="251702272" behindDoc="0" locked="0" layoutInCell="1" allowOverlap="1">
                 <wp:simplePos x="0" y="0"/>
                 <wp:positionH relativeFrom="column">
-                  <wp:posOffset>4075430</wp:posOffset>
+                  <wp:posOffset>399415</wp:posOffset>
                 </wp:positionH>
                 <wp:positionV relativeFrom="paragraph">
-                  <wp:posOffset>2164080</wp:posOffset>
+                  <wp:posOffset>6325870</wp:posOffset>
                 </wp:positionV>
-                <wp:extent cx="0" cy="965835"/>
-                <wp:effectExtent l="6350" t="0" r="19050" b="24765"/>
+                <wp:extent cx="32385" cy="390525"/>
+                <wp:effectExtent l="6350" t="635" r="12065" b="15240"/>
                 <wp:wrapNone/>
-                <wp:docPr id="93" name="Straight Connector 93"/>
+                <wp:docPr id="17" name="Straight Connector 17"/>
                 <wp:cNvGraphicFramePr/>
                 <a:graphic xmlns:a="http://schemas.openxmlformats.org/drawingml/2006/main">
                   <a:graphicData uri="http://schemas.microsoft.com/office/word/2010/wordprocessingShape">
                     <wps:wsp>
-                      <wps:cNvCnPr/>
+                      <wps:cNvCnPr>
+                        <a:stCxn id="54" idx="2"/>
+                        <a:endCxn id="67" idx="0"/>
+                      </wps:cNvCnPr>
                       <wps:spPr>
-                        <a:xfrm>
-                          <a:off x="0" y="0"/>
-                          <a:ext cx="0" cy="965835"/>
+                        <a:xfrm flipH="1">
+                          <a:off x="1542415" y="8466455"/>
+                          <a:ext cx="32385" cy="390525"/>
                         </a:xfrm>
                         <a:prstGeom prst="line">
                           <a:avLst/>
@@ -1774,7 +2036,7 @@
           </mc:Choice>
           <mc:Fallback>
             <w:pict>
-              <v:line id="_x0000_s1026" o:spid="_x0000_s1026" o:spt="20" style="position:absolute;left:0pt;margin-left:320.9pt;margin-top:170.4pt;height:76.05pt;width:0pt;z-index:251702272;mso-width-relative:page;mso-height-relative:page;" filled="f" stroked="t" coordsize="21600,21600" o:gfxdata="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">
+              <v:line id="_x0000_s1026" o:spid="_x0000_s1026" o:spt="20" style="position:absolute;left:0pt;flip:x;margin-left:31.45pt;margin-top:498.1pt;height:30.75pt;width:2.55pt;z-index:251702272;mso-width-relative:page;mso-height-relative:page;" filled="f" stroked="t" coordsize="21600,21600" o:gfxdata="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">
                 <v:fill on="f" focussize="0,0"/>
                 <v:stroke weight="1pt" color="#5B9BD5 [3204]" miterlimit="8" joinstyle="miter"/>
                 <v:imagedata o:title=""/>
@@ -1791,18 +2053,18 @@
         <mc:AlternateContent>
           <mc:Choice Requires="wps">
             <w:drawing>
-              <wp:anchor distT="0" distB="0" distL="114300" distR="114300" simplePos="0" relativeHeight="251701248" behindDoc="0" locked="0" layoutInCell="1" allowOverlap="1">
+              <wp:anchor distT="0" distB="0" distL="114300" distR="114300" simplePos="0" relativeHeight="251674624" behindDoc="0" locked="0" layoutInCell="1" allowOverlap="1">
                 <wp:simplePos x="0" y="0"/>
                 <wp:positionH relativeFrom="column">
-                  <wp:posOffset>1393825</wp:posOffset>
+                  <wp:posOffset>801370</wp:posOffset>
                 </wp:positionH>
                 <wp:positionV relativeFrom="paragraph">
-                  <wp:posOffset>3119120</wp:posOffset>
+                  <wp:posOffset>5720080</wp:posOffset>
                 </wp:positionV>
-                <wp:extent cx="2670175" cy="0"/>
-                <wp:effectExtent l="0" t="6350" r="0" b="0"/>
+                <wp:extent cx="295275" cy="253365"/>
+                <wp:effectExtent l="4445" t="5080" r="5080" b="20955"/>
                 <wp:wrapNone/>
-                <wp:docPr id="92" name="Straight Connector 92"/>
+                <wp:docPr id="58" name="Straight Connector 58"/>
                 <wp:cNvGraphicFramePr/>
                 <a:graphic xmlns:a="http://schemas.openxmlformats.org/drawingml/2006/main">
                   <a:graphicData uri="http://schemas.microsoft.com/office/word/2010/wordprocessingShape">
@@ -1811,7 +2073,7 @@
                       <wps:spPr>
                         <a:xfrm>
                           <a:off x="0" y="0"/>
-                          <a:ext cx="2670175" cy="0"/>
+                          <a:ext cx="295275" cy="253365"/>
                         </a:xfrm>
                         <a:prstGeom prst="line">
                           <a:avLst/>
@@ -1840,7 +2102,7 @@
           </mc:Choice>
           <mc:Fallback>
             <w:pict>
-              <v:line id="_x0000_s1026" o:spid="_x0000_s1026" o:spt="20" style="position:absolute;left:0pt;margin-left:109.75pt;margin-top:245.6pt;height:0pt;width:210.25pt;z-index:251701248;mso-width-relative:page;mso-height-relative:page;" filled="f" stroked="t" coordsize="21600,21600" o:gfxdata="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">
+              <v:line id="_x0000_s1026" o:spid="_x0000_s1026" o:spt="20" style="position:absolute;left:0pt;margin-left:63.1pt;margin-top:450.4pt;height:19.95pt;width:23.25pt;z-index:251674624;mso-width-relative:page;mso-height-relative:page;" filled="f" stroked="t" coordsize="21600,21600" o:gfxdata="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">
                 <v:fill on="f" focussize="0,0"/>
                 <v:stroke weight="1pt" color="#5B9BD5 [3204]" miterlimit="8" joinstyle="miter"/>
                 <v:imagedata o:title=""/>
@@ -1857,13 +2119,403 @@
         <mc:AlternateContent>
           <mc:Choice Requires="wps">
             <w:drawing>
+              <wp:anchor distT="0" distB="0" distL="114300" distR="114300" simplePos="0" relativeHeight="251701248" behindDoc="0" locked="0" layoutInCell="1" allowOverlap="1">
+                <wp:simplePos x="0" y="0"/>
+                <wp:positionH relativeFrom="column">
+                  <wp:posOffset>431800</wp:posOffset>
+                </wp:positionH>
+                <wp:positionV relativeFrom="paragraph">
+                  <wp:posOffset>5703570</wp:posOffset>
+                </wp:positionV>
+                <wp:extent cx="154940" cy="250190"/>
+                <wp:effectExtent l="5715" t="3175" r="17145" b="26035"/>
+                <wp:wrapNone/>
+                <wp:docPr id="16" name="Straight Connector 16"/>
+                <wp:cNvGraphicFramePr/>
+                <a:graphic xmlns:a="http://schemas.openxmlformats.org/drawingml/2006/main">
+                  <a:graphicData uri="http://schemas.microsoft.com/office/word/2010/wordprocessingShape">
+                    <wps:wsp>
+                      <wps:cNvCnPr>
+                        <a:stCxn id="3" idx="2"/>
+                        <a:endCxn id="54" idx="0"/>
+                      </wps:cNvCnPr>
+                      <wps:spPr>
+                        <a:xfrm flipH="1">
+                          <a:off x="1574800" y="7844155"/>
+                          <a:ext cx="154940" cy="250190"/>
+                        </a:xfrm>
+                        <a:prstGeom prst="line">
+                          <a:avLst/>
+                        </a:prstGeom>
+                      </wps:spPr>
+                      <wps:style>
+                        <a:lnRef idx="2">
+                          <a:schemeClr val="accent1"/>
+                        </a:lnRef>
+                        <a:fillRef idx="0">
+                          <a:srgbClr val="FFFFFF"/>
+                        </a:fillRef>
+                        <a:effectRef idx="0">
+                          <a:srgbClr val="FFFFFF"/>
+                        </a:effectRef>
+                        <a:fontRef idx="minor">
+                          <a:schemeClr val="tx1"/>
+                        </a:fontRef>
+                      </wps:style>
+                      <wps:bodyPr/>
+                    </wps:wsp>
+                  </a:graphicData>
+                </a:graphic>
+              </wp:anchor>
+            </w:drawing>
+          </mc:Choice>
+          <mc:Fallback>
+            <w:pict>
+              <v:line id="_x0000_s1026" o:spid="_x0000_s1026" o:spt="20" style="position:absolute;left:0pt;flip:x;margin-left:34pt;margin-top:449.1pt;height:19.7pt;width:12.2pt;z-index:251701248;mso-width-relative:page;mso-height-relative:page;" filled="f" stroked="t" coordsize="21600,21600" o:gfxdata="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">
+                <v:fill on="f" focussize="0,0"/>
+                <v:stroke weight="1pt" color="#5B9BD5 [3204]" miterlimit="8" joinstyle="miter"/>
+                <v:imagedata o:title=""/>
+                <o:lock v:ext="edit" aspectratio="f"/>
+              </v:line>
+            </w:pict>
+          </mc:Fallback>
+        </mc:AlternateContent>
+      </w:r>
+      <w:r>
+        <w:rPr>
+          <w:sz w:val="24"/>
+        </w:rPr>
+        <mc:AlternateContent>
+          <mc:Choice Requires="wps">
+            <w:drawing>
+              <wp:anchor distT="0" distB="0" distL="114300" distR="114300" simplePos="0" relativeHeight="251679744" behindDoc="0" locked="0" layoutInCell="1" allowOverlap="1">
+                <wp:simplePos x="0" y="0"/>
+                <wp:positionH relativeFrom="column">
+                  <wp:posOffset>1434465</wp:posOffset>
+                </wp:positionH>
+                <wp:positionV relativeFrom="paragraph">
+                  <wp:posOffset>4748530</wp:posOffset>
+                </wp:positionV>
+                <wp:extent cx="328930" cy="222250"/>
+                <wp:effectExtent l="0" t="0" r="1270" b="6350"/>
+                <wp:wrapNone/>
+                <wp:docPr id="63" name="Text Box 63"/>
+                <wp:cNvGraphicFramePr/>
+                <a:graphic xmlns:a="http://schemas.openxmlformats.org/drawingml/2006/main">
+                  <a:graphicData uri="http://schemas.microsoft.com/office/word/2010/wordprocessingShape">
+                    <wps:wsp>
+                      <wps:cNvSpPr txBox="1"/>
+                      <wps:spPr>
+                        <a:xfrm>
+                          <a:off x="0" y="0"/>
+                          <a:ext cx="328930" cy="222250"/>
+                        </a:xfrm>
+                        <a:prstGeom prst="rect">
+                          <a:avLst/>
+                        </a:prstGeom>
+                        <a:solidFill>
+                          <a:schemeClr val="lt1"/>
+                        </a:solidFill>
+                        <a:ln w="6350">
+                          <a:noFill/>
+                        </a:ln>
+                      </wps:spPr>
+                      <wps:style>
+                        <a:lnRef idx="0">
+                          <a:schemeClr val="accent1"/>
+                        </a:lnRef>
+                        <a:fillRef idx="0">
+                          <a:schemeClr val="accent1"/>
+                        </a:fillRef>
+                        <a:effectRef idx="0">
+                          <a:schemeClr val="accent1"/>
+                        </a:effectRef>
+                        <a:fontRef idx="minor">
+                          <a:schemeClr val="dk1"/>
+                        </a:fontRef>
+                      </wps:style>
+                      <wps:txbx>
+                        <w:txbxContent>
+                          <w:p>
+                            <w:pPr>
+                              <w:jc w:val="center"/>
+                              <w:rPr>
+                                <w:rFonts w:hint="default"/>
+                                <w:lang w:val="en-US"/>
+                              </w:rPr>
+                            </w:pPr>
+                            <w:r>
+                              <w:rPr>
+                                <w:rFonts w:hint="default"/>
+                                <w:sz w:val="16"/>
+                                <w:szCs w:val="16"/>
+                                <w:lang w:val="en-US"/>
+                              </w:rPr>
+                              <w:t>No</w:t>
+                            </w:r>
+                          </w:p>
+                        </w:txbxContent>
+                      </wps:txbx>
+                      <wps:bodyPr rot="0" spcFirstLastPara="0" vertOverflow="overflow" horzOverflow="overflow" vert="horz" wrap="square" lIns="91440" tIns="45720" rIns="91440" bIns="45720" numCol="1" spcCol="0" rtlCol="0" fromWordArt="0" anchor="t" anchorCtr="0" forceAA="0" compatLnSpc="1">
+                        <a:noAutofit/>
+                      </wps:bodyPr>
+                    </wps:wsp>
+                  </a:graphicData>
+                </a:graphic>
+              </wp:anchor>
+            </w:drawing>
+          </mc:Choice>
+          <mc:Fallback>
+            <w:pict>
+              <v:shape id="_x0000_s1026" o:spid="_x0000_s1026" o:spt="202" type="#_x0000_t202" style="position:absolute;left:0pt;margin-left:112.95pt;margin-top:373.9pt;height:17.5pt;width:25.9pt;z-index:251679744;mso-width-relative:page;mso-height-relative:page;" fillcolor="#FFFFFF [3201]" filled="t" stroked="f" coordsize="21600,21600" o:gfxdata="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">
+                <v:fill on="t" focussize="0,0"/>
+                <v:stroke on="f" weight="0.5pt"/>
+                <v:imagedata o:title=""/>
+                <o:lock v:ext="edit" aspectratio="f"/>
+                <v:textbox>
+                  <w:txbxContent>
+                    <w:p>
+                      <w:pPr>
+                        <w:jc w:val="center"/>
+                        <w:rPr>
+                          <w:rFonts w:hint="default"/>
+                          <w:lang w:val="en-US"/>
+                        </w:rPr>
+                      </w:pPr>
+                      <w:r>
+                        <w:rPr>
+                          <w:rFonts w:hint="default"/>
+                          <w:sz w:val="16"/>
+                          <w:szCs w:val="16"/>
+                          <w:lang w:val="en-US"/>
+                        </w:rPr>
+                        <w:t>No</w:t>
+                      </w:r>
+                    </w:p>
+                  </w:txbxContent>
+                </v:textbox>
+              </v:shape>
+            </w:pict>
+          </mc:Fallback>
+        </mc:AlternateContent>
+      </w:r>
+      <w:r>
+        <w:rPr>
+          <w:sz w:val="24"/>
+        </w:rPr>
+        <mc:AlternateContent>
+          <mc:Choice Requires="wps">
+            <w:drawing>
+              <wp:anchor distT="0" distB="0" distL="114300" distR="114300" simplePos="0" relativeHeight="251671552" behindDoc="0" locked="0" layoutInCell="1" allowOverlap="1">
+                <wp:simplePos x="0" y="0"/>
+                <wp:positionH relativeFrom="column">
+                  <wp:posOffset>1101725</wp:posOffset>
+                </wp:positionH>
+                <wp:positionV relativeFrom="paragraph">
+                  <wp:posOffset>4628515</wp:posOffset>
+                </wp:positionV>
+                <wp:extent cx="354330" cy="441325"/>
+                <wp:effectExtent l="5080" t="3810" r="21590" b="12065"/>
+                <wp:wrapNone/>
+                <wp:docPr id="52" name="Straight Connector 52"/>
+                <wp:cNvGraphicFramePr/>
+                <a:graphic xmlns:a="http://schemas.openxmlformats.org/drawingml/2006/main">
+                  <a:graphicData uri="http://schemas.microsoft.com/office/word/2010/wordprocessingShape">
+                    <wps:wsp>
+                      <wps:cNvCnPr/>
+                      <wps:spPr>
+                        <a:xfrm>
+                          <a:off x="0" y="0"/>
+                          <a:ext cx="354330" cy="441325"/>
+                        </a:xfrm>
+                        <a:prstGeom prst="line">
+                          <a:avLst/>
+                        </a:prstGeom>
+                      </wps:spPr>
+                      <wps:style>
+                        <a:lnRef idx="2">
+                          <a:schemeClr val="accent1"/>
+                        </a:lnRef>
+                        <a:fillRef idx="0">
+                          <a:srgbClr val="FFFFFF"/>
+                        </a:fillRef>
+                        <a:effectRef idx="0">
+                          <a:srgbClr val="FFFFFF"/>
+                        </a:effectRef>
+                        <a:fontRef idx="minor">
+                          <a:schemeClr val="tx1"/>
+                        </a:fontRef>
+                      </wps:style>
+                      <wps:bodyPr/>
+                    </wps:wsp>
+                  </a:graphicData>
+                </a:graphic>
+              </wp:anchor>
+            </w:drawing>
+          </mc:Choice>
+          <mc:Fallback>
+            <w:pict>
+              <v:line id="_x0000_s1026" o:spid="_x0000_s1026" o:spt="20" style="position:absolute;left:0pt;margin-left:86.75pt;margin-top:364.45pt;height:34.75pt;width:27.9pt;z-index:251671552;mso-width-relative:page;mso-height-relative:page;" filled="f" stroked="t" coordsize="21600,21600" o:gfxdata="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">
+                <v:fill on="f" focussize="0,0"/>
+                <v:stroke weight="1pt" color="#5B9BD5 [3204]" miterlimit="8" joinstyle="miter"/>
+                <v:imagedata o:title=""/>
+                <o:lock v:ext="edit" aspectratio="f"/>
+              </v:line>
+            </w:pict>
+          </mc:Fallback>
+        </mc:AlternateContent>
+      </w:r>
+      <w:r>
+        <w:rPr>
+          <w:sz w:val="24"/>
+        </w:rPr>
+        <mc:AlternateContent>
+          <mc:Choice Requires="wps">
+            <w:drawing>
               <wp:anchor distT="0" distB="0" distL="114300" distR="114300" simplePos="0" relativeHeight="251700224" behindDoc="0" locked="0" layoutInCell="1" allowOverlap="1">
                 <wp:simplePos x="0" y="0"/>
                 <wp:positionH relativeFrom="column">
-                  <wp:posOffset>3239135</wp:posOffset>
+                  <wp:posOffset>781050</wp:posOffset>
                 </wp:positionH>
                 <wp:positionV relativeFrom="paragraph">
-                  <wp:posOffset>1974850</wp:posOffset>
+                  <wp:posOffset>4574540</wp:posOffset>
+                </wp:positionV>
+                <wp:extent cx="309245" cy="504190"/>
+                <wp:effectExtent l="5715" t="3175" r="15240" b="26035"/>
+                <wp:wrapNone/>
+                <wp:docPr id="15" name="Straight Connector 15"/>
+                <wp:cNvGraphicFramePr/>
+                <a:graphic xmlns:a="http://schemas.openxmlformats.org/drawingml/2006/main">
+                  <a:graphicData uri="http://schemas.microsoft.com/office/word/2010/wordprocessingShape">
+                    <wps:wsp>
+                      <wps:cNvCnPr>
+                        <a:stCxn id="9" idx="2"/>
+                      </wps:cNvCnPr>
+                      <wps:spPr>
+                        <a:xfrm flipH="1">
+                          <a:off x="1924050" y="6715125"/>
+                          <a:ext cx="309245" cy="504190"/>
+                        </a:xfrm>
+                        <a:prstGeom prst="line">
+                          <a:avLst/>
+                        </a:prstGeom>
+                      </wps:spPr>
+                      <wps:style>
+                        <a:lnRef idx="2">
+                          <a:schemeClr val="accent1"/>
+                        </a:lnRef>
+                        <a:fillRef idx="0">
+                          <a:srgbClr val="FFFFFF"/>
+                        </a:fillRef>
+                        <a:effectRef idx="0">
+                          <a:srgbClr val="FFFFFF"/>
+                        </a:effectRef>
+                        <a:fontRef idx="minor">
+                          <a:schemeClr val="tx1"/>
+                        </a:fontRef>
+                      </wps:style>
+                      <wps:bodyPr/>
+                    </wps:wsp>
+                  </a:graphicData>
+                </a:graphic>
+              </wp:anchor>
+            </w:drawing>
+          </mc:Choice>
+          <mc:Fallback>
+            <w:pict>
+              <v:line id="_x0000_s1026" o:spid="_x0000_s1026" o:spt="20" style="position:absolute;left:0pt;flip:x;margin-left:61.5pt;margin-top:360.2pt;height:39.7pt;width:24.35pt;z-index:251700224;mso-width-relative:page;mso-height-relative:page;" filled="f" stroked="t" coordsize="21600,21600" o:gfxdata="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">
+                <v:fill on="f" focussize="0,0"/>
+                <v:stroke weight="1pt" color="#5B9BD5 [3204]" miterlimit="8" joinstyle="miter"/>
+                <v:imagedata o:title=""/>
+                <o:lock v:ext="edit" aspectratio="f"/>
+              </v:line>
+            </w:pict>
+          </mc:Fallback>
+        </mc:AlternateContent>
+      </w:r>
+      <w:r>
+        <w:rPr>
+          <w:sz w:val="24"/>
+        </w:rPr>
+        <mc:AlternateContent>
+          <mc:Choice Requires="wps">
+            <w:drawing>
+              <wp:anchor distT="0" distB="0" distL="114300" distR="114300" simplePos="0" relativeHeight="251699200" behindDoc="0" locked="0" layoutInCell="1" allowOverlap="1">
+                <wp:simplePos x="0" y="0"/>
+                <wp:positionH relativeFrom="column">
+                  <wp:posOffset>1090295</wp:posOffset>
+                </wp:positionH>
+                <wp:positionV relativeFrom="paragraph">
+                  <wp:posOffset>3632200</wp:posOffset>
+                </wp:positionV>
+                <wp:extent cx="163195" cy="356870"/>
+                <wp:effectExtent l="5715" t="2540" r="8890" b="21590"/>
+                <wp:wrapNone/>
+                <wp:docPr id="13" name="Straight Connector 13"/>
+                <wp:cNvGraphicFramePr/>
+                <a:graphic xmlns:a="http://schemas.openxmlformats.org/drawingml/2006/main">
+                  <a:graphicData uri="http://schemas.microsoft.com/office/word/2010/wordprocessingShape">
+                    <wps:wsp>
+                      <wps:cNvCnPr>
+                        <a:stCxn id="4" idx="2"/>
+                        <a:endCxn id="9" idx="0"/>
+                      </wps:cNvCnPr>
+                      <wps:spPr>
+                        <a:xfrm flipH="1">
+                          <a:off x="2233295" y="5772785"/>
+                          <a:ext cx="163195" cy="356870"/>
+                        </a:xfrm>
+                        <a:prstGeom prst="line">
+                          <a:avLst/>
+                        </a:prstGeom>
+                      </wps:spPr>
+                      <wps:style>
+                        <a:lnRef idx="2">
+                          <a:schemeClr val="accent1"/>
+                        </a:lnRef>
+                        <a:fillRef idx="0">
+                          <a:srgbClr val="FFFFFF"/>
+                        </a:fillRef>
+                        <a:effectRef idx="0">
+                          <a:srgbClr val="FFFFFF"/>
+                        </a:effectRef>
+                        <a:fontRef idx="minor">
+                          <a:schemeClr val="tx1"/>
+                        </a:fontRef>
+                      </wps:style>
+                      <wps:bodyPr/>
+                    </wps:wsp>
+                  </a:graphicData>
+                </a:graphic>
+              </wp:anchor>
+            </w:drawing>
+          </mc:Choice>
+          <mc:Fallback>
+            <w:pict>
+              <v:line id="_x0000_s1026" o:spid="_x0000_s1026" o:spt="20" style="position:absolute;left:0pt;flip:x;margin-left:85.85pt;margin-top:286pt;height:28.1pt;width:12.85pt;z-index:251699200;mso-width-relative:page;mso-height-relative:page;" filled="f" stroked="t" coordsize="21600,21600" o:gfxdata="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">
+                <v:fill on="f" focussize="0,0"/>
+                <v:stroke weight="1pt" color="#5B9BD5 [3204]" miterlimit="8" joinstyle="miter"/>
+                <v:imagedata o:title=""/>
+                <o:lock v:ext="edit" aspectratio="f"/>
+              </v:line>
+            </w:pict>
+          </mc:Fallback>
+        </mc:AlternateContent>
+      </w:r>
+      <w:r>
+        <w:rPr>
+          <w:sz w:val="24"/>
+        </w:rPr>
+        <mc:AlternateContent>
+          <mc:Choice Requires="wps">
+            <w:drawing>
+              <wp:anchor distT="0" distB="0" distL="114300" distR="114300" simplePos="0" relativeHeight="251692032" behindDoc="0" locked="0" layoutInCell="1" allowOverlap="1">
+                <wp:simplePos x="0" y="0"/>
+                <wp:positionH relativeFrom="column">
+                  <wp:posOffset>3604260</wp:posOffset>
+                </wp:positionH>
+                <wp:positionV relativeFrom="paragraph">
+                  <wp:posOffset>2169795</wp:posOffset>
                 </wp:positionV>
                 <wp:extent cx="543560" cy="198120"/>
                 <wp:effectExtent l="0" t="0" r="15240" b="5080"/>
@@ -1937,7 +2589,7 @@
           </mc:Choice>
           <mc:Fallback>
             <w:pict>
-              <v:shape id="_x0000_s1026" o:spid="_x0000_s1026" o:spt="202" type="#_x0000_t202" style="position:absolute;left:0pt;margin-left:255.05pt;margin-top:155.5pt;height:15.6pt;width:42.8pt;z-index:251700224;mso-width-relative:page;mso-height-relative:page;" fillcolor="#FFFFFF [3201]" filled="t" stroked="f" coordsize="21600,21600" o:gfxdata="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">
+              <v:shape id="_x0000_s1026" o:spid="_x0000_s1026" o:spt="202" type="#_x0000_t202" style="position:absolute;left:0pt;margin-left:283.8pt;margin-top:170.85pt;height:15.6pt;width:42.8pt;z-index:251692032;mso-width-relative:page;mso-height-relative:page;" fillcolor="#FFFFFF [3201]" filled="t" stroked="f" coordsize="21600,21600" o:gfxdata="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">
                 <v:fill on="t" focussize="0,0"/>
                 <v:stroke on="f" weight="0.5pt"/>
                 <v:imagedata o:title=""/>
@@ -1977,29 +2629,27 @@
         <mc:AlternateContent>
           <mc:Choice Requires="wps">
             <w:drawing>
-              <wp:anchor distT="0" distB="0" distL="114300" distR="114300" simplePos="0" relativeHeight="251699200" behindDoc="0" locked="0" layoutInCell="1" allowOverlap="1">
+              <wp:anchor distT="0" distB="0" distL="114300" distR="114300" simplePos="0" relativeHeight="251698176" behindDoc="0" locked="0" layoutInCell="1" allowOverlap="1">
                 <wp:simplePos x="0" y="0"/>
                 <wp:positionH relativeFrom="column">
-                  <wp:posOffset>3230880</wp:posOffset>
+                  <wp:posOffset>3584575</wp:posOffset>
                 </wp:positionH>
                 <wp:positionV relativeFrom="paragraph">
-                  <wp:posOffset>1910080</wp:posOffset>
+                  <wp:posOffset>2146935</wp:posOffset>
                 </wp:positionV>
-                <wp:extent cx="608330" cy="0"/>
+                <wp:extent cx="627380" cy="0"/>
                 <wp:effectExtent l="0" t="6350" r="0" b="6350"/>
                 <wp:wrapNone/>
-                <wp:docPr id="91" name="Straight Connector 91"/>
+                <wp:docPr id="11" name="Straight Connector 11"/>
                 <wp:cNvGraphicFramePr/>
                 <a:graphic xmlns:a="http://schemas.openxmlformats.org/drawingml/2006/main">
                   <a:graphicData uri="http://schemas.microsoft.com/office/word/2010/wordprocessingShape">
                     <wps:wsp>
-                      <wps:cNvCnPr>
-                        <a:endCxn id="89" idx="1"/>
-                      </wps:cNvCnPr>
+                      <wps:cNvCnPr/>
                       <wps:spPr>
                         <a:xfrm>
                           <a:off x="0" y="0"/>
-                          <a:ext cx="608330" cy="0"/>
+                          <a:ext cx="627380" cy="0"/>
                         </a:xfrm>
                         <a:prstGeom prst="line">
                           <a:avLst/>
@@ -2028,7 +2678,7 @@
           </mc:Choice>
           <mc:Fallback>
             <w:pict>
-              <v:line id="_x0000_s1026" o:spid="_x0000_s1026" o:spt="20" style="position:absolute;left:0pt;margin-left:254.4pt;margin-top:150.4pt;height:0pt;width:47.9pt;z-index:251699200;mso-width-relative:page;mso-height-relative:page;" filled="f" stroked="t" coordsize="21600,21600" o:gfxdata="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">
+              <v:line id="_x0000_s1026" o:spid="_x0000_s1026" o:spt="20" style="position:absolute;left:0pt;margin-left:282.25pt;margin-top:169.05pt;height:0pt;width:49.4pt;z-index:251698176;mso-width-relative:page;mso-height-relative:page;" filled="f" stroked="t" coordsize="21600,21600" o:gfxdata="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">
                 <v:fill on="f" focussize="0,0"/>
                 <v:stroke weight="1pt" color="#5B9BD5 [3204]" miterlimit="8" joinstyle="miter"/>
                 <v:imagedata o:title=""/>
@@ -2045,140 +2695,13 @@
         <mc:AlternateContent>
           <mc:Choice Requires="wps">
             <w:drawing>
-              <wp:anchor distT="0" distB="0" distL="114300" distR="114300" simplePos="0" relativeHeight="251698176" behindDoc="0" locked="0" layoutInCell="1" allowOverlap="1">
+              <wp:anchor distT="0" distB="0" distL="114300" distR="114300" simplePos="0" relativeHeight="251689984" behindDoc="0" locked="0" layoutInCell="1" allowOverlap="1">
                 <wp:simplePos x="0" y="0"/>
                 <wp:positionH relativeFrom="column">
-                  <wp:posOffset>3839210</wp:posOffset>
+                  <wp:posOffset>2026285</wp:posOffset>
                 </wp:positionH>
                 <wp:positionV relativeFrom="paragraph">
-                  <wp:posOffset>1675130</wp:posOffset>
-                </wp:positionV>
-                <wp:extent cx="889635" cy="469265"/>
-                <wp:effectExtent l="6350" t="6350" r="18415" b="6985"/>
-                <wp:wrapNone/>
-                <wp:docPr id="89" name="Text Box 89"/>
-                <wp:cNvGraphicFramePr/>
-                <a:graphic xmlns:a="http://schemas.openxmlformats.org/drawingml/2006/main">
-                  <a:graphicData uri="http://schemas.microsoft.com/office/word/2010/wordprocessingShape">
-                    <wps:wsp>
-                      <wps:cNvSpPr txBox="1"/>
-                      <wps:spPr>
-                        <a:xfrm>
-                          <a:off x="0" y="0"/>
-                          <a:ext cx="889635" cy="469265"/>
-                        </a:xfrm>
-                        <a:prstGeom prst="rect">
-                          <a:avLst/>
-                        </a:prstGeom>
-                        <a:solidFill>
-                          <a:schemeClr val="accent1">
-                            <a:lumMod val="60000"/>
-                            <a:lumOff val="40000"/>
-                          </a:schemeClr>
-                        </a:solidFill>
-                        <a:ln w="6350">
-                          <a:solidFill>
-                            <a:prstClr val="black"/>
-                          </a:solidFill>
-                        </a:ln>
-                      </wps:spPr>
-                      <wps:style>
-                        <a:lnRef idx="0">
-                          <a:schemeClr val="accent1"/>
-                        </a:lnRef>
-                        <a:fillRef idx="0">
-                          <a:schemeClr val="accent1"/>
-                        </a:fillRef>
-                        <a:effectRef idx="0">
-                          <a:schemeClr val="accent1"/>
-                        </a:effectRef>
-                        <a:fontRef idx="minor">
-                          <a:schemeClr val="dk1"/>
-                        </a:fontRef>
-                      </wps:style>
-                      <wps:txbx>
-                        <w:txbxContent>
-                          <w:p>
-                            <w:pPr>
-                              <w:jc w:val="both"/>
-                              <w:rPr>
-                                <w:rFonts w:hint="default"/>
-                                <w:sz w:val="16"/>
-                                <w:szCs w:val="16"/>
-                                <w:lang w:val="en-US"/>
-                              </w:rPr>
-                            </w:pPr>
-                            <w:r>
-                              <w:rPr>
-                                <w:rFonts w:hint="default"/>
-                                <w:sz w:val="16"/>
-                                <w:szCs w:val="16"/>
-                                <w:lang w:val="en-US"/>
-                              </w:rPr>
-                              <w:t>suspect 3</w:t>
-                            </w:r>
-                          </w:p>
-                        </w:txbxContent>
-                      </wps:txbx>
-                      <wps:bodyPr rot="0" spcFirstLastPara="0" vertOverflow="overflow" horzOverflow="overflow" vert="horz" wrap="square" lIns="91440" tIns="45720" rIns="91440" bIns="45720" numCol="1" spcCol="0" rtlCol="0" fromWordArt="0" anchor="t" anchorCtr="0" forceAA="0" compatLnSpc="1">
-                        <a:noAutofit/>
-                      </wps:bodyPr>
-                    </wps:wsp>
-                  </a:graphicData>
-                </a:graphic>
-              </wp:anchor>
-            </w:drawing>
-          </mc:Choice>
-          <mc:Fallback>
-            <w:pict>
-              <v:shape id="_x0000_s1026" o:spid="_x0000_s1026" o:spt="202" type="#_x0000_t202" style="position:absolute;left:0pt;margin-left:302.3pt;margin-top:131.9pt;height:36.95pt;width:70.05pt;z-index:251698176;mso-width-relative:page;mso-height-relative:page;" fillcolor="#9DC3E6 [1940]" filled="t" stroked="t" coordsize="21600,21600" o:gfxdata="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">
-                <v:fill on="t" focussize="0,0"/>
-                <v:stroke weight="0.5pt" color="#000000 [3204]" joinstyle="round"/>
-                <v:imagedata o:title=""/>
-                <o:lock v:ext="edit" aspectratio="f"/>
-                <v:textbox>
-                  <w:txbxContent>
-                    <w:p>
-                      <w:pPr>
-                        <w:jc w:val="both"/>
-                        <w:rPr>
-                          <w:rFonts w:hint="default"/>
-                          <w:sz w:val="16"/>
-                          <w:szCs w:val="16"/>
-                          <w:lang w:val="en-US"/>
-                        </w:rPr>
-                      </w:pPr>
-                      <w:r>
-                        <w:rPr>
-                          <w:rFonts w:hint="default"/>
-                          <w:sz w:val="16"/>
-                          <w:szCs w:val="16"/>
-                          <w:lang w:val="en-US"/>
-                        </w:rPr>
-                        <w:t>suspect 3</w:t>
-                      </w:r>
-                    </w:p>
-                  </w:txbxContent>
-                </v:textbox>
-              </v:shape>
-            </w:pict>
-          </mc:Fallback>
-        </mc:AlternateContent>
-      </w:r>
-      <w:r>
-        <w:rPr>
-          <w:sz w:val="24"/>
-        </w:rPr>
-        <mc:AlternateContent>
-          <mc:Choice Requires="wps">
-            <w:drawing>
-              <wp:anchor distT="0" distB="0" distL="114300" distR="114300" simplePos="0" relativeHeight="251697152" behindDoc="0" locked="0" layoutInCell="1" allowOverlap="1">
-                <wp:simplePos x="0" y="0"/>
-                <wp:positionH relativeFrom="column">
-                  <wp:posOffset>1661160</wp:posOffset>
-                </wp:positionH>
-                <wp:positionV relativeFrom="paragraph">
-                  <wp:posOffset>1905635</wp:posOffset>
+                  <wp:posOffset>2119630</wp:posOffset>
                 </wp:positionV>
                 <wp:extent cx="551180" cy="198120"/>
                 <wp:effectExtent l="0" t="0" r="7620" b="5080"/>
@@ -2252,7 +2775,7 @@
           </mc:Choice>
           <mc:Fallback>
             <w:pict>
-              <v:shape id="_x0000_s1026" o:spid="_x0000_s1026" o:spt="202" type="#_x0000_t202" style="position:absolute;left:0pt;margin-left:130.8pt;margin-top:150.05pt;height:15.6pt;width:43.4pt;z-index:251697152;mso-width-relative:page;mso-height-relative:page;" fillcolor="#FFFFFF [3201]" filled="t" stroked="f" coordsize="21600,21600" o:gfxdata="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">
+              <v:shape id="_x0000_s1026" o:spid="_x0000_s1026" o:spt="202" type="#_x0000_t202" style="position:absolute;left:0pt;margin-left:159.55pt;margin-top:166.9pt;height:15.6pt;width:43.4pt;z-index:251689984;mso-width-relative:page;mso-height-relative:page;" fillcolor="#FFFFFF [3201]" filled="t" stroked="f" coordsize="21600,21600" o:gfxdata="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">
                 <v:fill on="t" focussize="0,0"/>
                 <v:stroke on="f" weight="0.5pt"/>
                 <v:imagedata o:title=""/>
@@ -2292,18 +2815,18 @@
         <mc:AlternateContent>
           <mc:Choice Requires="wps">
             <w:drawing>
-              <wp:anchor distT="0" distB="0" distL="114300" distR="114300" simplePos="0" relativeHeight="251696128" behindDoc="0" locked="0" layoutInCell="1" allowOverlap="1">
+              <wp:anchor distT="0" distB="0" distL="114300" distR="114300" simplePos="0" relativeHeight="251697152" behindDoc="0" locked="0" layoutInCell="1" allowOverlap="1">
                 <wp:simplePos x="0" y="0"/>
                 <wp:positionH relativeFrom="column">
-                  <wp:posOffset>1603375</wp:posOffset>
+                  <wp:posOffset>1968500</wp:posOffset>
                 </wp:positionH>
                 <wp:positionV relativeFrom="paragraph">
-                  <wp:posOffset>1894205</wp:posOffset>
+                  <wp:posOffset>2157095</wp:posOffset>
                 </wp:positionV>
                 <wp:extent cx="713740" cy="3810"/>
                 <wp:effectExtent l="0" t="0" r="0" b="0"/>
                 <wp:wrapNone/>
-                <wp:docPr id="87" name="Straight Connector 87"/>
+                <wp:docPr id="8" name="Straight Connector 8"/>
                 <wp:cNvGraphicFramePr/>
                 <a:graphic xmlns:a="http://schemas.openxmlformats.org/drawingml/2006/main">
                   <a:graphicData uri="http://schemas.microsoft.com/office/word/2010/wordprocessingShape">
@@ -2314,7 +2837,7 @@
                       </wps:cNvCnPr>
                       <wps:spPr>
                         <a:xfrm>
-                          <a:off x="2746375" y="4210050"/>
+                          <a:off x="3111500" y="4472940"/>
                           <a:ext cx="713740" cy="3810"/>
                         </a:xfrm>
                         <a:prstGeom prst="line">
@@ -2344,7 +2867,7 @@
           </mc:Choice>
           <mc:Fallback>
             <w:pict>
-              <v:line id="_x0000_s1026" o:spid="_x0000_s1026" o:spt="20" style="position:absolute;left:0pt;margin-left:126.25pt;margin-top:149.15pt;height:0.3pt;width:56.2pt;z-index:251696128;mso-width-relative:page;mso-height-relative:page;" filled="f" stroked="t" coordsize="21600,21600" o:gfxdata="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">
+              <v:line id="_x0000_s1026" o:spid="_x0000_s1026" o:spt="20" style="position:absolute;left:0pt;margin-left:155pt;margin-top:169.85pt;height:0.3pt;width:56.2pt;z-index:251697152;mso-width-relative:page;mso-height-relative:page;" filled="f" stroked="t" coordsize="21600,21600" o:gfxdata="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">
                 <v:fill on="f" focussize="0,0"/>
                 <v:stroke weight="1pt" color="#5B9BD5 [3204]" miterlimit="8" joinstyle="miter"/>
                 <v:imagedata o:title=""/>
@@ -2361,27 +2884,29 @@
         <mc:AlternateContent>
           <mc:Choice Requires="wps">
             <w:drawing>
-              <wp:anchor distT="0" distB="0" distL="114300" distR="114300" simplePos="0" relativeHeight="251694080" behindDoc="0" locked="0" layoutInCell="1" allowOverlap="1">
+              <wp:anchor distT="0" distB="0" distL="114300" distR="114300" simplePos="0" relativeHeight="251696128" behindDoc="0" locked="0" layoutInCell="1" allowOverlap="1">
                 <wp:simplePos x="0" y="0"/>
                 <wp:positionH relativeFrom="column">
-                  <wp:posOffset>2710815</wp:posOffset>
+                  <wp:posOffset>2345055</wp:posOffset>
                 </wp:positionH>
                 <wp:positionV relativeFrom="paragraph">
-                  <wp:posOffset>2152015</wp:posOffset>
+                  <wp:posOffset>524510</wp:posOffset>
                 </wp:positionV>
-                <wp:extent cx="0" cy="983615"/>
-                <wp:effectExtent l="6350" t="0" r="19050" b="6985"/>
+                <wp:extent cx="0" cy="118110"/>
+                <wp:effectExtent l="6350" t="0" r="19050" b="8890"/>
                 <wp:wrapNone/>
-                <wp:docPr id="80" name="Straight Connector 80"/>
+                <wp:docPr id="7" name="Straight Connector 7"/>
                 <wp:cNvGraphicFramePr/>
                 <a:graphic xmlns:a="http://schemas.openxmlformats.org/drawingml/2006/main">
                   <a:graphicData uri="http://schemas.microsoft.com/office/word/2010/wordprocessingShape">
                     <wps:wsp>
-                      <wps:cNvCnPr/>
+                      <wps:cNvCnPr>
+                        <a:endCxn id="5" idx="0"/>
+                      </wps:cNvCnPr>
                       <wps:spPr>
                         <a:xfrm>
-                          <a:off x="0" y="0"/>
-                          <a:ext cx="0" cy="983615"/>
+                          <a:off x="3482340" y="2705100"/>
+                          <a:ext cx="0" cy="118110"/>
                         </a:xfrm>
                         <a:prstGeom prst="line">
                           <a:avLst/>
@@ -2410,7 +2935,7 @@
           </mc:Choice>
           <mc:Fallback>
             <w:pict>
-              <v:line id="_x0000_s1026" o:spid="_x0000_s1026" o:spt="20" style="position:absolute;left:0pt;margin-left:213.45pt;margin-top:169.45pt;height:77.45pt;width:0pt;z-index:251694080;mso-width-relative:page;mso-height-relative:page;" filled="f" stroked="t" coordsize="21600,21600" o:gfxdata="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">
+              <v:line id="_x0000_s1026" o:spid="_x0000_s1026" o:spt="20" style="position:absolute;left:0pt;margin-left:184.65pt;margin-top:41.3pt;height:9.3pt;width:0pt;z-index:251696128;mso-width-relative:page;mso-height-relative:page;" filled="f" stroked="t" coordsize="21600,21600" o:gfxdata="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">
                 <v:fill on="f" focussize="0,0"/>
                 <v:stroke weight="1pt" color="#5B9BD5 [3204]" miterlimit="8" joinstyle="miter"/>
                 <v:imagedata o:title=""/>
@@ -2427,13 +2952,538 @@
         <mc:AlternateContent>
           <mc:Choice Requires="wps">
             <w:drawing>
+              <wp:anchor distT="0" distB="0" distL="114300" distR="114300" simplePos="0" relativeHeight="251695104" behindDoc="0" locked="0" layoutInCell="1" allowOverlap="1">
+                <wp:simplePos x="0" y="0"/>
+                <wp:positionH relativeFrom="column">
+                  <wp:posOffset>2152650</wp:posOffset>
+                </wp:positionH>
+                <wp:positionV relativeFrom="paragraph">
+                  <wp:posOffset>1064260</wp:posOffset>
+                </wp:positionV>
+                <wp:extent cx="226060" cy="372745"/>
+                <wp:effectExtent l="5715" t="3175" r="22225" b="5080"/>
+                <wp:wrapNone/>
+                <wp:docPr id="6" name="Straight Connector 6"/>
+                <wp:cNvGraphicFramePr/>
+                <a:graphic xmlns:a="http://schemas.openxmlformats.org/drawingml/2006/main">
+                  <a:graphicData uri="http://schemas.microsoft.com/office/word/2010/wordprocessingShape">
+                    <wps:wsp>
+                      <wps:cNvCnPr/>
+                      <wps:spPr>
+                        <a:xfrm>
+                          <a:off x="0" y="0"/>
+                          <a:ext cx="226060" cy="372745"/>
+                        </a:xfrm>
+                        <a:prstGeom prst="line">
+                          <a:avLst/>
+                        </a:prstGeom>
+                      </wps:spPr>
+                      <wps:style>
+                        <a:lnRef idx="2">
+                          <a:schemeClr val="accent1"/>
+                        </a:lnRef>
+                        <a:fillRef idx="0">
+                          <a:srgbClr val="FFFFFF"/>
+                        </a:fillRef>
+                        <a:effectRef idx="0">
+                          <a:srgbClr val="FFFFFF"/>
+                        </a:effectRef>
+                        <a:fontRef idx="minor">
+                          <a:schemeClr val="tx1"/>
+                        </a:fontRef>
+                      </wps:style>
+                      <wps:bodyPr/>
+                    </wps:wsp>
+                  </a:graphicData>
+                </a:graphic>
+              </wp:anchor>
+            </w:drawing>
+          </mc:Choice>
+          <mc:Fallback>
+            <w:pict>
+              <v:line id="_x0000_s1026" o:spid="_x0000_s1026" o:spt="20" style="position:absolute;left:0pt;margin-left:169.5pt;margin-top:83.8pt;height:29.35pt;width:17.8pt;z-index:251695104;mso-width-relative:page;mso-height-relative:page;" filled="f" stroked="t" coordsize="21600,21600" o:gfxdata="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">
+                <v:fill on="f" focussize="0,0"/>
+                <v:stroke weight="1pt" color="#5B9BD5 [3204]" miterlimit="8" joinstyle="miter"/>
+                <v:imagedata o:title=""/>
+                <o:lock v:ext="edit" aspectratio="f"/>
+              </v:line>
+            </w:pict>
+          </mc:Fallback>
+        </mc:AlternateContent>
+      </w:r>
+      <w:r>
+        <w:rPr>
+          <w:sz w:val="24"/>
+        </w:rPr>
+        <mc:AlternateContent>
+          <mc:Choice Requires="wps">
+            <w:drawing>
+              <wp:anchor distT="0" distB="0" distL="114300" distR="114300" simplePos="0" relativeHeight="251669504" behindDoc="0" locked="0" layoutInCell="1" allowOverlap="1">
+                <wp:simplePos x="0" y="0"/>
+                <wp:positionH relativeFrom="column">
+                  <wp:posOffset>2405380</wp:posOffset>
+                </wp:positionH>
+                <wp:positionV relativeFrom="paragraph">
+                  <wp:posOffset>1176655</wp:posOffset>
+                </wp:positionV>
+                <wp:extent cx="328930" cy="222250"/>
+                <wp:effectExtent l="0" t="0" r="1270" b="6350"/>
+                <wp:wrapNone/>
+                <wp:docPr id="44" name="Text Box 44"/>
+                <wp:cNvGraphicFramePr/>
+                <a:graphic xmlns:a="http://schemas.openxmlformats.org/drawingml/2006/main">
+                  <a:graphicData uri="http://schemas.microsoft.com/office/word/2010/wordprocessingShape">
+                    <wps:wsp>
+                      <wps:cNvSpPr txBox="1"/>
+                      <wps:spPr>
+                        <a:xfrm>
+                          <a:off x="0" y="0"/>
+                          <a:ext cx="328930" cy="222250"/>
+                        </a:xfrm>
+                        <a:prstGeom prst="rect">
+                          <a:avLst/>
+                        </a:prstGeom>
+                        <a:solidFill>
+                          <a:schemeClr val="lt1"/>
+                        </a:solidFill>
+                        <a:ln w="6350">
+                          <a:noFill/>
+                        </a:ln>
+                      </wps:spPr>
+                      <wps:style>
+                        <a:lnRef idx="0">
+                          <a:schemeClr val="accent1"/>
+                        </a:lnRef>
+                        <a:fillRef idx="0">
+                          <a:schemeClr val="accent1"/>
+                        </a:fillRef>
+                        <a:effectRef idx="0">
+                          <a:schemeClr val="accent1"/>
+                        </a:effectRef>
+                        <a:fontRef idx="minor">
+                          <a:schemeClr val="dk1"/>
+                        </a:fontRef>
+                      </wps:style>
+                      <wps:txbx>
+                        <w:txbxContent>
+                          <w:p>
+                            <w:pPr>
+                              <w:jc w:val="center"/>
+                              <w:rPr>
+                                <w:rFonts w:hint="default"/>
+                                <w:lang w:val="en-US"/>
+                              </w:rPr>
+                            </w:pPr>
+                            <w:r>
+                              <w:rPr>
+                                <w:rFonts w:hint="default"/>
+                                <w:sz w:val="16"/>
+                                <w:szCs w:val="16"/>
+                                <w:lang w:val="en-US"/>
+                              </w:rPr>
+                              <w:t>No</w:t>
+                            </w:r>
+                          </w:p>
+                        </w:txbxContent>
+                      </wps:txbx>
+                      <wps:bodyPr rot="0" spcFirstLastPara="0" vertOverflow="overflow" horzOverflow="overflow" vert="horz" wrap="square" lIns="91440" tIns="45720" rIns="91440" bIns="45720" numCol="1" spcCol="0" rtlCol="0" fromWordArt="0" anchor="t" anchorCtr="0" forceAA="0" compatLnSpc="1">
+                        <a:noAutofit/>
+                      </wps:bodyPr>
+                    </wps:wsp>
+                  </a:graphicData>
+                </a:graphic>
+              </wp:anchor>
+            </w:drawing>
+          </mc:Choice>
+          <mc:Fallback>
+            <w:pict>
+              <v:shape id="_x0000_s1026" o:spid="_x0000_s1026" o:spt="202" type="#_x0000_t202" style="position:absolute;left:0pt;margin-left:189.4pt;margin-top:92.65pt;height:17.5pt;width:25.9pt;z-index:251669504;mso-width-relative:page;mso-height-relative:page;" fillcolor="#FFFFFF [3201]" filled="t" stroked="f" coordsize="21600,21600" o:gfxdata="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">
+                <v:fill on="t" focussize="0,0"/>
+                <v:stroke on="f" weight="0.5pt"/>
+                <v:imagedata o:title=""/>
+                <o:lock v:ext="edit" aspectratio="f"/>
+                <v:textbox>
+                  <w:txbxContent>
+                    <w:p>
+                      <w:pPr>
+                        <w:jc w:val="center"/>
+                        <w:rPr>
+                          <w:rFonts w:hint="default"/>
+                          <w:lang w:val="en-US"/>
+                        </w:rPr>
+                      </w:pPr>
+                      <w:r>
+                        <w:rPr>
+                          <w:rFonts w:hint="default"/>
+                          <w:sz w:val="16"/>
+                          <w:szCs w:val="16"/>
+                          <w:lang w:val="en-US"/>
+                        </w:rPr>
+                        <w:t>No</w:t>
+                      </w:r>
+                    </w:p>
+                  </w:txbxContent>
+                </v:textbox>
+              </v:shape>
+            </w:pict>
+          </mc:Fallback>
+        </mc:AlternateContent>
+      </w:r>
+      <w:r>
+        <w:rPr>
+          <w:sz w:val="24"/>
+        </w:rPr>
+        <mc:AlternateContent>
+          <mc:Choice Requires="wps">
+            <w:drawing>
+              <wp:anchor distT="0" distB="0" distL="114300" distR="114300" simplePos="0" relativeHeight="251694080" behindDoc="0" locked="0" layoutInCell="1" allowOverlap="1">
+                <wp:simplePos x="0" y="0"/>
+                <wp:positionH relativeFrom="column">
+                  <wp:posOffset>1524000</wp:posOffset>
+                </wp:positionH>
+                <wp:positionV relativeFrom="paragraph">
+                  <wp:posOffset>1110615</wp:posOffset>
+                </wp:positionV>
+                <wp:extent cx="615315" cy="811530"/>
+                <wp:effectExtent l="5080" t="3810" r="14605" b="22860"/>
+                <wp:wrapNone/>
+                <wp:docPr id="2" name="Straight Connector 2"/>
+                <wp:cNvGraphicFramePr/>
+                <a:graphic xmlns:a="http://schemas.openxmlformats.org/drawingml/2006/main">
+                  <a:graphicData uri="http://schemas.microsoft.com/office/word/2010/wordprocessingShape">
+                    <wps:wsp>
+                      <wps:cNvCnPr>
+                        <a:endCxn id="72" idx="0"/>
+                      </wps:cNvCnPr>
+                      <wps:spPr>
+                        <a:xfrm flipH="1">
+                          <a:off x="3809365" y="6269355"/>
+                          <a:ext cx="615315" cy="811530"/>
+                        </a:xfrm>
+                        <a:prstGeom prst="line">
+                          <a:avLst/>
+                        </a:prstGeom>
+                      </wps:spPr>
+                      <wps:style>
+                        <a:lnRef idx="2">
+                          <a:schemeClr val="accent1"/>
+                        </a:lnRef>
+                        <a:fillRef idx="0">
+                          <a:srgbClr val="FFFFFF"/>
+                        </a:fillRef>
+                        <a:effectRef idx="0">
+                          <a:srgbClr val="FFFFFF"/>
+                        </a:effectRef>
+                        <a:fontRef idx="minor">
+                          <a:schemeClr val="tx1"/>
+                        </a:fontRef>
+                      </wps:style>
+                      <wps:bodyPr/>
+                    </wps:wsp>
+                  </a:graphicData>
+                </a:graphic>
+              </wp:anchor>
+            </w:drawing>
+          </mc:Choice>
+          <mc:Fallback>
+            <w:pict>
+              <v:line id="_x0000_s1026" o:spid="_x0000_s1026" o:spt="20" style="position:absolute;left:0pt;flip:x;margin-left:120pt;margin-top:87.45pt;height:63.9pt;width:48.45pt;z-index:251694080;mso-width-relative:page;mso-height-relative:page;" filled="f" stroked="t" coordsize="21600,21600" o:gfxdata="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">
+                <v:fill on="f" focussize="0,0"/>
+                <v:stroke weight="1pt" color="#5B9BD5 [3204]" miterlimit="8" joinstyle="miter"/>
+                <v:imagedata o:title=""/>
+                <o:lock v:ext="edit" aspectratio="f"/>
+              </v:line>
+            </w:pict>
+          </mc:Fallback>
+        </mc:AlternateContent>
+      </w:r>
+      <w:r>
+        <w:rPr>
+          <w:sz w:val="24"/>
+        </w:rPr>
+        <mc:AlternateContent>
+          <mc:Choice Requires="wps">
+            <w:drawing>
               <wp:anchor distT="0" distB="0" distL="114300" distR="114300" simplePos="0" relativeHeight="251693056" behindDoc="0" locked="0" layoutInCell="1" allowOverlap="1">
                 <wp:simplePos x="0" y="0"/>
                 <wp:positionH relativeFrom="column">
-                  <wp:posOffset>2317115</wp:posOffset>
+                  <wp:posOffset>4440555</wp:posOffset>
                 </wp:positionH>
                 <wp:positionV relativeFrom="paragraph">
-                  <wp:posOffset>1663065</wp:posOffset>
+                  <wp:posOffset>2426970</wp:posOffset>
+                </wp:positionV>
+                <wp:extent cx="0" cy="964565"/>
+                <wp:effectExtent l="6350" t="0" r="19050" b="635"/>
+                <wp:wrapNone/>
+                <wp:docPr id="93" name="Straight Connector 93"/>
+                <wp:cNvGraphicFramePr/>
+                <a:graphic xmlns:a="http://schemas.openxmlformats.org/drawingml/2006/main">
+                  <a:graphicData uri="http://schemas.microsoft.com/office/word/2010/wordprocessingShape">
+                    <wps:wsp>
+                      <wps:cNvCnPr/>
+                      <wps:spPr>
+                        <a:prstGeom prst="line">
+                          <a:avLst/>
+                        </a:prstGeom>
+                      </wps:spPr>
+                      <wps:style>
+                        <a:lnRef idx="2">
+                          <a:schemeClr val="accent1"/>
+                        </a:lnRef>
+                        <a:fillRef idx="0">
+                          <a:srgbClr val="FFFFFF"/>
+                        </a:fillRef>
+                        <a:effectRef idx="0">
+                          <a:srgbClr val="FFFFFF"/>
+                        </a:effectRef>
+                        <a:fontRef idx="minor">
+                          <a:schemeClr val="tx1"/>
+                        </a:fontRef>
+                      </wps:style>
+                      <wps:bodyPr/>
+                    </wps:wsp>
+                  </a:graphicData>
+                </a:graphic>
+              </wp:anchor>
+            </w:drawing>
+          </mc:Choice>
+          <mc:Fallback>
+            <w:pict>
+              <v:line id="_x0000_s1026" o:spid="_x0000_s1026" o:spt="20" style="position:absolute;left:0pt;margin-left:349.65pt;margin-top:191.1pt;height:75.95pt;width:0pt;z-index:251693056;mso-width-relative:page;mso-height-relative:page;" filled="f" stroked="t" coordsize="21600,21600" o:gfxdata="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">
+                <v:fill on="f" focussize="0,0"/>
+                <v:stroke weight="1pt" color="#5B9BD5 [3204]" miterlimit="8" joinstyle="miter"/>
+                <v:imagedata o:title=""/>
+                <o:lock v:ext="edit" aspectratio="f"/>
+              </v:line>
+            </w:pict>
+          </mc:Fallback>
+        </mc:AlternateContent>
+      </w:r>
+      <w:r>
+        <w:rPr>
+          <w:sz w:val="24"/>
+        </w:rPr>
+        <mc:AlternateContent>
+          <mc:Choice Requires="wps">
+            <w:drawing>
+              <wp:anchor distT="0" distB="0" distL="114300" distR="114300" simplePos="0" relativeHeight="251691008" behindDoc="0" locked="0" layoutInCell="1" allowOverlap="1">
+                <wp:simplePos x="0" y="0"/>
+                <wp:positionH relativeFrom="column">
+                  <wp:posOffset>4204335</wp:posOffset>
+                </wp:positionH>
+                <wp:positionV relativeFrom="paragraph">
+                  <wp:posOffset>1938020</wp:posOffset>
+                </wp:positionV>
+                <wp:extent cx="889635" cy="469265"/>
+                <wp:effectExtent l="6350" t="6350" r="18415" b="6985"/>
+                <wp:wrapNone/>
+                <wp:docPr id="89" name="Text Box 89"/>
+                <wp:cNvGraphicFramePr/>
+                <a:graphic xmlns:a="http://schemas.openxmlformats.org/drawingml/2006/main">
+                  <a:graphicData uri="http://schemas.microsoft.com/office/word/2010/wordprocessingShape">
+                    <wps:wsp>
+                      <wps:cNvSpPr txBox="1"/>
+                      <wps:spPr>
+                        <a:xfrm>
+                          <a:off x="0" y="0"/>
+                          <a:ext cx="889635" cy="469265"/>
+                        </a:xfrm>
+                        <a:prstGeom prst="rect">
+                          <a:avLst/>
+                        </a:prstGeom>
+                        <a:solidFill>
+                          <a:schemeClr val="accent1">
+                            <a:lumMod val="60000"/>
+                            <a:lumOff val="40000"/>
+                          </a:schemeClr>
+                        </a:solidFill>
+                        <a:ln w="6350">
+                          <a:solidFill>
+                            <a:prstClr val="black"/>
+                          </a:solidFill>
+                        </a:ln>
+                      </wps:spPr>
+                      <wps:style>
+                        <a:lnRef idx="0">
+                          <a:schemeClr val="accent1"/>
+                        </a:lnRef>
+                        <a:fillRef idx="0">
+                          <a:schemeClr val="accent1"/>
+                        </a:fillRef>
+                        <a:effectRef idx="0">
+                          <a:schemeClr val="accent1"/>
+                        </a:effectRef>
+                        <a:fontRef idx="minor">
+                          <a:schemeClr val="dk1"/>
+                        </a:fontRef>
+                      </wps:style>
+                      <wps:txbx>
+                        <w:txbxContent>
+                          <w:p>
+                            <w:pPr>
+                              <w:jc w:val="center"/>
+                              <w:rPr>
+                                <w:rFonts w:hint="default"/>
+                                <w:sz w:val="16"/>
+                                <w:szCs w:val="16"/>
+                                <w:lang w:val="en-US"/>
+                              </w:rPr>
+                            </w:pPr>
+                          </w:p>
+                          <w:p>
+                            <w:pPr>
+                              <w:jc w:val="center"/>
+                              <w:rPr>
+                                <w:rFonts w:hint="default"/>
+                                <w:sz w:val="16"/>
+                                <w:szCs w:val="16"/>
+                                <w:lang w:val="en-US"/>
+                              </w:rPr>
+                            </w:pPr>
+                            <w:r>
+                              <w:rPr>
+                                <w:rFonts w:hint="default"/>
+                                <w:sz w:val="16"/>
+                                <w:szCs w:val="16"/>
+                                <w:lang w:val="en-US"/>
+                              </w:rPr>
+                              <w:t>Suspect 3</w:t>
+                            </w:r>
+                          </w:p>
+                        </w:txbxContent>
+                      </wps:txbx>
+                      <wps:bodyPr rot="0" spcFirstLastPara="0" vertOverflow="overflow" horzOverflow="overflow" vert="horz" wrap="square" lIns="91440" tIns="45720" rIns="91440" bIns="45720" numCol="1" spcCol="0" rtlCol="0" fromWordArt="0" anchor="t" anchorCtr="0" forceAA="0" compatLnSpc="1">
+                        <a:noAutofit/>
+                      </wps:bodyPr>
+                    </wps:wsp>
+                  </a:graphicData>
+                </a:graphic>
+              </wp:anchor>
+            </w:drawing>
+          </mc:Choice>
+          <mc:Fallback>
+            <w:pict>
+              <v:shape id="_x0000_s1026" o:spid="_x0000_s1026" o:spt="202" type="#_x0000_t202" style="position:absolute;left:0pt;margin-left:331.05pt;margin-top:152.6pt;height:36.95pt;width:70.05pt;z-index:251691008;mso-width-relative:page;mso-height-relative:page;" fillcolor="#9DC3E6 [1940]" filled="t" stroked="t" coordsize="21600,21600" o:gfxdata="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">
+                <v:fill on="t" focussize="0,0"/>
+                <v:stroke weight="0.5pt" color="#000000 [3204]" joinstyle="round"/>
+                <v:imagedata o:title=""/>
+                <o:lock v:ext="edit" aspectratio="f"/>
+                <v:textbox>
+                  <w:txbxContent>
+                    <w:p>
+                      <w:pPr>
+                        <w:jc w:val="center"/>
+                        <w:rPr>
+                          <w:rFonts w:hint="default"/>
+                          <w:sz w:val="16"/>
+                          <w:szCs w:val="16"/>
+                          <w:lang w:val="en-US"/>
+                        </w:rPr>
+                      </w:pPr>
+                    </w:p>
+                    <w:p>
+                      <w:pPr>
+                        <w:jc w:val="center"/>
+                        <w:rPr>
+                          <w:rFonts w:hint="default"/>
+                          <w:sz w:val="16"/>
+                          <w:szCs w:val="16"/>
+                          <w:lang w:val="en-US"/>
+                        </w:rPr>
+                      </w:pPr>
+                      <w:r>
+                        <w:rPr>
+                          <w:rFonts w:hint="default"/>
+                          <w:sz w:val="16"/>
+                          <w:szCs w:val="16"/>
+                          <w:lang w:val="en-US"/>
+                        </w:rPr>
+                        <w:t>Suspect 3</w:t>
+                      </w:r>
+                    </w:p>
+                  </w:txbxContent>
+                </v:textbox>
+              </v:shape>
+            </w:pict>
+          </mc:Fallback>
+        </mc:AlternateContent>
+      </w:r>
+      <w:r>
+        <w:rPr>
+          <w:sz w:val="24"/>
+        </w:rPr>
+        <mc:AlternateContent>
+          <mc:Choice Requires="wps">
+            <w:drawing>
+              <wp:anchor distT="0" distB="0" distL="114300" distR="114300" simplePos="0" relativeHeight="251687936" behindDoc="0" locked="0" layoutInCell="1" allowOverlap="1">
+                <wp:simplePos x="0" y="0"/>
+                <wp:positionH relativeFrom="column">
+                  <wp:posOffset>3075940</wp:posOffset>
+                </wp:positionH>
+                <wp:positionV relativeFrom="paragraph">
+                  <wp:posOffset>2414905</wp:posOffset>
+                </wp:positionV>
+                <wp:extent cx="0" cy="982345"/>
+                <wp:effectExtent l="6350" t="0" r="19050" b="8255"/>
+                <wp:wrapNone/>
+                <wp:docPr id="80" name="Straight Connector 80"/>
+                <wp:cNvGraphicFramePr/>
+                <a:graphic xmlns:a="http://schemas.openxmlformats.org/drawingml/2006/main">
+                  <a:graphicData uri="http://schemas.microsoft.com/office/word/2010/wordprocessingShape">
+                    <wps:wsp>
+                      <wps:cNvCnPr/>
+                      <wps:spPr>
+                        <a:prstGeom prst="line">
+                          <a:avLst/>
+                        </a:prstGeom>
+                      </wps:spPr>
+                      <wps:style>
+                        <a:lnRef idx="2">
+                          <a:schemeClr val="accent1"/>
+                        </a:lnRef>
+                        <a:fillRef idx="0">
+                          <a:srgbClr val="FFFFFF"/>
+                        </a:fillRef>
+                        <a:effectRef idx="0">
+                          <a:srgbClr val="FFFFFF"/>
+                        </a:effectRef>
+                        <a:fontRef idx="minor">
+                          <a:schemeClr val="tx1"/>
+                        </a:fontRef>
+                      </wps:style>
+                      <wps:bodyPr/>
+                    </wps:wsp>
+                  </a:graphicData>
+                </a:graphic>
+              </wp:anchor>
+            </w:drawing>
+          </mc:Choice>
+          <mc:Fallback>
+            <w:pict>
+              <v:line id="_x0000_s1026" o:spid="_x0000_s1026" o:spt="20" style="position:absolute;left:0pt;margin-left:242.2pt;margin-top:190.15pt;height:77.35pt;width:0pt;z-index:251687936;mso-width-relative:page;mso-height-relative:page;" filled="f" stroked="t" coordsize="21600,21600" o:gfxdata="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">
+                <v:fill on="f" focussize="0,0"/>
+                <v:stroke weight="1pt" color="#5B9BD5 [3204]" miterlimit="8" joinstyle="miter"/>
+                <v:imagedata o:title=""/>
+                <o:lock v:ext="edit" aspectratio="f"/>
+              </v:line>
+            </w:pict>
+          </mc:Fallback>
+        </mc:AlternateContent>
+      </w:r>
+      <w:r>
+        <w:rPr>
+          <w:sz w:val="24"/>
+        </w:rPr>
+        <mc:AlternateContent>
+          <mc:Choice Requires="wps">
+            <w:drawing>
+              <wp:anchor distT="0" distB="0" distL="114300" distR="114300" simplePos="0" relativeHeight="251686912" behindDoc="0" locked="0" layoutInCell="1" allowOverlap="1">
+                <wp:simplePos x="0" y="0"/>
+                <wp:positionH relativeFrom="column">
+                  <wp:posOffset>2682240</wp:posOffset>
+                </wp:positionH>
+                <wp:positionV relativeFrom="paragraph">
+                  <wp:posOffset>1925955</wp:posOffset>
                 </wp:positionV>
                 <wp:extent cx="889635" cy="469265"/>
                 <wp:effectExtent l="6350" t="6350" r="18415" b="6985"/>
@@ -2482,7 +3532,18 @@
                         <w:txbxContent>
                           <w:p>
                             <w:pPr>
-                              <w:jc w:val="both"/>
+                              <w:jc w:val="center"/>
+                              <w:rPr>
+                                <w:rFonts w:hint="default"/>
+                                <w:sz w:val="16"/>
+                                <w:szCs w:val="16"/>
+                                <w:lang w:val="en-US"/>
+                              </w:rPr>
+                            </w:pPr>
+                          </w:p>
+                          <w:p>
+                            <w:pPr>
+                              <w:jc w:val="center"/>
                               <w:rPr>
                                 <w:rFonts w:hint="default"/>
                                 <w:sz w:val="16"/>
@@ -2497,7 +3558,7 @@
                                 <w:szCs w:val="16"/>
                                 <w:lang w:val="en-US"/>
                               </w:rPr>
-                              <w:t>suspect 2</w:t>
+                              <w:t>Suspect 2</w:t>
                             </w:r>
                           </w:p>
                         </w:txbxContent>
@@ -2513,7 +3574,7 @@
           </mc:Choice>
           <mc:Fallback>
             <w:pict>
-              <v:shape id="_x0000_s1026" o:spid="_x0000_s1026" o:spt="202" type="#_x0000_t202" style="position:absolute;left:0pt;margin-left:182.45pt;margin-top:130.95pt;height:36.95pt;width:70.05pt;z-index:251693056;mso-width-relative:page;mso-height-relative:page;" fillcolor="#9DC3E6 [1940]" filled="t" stroked="t" coordsize="21600,21600" o:gfxdata="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">
+              <v:shape id="_x0000_s1026" o:spid="_x0000_s1026" o:spt="202" type="#_x0000_t202" style="position:absolute;left:0pt;margin-left:211.2pt;margin-top:151.65pt;height:36.95pt;width:70.05pt;z-index:251686912;mso-width-relative:page;mso-height-relative:page;" fillcolor="#9DC3E6 [1940]" filled="t" stroked="t" coordsize="21600,21600" o:gfxdata="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">
                 <v:fill on="t" focussize="0,0"/>
                 <v:stroke weight="0.5pt" color="#000000 [3204]" joinstyle="round"/>
                 <v:imagedata o:title=""/>
@@ -2522,7 +3583,18 @@
                   <w:txbxContent>
                     <w:p>
                       <w:pPr>
-                        <w:jc w:val="both"/>
+                        <w:jc w:val="center"/>
+                        <w:rPr>
+                          <w:rFonts w:hint="default"/>
+                          <w:sz w:val="16"/>
+                          <w:szCs w:val="16"/>
+                          <w:lang w:val="en-US"/>
+                        </w:rPr>
+                      </w:pPr>
+                    </w:p>
+                    <w:p>
+                      <w:pPr>
+                        <w:jc w:val="center"/>
                         <w:rPr>
                           <w:rFonts w:hint="default"/>
                           <w:sz w:val="16"/>
@@ -2537,7 +3609,7 @@
                           <w:szCs w:val="16"/>
                           <w:lang w:val="en-US"/>
                         </w:rPr>
-                        <w:t>suspect 2</w:t>
+                        <w:t>Suspect 2</w:t>
                       </w:r>
                     </w:p>
                   </w:txbxContent>
@@ -2554,16 +3626,16 @@
         <mc:AlternateContent>
           <mc:Choice Requires="wps">
             <w:drawing>
-              <wp:anchor distT="0" distB="0" distL="114300" distR="114300" simplePos="0" relativeHeight="251695104" behindDoc="0" locked="0" layoutInCell="1" allowOverlap="1">
+              <wp:anchor distT="0" distB="0" distL="114300" distR="114300" simplePos="0" relativeHeight="251688960" behindDoc="0" locked="0" layoutInCell="1" allowOverlap="1">
                 <wp:simplePos x="0" y="0"/>
                 <wp:positionH relativeFrom="column">
-                  <wp:posOffset>888365</wp:posOffset>
+                  <wp:posOffset>1253490</wp:posOffset>
                 </wp:positionH>
                 <wp:positionV relativeFrom="paragraph">
-                  <wp:posOffset>2153920</wp:posOffset>
+                  <wp:posOffset>2416810</wp:posOffset>
                 </wp:positionV>
-                <wp:extent cx="0" cy="736600"/>
-                <wp:effectExtent l="6350" t="0" r="19050" b="0"/>
+                <wp:extent cx="635" cy="736600"/>
+                <wp:effectExtent l="6350" t="0" r="18415" b="0"/>
                 <wp:wrapNone/>
                 <wp:docPr id="86" name="Straight Connector 86"/>
                 <wp:cNvGraphicFramePr/>
@@ -2576,7 +3648,7 @@
                       <wps:spPr>
                         <a:xfrm>
                           <a:off x="0" y="0"/>
-                          <a:ext cx="0" cy="736600"/>
+                          <a:ext cx="635" cy="736600"/>
                         </a:xfrm>
                         <a:prstGeom prst="line">
                           <a:avLst/>
@@ -2605,7 +3677,7 @@
           </mc:Choice>
           <mc:Fallback>
             <w:pict>
-              <v:line id="_x0000_s1026" o:spid="_x0000_s1026" o:spt="20" style="position:absolute;left:0pt;margin-left:69.95pt;margin-top:169.6pt;height:58pt;width:0pt;z-index:251695104;mso-width-relative:page;mso-height-relative:page;" filled="f" stroked="t" coordsize="21600,21600" o:gfxdata="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">
+              <v:line id="_x0000_s1026" o:spid="_x0000_s1026" o:spt="20" style="position:absolute;left:0pt;margin-left:98.7pt;margin-top:190.3pt;height:58pt;width:0.05pt;z-index:251688960;mso-width-relative:page;mso-height-relative:page;" filled="f" stroked="t" coordsize="21600,21600" o:gfxdata="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">
                 <v:fill on="f" focussize="0,0"/>
                 <v:stroke weight="1pt" color="#5B9BD5 [3204]" miterlimit="8" joinstyle="miter"/>
                 <v:imagedata o:title=""/>
@@ -2622,13 +3694,13 @@
         <mc:AlternateContent>
           <mc:Choice Requires="wps">
             <w:drawing>
-              <wp:anchor distT="0" distB="0" distL="114300" distR="114300" simplePos="0" relativeHeight="251678720" behindDoc="0" locked="0" layoutInCell="1" allowOverlap="1">
+              <wp:anchor distT="0" distB="0" distL="114300" distR="114300" simplePos="0" relativeHeight="251673600" behindDoc="0" locked="0" layoutInCell="1" allowOverlap="1">
                 <wp:simplePos x="0" y="0"/>
                 <wp:positionH relativeFrom="column">
-                  <wp:posOffset>-419100</wp:posOffset>
+                  <wp:posOffset>-53975</wp:posOffset>
                 </wp:positionH>
                 <wp:positionV relativeFrom="paragraph">
-                  <wp:posOffset>5690870</wp:posOffset>
+                  <wp:posOffset>5953760</wp:posOffset>
                 </wp:positionV>
                 <wp:extent cx="970915" cy="372110"/>
                 <wp:effectExtent l="6350" t="6350" r="13335" b="27940"/>
@@ -2708,7 +3780,7 @@
           </mc:Choice>
           <mc:Fallback>
             <w:pict>
-              <v:shape id="_x0000_s1026" o:spid="_x0000_s1026" o:spt="202" type="#_x0000_t202" style="position:absolute;left:0pt;margin-left:-33pt;margin-top:448.1pt;height:29.3pt;width:76.45pt;z-index:251678720;mso-width-relative:page;mso-height-relative:page;" fillcolor="#9DC3E6 [1940]" filled="t" stroked="t" coordsize="21600,21600" o:gfxdata="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">
+              <v:shape id="_x0000_s1026" o:spid="_x0000_s1026" o:spt="202" type="#_x0000_t202" style="position:absolute;left:0pt;margin-left:-4.25pt;margin-top:468.8pt;height:29.3pt;width:76.45pt;z-index:251673600;mso-width-relative:page;mso-height-relative:page;" fillcolor="#9DC3E6 [1940]" filled="t" stroked="t" coordsize="21600,21600" o:gfxdata="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">
                 <v:fill on="t" focussize="0,0"/>
                 <v:stroke weight="0.5pt" color="#000000 [3204]" joinstyle="round"/>
                 <v:imagedata o:title=""/>
@@ -2749,16 +3821,16 @@
         <mc:AlternateContent>
           <mc:Choice Requires="wps">
             <w:drawing>
-              <wp:anchor distT="0" distB="0" distL="114300" distR="114300" simplePos="0" relativeHeight="251692032" behindDoc="0" locked="0" layoutInCell="1" allowOverlap="1">
+              <wp:anchor distT="0" distB="0" distL="114300" distR="114300" simplePos="0" relativeHeight="251685888" behindDoc="0" locked="0" layoutInCell="1" allowOverlap="1">
                 <wp:simplePos x="0" y="0"/>
                 <wp:positionH relativeFrom="column">
-                  <wp:posOffset>1000125</wp:posOffset>
+                  <wp:posOffset>1365250</wp:posOffset>
                 </wp:positionH>
                 <wp:positionV relativeFrom="paragraph">
-                  <wp:posOffset>3384550</wp:posOffset>
+                  <wp:posOffset>3647440</wp:posOffset>
                 </wp:positionV>
-                <wp:extent cx="227330" cy="374015"/>
-                <wp:effectExtent l="5715" t="3175" r="20955" b="3810"/>
+                <wp:extent cx="226060" cy="372745"/>
+                <wp:effectExtent l="5715" t="3175" r="22225" b="5080"/>
                 <wp:wrapNone/>
                 <wp:docPr id="76" name="Straight Connector 76"/>
                 <wp:cNvGraphicFramePr/>
@@ -2769,7 +3841,7 @@
                       <wps:spPr>
                         <a:xfrm>
                           <a:off x="0" y="0"/>
-                          <a:ext cx="227330" cy="374015"/>
+                          <a:ext cx="226060" cy="372745"/>
                         </a:xfrm>
                         <a:prstGeom prst="line">
                           <a:avLst/>
@@ -2798,7 +3870,7 @@
           </mc:Choice>
           <mc:Fallback>
             <w:pict>
-              <v:line id="_x0000_s1026" o:spid="_x0000_s1026" o:spt="20" style="position:absolute;left:0pt;margin-left:78.75pt;margin-top:266.5pt;height:29.45pt;width:17.9pt;z-index:251692032;mso-width-relative:page;mso-height-relative:page;" filled="f" stroked="t" coordsize="21600,21600" o:gfxdata="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">
+              <v:line id="_x0000_s1026" o:spid="_x0000_s1026" o:spt="20" style="position:absolute;left:0pt;margin-left:107.5pt;margin-top:287.2pt;height:29.35pt;width:17.8pt;z-index:251685888;mso-width-relative:page;mso-height-relative:page;" filled="f" stroked="t" coordsize="21600,21600" o:gfxdata="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">
                 <v:fill on="f" focussize="0,0"/>
                 <v:stroke weight="1pt" color="#5B9BD5 [3204]" miterlimit="8" joinstyle="miter"/>
                 <v:imagedata o:title=""/>
@@ -2818,10 +3890,10 @@
               <wp:anchor distT="0" distB="0" distL="114300" distR="114300" simplePos="0" relativeHeight="251661312" behindDoc="0" locked="0" layoutInCell="1" allowOverlap="1">
                 <wp:simplePos x="0" y="0"/>
                 <wp:positionH relativeFrom="column">
-                  <wp:posOffset>381635</wp:posOffset>
+                  <wp:posOffset>746760</wp:posOffset>
                 </wp:positionH>
                 <wp:positionV relativeFrom="paragraph">
-                  <wp:posOffset>2890520</wp:posOffset>
+                  <wp:posOffset>3153410</wp:posOffset>
                 </wp:positionV>
                 <wp:extent cx="1012825" cy="478790"/>
                 <wp:effectExtent l="6350" t="6350" r="22225" b="22860"/>
@@ -2901,7 +3973,7 @@
           </mc:Choice>
           <mc:Fallback>
             <w:pict>
-              <v:shape id="_x0000_s1026" o:spid="_x0000_s1026" o:spt="202" type="#_x0000_t202" style="position:absolute;left:0pt;margin-left:30.05pt;margin-top:227.6pt;height:37.7pt;width:79.75pt;z-index:251661312;mso-width-relative:page;mso-height-relative:page;" fillcolor="#9DC3E6 [1940]" filled="t" stroked="t" coordsize="21600,21600" o:gfxdata="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">
+              <v:shape id="_x0000_s1026" o:spid="_x0000_s1026" o:spt="202" type="#_x0000_t202" style="position:absolute;left:0pt;margin-left:58.8pt;margin-top:248.3pt;height:37.7pt;width:79.75pt;z-index:251661312;mso-width-relative:page;mso-height-relative:page;" fillcolor="#9DC3E6 [1940]" filled="t" stroked="t" coordsize="21600,21600" o:gfxdata="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">
                 <v:fill on="t" focussize="0,0"/>
                 <v:stroke weight="0.5pt" color="#000000 [3204]" joinstyle="round"/>
                 <v:imagedata o:title=""/>
@@ -2942,197 +4014,13 @@
         <mc:AlternateContent>
           <mc:Choice Requires="wps">
             <w:drawing>
-              <wp:anchor distT="0" distB="0" distL="114300" distR="114300" simplePos="0" relativeHeight="251684864" behindDoc="0" locked="0" layoutInCell="1" allowOverlap="1">
+              <wp:anchor distT="0" distB="0" distL="114300" distR="114300" simplePos="0" relativeHeight="251676672" behindDoc="0" locked="0" layoutInCell="1" allowOverlap="1">
                 <wp:simplePos x="0" y="0"/>
                 <wp:positionH relativeFrom="column">
-                  <wp:posOffset>942340</wp:posOffset>
+                  <wp:posOffset>415925</wp:posOffset>
                 </wp:positionH>
                 <wp:positionV relativeFrom="paragraph">
-                  <wp:posOffset>4495165</wp:posOffset>
-                </wp:positionV>
-                <wp:extent cx="328930" cy="222250"/>
-                <wp:effectExtent l="0" t="0" r="1270" b="6350"/>
-                <wp:wrapNone/>
-                <wp:docPr id="63" name="Text Box 63"/>
-                <wp:cNvGraphicFramePr/>
-                <a:graphic xmlns:a="http://schemas.openxmlformats.org/drawingml/2006/main">
-                  <a:graphicData uri="http://schemas.microsoft.com/office/word/2010/wordprocessingShape">
-                    <wps:wsp>
-                      <wps:cNvSpPr txBox="1"/>
-                      <wps:spPr>
-                        <a:xfrm>
-                          <a:off x="0" y="0"/>
-                          <a:ext cx="328930" cy="222250"/>
-                        </a:xfrm>
-                        <a:prstGeom prst="rect">
-                          <a:avLst/>
-                        </a:prstGeom>
-                        <a:solidFill>
-                          <a:schemeClr val="lt1"/>
-                        </a:solidFill>
-                        <a:ln w="6350">
-                          <a:noFill/>
-                        </a:ln>
-                      </wps:spPr>
-                      <wps:style>
-                        <a:lnRef idx="0">
-                          <a:schemeClr val="accent1"/>
-                        </a:lnRef>
-                        <a:fillRef idx="0">
-                          <a:schemeClr val="accent1"/>
-                        </a:fillRef>
-                        <a:effectRef idx="0">
-                          <a:schemeClr val="accent1"/>
-                        </a:effectRef>
-                        <a:fontRef idx="minor">
-                          <a:schemeClr val="dk1"/>
-                        </a:fontRef>
-                      </wps:style>
-                      <wps:txbx>
-                        <w:txbxContent>
-                          <w:p>
-                            <w:pPr>
-                              <w:jc w:val="center"/>
-                              <w:rPr>
-                                <w:rFonts w:hint="default"/>
-                                <w:lang w:val="en-US"/>
-                              </w:rPr>
-                            </w:pPr>
-                            <w:r>
-                              <w:rPr>
-                                <w:rFonts w:hint="default"/>
-                                <w:sz w:val="16"/>
-                                <w:szCs w:val="16"/>
-                                <w:lang w:val="en-US"/>
-                              </w:rPr>
-                              <w:t>No</w:t>
-                            </w:r>
-                          </w:p>
-                        </w:txbxContent>
-                      </wps:txbx>
-                      <wps:bodyPr rot="0" spcFirstLastPara="0" vertOverflow="overflow" horzOverflow="overflow" vert="horz" wrap="square" lIns="91440" tIns="45720" rIns="91440" bIns="45720" numCol="1" spcCol="0" rtlCol="0" fromWordArt="0" anchor="t" anchorCtr="0" forceAA="0" compatLnSpc="1">
-                        <a:noAutofit/>
-                      </wps:bodyPr>
-                    </wps:wsp>
-                  </a:graphicData>
-                </a:graphic>
-              </wp:anchor>
-            </w:drawing>
-          </mc:Choice>
-          <mc:Fallback>
-            <w:pict>
-              <v:shape id="_x0000_s1026" o:spid="_x0000_s1026" o:spt="202" type="#_x0000_t202" style="position:absolute;left:0pt;margin-left:74.2pt;margin-top:353.95pt;height:17.5pt;width:25.9pt;z-index:251684864;mso-width-relative:page;mso-height-relative:page;" fillcolor="#FFFFFF [3201]" filled="t" stroked="f" coordsize="21600,21600" o:gfxdata="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">
-                <v:fill on="t" focussize="0,0"/>
-                <v:stroke on="f" weight="0.5pt"/>
-                <v:imagedata o:title=""/>
-                <o:lock v:ext="edit" aspectratio="f"/>
-                <v:textbox>
-                  <w:txbxContent>
-                    <w:p>
-                      <w:pPr>
-                        <w:jc w:val="center"/>
-                        <w:rPr>
-                          <w:rFonts w:hint="default"/>
-                          <w:lang w:val="en-US"/>
-                        </w:rPr>
-                      </w:pPr>
-                      <w:r>
-                        <w:rPr>
-                          <w:rFonts w:hint="default"/>
-                          <w:sz w:val="16"/>
-                          <w:szCs w:val="16"/>
-                          <w:lang w:val="en-US"/>
-                        </w:rPr>
-                        <w:t>No</w:t>
-                      </w:r>
-                    </w:p>
-                  </w:txbxContent>
-                </v:textbox>
-              </v:shape>
-            </w:pict>
-          </mc:Fallback>
-        </mc:AlternateContent>
-      </w:r>
-      <w:r>
-        <w:rPr>
-          <w:sz w:val="24"/>
-        </w:rPr>
-        <mc:AlternateContent>
-          <mc:Choice Requires="wps">
-            <w:drawing>
-              <wp:anchor distT="0" distB="0" distL="114300" distR="114300" simplePos="0" relativeHeight="251675648" behindDoc="0" locked="0" layoutInCell="1" allowOverlap="1">
-                <wp:simplePos x="0" y="0"/>
-                <wp:positionH relativeFrom="column">
-                  <wp:posOffset>658495</wp:posOffset>
-                </wp:positionH>
-                <wp:positionV relativeFrom="paragraph">
-                  <wp:posOffset>4375785</wp:posOffset>
-                </wp:positionV>
-                <wp:extent cx="354965" cy="441960"/>
-                <wp:effectExtent l="5080" t="3810" r="20955" b="11430"/>
-                <wp:wrapNone/>
-                <wp:docPr id="52" name="Straight Connector 52"/>
-                <wp:cNvGraphicFramePr/>
-                <a:graphic xmlns:a="http://schemas.openxmlformats.org/drawingml/2006/main">
-                  <a:graphicData uri="http://schemas.microsoft.com/office/word/2010/wordprocessingShape">
-                    <wps:wsp>
-                      <wps:cNvCnPr/>
-                      <wps:spPr>
-                        <a:xfrm>
-                          <a:off x="0" y="0"/>
-                          <a:ext cx="354965" cy="441960"/>
-                        </a:xfrm>
-                        <a:prstGeom prst="line">
-                          <a:avLst/>
-                        </a:prstGeom>
-                      </wps:spPr>
-                      <wps:style>
-                        <a:lnRef idx="2">
-                          <a:schemeClr val="accent1"/>
-                        </a:lnRef>
-                        <a:fillRef idx="0">
-                          <a:srgbClr val="FFFFFF"/>
-                        </a:fillRef>
-                        <a:effectRef idx="0">
-                          <a:srgbClr val="FFFFFF"/>
-                        </a:effectRef>
-                        <a:fontRef idx="minor">
-                          <a:schemeClr val="tx1"/>
-                        </a:fontRef>
-                      </wps:style>
-                      <wps:bodyPr/>
-                    </wps:wsp>
-                  </a:graphicData>
-                </a:graphic>
-              </wp:anchor>
-            </w:drawing>
-          </mc:Choice>
-          <mc:Fallback>
-            <w:pict>
-              <v:line id="_x0000_s1026" o:spid="_x0000_s1026" o:spt="20" style="position:absolute;left:0pt;margin-left:51.85pt;margin-top:344.55pt;height:34.8pt;width:27.95pt;z-index:251675648;mso-width-relative:page;mso-height-relative:page;" filled="f" stroked="t" coordsize="21600,21600" o:gfxdata="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">
-                <v:fill on="f" focussize="0,0"/>
-                <v:stroke weight="1pt" color="#5B9BD5 [3204]" miterlimit="8" joinstyle="miter"/>
-                <v:imagedata o:title=""/>
-                <o:lock v:ext="edit" aspectratio="f"/>
-              </v:line>
-            </w:pict>
-          </mc:Fallback>
-        </mc:AlternateContent>
-      </w:r>
-      <w:r>
-        <w:rPr>
-          <w:sz w:val="24"/>
-        </w:rPr>
-        <mc:AlternateContent>
-          <mc:Choice Requires="wps">
-            <w:drawing>
-              <wp:anchor distT="0" distB="0" distL="114300" distR="114300" simplePos="0" relativeHeight="251681792" behindDoc="0" locked="0" layoutInCell="1" allowOverlap="1">
-                <wp:simplePos x="0" y="0"/>
-                <wp:positionH relativeFrom="column">
-                  <wp:posOffset>50800</wp:posOffset>
-                </wp:positionH>
-                <wp:positionV relativeFrom="paragraph">
-                  <wp:posOffset>4428490</wp:posOffset>
+                  <wp:posOffset>4691380</wp:posOffset>
                 </wp:positionV>
                 <wp:extent cx="394970" cy="222885"/>
                 <wp:effectExtent l="0" t="0" r="11430" b="5715"/>
@@ -3206,7 +4094,7 @@
           </mc:Choice>
           <mc:Fallback>
             <w:pict>
-              <v:shape id="_x0000_s1026" o:spid="_x0000_s1026" o:spt="202" type="#_x0000_t202" style="position:absolute;left:0pt;margin-left:4pt;margin-top:348.7pt;height:17.55pt;width:31.1pt;z-index:251681792;mso-width-relative:page;mso-height-relative:page;" fillcolor="#FFFFFF [3201]" filled="t" stroked="f" coordsize="21600,21600" o:gfxdata="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">
+              <v:shape id="_x0000_s1026" o:spid="_x0000_s1026" o:spt="202" type="#_x0000_t202" style="position:absolute;left:0pt;margin-left:32.75pt;margin-top:369.4pt;height:17.55pt;width:31.1pt;z-index:251676672;mso-width-relative:page;mso-height-relative:page;" fillcolor="#FFFFFF [3201]" filled="t" stroked="f" coordsize="21600,21600" o:gfxdata="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">
                 <v:fill on="t" focussize="0,0"/>
                 <v:stroke on="f" weight="0.5pt"/>
                 <v:imagedata o:title=""/>
@@ -3246,279 +4134,13 @@
         <mc:AlternateContent>
           <mc:Choice Requires="wps">
             <w:drawing>
-              <wp:anchor distT="0" distB="0" distL="114300" distR="114300" simplePos="0" relativeHeight="251673600" behindDoc="0" locked="0" layoutInCell="1" allowOverlap="1">
-                <wp:simplePos x="0" y="0"/>
-                <wp:positionH relativeFrom="column">
-                  <wp:posOffset>378460</wp:posOffset>
-                </wp:positionH>
-                <wp:positionV relativeFrom="paragraph">
-                  <wp:posOffset>4358640</wp:posOffset>
-                </wp:positionV>
-                <wp:extent cx="238760" cy="439420"/>
-                <wp:effectExtent l="5715" t="3175" r="9525" b="14605"/>
-                <wp:wrapNone/>
-                <wp:docPr id="47" name="Straight Connector 47"/>
-                <wp:cNvGraphicFramePr/>
-                <a:graphic xmlns:a="http://schemas.openxmlformats.org/drawingml/2006/main">
-                  <a:graphicData uri="http://schemas.microsoft.com/office/word/2010/wordprocessingShape">
-                    <wps:wsp>
-                      <wps:cNvCnPr/>
-                      <wps:spPr>
-                        <a:xfrm flipH="1">
-                          <a:off x="0" y="0"/>
-                          <a:ext cx="238760" cy="439420"/>
-                        </a:xfrm>
-                        <a:prstGeom prst="line">
-                          <a:avLst/>
-                        </a:prstGeom>
-                      </wps:spPr>
-                      <wps:style>
-                        <a:lnRef idx="2">
-                          <a:schemeClr val="accent1"/>
-                        </a:lnRef>
-                        <a:fillRef idx="0">
-                          <a:srgbClr val="FFFFFF"/>
-                        </a:fillRef>
-                        <a:effectRef idx="0">
-                          <a:srgbClr val="FFFFFF"/>
-                        </a:effectRef>
-                        <a:fontRef idx="minor">
-                          <a:schemeClr val="tx1"/>
-                        </a:fontRef>
-                      </wps:style>
-                      <wps:bodyPr/>
-                    </wps:wsp>
-                  </a:graphicData>
-                </a:graphic>
-              </wp:anchor>
-            </w:drawing>
-          </mc:Choice>
-          <mc:Fallback>
-            <w:pict>
-              <v:line id="_x0000_s1026" o:spid="_x0000_s1026" o:spt="20" style="position:absolute;left:0pt;flip:x;margin-left:29.8pt;margin-top:343.2pt;height:34.6pt;width:18.8pt;z-index:251673600;mso-width-relative:page;mso-height-relative:page;" filled="f" stroked="t" coordsize="21600,21600" o:gfxdata="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">
-                <v:fill on="f" focussize="0,0"/>
-                <v:stroke weight="1pt" color="#5B9BD5 [3204]" miterlimit="8" joinstyle="miter"/>
-                <v:imagedata o:title=""/>
-                <o:lock v:ext="edit" aspectratio="f"/>
-              </v:line>
-            </w:pict>
-          </mc:Fallback>
-        </mc:AlternateContent>
-      </w:r>
-      <w:r>
-        <w:rPr>
-          <w:sz w:val="24"/>
-        </w:rPr>
-        <mc:AlternateContent>
-          <mc:Choice Requires="wps">
-            <w:drawing>
-              <wp:anchor distT="0" distB="0" distL="114300" distR="114300" simplePos="0" relativeHeight="251686912" behindDoc="0" locked="0" layoutInCell="1" allowOverlap="1">
-                <wp:simplePos x="0" y="0"/>
-                <wp:positionH relativeFrom="column">
-                  <wp:posOffset>66040</wp:posOffset>
-                </wp:positionH>
-                <wp:positionV relativeFrom="paragraph">
-                  <wp:posOffset>6069965</wp:posOffset>
-                </wp:positionV>
-                <wp:extent cx="31115" cy="439420"/>
-                <wp:effectExtent l="6350" t="635" r="13335" b="17145"/>
-                <wp:wrapNone/>
-                <wp:docPr id="66" name="Straight Connector 66"/>
-                <wp:cNvGraphicFramePr/>
-                <a:graphic xmlns:a="http://schemas.openxmlformats.org/drawingml/2006/main">
-                  <a:graphicData uri="http://schemas.microsoft.com/office/word/2010/wordprocessingShape">
-                    <wps:wsp>
-                      <wps:cNvCnPr/>
-                      <wps:spPr>
-                        <a:xfrm flipH="1">
-                          <a:off x="0" y="0"/>
-                          <a:ext cx="31115" cy="439420"/>
-                        </a:xfrm>
-                        <a:prstGeom prst="line">
-                          <a:avLst/>
-                        </a:prstGeom>
-                      </wps:spPr>
-                      <wps:style>
-                        <a:lnRef idx="2">
-                          <a:schemeClr val="accent1"/>
-                        </a:lnRef>
-                        <a:fillRef idx="0">
-                          <a:srgbClr val="FFFFFF"/>
-                        </a:fillRef>
-                        <a:effectRef idx="0">
-                          <a:srgbClr val="FFFFFF"/>
-                        </a:effectRef>
-                        <a:fontRef idx="minor">
-                          <a:schemeClr val="tx1"/>
-                        </a:fontRef>
-                      </wps:style>
-                      <wps:bodyPr/>
-                    </wps:wsp>
-                  </a:graphicData>
-                </a:graphic>
-              </wp:anchor>
-            </w:drawing>
-          </mc:Choice>
-          <mc:Fallback>
-            <w:pict>
-              <v:line id="_x0000_s1026" o:spid="_x0000_s1026" o:spt="20" style="position:absolute;left:0pt;flip:x;margin-left:5.2pt;margin-top:477.95pt;height:34.6pt;width:2.45pt;z-index:251686912;mso-width-relative:page;mso-height-relative:page;" filled="f" stroked="t" coordsize="21600,21600" o:gfxdata="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">
-                <v:fill on="f" focussize="0,0"/>
-                <v:stroke weight="1pt" color="#5B9BD5 [3204]" miterlimit="8" joinstyle="miter"/>
-                <v:imagedata o:title=""/>
-                <o:lock v:ext="edit" aspectratio="f"/>
-              </v:line>
-            </w:pict>
-          </mc:Fallback>
-        </mc:AlternateContent>
-      </w:r>
-      <w:r>
-        <w:rPr>
-          <w:sz w:val="24"/>
-        </w:rPr>
-        <mc:AlternateContent>
-          <mc:Choice Requires="wps">
-            <w:drawing>
-              <wp:anchor distT="0" distB="0" distL="114300" distR="114300" simplePos="0" relativeHeight="251679744" behindDoc="0" locked="0" layoutInCell="1" allowOverlap="1">
-                <wp:simplePos x="0" y="0"/>
-                <wp:positionH relativeFrom="column">
-                  <wp:posOffset>563245</wp:posOffset>
-                </wp:positionH>
-                <wp:positionV relativeFrom="paragraph">
-                  <wp:posOffset>5437505</wp:posOffset>
-                </wp:positionV>
-                <wp:extent cx="295275" cy="253365"/>
-                <wp:effectExtent l="4445" t="5080" r="5080" b="20955"/>
-                <wp:wrapNone/>
-                <wp:docPr id="58" name="Straight Connector 58"/>
-                <wp:cNvGraphicFramePr/>
-                <a:graphic xmlns:a="http://schemas.openxmlformats.org/drawingml/2006/main">
-                  <a:graphicData uri="http://schemas.microsoft.com/office/word/2010/wordprocessingShape">
-                    <wps:wsp>
-                      <wps:cNvCnPr>
-                        <a:endCxn id="57" idx="0"/>
-                      </wps:cNvCnPr>
-                      <wps:spPr>
-                        <a:xfrm>
-                          <a:off x="0" y="0"/>
-                          <a:ext cx="295275" cy="253365"/>
-                        </a:xfrm>
-                        <a:prstGeom prst="line">
-                          <a:avLst/>
-                        </a:prstGeom>
-                      </wps:spPr>
-                      <wps:style>
-                        <a:lnRef idx="2">
-                          <a:schemeClr val="accent1"/>
-                        </a:lnRef>
-                        <a:fillRef idx="0">
-                          <a:srgbClr val="FFFFFF"/>
-                        </a:fillRef>
-                        <a:effectRef idx="0">
-                          <a:srgbClr val="FFFFFF"/>
-                        </a:effectRef>
-                        <a:fontRef idx="minor">
-                          <a:schemeClr val="tx1"/>
-                        </a:fontRef>
-                      </wps:style>
-                      <wps:bodyPr/>
-                    </wps:wsp>
-                  </a:graphicData>
-                </a:graphic>
-              </wp:anchor>
-            </w:drawing>
-          </mc:Choice>
-          <mc:Fallback>
-            <w:pict>
-              <v:line id="_x0000_s1026" o:spid="_x0000_s1026" o:spt="20" style="position:absolute;left:0pt;margin-left:44.35pt;margin-top:428.15pt;height:19.95pt;width:23.25pt;z-index:251679744;mso-width-relative:page;mso-height-relative:page;" filled="f" stroked="t" coordsize="21600,21600" o:gfxdata="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">
-                <v:fill on="f" focussize="0,0"/>
-                <v:stroke weight="1pt" color="#5B9BD5 [3204]" miterlimit="8" joinstyle="miter"/>
-                <v:imagedata o:title=""/>
-                <o:lock v:ext="edit" aspectratio="f"/>
-              </v:line>
-            </w:pict>
-          </mc:Fallback>
-        </mc:AlternateContent>
-      </w:r>
-      <w:r>
-        <w:rPr>
-          <w:sz w:val="24"/>
-        </w:rPr>
-        <mc:AlternateContent>
-          <mc:Choice Requires="wps">
-            <w:drawing>
-              <wp:anchor distT="0" distB="0" distL="114300" distR="114300" simplePos="0" relativeHeight="251677696" behindDoc="0" locked="0" layoutInCell="1" allowOverlap="1">
-                <wp:simplePos x="0" y="0"/>
-                <wp:positionH relativeFrom="column">
-                  <wp:posOffset>56515</wp:posOffset>
-                </wp:positionH>
-                <wp:positionV relativeFrom="paragraph">
-                  <wp:posOffset>5445125</wp:posOffset>
-                </wp:positionV>
-                <wp:extent cx="102870" cy="238125"/>
-                <wp:effectExtent l="5715" t="2540" r="18415" b="13335"/>
-                <wp:wrapNone/>
-                <wp:docPr id="56" name="Straight Connector 56"/>
-                <wp:cNvGraphicFramePr/>
-                <a:graphic xmlns:a="http://schemas.openxmlformats.org/drawingml/2006/main">
-                  <a:graphicData uri="http://schemas.microsoft.com/office/word/2010/wordprocessingShape">
-                    <wps:wsp>
-                      <wps:cNvCnPr/>
-                      <wps:spPr>
-                        <a:xfrm flipH="1">
-                          <a:off x="0" y="0"/>
-                          <a:ext cx="102870" cy="238125"/>
-                        </a:xfrm>
-                        <a:prstGeom prst="line">
-                          <a:avLst/>
-                        </a:prstGeom>
-                      </wps:spPr>
-                      <wps:style>
-                        <a:lnRef idx="2">
-                          <a:schemeClr val="accent1"/>
-                        </a:lnRef>
-                        <a:fillRef idx="0">
-                          <a:srgbClr val="FFFFFF"/>
-                        </a:fillRef>
-                        <a:effectRef idx="0">
-                          <a:srgbClr val="FFFFFF"/>
-                        </a:effectRef>
-                        <a:fontRef idx="minor">
-                          <a:schemeClr val="tx1"/>
-                        </a:fontRef>
-                      </wps:style>
-                      <wps:bodyPr/>
-                    </wps:wsp>
-                  </a:graphicData>
-                </a:graphic>
-              </wp:anchor>
-            </w:drawing>
-          </mc:Choice>
-          <mc:Fallback>
-            <w:pict>
-              <v:line id="_x0000_s1026" o:spid="_x0000_s1026" o:spt="20" style="position:absolute;left:0pt;flip:x;margin-left:4.45pt;margin-top:428.75pt;height:18.75pt;width:8.1pt;z-index:251677696;mso-width-relative:page;mso-height-relative:page;" filled="f" stroked="t" coordsize="21600,21600" o:gfxdata="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">
-                <v:fill on="f" focussize="0,0"/>
-                <v:stroke weight="1pt" color="#5B9BD5 [3204]" miterlimit="8" joinstyle="miter"/>
-                <v:imagedata o:title=""/>
-                <o:lock v:ext="edit" aspectratio="f"/>
-              </v:line>
-            </w:pict>
-          </mc:Fallback>
-        </mc:AlternateContent>
-      </w:r>
-      <w:r>
-        <w:rPr>
-          <w:sz w:val="24"/>
-        </w:rPr>
-        <mc:AlternateContent>
-          <mc:Choice Requires="wps">
-            <w:drawing>
               <wp:anchor distT="0" distB="0" distL="114300" distR="114300" simplePos="0" relativeHeight="251660288" behindDoc="0" locked="0" layoutInCell="1" allowOverlap="1">
                 <wp:simplePos x="0" y="0"/>
                 <wp:positionH relativeFrom="column">
-                  <wp:posOffset>-273050</wp:posOffset>
+                  <wp:posOffset>92075</wp:posOffset>
                 </wp:positionH>
                 <wp:positionV relativeFrom="paragraph">
-                  <wp:posOffset>4830445</wp:posOffset>
+                  <wp:posOffset>5093335</wp:posOffset>
                 </wp:positionV>
                 <wp:extent cx="988695" cy="610235"/>
                 <wp:effectExtent l="6350" t="6350" r="20955" b="18415"/>
@@ -3598,7 +4220,7 @@
           </mc:Choice>
           <mc:Fallback>
             <w:pict>
-              <v:shape id="_x0000_s1026" o:spid="_x0000_s1026" o:spt="202" type="#_x0000_t202" style="position:absolute;left:0pt;margin-left:-21.5pt;margin-top:380.35pt;height:48.05pt;width:77.85pt;z-index:251660288;mso-width-relative:page;mso-height-relative:page;" fillcolor="#9DC3E6 [1940]" filled="t" stroked="t" coordsize="21600,21600" o:gfxdata="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">
+              <v:shape id="_x0000_s1026" o:spid="_x0000_s1026" o:spt="202" type="#_x0000_t202" style="position:absolute;left:0pt;margin-left:7.25pt;margin-top:401.05pt;height:48.05pt;width:77.85pt;z-index:251660288;mso-width-relative:page;mso-height-relative:page;" fillcolor="#9DC3E6 [1940]" filled="t" stroked="t" coordsize="21600,21600" o:gfxdata="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">
                 <v:fill on="t" focussize="0,0"/>
                 <v:stroke weight="0.5pt" color="#000000 [3204]" joinstyle="round"/>
                 <v:imagedata o:title=""/>
@@ -3639,13 +4261,13 @@
         <mc:AlternateContent>
           <mc:Choice Requires="wps">
             <w:drawing>
-              <wp:anchor distT="0" distB="0" distL="114300" distR="114300" simplePos="0" relativeHeight="251687936" behindDoc="0" locked="0" layoutInCell="1" allowOverlap="1">
+              <wp:anchor distT="0" distB="0" distL="114300" distR="114300" simplePos="0" relativeHeight="251681792" behindDoc="0" locked="0" layoutInCell="1" allowOverlap="1">
                 <wp:simplePos x="0" y="0"/>
                 <wp:positionH relativeFrom="column">
-                  <wp:posOffset>-324485</wp:posOffset>
+                  <wp:posOffset>40640</wp:posOffset>
                 </wp:positionH>
                 <wp:positionV relativeFrom="paragraph">
-                  <wp:posOffset>6453505</wp:posOffset>
+                  <wp:posOffset>6716395</wp:posOffset>
                 </wp:positionV>
                 <wp:extent cx="716915" cy="248285"/>
                 <wp:effectExtent l="6350" t="6350" r="13335" b="24765"/>
@@ -3725,7 +4347,7 @@
           </mc:Choice>
           <mc:Fallback>
             <w:pict>
-              <v:shape id="_x0000_s1026" o:spid="_x0000_s1026" o:spt="202" type="#_x0000_t202" style="position:absolute;left:0pt;margin-left:-25.55pt;margin-top:508.15pt;height:19.55pt;width:56.45pt;z-index:251687936;mso-width-relative:page;mso-height-relative:page;" fillcolor="#9DC3E6 [1940]" filled="t" stroked="t" coordsize="21600,21600" o:gfxdata="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">
+              <v:shape id="_x0000_s1026" o:spid="_x0000_s1026" o:spt="202" type="#_x0000_t202" style="position:absolute;left:0pt;margin-left:3.2pt;margin-top:528.85pt;height:19.55pt;width:56.45pt;z-index:251681792;mso-width-relative:page;mso-height-relative:page;" fillcolor="#9DC3E6 [1940]" filled="t" stroked="t" coordsize="21600,21600" o:gfxdata="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">
                 <v:fill on="t" focussize="0,0"/>
                 <v:stroke weight="0.5pt" color="#000000 [3204]" joinstyle="round"/>
                 <v:imagedata o:title=""/>
@@ -3766,13 +4388,13 @@
         <mc:AlternateContent>
           <mc:Choice Requires="wps">
             <w:drawing>
-              <wp:anchor distT="0" distB="0" distL="114300" distR="114300" simplePos="0" relativeHeight="251685888" behindDoc="0" locked="0" layoutInCell="1" allowOverlap="1">
+              <wp:anchor distT="0" distB="0" distL="114300" distR="114300" simplePos="0" relativeHeight="251680768" behindDoc="0" locked="0" layoutInCell="1" allowOverlap="1">
                 <wp:simplePos x="0" y="0"/>
                 <wp:positionH relativeFrom="column">
-                  <wp:posOffset>591820</wp:posOffset>
+                  <wp:posOffset>956945</wp:posOffset>
                 </wp:positionH>
                 <wp:positionV relativeFrom="paragraph">
-                  <wp:posOffset>6146800</wp:posOffset>
+                  <wp:posOffset>6409690</wp:posOffset>
                 </wp:positionV>
                 <wp:extent cx="328930" cy="222250"/>
                 <wp:effectExtent l="0" t="0" r="1270" b="6350"/>
@@ -3845,7 +4467,7 @@
           </mc:Choice>
           <mc:Fallback>
             <w:pict>
-              <v:shape id="_x0000_s1026" o:spid="_x0000_s1026" o:spt="202" type="#_x0000_t202" style="position:absolute;left:0pt;margin-left:46.6pt;margin-top:484pt;height:17.5pt;width:25.9pt;z-index:251685888;mso-width-relative:page;mso-height-relative:page;" fillcolor="#FFFFFF [3201]" filled="t" stroked="f" coordsize="21600,21600" o:gfxdata="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">
+              <v:shape id="_x0000_s1026" o:spid="_x0000_s1026" o:spt="202" type="#_x0000_t202" style="position:absolute;left:0pt;margin-left:75.35pt;margin-top:504.7pt;height:17.5pt;width:25.9pt;z-index:251680768;mso-width-relative:page;mso-height-relative:page;" fillcolor="#FFFFFF [3201]" filled="t" stroked="f" coordsize="21600,21600" o:gfxdata="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">
                 <v:fill on="t" focussize="0,0"/>
                 <v:stroke on="f" weight="0.5pt"/>
                 <v:imagedata o:title=""/>
@@ -3884,13 +4506,13 @@
         <mc:AlternateContent>
           <mc:Choice Requires="wps">
             <w:drawing>
-              <wp:anchor distT="0" distB="0" distL="114300" distR="114300" simplePos="0" relativeHeight="251689984" behindDoc="0" locked="0" layoutInCell="1" allowOverlap="1">
+              <wp:anchor distT="0" distB="0" distL="114300" distR="114300" simplePos="0" relativeHeight="251683840" behindDoc="0" locked="0" layoutInCell="1" allowOverlap="1">
                 <wp:simplePos x="0" y="0"/>
                 <wp:positionH relativeFrom="column">
-                  <wp:posOffset>-328930</wp:posOffset>
+                  <wp:posOffset>36195</wp:posOffset>
                 </wp:positionH>
                 <wp:positionV relativeFrom="paragraph">
-                  <wp:posOffset>6199505</wp:posOffset>
+                  <wp:posOffset>6462395</wp:posOffset>
                 </wp:positionV>
                 <wp:extent cx="394970" cy="222885"/>
                 <wp:effectExtent l="0" t="0" r="11430" b="5715"/>
@@ -3964,7 +4586,7 @@
           </mc:Choice>
           <mc:Fallback>
             <w:pict>
-              <v:shape id="_x0000_s1026" o:spid="_x0000_s1026" o:spt="202" type="#_x0000_t202" style="position:absolute;left:0pt;margin-left:-25.9pt;margin-top:488.15pt;height:17.55pt;width:31.1pt;z-index:251689984;mso-width-relative:page;mso-height-relative:page;" fillcolor="#FFFFFF [3201]" filled="t" stroked="f" coordsize="21600,21600" o:gfxdata="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">
+              <v:shape id="_x0000_s1026" o:spid="_x0000_s1026" o:spt="202" type="#_x0000_t202" style="position:absolute;left:0pt;margin-left:2.85pt;margin-top:508.85pt;height:17.55pt;width:31.1pt;z-index:251683840;mso-width-relative:page;mso-height-relative:page;" fillcolor="#FFFFFF [3201]" filled="t" stroked="f" coordsize="21600,21600" o:gfxdata="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">
                 <v:fill on="t" focussize="0,0"/>
                 <v:stroke on="f" weight="0.5pt"/>
                 <v:imagedata o:title=""/>
@@ -4004,13 +4626,13 @@
         <mc:AlternateContent>
           <mc:Choice Requires="wps">
             <w:drawing>
-              <wp:anchor distT="0" distB="0" distL="114300" distR="114300" simplePos="0" relativeHeight="251688960" behindDoc="0" locked="0" layoutInCell="1" allowOverlap="1">
+              <wp:anchor distT="0" distB="0" distL="114300" distR="114300" simplePos="0" relativeHeight="251682816" behindDoc="0" locked="0" layoutInCell="1" allowOverlap="1">
                 <wp:simplePos x="0" y="0"/>
                 <wp:positionH relativeFrom="column">
-                  <wp:posOffset>433705</wp:posOffset>
+                  <wp:posOffset>798830</wp:posOffset>
                 </wp:positionH>
                 <wp:positionV relativeFrom="paragraph">
-                  <wp:posOffset>6453505</wp:posOffset>
+                  <wp:posOffset>6716395</wp:posOffset>
                 </wp:positionV>
                 <wp:extent cx="544195" cy="255905"/>
                 <wp:effectExtent l="6350" t="6350" r="8255" b="17145"/>
@@ -4090,7 +4712,7 @@
           </mc:Choice>
           <mc:Fallback>
             <w:pict>
-              <v:shape id="_x0000_s1026" o:spid="_x0000_s1026" o:spt="202" type="#_x0000_t202" style="position:absolute;left:0pt;margin-left:34.15pt;margin-top:508.15pt;height:20.15pt;width:42.85pt;z-index:251688960;mso-width-relative:page;mso-height-relative:page;" fillcolor="#9DC3E6 [1940]" filled="t" stroked="t" coordsize="21600,21600" o:gfxdata="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">
+              <v:shape id="_x0000_s1026" o:spid="_x0000_s1026" o:spt="202" type="#_x0000_t202" style="position:absolute;left:0pt;margin-left:62.9pt;margin-top:528.85pt;height:20.15pt;width:42.85pt;z-index:251682816;mso-width-relative:page;mso-height-relative:page;" fillcolor="#9DC3E6 [1940]" filled="t" stroked="t" coordsize="21600,21600" o:gfxdata="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">
                 <v:fill on="t" focussize="0,0"/>
                 <v:stroke weight="0.5pt" color="#000000 [3204]" joinstyle="round"/>
                 <v:imagedata o:title=""/>
@@ -4131,13 +4753,13 @@
         <mc:AlternateContent>
           <mc:Choice Requires="wps">
             <w:drawing>
-              <wp:anchor distT="0" distB="0" distL="114300" distR="114300" simplePos="0" relativeHeight="251676672" behindDoc="0" locked="0" layoutInCell="1" allowOverlap="1">
+              <wp:anchor distT="0" distB="0" distL="114300" distR="114300" simplePos="0" relativeHeight="251672576" behindDoc="0" locked="0" layoutInCell="1" allowOverlap="1">
                 <wp:simplePos x="0" y="0"/>
                 <wp:positionH relativeFrom="column">
-                  <wp:posOffset>788670</wp:posOffset>
+                  <wp:posOffset>1153795</wp:posOffset>
                 </wp:positionH>
                 <wp:positionV relativeFrom="paragraph">
-                  <wp:posOffset>4829175</wp:posOffset>
+                  <wp:posOffset>5092065</wp:posOffset>
                 </wp:positionV>
                 <wp:extent cx="544195" cy="527685"/>
                 <wp:effectExtent l="6350" t="6350" r="8255" b="24765"/>
@@ -4228,7 +4850,7 @@
           </mc:Choice>
           <mc:Fallback>
             <w:pict>
-              <v:shape id="_x0000_s1026" o:spid="_x0000_s1026" o:spt="202" type="#_x0000_t202" style="position:absolute;left:0pt;margin-left:62.1pt;margin-top:380.25pt;height:41.55pt;width:42.85pt;z-index:251676672;mso-width-relative:page;mso-height-relative:page;" fillcolor="#9DC3E6 [1940]" filled="t" stroked="t" coordsize="21600,21600" o:gfxdata="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">
+              <v:shape id="_x0000_s1026" o:spid="_x0000_s1026" o:spt="202" type="#_x0000_t202" style="position:absolute;left:0pt;margin-left:90.85pt;margin-top:400.95pt;height:41.55pt;width:42.85pt;z-index:251672576;mso-width-relative:page;mso-height-relative:page;" fillcolor="#9DC3E6 [1940]" filled="t" stroked="t" coordsize="21600,21600" o:gfxdata="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">
                 <v:fill on="t" focussize="0,0"/>
                 <v:stroke weight="0.5pt" color="#000000 [3204]" joinstyle="round"/>
                 <v:imagedata o:title=""/>
@@ -4280,133 +4902,13 @@
         <mc:AlternateContent>
           <mc:Choice Requires="wps">
             <w:drawing>
-              <wp:anchor distT="0" distB="0" distL="114300" distR="114300" simplePos="0" relativeHeight="251682816" behindDoc="0" locked="0" layoutInCell="1" allowOverlap="1">
+              <wp:anchor distT="0" distB="0" distL="114300" distR="114300" simplePos="0" relativeHeight="251675648" behindDoc="0" locked="0" layoutInCell="1" allowOverlap="1">
                 <wp:simplePos x="0" y="0"/>
                 <wp:positionH relativeFrom="column">
-                  <wp:posOffset>-390525</wp:posOffset>
+                  <wp:posOffset>951230</wp:posOffset>
                 </wp:positionH>
                 <wp:positionV relativeFrom="paragraph">
-                  <wp:posOffset>5478145</wp:posOffset>
-                </wp:positionV>
-                <wp:extent cx="394970" cy="222885"/>
-                <wp:effectExtent l="0" t="0" r="11430" b="5715"/>
-                <wp:wrapNone/>
-                <wp:docPr id="60" name="Text Box 60"/>
-                <wp:cNvGraphicFramePr/>
-                <a:graphic xmlns:a="http://schemas.openxmlformats.org/drawingml/2006/main">
-                  <a:graphicData uri="http://schemas.microsoft.com/office/word/2010/wordprocessingShape">
-                    <wps:wsp>
-                      <wps:cNvSpPr txBox="1"/>
-                      <wps:spPr>
-                        <a:xfrm>
-                          <a:off x="0" y="0"/>
-                          <a:ext cx="394970" cy="222885"/>
-                        </a:xfrm>
-                        <a:prstGeom prst="rect">
-                          <a:avLst/>
-                        </a:prstGeom>
-                        <a:solidFill>
-                          <a:schemeClr val="lt1"/>
-                        </a:solidFill>
-                        <a:ln w="6350">
-                          <a:noFill/>
-                        </a:ln>
-                      </wps:spPr>
-                      <wps:style>
-                        <a:lnRef idx="0">
-                          <a:schemeClr val="accent1"/>
-                        </a:lnRef>
-                        <a:fillRef idx="0">
-                          <a:schemeClr val="accent1"/>
-                        </a:fillRef>
-                        <a:effectRef idx="0">
-                          <a:schemeClr val="accent1"/>
-                        </a:effectRef>
-                        <a:fontRef idx="minor">
-                          <a:schemeClr val="dk1"/>
-                        </a:fontRef>
-                      </wps:style>
-                      <wps:txbx>
-                        <w:txbxContent>
-                          <w:p>
-                            <w:pPr>
-                              <w:rPr>
-                                <w:rFonts w:hint="default"/>
-                                <w:sz w:val="16"/>
-                                <w:szCs w:val="16"/>
-                                <w:lang w:val="en-US"/>
-                              </w:rPr>
-                            </w:pPr>
-                            <w:r>
-                              <w:rPr>
-                                <w:rFonts w:hint="default"/>
-                                <w:sz w:val="16"/>
-                                <w:szCs w:val="16"/>
-                                <w:lang w:val="en-US"/>
-                              </w:rPr>
-                              <w:t>Yes</w:t>
-                            </w:r>
-                          </w:p>
-                        </w:txbxContent>
-                      </wps:txbx>
-                      <wps:bodyPr rot="0" spcFirstLastPara="0" vertOverflow="overflow" horzOverflow="overflow" vert="horz" wrap="square" lIns="91440" tIns="45720" rIns="91440" bIns="45720" numCol="1" spcCol="0" rtlCol="0" fromWordArt="0" anchor="t" anchorCtr="0" forceAA="0" compatLnSpc="1">
-                        <a:noAutofit/>
-                      </wps:bodyPr>
-                    </wps:wsp>
-                  </a:graphicData>
-                </a:graphic>
-              </wp:anchor>
-            </w:drawing>
-          </mc:Choice>
-          <mc:Fallback>
-            <w:pict>
-              <v:shape id="_x0000_s1026" o:spid="_x0000_s1026" o:spt="202" type="#_x0000_t202" style="position:absolute;left:0pt;margin-left:-30.75pt;margin-top:431.35pt;height:17.55pt;width:31.1pt;z-index:251682816;mso-width-relative:page;mso-height-relative:page;" fillcolor="#FFFFFF [3201]" filled="t" stroked="f" coordsize="21600,21600" o:gfxdata="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">
-                <v:fill on="t" focussize="0,0"/>
-                <v:stroke on="f" weight="0.5pt"/>
-                <v:imagedata o:title=""/>
-                <o:lock v:ext="edit" aspectratio="f"/>
-                <v:textbox>
-                  <w:txbxContent>
-                    <w:p>
-                      <w:pPr>
-                        <w:rPr>
-                          <w:rFonts w:hint="default"/>
-                          <w:sz w:val="16"/>
-                          <w:szCs w:val="16"/>
-                          <w:lang w:val="en-US"/>
-                        </w:rPr>
-                      </w:pPr>
-                      <w:r>
-                        <w:rPr>
-                          <w:rFonts w:hint="default"/>
-                          <w:sz w:val="16"/>
-                          <w:szCs w:val="16"/>
-                          <w:lang w:val="en-US"/>
-                        </w:rPr>
-                        <w:t>Yes</w:t>
-                      </w:r>
-                    </w:p>
-                  </w:txbxContent>
-                </v:textbox>
-              </v:shape>
-            </w:pict>
-          </mc:Fallback>
-        </mc:AlternateContent>
-      </w:r>
-      <w:r>
-        <w:rPr>
-          <w:sz w:val="24"/>
-        </w:rPr>
-        <mc:AlternateContent>
-          <mc:Choice Requires="wps">
-            <w:drawing>
-              <wp:anchor distT="0" distB="0" distL="114300" distR="114300" simplePos="0" relativeHeight="251680768" behindDoc="0" locked="0" layoutInCell="1" allowOverlap="1">
-                <wp:simplePos x="0" y="0"/>
-                <wp:positionH relativeFrom="column">
-                  <wp:posOffset>586105</wp:posOffset>
-                </wp:positionH>
-                <wp:positionV relativeFrom="paragraph">
-                  <wp:posOffset>5690870</wp:posOffset>
+                  <wp:posOffset>5953760</wp:posOffset>
                 </wp:positionV>
                 <wp:extent cx="544195" cy="354965"/>
                 <wp:effectExtent l="6350" t="6350" r="8255" b="19685"/>
@@ -4486,7 +4988,7 @@
           </mc:Choice>
           <mc:Fallback>
             <w:pict>
-              <v:shape id="_x0000_s1026" o:spid="_x0000_s1026" o:spt="202" type="#_x0000_t202" style="position:absolute;left:0pt;margin-left:46.15pt;margin-top:448.1pt;height:27.95pt;width:42.85pt;z-index:251680768;mso-width-relative:page;mso-height-relative:page;" fillcolor="#9DC3E6 [1940]" filled="t" stroked="t" coordsize="21600,21600" o:gfxdata="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">
+              <v:shape id="_x0000_s1026" o:spid="_x0000_s1026" o:spt="202" type="#_x0000_t202" style="position:absolute;left:0pt;margin-left:74.9pt;margin-top:468.8pt;height:27.95pt;width:42.85pt;z-index:251675648;mso-width-relative:page;mso-height-relative:page;" fillcolor="#9DC3E6 [1940]" filled="t" stroked="t" coordsize="21600,21600" o:gfxdata="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">
                 <v:fill on="t" focussize="0,0"/>
                 <v:stroke weight="0.5pt" color="#000000 [3204]" joinstyle="round"/>
                 <v:imagedata o:title=""/>
@@ -4527,16 +5029,16 @@
         <mc:AlternateContent>
           <mc:Choice Requires="wps">
             <w:drawing>
-              <wp:anchor distT="0" distB="0" distL="114300" distR="114300" simplePos="0" relativeHeight="251668480" behindDoc="0" locked="0" layoutInCell="1" allowOverlap="1">
+              <wp:anchor distT="0" distB="0" distL="114300" distR="114300" simplePos="0" relativeHeight="251666432" behindDoc="0" locked="0" layoutInCell="1" allowOverlap="1">
                 <wp:simplePos x="0" y="0"/>
                 <wp:positionH relativeFrom="column">
-                  <wp:posOffset>130175</wp:posOffset>
+                  <wp:posOffset>431800</wp:posOffset>
                 </wp:positionH>
                 <wp:positionV relativeFrom="paragraph">
-                  <wp:posOffset>6101080</wp:posOffset>
+                  <wp:posOffset>6325870</wp:posOffset>
                 </wp:positionV>
-                <wp:extent cx="575945" cy="352425"/>
-                <wp:effectExtent l="3175" t="5715" r="5080" b="22860"/>
+                <wp:extent cx="639445" cy="390525"/>
+                <wp:effectExtent l="3175" t="5715" r="17780" b="10160"/>
                 <wp:wrapNone/>
                 <wp:docPr id="21" name="Straight Connector 21"/>
                 <wp:cNvGraphicFramePr/>
@@ -4544,12 +5046,13 @@
                   <a:graphicData uri="http://schemas.microsoft.com/office/word/2010/wordprocessingShape">
                     <wps:wsp>
                       <wps:cNvCnPr>
+                        <a:stCxn id="54" idx="2"/>
                         <a:endCxn id="68" idx="0"/>
                       </wps:cNvCnPr>
                       <wps:spPr>
                         <a:xfrm>
                           <a:off x="0" y="0"/>
-                          <a:ext cx="575945" cy="352425"/>
+                          <a:ext cx="639445" cy="390525"/>
                         </a:xfrm>
                         <a:prstGeom prst="line">
                           <a:avLst/>
@@ -4578,7 +5081,7 @@
           </mc:Choice>
           <mc:Fallback>
             <w:pict>
-              <v:line id="_x0000_s1026" o:spid="_x0000_s1026" o:spt="20" style="position:absolute;left:0pt;margin-left:10.25pt;margin-top:480.4pt;height:27.75pt;width:45.35pt;z-index:251668480;mso-width-relative:page;mso-height-relative:page;" filled="f" stroked="t" coordsize="21600,21600" o:gfxdata="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">
+              <v:line id="_x0000_s1026" o:spid="_x0000_s1026" o:spt="20" style="position:absolute;left:0pt;margin-left:34pt;margin-top:498.1pt;height:30.75pt;width:50.35pt;z-index:251666432;mso-width-relative:page;mso-height-relative:page;" filled="f" stroked="t" coordsize="21600,21600" o:gfxdata="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">
                 <v:fill on="f" focussize="0,0"/>
                 <v:stroke weight="1pt" color="#5B9BD5 [3204]" miterlimit="8" joinstyle="miter"/>
                 <v:imagedata o:title=""/>
@@ -4595,13 +5098,13 @@
         <mc:AlternateContent>
           <mc:Choice Requires="wps">
             <w:drawing>
-              <wp:anchor distT="0" distB="0" distL="114300" distR="114300" simplePos="0" relativeHeight="251683840" behindDoc="0" locked="0" layoutInCell="1" allowOverlap="1">
+              <wp:anchor distT="0" distB="0" distL="114300" distR="114300" simplePos="0" relativeHeight="251678720" behindDoc="0" locked="0" layoutInCell="1" allowOverlap="1">
                 <wp:simplePos x="0" y="0"/>
                 <wp:positionH relativeFrom="column">
-                  <wp:posOffset>1243330</wp:posOffset>
+                  <wp:posOffset>1608455</wp:posOffset>
                 </wp:positionH>
                 <wp:positionV relativeFrom="paragraph">
-                  <wp:posOffset>3493770</wp:posOffset>
+                  <wp:posOffset>3756660</wp:posOffset>
                 </wp:positionV>
                 <wp:extent cx="328930" cy="222250"/>
                 <wp:effectExtent l="0" t="0" r="1270" b="6350"/>
@@ -4674,7 +5177,7 @@
           </mc:Choice>
           <mc:Fallback>
             <w:pict>
-              <v:shape id="_x0000_s1026" o:spid="_x0000_s1026" o:spt="202" type="#_x0000_t202" style="position:absolute;left:0pt;margin-left:97.9pt;margin-top:275.1pt;height:17.5pt;width:25.9pt;z-index:251683840;mso-width-relative:page;mso-height-relative:page;" fillcolor="#FFFFFF [3201]" filled="t" stroked="f" coordsize="21600,21600" o:gfxdata="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">
+              <v:shape id="_x0000_s1026" o:spid="_x0000_s1026" o:spt="202" type="#_x0000_t202" style="position:absolute;left:0pt;margin-left:126.65pt;margin-top:295.8pt;height:17.5pt;width:25.9pt;z-index:251678720;mso-width-relative:page;mso-height-relative:page;" fillcolor="#FFFFFF [3201]" filled="t" stroked="f" coordsize="21600,21600" o:gfxdata="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">
                 <v:fill on="t" focussize="0,0"/>
                 <v:stroke on="f" weight="0.5pt"/>
                 <v:imagedata o:title=""/>
@@ -4713,13 +5216,13 @@
         <mc:AlternateContent>
           <mc:Choice Requires="wps">
             <w:drawing>
-              <wp:anchor distT="0" distB="0" distL="114300" distR="114300" simplePos="0" relativeHeight="251674624" behindDoc="0" locked="0" layoutInCell="1" allowOverlap="1">
+              <wp:anchor distT="0" distB="0" distL="114300" distR="114300" simplePos="0" relativeHeight="251670528" behindDoc="0" locked="0" layoutInCell="1" allowOverlap="1">
                 <wp:simplePos x="0" y="0"/>
                 <wp:positionH relativeFrom="column">
-                  <wp:posOffset>1171575</wp:posOffset>
+                  <wp:posOffset>1536700</wp:posOffset>
                 </wp:positionH>
                 <wp:positionV relativeFrom="paragraph">
-                  <wp:posOffset>3729990</wp:posOffset>
+                  <wp:posOffset>3992880</wp:posOffset>
                 </wp:positionV>
                 <wp:extent cx="544195" cy="568325"/>
                 <wp:effectExtent l="6350" t="6350" r="8255" b="9525"/>
@@ -4810,7 +5313,7 @@
           </mc:Choice>
           <mc:Fallback>
             <w:pict>
-              <v:shape id="_x0000_s1026" o:spid="_x0000_s1026" o:spt="202" type="#_x0000_t202" style="position:absolute;left:0pt;margin-left:92.25pt;margin-top:293.7pt;height:44.75pt;width:42.85pt;z-index:251674624;mso-width-relative:page;mso-height-relative:page;" fillcolor="#9DC3E6 [1940]" filled="t" stroked="t" coordsize="21600,21600" o:gfxdata="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">
+              <v:shape id="_x0000_s1026" o:spid="_x0000_s1026" o:spt="202" type="#_x0000_t202" style="position:absolute;left:0pt;margin-left:121pt;margin-top:314.4pt;height:44.75pt;width:42.85pt;z-index:251670528;mso-width-relative:page;mso-height-relative:page;" fillcolor="#9DC3E6 [1940]" filled="t" stroked="t" coordsize="21600,21600" o:gfxdata="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">
                 <v:fill on="t" focussize="0,0"/>
                 <v:stroke weight="0.5pt" color="#000000 [3204]" joinstyle="round"/>
                 <v:imagedata o:title=""/>
@@ -4862,13 +5365,13 @@
         <mc:AlternateContent>
           <mc:Choice Requires="wps">
             <w:drawing>
-              <wp:anchor distT="0" distB="0" distL="114300" distR="114300" simplePos="0" relativeHeight="251671552" behindDoc="0" locked="0" layoutInCell="1" allowOverlap="1">
+              <wp:anchor distT="0" distB="0" distL="114300" distR="114300" simplePos="0" relativeHeight="251668480" behindDoc="0" locked="0" layoutInCell="1" allowOverlap="1">
                 <wp:simplePos x="0" y="0"/>
                 <wp:positionH relativeFrom="column">
-                  <wp:posOffset>384810</wp:posOffset>
+                  <wp:posOffset>749935</wp:posOffset>
                 </wp:positionH>
                 <wp:positionV relativeFrom="paragraph">
-                  <wp:posOffset>3459480</wp:posOffset>
+                  <wp:posOffset>3722370</wp:posOffset>
                 </wp:positionV>
                 <wp:extent cx="394970" cy="222885"/>
                 <wp:effectExtent l="0" t="0" r="11430" b="5715"/>
@@ -4942,7 +5445,7 @@
           </mc:Choice>
           <mc:Fallback>
             <w:pict>
-              <v:shape id="_x0000_s1026" o:spid="_x0000_s1026" o:spt="202" type="#_x0000_t202" style="position:absolute;left:0pt;margin-left:30.3pt;margin-top:272.4pt;height:17.55pt;width:31.1pt;z-index:251671552;mso-width-relative:page;mso-height-relative:page;" fillcolor="#FFFFFF [3201]" filled="t" stroked="f" coordsize="21600,21600" o:gfxdata="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">
+              <v:shape id="_x0000_s1026" o:spid="_x0000_s1026" o:spt="202" type="#_x0000_t202" style="position:absolute;left:0pt;margin-left:59.05pt;margin-top:293.1pt;height:17.55pt;width:31.1pt;z-index:251668480;mso-width-relative:page;mso-height-relative:page;" fillcolor="#FFFFFF [3201]" filled="t" stroked="f" coordsize="21600,21600" o:gfxdata="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">
                 <v:fill on="t" focussize="0,0"/>
                 <v:stroke on="f" weight="0.5pt"/>
                 <v:imagedata o:title=""/>
@@ -4985,10 +5488,10 @@
               <wp:anchor distT="0" distB="0" distL="114300" distR="114300" simplePos="0" relativeHeight="251663360" behindDoc="0" locked="0" layoutInCell="1" allowOverlap="1">
                 <wp:simplePos x="0" y="0"/>
                 <wp:positionH relativeFrom="column">
-                  <wp:posOffset>349885</wp:posOffset>
+                  <wp:posOffset>715010</wp:posOffset>
                 </wp:positionH>
                 <wp:positionV relativeFrom="paragraph">
-                  <wp:posOffset>3726180</wp:posOffset>
+                  <wp:posOffset>3989070</wp:posOffset>
                 </wp:positionV>
                 <wp:extent cx="749935" cy="585470"/>
                 <wp:effectExtent l="6350" t="6350" r="31115" b="17780"/>
@@ -5068,7 +5571,7 @@
           </mc:Choice>
           <mc:Fallback>
             <w:pict>
-              <v:shape id="_x0000_s1026" o:spid="_x0000_s1026" o:spt="202" type="#_x0000_t202" style="position:absolute;left:0pt;margin-left:27.55pt;margin-top:293.4pt;height:46.1pt;width:59.05pt;z-index:251663360;mso-width-relative:page;mso-height-relative:page;" fillcolor="#9DC3E6 [1940]" filled="t" stroked="t" coordsize="21600,21600" o:gfxdata="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">
+              <v:shape id="_x0000_s1026" o:spid="_x0000_s1026" o:spt="202" type="#_x0000_t202" style="position:absolute;left:0pt;margin-left:56.3pt;margin-top:314.1pt;height:46.1pt;width:59.05pt;z-index:251663360;mso-width-relative:page;mso-height-relative:page;" fillcolor="#9DC3E6 [1940]" filled="t" stroked="t" coordsize="21600,21600" o:gfxdata="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">
                 <v:fill on="t" focussize="0,0"/>
                 <v:stroke weight="0.5pt" color="#000000 [3204]" joinstyle="round"/>
                 <v:imagedata o:title=""/>
@@ -5109,81 +5612,13 @@
         <mc:AlternateContent>
           <mc:Choice Requires="wps">
             <w:drawing>
-              <wp:anchor distT="0" distB="0" distL="114300" distR="114300" simplePos="0" relativeHeight="251667456" behindDoc="0" locked="0" layoutInCell="1" allowOverlap="1">
+              <wp:anchor distT="0" distB="0" distL="114300" distR="114300" simplePos="0" relativeHeight="251684864" behindDoc="0" locked="0" layoutInCell="1" allowOverlap="1">
                 <wp:simplePos x="0" y="0"/>
                 <wp:positionH relativeFrom="column">
-                  <wp:posOffset>774065</wp:posOffset>
+                  <wp:posOffset>1078865</wp:posOffset>
                 </wp:positionH>
                 <wp:positionV relativeFrom="paragraph">
-                  <wp:posOffset>3369310</wp:posOffset>
-                </wp:positionV>
-                <wp:extent cx="114300" cy="346075"/>
-                <wp:effectExtent l="5715" t="1905" r="6985" b="7620"/>
-                <wp:wrapNone/>
-                <wp:docPr id="18" name="Straight Connector 18"/>
-                <wp:cNvGraphicFramePr/>
-                <a:graphic xmlns:a="http://schemas.openxmlformats.org/drawingml/2006/main">
-                  <a:graphicData uri="http://schemas.microsoft.com/office/word/2010/wordprocessingShape">
-                    <wps:wsp>
-                      <wps:cNvCnPr>
-                        <a:stCxn id="4" idx="2"/>
-                      </wps:cNvCnPr>
-                      <wps:spPr>
-                        <a:xfrm flipH="1">
-                          <a:off x="0" y="0"/>
-                          <a:ext cx="114300" cy="346075"/>
-                        </a:xfrm>
-                        <a:prstGeom prst="line">
-                          <a:avLst/>
-                        </a:prstGeom>
-                      </wps:spPr>
-                      <wps:style>
-                        <a:lnRef idx="2">
-                          <a:schemeClr val="accent1"/>
-                        </a:lnRef>
-                        <a:fillRef idx="0">
-                          <a:srgbClr val="FFFFFF"/>
-                        </a:fillRef>
-                        <a:effectRef idx="0">
-                          <a:srgbClr val="FFFFFF"/>
-                        </a:effectRef>
-                        <a:fontRef idx="minor">
-                          <a:schemeClr val="tx1"/>
-                        </a:fontRef>
-                      </wps:style>
-                      <wps:bodyPr/>
-                    </wps:wsp>
-                  </a:graphicData>
-                </a:graphic>
-              </wp:anchor>
-            </w:drawing>
-          </mc:Choice>
-          <mc:Fallback>
-            <w:pict>
-              <v:line id="_x0000_s1026" o:spid="_x0000_s1026" o:spt="20" style="position:absolute;left:0pt;flip:x;margin-left:60.95pt;margin-top:265.3pt;height:27.25pt;width:9pt;z-index:251667456;mso-width-relative:page;mso-height-relative:page;" filled="f" stroked="t" coordsize="21600,21600" o:gfxdata="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">
-                <v:fill on="f" focussize="0,0"/>
-                <v:stroke weight="1pt" color="#5B9BD5 [3204]" miterlimit="8" joinstyle="miter"/>
-                <v:imagedata o:title=""/>
-                <o:lock v:ext="edit" aspectratio="f"/>
-              </v:line>
-            </w:pict>
-          </mc:Fallback>
-        </mc:AlternateContent>
-      </w:r>
-      <w:r>
-        <w:rPr>
-          <w:sz w:val="24"/>
-        </w:rPr>
-        <mc:AlternateContent>
-          <mc:Choice Requires="wps">
-            <w:drawing>
-              <wp:anchor distT="0" distB="0" distL="114300" distR="114300" simplePos="0" relativeHeight="251691008" behindDoc="0" locked="0" layoutInCell="1" allowOverlap="1">
-                <wp:simplePos x="0" y="0"/>
-                <wp:positionH relativeFrom="column">
-                  <wp:posOffset>713740</wp:posOffset>
-                </wp:positionH>
-                <wp:positionV relativeFrom="paragraph">
-                  <wp:posOffset>1659255</wp:posOffset>
+                  <wp:posOffset>1922145</wp:posOffset>
                 </wp:positionV>
                 <wp:extent cx="889635" cy="469265"/>
                 <wp:effectExtent l="6350" t="6350" r="18415" b="6985"/>
@@ -5232,7 +5667,18 @@
                         <w:txbxContent>
                           <w:p>
                             <w:pPr>
-                              <w:jc w:val="both"/>
+                              <w:jc w:val="center"/>
+                              <w:rPr>
+                                <w:rFonts w:hint="default"/>
+                                <w:sz w:val="16"/>
+                                <w:szCs w:val="16"/>
+                                <w:lang w:val="en-US"/>
+                              </w:rPr>
+                            </w:pPr>
+                          </w:p>
+                          <w:p>
+                            <w:pPr>
+                              <w:jc w:val="center"/>
                               <w:rPr>
                                 <w:rFonts w:hint="default"/>
                                 <w:sz w:val="16"/>
@@ -5247,7 +5693,7 @@
                                 <w:szCs w:val="16"/>
                                 <w:lang w:val="en-US"/>
                               </w:rPr>
-                              <w:t xml:space="preserve"> suspect 1</w:t>
+                              <w:t>Suspect 1</w:t>
                             </w:r>
                           </w:p>
                         </w:txbxContent>
@@ -5263,7 +5709,7 @@
           </mc:Choice>
           <mc:Fallback>
             <w:pict>
-              <v:shape id="_x0000_s1026" o:spid="_x0000_s1026" o:spt="202" type="#_x0000_t202" style="position:absolute;left:0pt;margin-left:56.2pt;margin-top:130.65pt;height:36.95pt;width:70.05pt;z-index:251691008;mso-width-relative:page;mso-height-relative:page;" fillcolor="#9DC3E6 [1940]" filled="t" stroked="t" coordsize="21600,21600" o:gfxdata="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">
+              <v:shape id="_x0000_s1026" o:spid="_x0000_s1026" o:spt="202" type="#_x0000_t202" style="position:absolute;left:0pt;margin-left:84.95pt;margin-top:151.35pt;height:36.95pt;width:70.05pt;z-index:251684864;mso-width-relative:page;mso-height-relative:page;" fillcolor="#9DC3E6 [1940]" filled="t" stroked="t" coordsize="21600,21600" o:gfxdata="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">
                 <v:fill on="t" focussize="0,0"/>
                 <v:stroke weight="0.5pt" color="#000000 [3204]" joinstyle="round"/>
                 <v:imagedata o:title=""/>
@@ -5272,7 +5718,18 @@
                   <w:txbxContent>
                     <w:p>
                       <w:pPr>
-                        <w:jc w:val="both"/>
+                        <w:jc w:val="center"/>
+                        <w:rPr>
+                          <w:rFonts w:hint="default"/>
+                          <w:sz w:val="16"/>
+                          <w:szCs w:val="16"/>
+                          <w:lang w:val="en-US"/>
+                        </w:rPr>
+                      </w:pPr>
+                    </w:p>
+                    <w:p>
+                      <w:pPr>
+                        <w:jc w:val="center"/>
                         <w:rPr>
                           <w:rFonts w:hint="default"/>
                           <w:sz w:val="16"/>
@@ -5287,7 +5744,7 @@
                           <w:szCs w:val="16"/>
                           <w:lang w:val="en-US"/>
                         </w:rPr>
-                        <w:t xml:space="preserve"> suspect 1</w:t>
+                        <w:t>Suspect 1</w:t>
                       </w:r>
                     </w:p>
                   </w:txbxContent>
@@ -5304,13 +5761,13 @@
         <mc:AlternateContent>
           <mc:Choice Requires="wps">
             <w:drawing>
-              <wp:anchor distT="0" distB="0" distL="114300" distR="114300" simplePos="0" relativeHeight="251670528" behindDoc="0" locked="0" layoutInCell="1" allowOverlap="1">
+              <wp:anchor distT="0" distB="0" distL="114300" distR="114300" simplePos="0" relativeHeight="251667456" behindDoc="0" locked="0" layoutInCell="1" allowOverlap="1">
                 <wp:simplePos x="0" y="0"/>
                 <wp:positionH relativeFrom="column">
-                  <wp:posOffset>998220</wp:posOffset>
+                  <wp:posOffset>1363345</wp:posOffset>
                 </wp:positionH>
                 <wp:positionV relativeFrom="paragraph">
-                  <wp:posOffset>1130300</wp:posOffset>
+                  <wp:posOffset>1393190</wp:posOffset>
                 </wp:positionV>
                 <wp:extent cx="360680" cy="247650"/>
                 <wp:effectExtent l="0" t="0" r="20320" b="6350"/>
@@ -5384,7 +5841,7 @@
           </mc:Choice>
           <mc:Fallback>
             <w:pict>
-              <v:shape id="_x0000_s1026" o:spid="_x0000_s1026" o:spt="202" type="#_x0000_t202" style="position:absolute;left:0pt;margin-left:78.6pt;margin-top:89pt;height:19.5pt;width:28.4pt;z-index:251670528;mso-width-relative:page;mso-height-relative:page;" fillcolor="#FFFFFF [3201]" filled="t" stroked="f" coordsize="21600,21600" o:gfxdata="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">
+              <v:shape id="_x0000_s1026" o:spid="_x0000_s1026" o:spt="202" type="#_x0000_t202" style="position:absolute;left:0pt;margin-left:107.35pt;margin-top:109.7pt;height:19.5pt;width:28.4pt;z-index:251667456;mso-width-relative:page;mso-height-relative:page;" fillcolor="#FFFFFF [3201]" filled="t" stroked="f" coordsize="21600,21600" o:gfxdata="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">
                 <v:fill on="t" focussize="0,0"/>
                 <v:stroke on="f" weight="0.5pt"/>
                 <v:imagedata o:title=""/>
@@ -5424,131 +5881,13 @@
         <mc:AlternateContent>
           <mc:Choice Requires="wps">
             <w:drawing>
-              <wp:anchor distT="0" distB="0" distL="114300" distR="114300" simplePos="0" relativeHeight="251672576" behindDoc="0" locked="0" layoutInCell="1" allowOverlap="1">
-                <wp:simplePos x="0" y="0"/>
-                <wp:positionH relativeFrom="column">
-                  <wp:posOffset>1903730</wp:posOffset>
-                </wp:positionH>
-                <wp:positionV relativeFrom="paragraph">
-                  <wp:posOffset>913765</wp:posOffset>
-                </wp:positionV>
-                <wp:extent cx="328930" cy="222250"/>
-                <wp:effectExtent l="0" t="0" r="1270" b="6350"/>
-                <wp:wrapNone/>
-                <wp:docPr id="44" name="Text Box 44"/>
-                <wp:cNvGraphicFramePr/>
-                <a:graphic xmlns:a="http://schemas.openxmlformats.org/drawingml/2006/main">
-                  <a:graphicData uri="http://schemas.microsoft.com/office/word/2010/wordprocessingShape">
-                    <wps:wsp>
-                      <wps:cNvSpPr txBox="1"/>
-                      <wps:spPr>
-                        <a:xfrm>
-                          <a:off x="0" y="0"/>
-                          <a:ext cx="328930" cy="222250"/>
-                        </a:xfrm>
-                        <a:prstGeom prst="rect">
-                          <a:avLst/>
-                        </a:prstGeom>
-                        <a:solidFill>
-                          <a:schemeClr val="lt1"/>
-                        </a:solidFill>
-                        <a:ln w="6350">
-                          <a:noFill/>
-                        </a:ln>
-                      </wps:spPr>
-                      <wps:style>
-                        <a:lnRef idx="0">
-                          <a:schemeClr val="accent1"/>
-                        </a:lnRef>
-                        <a:fillRef idx="0">
-                          <a:schemeClr val="accent1"/>
-                        </a:fillRef>
-                        <a:effectRef idx="0">
-                          <a:schemeClr val="accent1"/>
-                        </a:effectRef>
-                        <a:fontRef idx="minor">
-                          <a:schemeClr val="dk1"/>
-                        </a:fontRef>
-                      </wps:style>
-                      <wps:txbx>
-                        <w:txbxContent>
-                          <w:p>
-                            <w:pPr>
-                              <w:jc w:val="center"/>
-                              <w:rPr>
-                                <w:rFonts w:hint="default"/>
-                                <w:lang w:val="en-US"/>
-                              </w:rPr>
-                            </w:pPr>
-                            <w:r>
-                              <w:rPr>
-                                <w:rFonts w:hint="default"/>
-                                <w:sz w:val="16"/>
-                                <w:szCs w:val="16"/>
-                                <w:lang w:val="en-US"/>
-                              </w:rPr>
-                              <w:t>No</w:t>
-                            </w:r>
-                          </w:p>
-                        </w:txbxContent>
-                      </wps:txbx>
-                      <wps:bodyPr rot="0" spcFirstLastPara="0" vertOverflow="overflow" horzOverflow="overflow" vert="horz" wrap="square" lIns="91440" tIns="45720" rIns="91440" bIns="45720" numCol="1" spcCol="0" rtlCol="0" fromWordArt="0" anchor="t" anchorCtr="0" forceAA="0" compatLnSpc="1">
-                        <a:noAutofit/>
-                      </wps:bodyPr>
-                    </wps:wsp>
-                  </a:graphicData>
-                </a:graphic>
-              </wp:anchor>
-            </w:drawing>
-          </mc:Choice>
-          <mc:Fallback>
-            <w:pict>
-              <v:shape id="_x0000_s1026" o:spid="_x0000_s1026" o:spt="202" type="#_x0000_t202" style="position:absolute;left:0pt;margin-left:149.9pt;margin-top:71.95pt;height:17.5pt;width:25.9pt;z-index:251672576;mso-width-relative:page;mso-height-relative:page;" fillcolor="#FFFFFF [3201]" filled="t" stroked="f" coordsize="21600,21600" o:gfxdata="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">
-                <v:fill on="t" focussize="0,0"/>
-                <v:stroke on="f" weight="0.5pt"/>
-                <v:imagedata o:title=""/>
-                <o:lock v:ext="edit" aspectratio="f"/>
-                <v:textbox>
-                  <w:txbxContent>
-                    <w:p>
-                      <w:pPr>
-                        <w:jc w:val="center"/>
-                        <w:rPr>
-                          <w:rFonts w:hint="default"/>
-                          <w:lang w:val="en-US"/>
-                        </w:rPr>
-                      </w:pPr>
-                      <w:r>
-                        <w:rPr>
-                          <w:rFonts w:hint="default"/>
-                          <w:sz w:val="16"/>
-                          <w:szCs w:val="16"/>
-                          <w:lang w:val="en-US"/>
-                        </w:rPr>
-                        <w:t>No</w:t>
-                      </w:r>
-                    </w:p>
-                  </w:txbxContent>
-                </v:textbox>
-              </v:shape>
-            </w:pict>
-          </mc:Fallback>
-        </mc:AlternateContent>
-      </w:r>
-      <w:r>
-        <w:rPr>
-          <w:sz w:val="24"/>
-        </w:rPr>
-        <mc:AlternateContent>
-          <mc:Choice Requires="wps">
-            <w:drawing>
               <wp:anchor distT="0" distB="0" distL="114300" distR="114300" simplePos="0" relativeHeight="251664384" behindDoc="0" locked="0" layoutInCell="1" allowOverlap="1">
                 <wp:simplePos x="0" y="0"/>
                 <wp:positionH relativeFrom="column">
-                  <wp:posOffset>1840230</wp:posOffset>
+                  <wp:posOffset>2205355</wp:posOffset>
                 </wp:positionH>
                 <wp:positionV relativeFrom="paragraph">
-                  <wp:posOffset>1149985</wp:posOffset>
+                  <wp:posOffset>1412875</wp:posOffset>
                 </wp:positionV>
                 <wp:extent cx="536575" cy="452755"/>
                 <wp:effectExtent l="6350" t="6350" r="15875" b="23495"/>
@@ -5639,7 +5978,7 @@
           </mc:Choice>
           <mc:Fallback>
             <w:pict>
-              <v:shape id="_x0000_s1026" o:spid="_x0000_s1026" o:spt="202" type="#_x0000_t202" style="position:absolute;left:0pt;margin-left:144.9pt;margin-top:90.55pt;height:35.65pt;width:42.25pt;z-index:251664384;mso-width-relative:page;mso-height-relative:page;" fillcolor="#9DC3E6 [1940]" filled="t" stroked="t" coordsize="21600,21600" o:gfxdata="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">
+              <v:shape id="_x0000_s1026" o:spid="_x0000_s1026" o:spt="202" type="#_x0000_t202" style="position:absolute;left:0pt;margin-left:173.65pt;margin-top:111.25pt;height:35.65pt;width:42.25pt;z-index:251664384;mso-width-relative:page;mso-height-relative:page;" fillcolor="#9DC3E6 [1940]" filled="t" stroked="t" coordsize="21600,21600" o:gfxdata="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">
                 <v:fill on="t" focussize="0,0"/>
                 <v:stroke weight="0.5pt" color="#000000 [3204]" joinstyle="round"/>
                 <v:imagedata o:title=""/>
@@ -5691,147 +6030,13 @@
         <mc:AlternateContent>
           <mc:Choice Requires="wps">
             <w:drawing>
-              <wp:anchor distT="0" distB="0" distL="114300" distR="114300" simplePos="0" relativeHeight="251669504" behindDoc="0" locked="0" layoutInCell="1" allowOverlap="1">
-                <wp:simplePos x="0" y="0"/>
-                <wp:positionH relativeFrom="column">
-                  <wp:posOffset>1249045</wp:posOffset>
-                </wp:positionH>
-                <wp:positionV relativeFrom="paragraph">
-                  <wp:posOffset>869950</wp:posOffset>
-                </wp:positionV>
-                <wp:extent cx="424180" cy="795655"/>
-                <wp:effectExtent l="5715" t="3175" r="27305" b="13970"/>
-                <wp:wrapNone/>
-                <wp:docPr id="22" name="Straight Connector 22"/>
-                <wp:cNvGraphicFramePr/>
-                <a:graphic xmlns:a="http://schemas.openxmlformats.org/drawingml/2006/main">
-                  <a:graphicData uri="http://schemas.microsoft.com/office/word/2010/wordprocessingShape">
-                    <wps:wsp>
-                      <wps:cNvCnPr>
-                        <a:endCxn id="13" idx="0"/>
-                      </wps:cNvCnPr>
-                      <wps:spPr>
-                        <a:xfrm flipH="1">
-                          <a:off x="0" y="0"/>
-                          <a:ext cx="424180" cy="795655"/>
-                        </a:xfrm>
-                        <a:prstGeom prst="line">
-                          <a:avLst/>
-                        </a:prstGeom>
-                      </wps:spPr>
-                      <wps:style>
-                        <a:lnRef idx="2">
-                          <a:schemeClr val="accent1"/>
-                        </a:lnRef>
-                        <a:fillRef idx="0">
-                          <a:srgbClr val="FFFFFF"/>
-                        </a:fillRef>
-                        <a:effectRef idx="0">
-                          <a:srgbClr val="FFFFFF"/>
-                        </a:effectRef>
-                        <a:fontRef idx="minor">
-                          <a:schemeClr val="tx1"/>
-                        </a:fontRef>
-                      </wps:style>
-                      <wps:bodyPr/>
-                    </wps:wsp>
-                  </a:graphicData>
-                </a:graphic>
-              </wp:anchor>
-            </w:drawing>
-          </mc:Choice>
-          <mc:Fallback>
-            <w:pict>
-              <v:line id="_x0000_s1026" o:spid="_x0000_s1026" o:spt="20" style="position:absolute;left:0pt;flip:x;margin-left:98.35pt;margin-top:68.5pt;height:62.65pt;width:33.4pt;z-index:251669504;mso-width-relative:page;mso-height-relative:page;" filled="f" stroked="t" coordsize="21600,21600" o:gfxdata="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">
-                <v:fill on="f" focussize="0,0"/>
-                <v:stroke weight="1pt" color="#5B9BD5 [3204]" miterlimit="8" joinstyle="miter"/>
-                <v:imagedata o:title=""/>
-                <o:lock v:ext="edit" aspectratio="f"/>
-              </v:line>
-            </w:pict>
-          </mc:Fallback>
-        </mc:AlternateContent>
-      </w:r>
-      <w:r>
-        <w:rPr>
-          <w:sz w:val="24"/>
-        </w:rPr>
-        <mc:AlternateContent>
-          <mc:Choice Requires="wps">
-            <w:drawing>
-              <wp:anchor distT="0" distB="0" distL="114300" distR="114300" simplePos="0" relativeHeight="251666432" behindDoc="0" locked="0" layoutInCell="1" allowOverlap="1">
-                <wp:simplePos x="0" y="0"/>
-                <wp:positionH relativeFrom="column">
-                  <wp:posOffset>1680210</wp:posOffset>
-                </wp:positionH>
-                <wp:positionV relativeFrom="paragraph">
-                  <wp:posOffset>850900</wp:posOffset>
-                </wp:positionV>
-                <wp:extent cx="264795" cy="321310"/>
-                <wp:effectExtent l="5080" t="3810" r="9525" b="5080"/>
-                <wp:wrapNone/>
-                <wp:docPr id="15" name="Straight Connector 15"/>
-                <wp:cNvGraphicFramePr/>
-                <a:graphic xmlns:a="http://schemas.openxmlformats.org/drawingml/2006/main">
-                  <a:graphicData uri="http://schemas.microsoft.com/office/word/2010/wordprocessingShape">
-                    <wps:wsp>
-                      <wps:cNvCnPr/>
-                      <wps:spPr>
-                        <a:xfrm>
-                          <a:off x="3632200" y="3604895"/>
-                          <a:ext cx="264795" cy="321310"/>
-                        </a:xfrm>
-                        <a:prstGeom prst="line">
-                          <a:avLst/>
-                        </a:prstGeom>
-                      </wps:spPr>
-                      <wps:style>
-                        <a:lnRef idx="2">
-                          <a:schemeClr val="accent1"/>
-                        </a:lnRef>
-                        <a:fillRef idx="0">
-                          <a:srgbClr val="FFFFFF"/>
-                        </a:fillRef>
-                        <a:effectRef idx="0">
-                          <a:srgbClr val="FFFFFF"/>
-                        </a:effectRef>
-                        <a:fontRef idx="minor">
-                          <a:schemeClr val="tx1"/>
-                        </a:fontRef>
-                      </wps:style>
-                      <wps:bodyPr/>
-                    </wps:wsp>
-                  </a:graphicData>
-                </a:graphic>
-              </wp:anchor>
-            </w:drawing>
-          </mc:Choice>
-          <mc:Fallback>
-            <w:pict>
-              <v:line id="_x0000_s1026" o:spid="_x0000_s1026" o:spt="20" style="position:absolute;left:0pt;margin-left:132.3pt;margin-top:67pt;height:25.3pt;width:20.85pt;z-index:251666432;mso-width-relative:page;mso-height-relative:page;" filled="f" stroked="t" coordsize="21600,21600" o:gfxdata="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">
-                <v:fill on="f" focussize="0,0"/>
-                <v:stroke weight="1pt" color="#5B9BD5 [3204]" miterlimit="8" joinstyle="miter"/>
-                <v:imagedata o:title=""/>
-                <o:lock v:ext="edit" aspectratio="f"/>
-              </v:line>
-            </w:pict>
-          </mc:Fallback>
-        </mc:AlternateContent>
-      </w:r>
-      <w:r>
-        <w:rPr>
-          <w:sz w:val="24"/>
-        </w:rPr>
-        <mc:AlternateContent>
-          <mc:Choice Requires="wps">
-            <w:drawing>
               <wp:anchor distT="0" distB="0" distL="114300" distR="114300" simplePos="0" relativeHeight="251662336" behindDoc="0" locked="0" layoutInCell="1" allowOverlap="1">
                 <wp:simplePos x="0" y="0"/>
                 <wp:positionH relativeFrom="column">
-                  <wp:posOffset>1579880</wp:posOffset>
+                  <wp:posOffset>1945005</wp:posOffset>
                 </wp:positionH>
                 <wp:positionV relativeFrom="paragraph">
-                  <wp:posOffset>379730</wp:posOffset>
+                  <wp:posOffset>642620</wp:posOffset>
                 </wp:positionV>
                 <wp:extent cx="800100" cy="461645"/>
                 <wp:effectExtent l="6350" t="6350" r="6350" b="14605"/>
@@ -5951,7 +6156,7 @@
           </mc:Choice>
           <mc:Fallback>
             <w:pict>
-              <v:shape id="_x0000_s1026" o:spid="_x0000_s1026" o:spt="202" type="#_x0000_t202" style="position:absolute;left:0pt;margin-left:124.4pt;margin-top:29.9pt;height:36.35pt;width:63pt;z-index:251662336;mso-width-relative:page;mso-height-relative:page;" fillcolor="#9DC3E6 [1940]" filled="t" stroked="t" coordsize="21600,21600" o:gfxdata="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">
+              <v:shape id="_x0000_s1026" o:spid="_x0000_s1026" o:spt="202" type="#_x0000_t202" style="position:absolute;left:0pt;margin-left:153.15pt;margin-top:50.6pt;height:36.35pt;width:63pt;z-index:251662336;mso-width-relative:page;mso-height-relative:page;" fillcolor="#9DC3E6 [1940]" filled="t" stroked="t" coordsize="21600,21600" o:gfxdata="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">
                 <v:fill on="t" focussize="0,0"/>
                 <v:stroke weight="0.5pt" color="#000000 [3204]" joinstyle="round"/>
                 <v:imagedata o:title=""/>
@@ -6027,6 +6232,40 @@
       </w:r>
       <w:r>
         <w:rPr>
+          <w:rFonts w:hint="default" w:ascii="Arial" w:hAnsi="Arial" w:cs="Arial"/>
+          <w:b w:val="0"/>
+          <w:bCs/>
+          <w:sz w:val="24"/>
+          <w:szCs w:val="24"/>
+          <w:lang w:val="en-US"/>
+        </w:rPr>
+        <w:br w:type="page"/>
+      </w:r>
+    </w:p>
+    <w:p>
+      <w:pPr>
+        <w:jc w:val="both"/>
+        <w:rPr>
+          <w:rFonts w:hint="default" w:ascii="Arial" w:hAnsi="Arial" w:cs="Arial"/>
+          <w:b w:val="0"/>
+          <w:bCs/>
+          <w:sz w:val="24"/>
+          <w:szCs w:val="24"/>
+          <w:lang w:val="en-US"/>
+        </w:rPr>
+      </w:pPr>
+    </w:p>
+    <w:p>
+      <w:pPr>
+        <w:jc w:val="both"/>
+        <w:rPr>
+          <w:rFonts w:hint="default"/>
+          <w:sz w:val="24"/>
+          <w:lang w:val="en-US"/>
+        </w:rPr>
+      </w:pPr>
+      <w:r>
+        <w:rPr>
           <w:sz w:val="24"/>
         </w:rPr>
         <mc:AlternateContent>
@@ -6035,10 +6274,10 @@
               <wp:anchor distT="0" distB="0" distL="114300" distR="114300" simplePos="0" relativeHeight="251665408" behindDoc="0" locked="0" layoutInCell="1" allowOverlap="1">
                 <wp:simplePos x="0" y="0"/>
                 <wp:positionH relativeFrom="column">
-                  <wp:posOffset>2001520</wp:posOffset>
+                  <wp:posOffset>2329180</wp:posOffset>
                 </wp:positionH>
                 <wp:positionV relativeFrom="paragraph">
-                  <wp:posOffset>224155</wp:posOffset>
+                  <wp:posOffset>-9139555</wp:posOffset>
                 </wp:positionV>
                 <wp:extent cx="0" cy="163195"/>
                 <wp:effectExtent l="6350" t="0" r="19050" b="14605"/>
@@ -6083,7 +6322,7 @@
           </mc:Choice>
           <mc:Fallback>
             <w:pict>
-              <v:line id="_x0000_s1026" o:spid="_x0000_s1026" o:spt="20" style="position:absolute;left:0pt;margin-left:157.6pt;margin-top:17.65pt;height:12.85pt;width:0pt;z-index:251665408;mso-width-relative:page;mso-height-relative:page;" filled="f" stroked="t" coordsize="21600,21600" o:gfxdata="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">
+              <v:line id="_x0000_s1026" o:spid="_x0000_s1026" o:spt="20" style="position:absolute;left:0pt;margin-left:183.4pt;margin-top:-719.65pt;height:12.85pt;width:0pt;z-index:251665408;mso-width-relative:page;mso-height-relative:page;" filled="f" stroked="t" coordsize="21600,21600" o:gfxdata="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">
                 <v:fill on="f" focussize="0,0"/>
                 <v:stroke weight="1pt" color="#5B9BD5 [3204]" miterlimit="8" joinstyle="miter"/>
                 <v:imagedata o:title=""/>
@@ -6093,6 +6332,1022 @@
           </mc:Fallback>
         </mc:AlternateContent>
       </w:r>
+      <w:r>
+        <w:rPr>
+          <w:rFonts w:hint="default"/>
+          <w:sz w:val="24"/>
+          <w:lang w:val="en-US"/>
+        </w:rPr>
+        <w:t xml:space="preserve">The hierachy chart above is  a tree like structure. During investication, Police officer will ask the suspect(s) several questions. The main point is to ask questions from the last node and up to the first node, that is what we call bottom up approach. When finish answering one questions, the police officer will </w:t>
+      </w:r>
+      <w:r>
+        <w:rPr>
+          <w:rFonts w:hint="default"/>
+          <w:b/>
+          <w:bCs/>
+          <w:color w:val="FF0000"/>
+          <w:sz w:val="24"/>
+          <w:lang w:val="en-US"/>
+        </w:rPr>
+        <w:t>jump up</w:t>
+      </w:r>
+      <w:r>
+        <w:rPr>
+          <w:rFonts w:hint="default"/>
+          <w:sz w:val="24"/>
+          <w:lang w:val="en-US"/>
+        </w:rPr>
+        <w:t xml:space="preserve"> one node to ask another question, if the suspect did not answer properly or have contradiction to the previous node, then </w:t>
+      </w:r>
+      <w:r>
+        <w:rPr>
+          <w:rFonts w:hint="default"/>
+          <w:b/>
+          <w:bCs/>
+          <w:color w:val="FF0000"/>
+          <w:sz w:val="24"/>
+          <w:lang w:val="en-US"/>
+        </w:rPr>
+        <w:t>jump down</w:t>
+      </w:r>
+      <w:r>
+        <w:rPr>
+          <w:rFonts w:hint="default"/>
+          <w:sz w:val="24"/>
+          <w:lang w:val="en-US"/>
+        </w:rPr>
+        <w:t xml:space="preserve"> one node to ask the question again. </w:t>
+      </w:r>
+    </w:p>
+    <w:p>
+      <w:pPr>
+        <w:jc w:val="both"/>
+        <w:rPr>
+          <w:rFonts w:hint="default"/>
+          <w:sz w:val="24"/>
+          <w:lang w:val="en-US"/>
+        </w:rPr>
+      </w:pPr>
+    </w:p>
+    <w:p>
+      <w:pPr>
+        <w:jc w:val="both"/>
+        <w:rPr>
+          <w:rFonts w:hint="default"/>
+          <w:sz w:val="24"/>
+          <w:lang w:val="en-US"/>
+        </w:rPr>
+      </w:pPr>
+      <w:r>
+        <w:rPr>
+          <w:rFonts w:hint="default"/>
+          <w:sz w:val="24"/>
+          <w:lang w:val="en-US"/>
+        </w:rPr>
+        <w:t xml:space="preserve">Below is an example of how the police officer ask the suspect questions during investication. </w:t>
+      </w:r>
+    </w:p>
+    <w:p>
+      <w:pPr>
+        <w:jc w:val="both"/>
+        <w:rPr>
+          <w:rFonts w:hint="default"/>
+          <w:sz w:val="24"/>
+          <w:lang w:val="en-US"/>
+        </w:rPr>
+      </w:pPr>
+    </w:p>
+    <w:p>
+      <w:pPr>
+        <w:numPr>
+          <w:ilvl w:val="0"/>
+          <w:numId w:val="1"/>
+        </w:numPr>
+        <w:ind w:left="425" w:leftChars="0" w:hanging="425" w:firstLineChars="0"/>
+        <w:jc w:val="both"/>
+        <w:rPr>
+          <w:rFonts w:hint="default"/>
+          <w:sz w:val="24"/>
+          <w:lang w:val="en-US"/>
+        </w:rPr>
+      </w:pPr>
+      <w:r>
+        <w:rPr>
+          <w:rFonts w:hint="default"/>
+          <w:sz w:val="24"/>
+          <w:lang w:val="en-US"/>
+        </w:rPr>
+        <w:t>Hi, Mr Lau (suspect 1). Did you go to Mong Kok on the 16</w:t>
+      </w:r>
+      <w:r>
+        <w:rPr>
+          <w:rFonts w:hint="default"/>
+          <w:sz w:val="24"/>
+          <w:vertAlign w:val="superscript"/>
+          <w:lang w:val="en-US"/>
+        </w:rPr>
+        <w:t>th</w:t>
+      </w:r>
+      <w:r>
+        <w:rPr>
+          <w:rFonts w:hint="default"/>
+          <w:sz w:val="24"/>
+          <w:lang w:val="en-US"/>
+        </w:rPr>
+        <w:t xml:space="preserve"> of December 2022 ? you can only answer me “Yes” or “No”.</w:t>
+      </w:r>
+    </w:p>
+    <w:p>
+      <w:pPr>
+        <w:numPr>
+          <w:ilvl w:val="0"/>
+          <w:numId w:val="2"/>
+        </w:numPr>
+        <w:tabs>
+          <w:tab w:val="clear" w:pos="840"/>
+        </w:tabs>
+        <w:ind w:left="840" w:leftChars="0" w:hanging="420" w:firstLineChars="0"/>
+        <w:jc w:val="both"/>
+        <w:rPr>
+          <w:rFonts w:hint="default"/>
+          <w:sz w:val="24"/>
+          <w:lang w:val="en-US"/>
+        </w:rPr>
+      </w:pPr>
+      <w:r>
+        <w:rPr>
+          <w:rFonts w:hint="default"/>
+          <w:sz w:val="24"/>
+          <w:lang w:val="en-US"/>
+        </w:rPr>
+        <w:t>If Mr Lau, ask yes, proceed to one node above and ask another question.</w:t>
+      </w:r>
+    </w:p>
+    <w:p>
+      <w:pPr>
+        <w:numPr>
+          <w:ilvl w:val="0"/>
+          <w:numId w:val="2"/>
+        </w:numPr>
+        <w:tabs>
+          <w:tab w:val="clear" w:pos="840"/>
+        </w:tabs>
+        <w:ind w:left="840" w:leftChars="0" w:hanging="420" w:firstLineChars="0"/>
+        <w:jc w:val="both"/>
+        <w:rPr>
+          <w:rFonts w:hint="default"/>
+          <w:sz w:val="24"/>
+          <w:lang w:val="en-US"/>
+        </w:rPr>
+      </w:pPr>
+      <w:r>
+        <w:rPr>
+          <w:rFonts w:hint="default"/>
+          <w:sz w:val="24"/>
+          <w:lang w:val="en-US"/>
+        </w:rPr>
+        <w:t>If Mr Lau, ask no, Then discontinue or stop the investication process.</w:t>
+      </w:r>
+    </w:p>
+    <w:p>
+      <w:pPr>
+        <w:numPr>
+          <w:ilvl w:val="0"/>
+          <w:numId w:val="1"/>
+        </w:numPr>
+        <w:tabs>
+          <w:tab w:val="clear" w:pos="425"/>
+        </w:tabs>
+        <w:ind w:left="425" w:leftChars="0" w:hanging="425" w:firstLineChars="0"/>
+        <w:jc w:val="both"/>
+        <w:rPr>
+          <w:rFonts w:hint="default"/>
+          <w:sz w:val="24"/>
+          <w:lang w:val="en-US"/>
+        </w:rPr>
+      </w:pPr>
+      <w:r>
+        <w:rPr>
+          <w:rFonts w:hint="default"/>
+          <w:sz w:val="24"/>
+          <w:lang w:val="en-US"/>
+        </w:rPr>
+        <w:t>Mr Lau answer “No”.</w:t>
+      </w:r>
+    </w:p>
+    <w:p>
+      <w:pPr>
+        <w:numPr>
+          <w:ilvl w:val="0"/>
+          <w:numId w:val="1"/>
+        </w:numPr>
+        <w:tabs>
+          <w:tab w:val="clear" w:pos="425"/>
+        </w:tabs>
+        <w:ind w:left="425" w:leftChars="0" w:hanging="425" w:firstLineChars="0"/>
+        <w:jc w:val="both"/>
+        <w:rPr>
+          <w:rFonts w:hint="default"/>
+          <w:sz w:val="24"/>
+          <w:lang w:val="en-US"/>
+        </w:rPr>
+      </w:pPr>
+      <w:r>
+        <w:rPr>
+          <w:rFonts w:hint="default"/>
+          <w:sz w:val="24"/>
+          <w:lang w:val="en-US"/>
+        </w:rPr>
+        <w:t>The Police officer will turn to suspect 2 to start the investication process. Suspect 2 is found from Suspect 1’s whatsapp messages, therefore suspect 1 knows suspect 2.</w:t>
+      </w:r>
+    </w:p>
+    <w:p>
+      <w:pPr>
+        <w:numPr>
+          <w:ilvl w:val="0"/>
+          <w:numId w:val="1"/>
+        </w:numPr>
+        <w:ind w:left="425" w:leftChars="0" w:hanging="425" w:firstLineChars="0"/>
+        <w:jc w:val="both"/>
+        <w:rPr>
+          <w:rFonts w:hint="default"/>
+          <w:sz w:val="24"/>
+          <w:lang w:val="en-US"/>
+        </w:rPr>
+      </w:pPr>
+      <w:r>
+        <w:rPr>
+          <w:rFonts w:hint="default"/>
+          <w:sz w:val="24"/>
+          <w:lang w:val="en-US"/>
+        </w:rPr>
+        <w:t xml:space="preserve"> Hi, Suspect 2. Did you go to Mong Kok on the 16</w:t>
+      </w:r>
+      <w:r>
+        <w:rPr>
+          <w:rFonts w:hint="default"/>
+          <w:sz w:val="24"/>
+          <w:vertAlign w:val="superscript"/>
+          <w:lang w:val="en-US"/>
+        </w:rPr>
+        <w:t>th</w:t>
+      </w:r>
+      <w:r>
+        <w:rPr>
+          <w:rFonts w:hint="default"/>
+          <w:sz w:val="24"/>
+          <w:lang w:val="en-US"/>
+        </w:rPr>
+        <w:t xml:space="preserve"> of December 2022 ? you can only answer me “Yes” or “No”.</w:t>
+      </w:r>
+    </w:p>
+    <w:p>
+      <w:pPr>
+        <w:numPr>
+          <w:ilvl w:val="0"/>
+          <w:numId w:val="2"/>
+        </w:numPr>
+        <w:tabs>
+          <w:tab w:val="clear" w:pos="840"/>
+        </w:tabs>
+        <w:ind w:left="840" w:leftChars="0" w:hanging="420" w:firstLineChars="0"/>
+        <w:jc w:val="both"/>
+        <w:rPr>
+          <w:rFonts w:hint="default"/>
+          <w:sz w:val="24"/>
+          <w:lang w:val="en-US"/>
+        </w:rPr>
+      </w:pPr>
+      <w:r>
+        <w:rPr>
+          <w:rFonts w:hint="default"/>
+          <w:sz w:val="24"/>
+          <w:lang w:val="en-US"/>
+        </w:rPr>
+        <w:t>If suspect 2 ask yes, proceed to one node above and ask another question.</w:t>
+      </w:r>
+    </w:p>
+    <w:p>
+      <w:pPr>
+        <w:numPr>
+          <w:ilvl w:val="0"/>
+          <w:numId w:val="2"/>
+        </w:numPr>
+        <w:tabs>
+          <w:tab w:val="clear" w:pos="840"/>
+        </w:tabs>
+        <w:ind w:left="840" w:leftChars="0" w:hanging="420" w:firstLineChars="0"/>
+        <w:jc w:val="both"/>
+        <w:rPr>
+          <w:rFonts w:hint="default"/>
+          <w:sz w:val="24"/>
+          <w:lang w:val="en-US"/>
+        </w:rPr>
+      </w:pPr>
+      <w:r>
+        <w:rPr>
+          <w:rFonts w:hint="default"/>
+          <w:sz w:val="24"/>
+          <w:lang w:val="en-US"/>
+        </w:rPr>
+        <w:t>If suspect 2, ask no, Then discontinue or stop the investication process.</w:t>
+      </w:r>
+    </w:p>
+    <w:p>
+      <w:pPr>
+        <w:numPr>
+          <w:ilvl w:val="0"/>
+          <w:numId w:val="1"/>
+        </w:numPr>
+        <w:tabs>
+          <w:tab w:val="clear" w:pos="425"/>
+        </w:tabs>
+        <w:ind w:left="425" w:leftChars="0" w:hanging="425" w:firstLineChars="0"/>
+        <w:jc w:val="both"/>
+        <w:rPr>
+          <w:rFonts w:hint="default"/>
+          <w:sz w:val="24"/>
+          <w:lang w:val="en-US"/>
+        </w:rPr>
+      </w:pPr>
+      <w:r>
+        <w:rPr>
+          <w:rFonts w:hint="default"/>
+          <w:sz w:val="24"/>
+          <w:lang w:val="en-US"/>
+        </w:rPr>
+        <w:t>Suspect 2 says “Yes”</w:t>
+      </w:r>
+    </w:p>
+    <w:p>
+      <w:pPr>
+        <w:numPr>
+          <w:ilvl w:val="0"/>
+          <w:numId w:val="1"/>
+        </w:numPr>
+        <w:tabs>
+          <w:tab w:val="clear" w:pos="425"/>
+        </w:tabs>
+        <w:ind w:left="425" w:leftChars="0" w:hanging="425" w:firstLineChars="0"/>
+        <w:jc w:val="both"/>
+        <w:rPr>
+          <w:rFonts w:hint="default"/>
+          <w:sz w:val="24"/>
+          <w:lang w:val="en-US"/>
+        </w:rPr>
+      </w:pPr>
+      <w:r>
+        <w:rPr>
+          <w:rFonts w:hint="default"/>
+          <w:sz w:val="24"/>
+          <w:lang w:val="en-US"/>
+        </w:rPr>
+        <w:t>On the 16</w:t>
+      </w:r>
+      <w:r>
+        <w:rPr>
+          <w:rFonts w:hint="default"/>
+          <w:sz w:val="24"/>
+          <w:vertAlign w:val="superscript"/>
+          <w:lang w:val="en-US"/>
+        </w:rPr>
+        <w:t>th</w:t>
+      </w:r>
+      <w:r>
+        <w:rPr>
+          <w:rFonts w:hint="default"/>
+          <w:sz w:val="24"/>
+          <w:lang w:val="en-US"/>
+        </w:rPr>
+        <w:t xml:space="preserve"> of December 2022 during the time 4:00 pm to 4:30pm did you go to Mong Kok MTR Station A1 exits? you can only answer me “Yes” or “No”.</w:t>
+      </w:r>
+    </w:p>
+    <w:p>
+      <w:pPr>
+        <w:numPr>
+          <w:ilvl w:val="0"/>
+          <w:numId w:val="1"/>
+        </w:numPr>
+        <w:tabs>
+          <w:tab w:val="clear" w:pos="425"/>
+        </w:tabs>
+        <w:ind w:left="425" w:leftChars="0" w:hanging="425" w:firstLineChars="0"/>
+        <w:jc w:val="both"/>
+        <w:rPr>
+          <w:rFonts w:hint="default"/>
+          <w:sz w:val="24"/>
+          <w:lang w:val="en-US"/>
+        </w:rPr>
+      </w:pPr>
+      <w:r>
+        <w:rPr>
+          <w:rFonts w:hint="default"/>
+          <w:sz w:val="24"/>
+          <w:lang w:val="en-US"/>
+        </w:rPr>
+        <w:t>If suspect 2 says “No”, then the police officer will open the whatsapp messages sent by Mr Lau to suspect 2 (you only need to find the messages sent on 16</w:t>
+      </w:r>
+      <w:r>
+        <w:rPr>
+          <w:rFonts w:hint="default"/>
+          <w:sz w:val="24"/>
+          <w:vertAlign w:val="superscript"/>
+          <w:lang w:val="en-US"/>
+        </w:rPr>
+        <w:t>th</w:t>
+      </w:r>
+      <w:r>
+        <w:rPr>
+          <w:rFonts w:hint="default"/>
+          <w:sz w:val="24"/>
+          <w:lang w:val="en-US"/>
+        </w:rPr>
+        <w:t xml:space="preserve"> of December 2022 during the time 2 to 3 hours before the victim (Tang Sing Lun) arrive at the Mong Kok A1 exit).</w:t>
+      </w:r>
+    </w:p>
+    <w:p>
+      <w:pPr>
+        <w:numPr>
+          <w:ilvl w:val="0"/>
+          <w:numId w:val="1"/>
+        </w:numPr>
+        <w:tabs>
+          <w:tab w:val="clear" w:pos="425"/>
+        </w:tabs>
+        <w:ind w:left="425" w:leftChars="0" w:hanging="425" w:firstLineChars="0"/>
+        <w:jc w:val="both"/>
+        <w:rPr>
+          <w:rFonts w:hint="default"/>
+          <w:sz w:val="24"/>
+          <w:lang w:val="en-US"/>
+        </w:rPr>
+      </w:pPr>
+      <w:r>
+        <w:rPr>
+          <w:rFonts w:hint="default"/>
+          <w:sz w:val="24"/>
+          <w:lang w:val="en-US"/>
+        </w:rPr>
+        <w:t>If suspect 2, says “No”, then the police officer will ask what are doing at Mong Kok during the time 16</w:t>
+      </w:r>
+      <w:r>
+        <w:rPr>
+          <w:rFonts w:hint="default"/>
+          <w:sz w:val="24"/>
+          <w:vertAlign w:val="superscript"/>
+          <w:lang w:val="en-US"/>
+        </w:rPr>
+        <w:t>th</w:t>
+      </w:r>
+      <w:r>
+        <w:rPr>
+          <w:rFonts w:hint="default"/>
+          <w:sz w:val="24"/>
+          <w:lang w:val="en-US"/>
+        </w:rPr>
+        <w:t xml:space="preserve"> of December 2022 4:00pm to 4:30pm? Then the suspect 2 must provide concrete reasons to state the intention of why he goes to Mong Kok during the time 16</w:t>
+      </w:r>
+      <w:r>
+        <w:rPr>
+          <w:rFonts w:hint="default"/>
+          <w:sz w:val="24"/>
+          <w:vertAlign w:val="superscript"/>
+          <w:lang w:val="en-US"/>
+        </w:rPr>
+        <w:t>th</w:t>
+      </w:r>
+      <w:r>
+        <w:rPr>
+          <w:rFonts w:hint="default"/>
+          <w:sz w:val="24"/>
+          <w:lang w:val="en-US"/>
+        </w:rPr>
+        <w:t xml:space="preserve"> December 2022 4:00pm till 4:30pm. At this time the police officer must compare the suspect answer to the whatsapp messages that is sent from suspect 1 Mr Lau to Suspect 2. If contradiction occurs. Then </w:t>
+      </w:r>
+      <w:r>
+        <w:rPr>
+          <w:rFonts w:hint="default"/>
+          <w:b/>
+          <w:bCs/>
+          <w:color w:val="FF0000"/>
+          <w:sz w:val="24"/>
+          <w:lang w:val="en-US"/>
+        </w:rPr>
+        <w:t>jump down</w:t>
+      </w:r>
+      <w:r>
+        <w:rPr>
+          <w:rFonts w:hint="default"/>
+          <w:sz w:val="24"/>
+          <w:lang w:val="en-US"/>
+        </w:rPr>
+        <w:t xml:space="preserve"> one node, and ask the question again. </w:t>
+      </w:r>
+    </w:p>
+    <w:p>
+      <w:pPr>
+        <w:numPr>
+          <w:ilvl w:val="0"/>
+          <w:numId w:val="1"/>
+        </w:numPr>
+        <w:tabs>
+          <w:tab w:val="clear" w:pos="425"/>
+        </w:tabs>
+        <w:ind w:left="425" w:leftChars="0" w:hanging="425" w:firstLineChars="0"/>
+        <w:jc w:val="both"/>
+        <w:rPr>
+          <w:rFonts w:hint="default"/>
+          <w:sz w:val="24"/>
+          <w:lang w:val="en-US"/>
+        </w:rPr>
+      </w:pPr>
+      <w:r>
+        <w:rPr>
+          <w:rFonts w:hint="default"/>
+          <w:sz w:val="24"/>
+          <w:lang w:val="en-US"/>
+        </w:rPr>
+        <w:t>If contracdition occurs , the police officer need to ask again “Did you go to Mong Kok on the 16</w:t>
+      </w:r>
+      <w:r>
+        <w:rPr>
+          <w:rFonts w:hint="default"/>
+          <w:sz w:val="24"/>
+          <w:vertAlign w:val="superscript"/>
+          <w:lang w:val="en-US"/>
+        </w:rPr>
+        <w:t>th</w:t>
+      </w:r>
+      <w:r>
+        <w:rPr>
+          <w:rFonts w:hint="default"/>
+          <w:sz w:val="24"/>
+          <w:lang w:val="en-US"/>
+        </w:rPr>
+        <w:t xml:space="preserve"> of December 2022 ?” you can only answer me “Yes” or “No”.</w:t>
+      </w:r>
+    </w:p>
+    <w:p>
+      <w:pPr>
+        <w:numPr>
+          <w:ilvl w:val="0"/>
+          <w:numId w:val="1"/>
+        </w:numPr>
+        <w:tabs>
+          <w:tab w:val="clear" w:pos="425"/>
+        </w:tabs>
+        <w:ind w:left="425" w:leftChars="0" w:hanging="425" w:firstLineChars="0"/>
+        <w:jc w:val="both"/>
+        <w:rPr>
+          <w:rFonts w:hint="default"/>
+          <w:sz w:val="24"/>
+          <w:lang w:val="en-US"/>
+        </w:rPr>
+      </w:pPr>
+      <w:r>
+        <w:rPr>
+          <w:rFonts w:hint="default"/>
+          <w:sz w:val="24"/>
+          <w:lang w:val="en-US"/>
+        </w:rPr>
+        <w:t>Suspect 2 says “Yes”, then proceed one node above. And re ask did he go to Mong Kok A1 exit?</w:t>
+      </w:r>
+    </w:p>
+    <w:p>
+      <w:pPr>
+        <w:numPr>
+          <w:ilvl w:val="0"/>
+          <w:numId w:val="1"/>
+        </w:numPr>
+        <w:tabs>
+          <w:tab w:val="clear" w:pos="425"/>
+        </w:tabs>
+        <w:ind w:left="425" w:leftChars="0" w:hanging="425" w:firstLineChars="0"/>
+        <w:jc w:val="both"/>
+        <w:rPr>
+          <w:rFonts w:hint="default"/>
+          <w:sz w:val="24"/>
+          <w:lang w:val="en-US"/>
+        </w:rPr>
+      </w:pPr>
+      <w:r>
+        <w:rPr>
+          <w:rFonts w:hint="default"/>
+          <w:sz w:val="24"/>
+          <w:lang w:val="en-US"/>
+        </w:rPr>
+        <w:t xml:space="preserve">Then I assume suspect 2 says yes, he indeed go to MTR A1 exit. </w:t>
+      </w:r>
+    </w:p>
+    <w:p>
+      <w:pPr>
+        <w:numPr>
+          <w:ilvl w:val="0"/>
+          <w:numId w:val="1"/>
+        </w:numPr>
+        <w:tabs>
+          <w:tab w:val="clear" w:pos="425"/>
+        </w:tabs>
+        <w:ind w:left="425" w:leftChars="0" w:hanging="425" w:firstLineChars="0"/>
+        <w:jc w:val="both"/>
+        <w:rPr>
+          <w:rFonts w:hint="default"/>
+          <w:sz w:val="24"/>
+          <w:lang w:val="en-US"/>
+        </w:rPr>
+      </w:pPr>
+      <w:r>
+        <w:rPr>
+          <w:rFonts w:hint="default"/>
+          <w:sz w:val="24"/>
+          <w:lang w:val="en-US"/>
+        </w:rPr>
+        <w:t>Hi suspect 2, did you receive $280,000 cash at the Mong Kok MTR A1 exit? You can only answer me “Yes” or “No”.</w:t>
+      </w:r>
+    </w:p>
+    <w:p>
+      <w:pPr>
+        <w:numPr>
+          <w:ilvl w:val="0"/>
+          <w:numId w:val="1"/>
+        </w:numPr>
+        <w:tabs>
+          <w:tab w:val="clear" w:pos="425"/>
+        </w:tabs>
+        <w:ind w:left="425" w:leftChars="0" w:hanging="425" w:firstLineChars="0"/>
+        <w:jc w:val="both"/>
+        <w:rPr>
+          <w:rFonts w:hint="default"/>
+          <w:sz w:val="24"/>
+          <w:lang w:val="en-US"/>
+        </w:rPr>
+      </w:pPr>
+      <w:r>
+        <w:rPr>
+          <w:rFonts w:hint="default"/>
+          <w:sz w:val="24"/>
+          <w:lang w:val="en-US"/>
+        </w:rPr>
+        <w:t>If suspect 2 says “No”, then the police officer will open the whatsapp messages sent by Mr Lau to suspect 2 and find the messages sent on 16</w:t>
+      </w:r>
+      <w:r>
+        <w:rPr>
+          <w:rFonts w:hint="default"/>
+          <w:sz w:val="24"/>
+          <w:vertAlign w:val="superscript"/>
+          <w:lang w:val="en-US"/>
+        </w:rPr>
+        <w:t>th</w:t>
+      </w:r>
+      <w:r>
+        <w:rPr>
+          <w:rFonts w:hint="default"/>
+          <w:sz w:val="24"/>
+          <w:lang w:val="en-US"/>
+        </w:rPr>
+        <w:t xml:space="preserve"> of December 2022 during the time 2 to 3 hours before the victim (Tang Sing Lun) arrive at the Mong Kok A1 exit. From the whatsspp, they must have messages communication about how to receive the money in cash. If again contracdition occurs from the whatsapp message, jump </w:t>
+      </w:r>
+      <w:r>
+        <w:rPr>
+          <w:rFonts w:hint="default"/>
+          <w:b/>
+          <w:bCs/>
+          <w:color w:val="FF0000"/>
+          <w:sz w:val="24"/>
+          <w:lang w:val="en-US"/>
+        </w:rPr>
+        <w:t>down one</w:t>
+      </w:r>
+      <w:r>
+        <w:rPr>
+          <w:rFonts w:hint="default"/>
+          <w:sz w:val="24"/>
+          <w:lang w:val="en-US"/>
+        </w:rPr>
+        <w:t xml:space="preserve"> node and re answer again.</w:t>
+      </w:r>
+    </w:p>
+    <w:p>
+      <w:pPr>
+        <w:numPr>
+          <w:ilvl w:val="0"/>
+          <w:numId w:val="1"/>
+        </w:numPr>
+        <w:tabs>
+          <w:tab w:val="clear" w:pos="425"/>
+        </w:tabs>
+        <w:ind w:left="425" w:leftChars="0" w:hanging="425" w:firstLineChars="0"/>
+        <w:jc w:val="both"/>
+        <w:rPr>
+          <w:rFonts w:hint="default"/>
+          <w:sz w:val="24"/>
+          <w:lang w:val="en-US"/>
+        </w:rPr>
+      </w:pPr>
+      <w:r>
+        <w:rPr>
+          <w:rFonts w:hint="default"/>
+          <w:sz w:val="24"/>
+          <w:lang w:val="en-US"/>
+        </w:rPr>
+        <w:t xml:space="preserve">After several ask and answer and jumping up and down, Suspect 2 says “Yes”, indeed he receive $280,000 cash during the saided period. Then </w:t>
+      </w:r>
+      <w:r>
+        <w:rPr>
+          <w:rFonts w:hint="default"/>
+          <w:b/>
+          <w:bCs/>
+          <w:color w:val="FF0000"/>
+          <w:sz w:val="24"/>
+          <w:lang w:val="en-US"/>
+        </w:rPr>
+        <w:t>jump up</w:t>
+      </w:r>
+      <w:r>
+        <w:rPr>
+          <w:rFonts w:hint="default"/>
+          <w:sz w:val="24"/>
+          <w:lang w:val="en-US"/>
+        </w:rPr>
+        <w:t xml:space="preserve"> one Node.</w:t>
+      </w:r>
+    </w:p>
+    <w:p>
+      <w:pPr>
+        <w:numPr>
+          <w:ilvl w:val="0"/>
+          <w:numId w:val="1"/>
+        </w:numPr>
+        <w:tabs>
+          <w:tab w:val="clear" w:pos="425"/>
+        </w:tabs>
+        <w:ind w:left="425" w:leftChars="0" w:hanging="425" w:firstLineChars="0"/>
+        <w:jc w:val="both"/>
+        <w:rPr>
+          <w:rFonts w:hint="default"/>
+          <w:sz w:val="24"/>
+          <w:lang w:val="en-US"/>
+        </w:rPr>
+      </w:pPr>
+      <w:r>
+        <w:rPr>
+          <w:rFonts w:hint="default"/>
+          <w:sz w:val="24"/>
+          <w:lang w:val="en-US"/>
+        </w:rPr>
+        <w:t>Hi, suspect 2, did you deposist the saided $280,000 to the bank?</w:t>
+      </w:r>
+    </w:p>
+    <w:p>
+      <w:pPr>
+        <w:numPr>
+          <w:ilvl w:val="0"/>
+          <w:numId w:val="3"/>
+        </w:numPr>
+        <w:tabs>
+          <w:tab w:val="clear" w:pos="420"/>
+        </w:tabs>
+        <w:ind w:left="845" w:leftChars="0" w:hanging="425" w:firstLineChars="0"/>
+        <w:jc w:val="both"/>
+        <w:rPr>
+          <w:rFonts w:hint="default"/>
+          <w:sz w:val="24"/>
+          <w:lang w:val="en-US"/>
+        </w:rPr>
+      </w:pPr>
+      <w:r>
+        <w:rPr>
+          <w:rFonts w:hint="default"/>
+          <w:sz w:val="24"/>
+          <w:lang w:val="en-US"/>
+        </w:rPr>
+        <w:t>If “No”, stop the investication process and turn to suspect 3.</w:t>
+      </w:r>
+    </w:p>
+    <w:p>
+      <w:pPr>
+        <w:numPr>
+          <w:ilvl w:val="0"/>
+          <w:numId w:val="3"/>
+        </w:numPr>
+        <w:tabs>
+          <w:tab w:val="clear" w:pos="420"/>
+        </w:tabs>
+        <w:ind w:left="845" w:leftChars="0" w:hanging="425" w:firstLineChars="0"/>
+        <w:jc w:val="both"/>
+        <w:rPr>
+          <w:rFonts w:hint="default"/>
+          <w:sz w:val="24"/>
+          <w:lang w:val="en-US"/>
+        </w:rPr>
+      </w:pPr>
+      <w:r>
+        <w:rPr>
+          <w:rFonts w:hint="default"/>
+          <w:sz w:val="24"/>
+          <w:lang w:val="en-US"/>
+        </w:rPr>
+        <w:t xml:space="preserve">If “Yes”, suspect 2 indeed deposit $280,000 to the bank, the police officer need to  ask did you know Mr Lau (suspect 1)? and start ask suspect 2 the relationship he with Mr Lau and the intention of why he ordering him to receive $280,000 at MTR A1 exit and depostit to the bank. </w:t>
+      </w:r>
+      <w:r>
+        <w:rPr>
+          <w:rFonts w:hint="default"/>
+          <w:color w:val="FF0000"/>
+          <w:sz w:val="24"/>
+          <w:lang w:val="en-US"/>
+        </w:rPr>
+        <w:t>J</w:t>
+      </w:r>
+      <w:r>
+        <w:rPr>
+          <w:rFonts w:hint="default"/>
+          <w:b/>
+          <w:bCs/>
+          <w:color w:val="FF0000"/>
+          <w:sz w:val="24"/>
+          <w:lang w:val="en-US"/>
+        </w:rPr>
+        <w:t>ump up</w:t>
+      </w:r>
+      <w:r>
+        <w:rPr>
+          <w:rFonts w:hint="default"/>
+          <w:sz w:val="24"/>
+          <w:lang w:val="en-US"/>
+        </w:rPr>
+        <w:t xml:space="preserve"> one Node.</w:t>
+      </w:r>
+    </w:p>
+    <w:p>
+      <w:pPr>
+        <w:numPr>
+          <w:ilvl w:val="0"/>
+          <w:numId w:val="1"/>
+        </w:numPr>
+        <w:tabs>
+          <w:tab w:val="clear" w:pos="425"/>
+        </w:tabs>
+        <w:ind w:left="425" w:leftChars="0" w:hanging="425" w:firstLineChars="0"/>
+        <w:jc w:val="both"/>
+        <w:rPr>
+          <w:rFonts w:hint="default"/>
+          <w:sz w:val="24"/>
+          <w:lang w:val="en-US"/>
+        </w:rPr>
+      </w:pPr>
+      <w:r>
+        <w:rPr>
+          <w:rFonts w:hint="default"/>
+          <w:sz w:val="24"/>
+          <w:lang w:val="en-US"/>
+        </w:rPr>
+        <w:t xml:space="preserve">Now I assume the police officer has a clear picture about the case. You can now ask both questions about did you cheat “Tang Sing Lun” $280,000. </w:t>
+      </w:r>
+      <w:r>
+        <w:rPr>
+          <w:rFonts w:hint="default"/>
+          <w:b/>
+          <w:bCs/>
+          <w:color w:val="2E75B6" w:themeColor="accent1" w:themeShade="BF"/>
+          <w:sz w:val="24"/>
+          <w:lang w:val="en-US"/>
+        </w:rPr>
+        <w:t>(Case Could be Soved)</w:t>
+      </w:r>
+      <w:r>
+        <w:rPr>
+          <w:rFonts w:hint="default"/>
+          <w:sz w:val="24"/>
+          <w:lang w:val="en-US"/>
+        </w:rPr>
+        <w:t>.</w:t>
+      </w:r>
+    </w:p>
+    <w:p>
+      <w:pPr>
+        <w:numPr>
+          <w:ilvl w:val="0"/>
+          <w:numId w:val="1"/>
+        </w:numPr>
+        <w:tabs>
+          <w:tab w:val="clear" w:pos="425"/>
+        </w:tabs>
+        <w:ind w:left="425" w:leftChars="0" w:hanging="425" w:firstLineChars="0"/>
+        <w:jc w:val="both"/>
+        <w:rPr>
+          <w:rFonts w:hint="default"/>
+          <w:sz w:val="24"/>
+          <w:lang w:val="en-US"/>
+        </w:rPr>
+      </w:pPr>
+      <w:r>
+        <w:rPr>
+          <w:rFonts w:hint="default"/>
+          <w:sz w:val="24"/>
+          <w:lang w:val="en-US"/>
+        </w:rPr>
+        <w:t xml:space="preserve">If “No” (suspect 2 receive $280,000) but did not directly deposit to the bank, then investication must turn to “Suspect 3” which is finded from his whatsapp messages. </w:t>
+      </w:r>
+    </w:p>
+    <w:p>
+      <w:pPr>
+        <w:numPr>
+          <w:ilvl w:val="0"/>
+          <w:numId w:val="1"/>
+        </w:numPr>
+        <w:tabs>
+          <w:tab w:val="clear" w:pos="425"/>
+        </w:tabs>
+        <w:ind w:left="425" w:leftChars="0" w:hanging="425" w:firstLineChars="0"/>
+        <w:jc w:val="both"/>
+        <w:rPr>
+          <w:rFonts w:hint="default"/>
+          <w:sz w:val="24"/>
+          <w:lang w:val="en-US"/>
+        </w:rPr>
+      </w:pPr>
+      <w:r>
+        <w:rPr>
+          <w:rFonts w:hint="default"/>
+          <w:sz w:val="24"/>
+          <w:lang w:val="en-US"/>
+        </w:rPr>
+        <w:t>Hi, suspect 3, did you deposit $280,000 to the bank during the 16</w:t>
+      </w:r>
+      <w:r>
+        <w:rPr>
+          <w:rFonts w:hint="default"/>
+          <w:sz w:val="24"/>
+          <w:vertAlign w:val="superscript"/>
+          <w:lang w:val="en-US"/>
+        </w:rPr>
+        <w:t>th</w:t>
+      </w:r>
+      <w:r>
+        <w:rPr>
+          <w:rFonts w:hint="default"/>
+          <w:sz w:val="24"/>
+          <w:lang w:val="en-US"/>
+        </w:rPr>
+        <w:t xml:space="preserve"> December 2022 period?</w:t>
+      </w:r>
+      <w:bookmarkStart w:id="0" w:name="_GoBack"/>
+      <w:bookmarkEnd w:id="0"/>
+      <w:r>
+        <w:rPr>
+          <w:rFonts w:hint="default"/>
+          <w:sz w:val="24"/>
+          <w:lang w:val="en-US"/>
+        </w:rPr>
+        <w:t xml:space="preserve"> If “No”, then the police officer will provide evidence of why he is here and being investicate.</w:t>
+      </w:r>
+    </w:p>
+    <w:p>
+      <w:pPr>
+        <w:numPr>
+          <w:numId w:val="0"/>
+        </w:numPr>
+        <w:jc w:val="both"/>
+        <w:rPr>
+          <w:rFonts w:hint="default"/>
+          <w:sz w:val="24"/>
+          <w:lang w:val="en-US"/>
+        </w:rPr>
+      </w:pPr>
+    </w:p>
+    <w:p>
+      <w:pPr>
+        <w:numPr>
+          <w:numId w:val="0"/>
+        </w:numPr>
+        <w:jc w:val="both"/>
+        <w:rPr>
+          <w:rFonts w:hint="default"/>
+          <w:sz w:val="24"/>
+          <w:lang w:val="en-US"/>
+        </w:rPr>
+      </w:pPr>
+      <w:r>
+        <w:rPr>
+          <w:rFonts w:hint="default"/>
+          <w:sz w:val="24"/>
+          <w:lang w:val="en-US"/>
+        </w:rPr>
+        <w:t>This is just an example of how police officer could made use of the hierachy chat and ask questions to the suspect during investication.</w:t>
+      </w:r>
+    </w:p>
+    <w:p>
+      <w:pPr>
+        <w:numPr>
+          <w:numId w:val="0"/>
+        </w:numPr>
+        <w:jc w:val="both"/>
+        <w:rPr>
+          <w:rFonts w:hint="default"/>
+          <w:sz w:val="24"/>
+          <w:lang w:val="en-US"/>
+        </w:rPr>
+      </w:pPr>
     </w:p>
     <w:sectPr>
       <w:pgSz w:w="11906" w:h="16838"/>
@@ -6102,6 +7357,200 @@
     </w:sectPr>
   </w:body>
 </w:document>
+</file>
+
+<file path=word/numbering.xml><?xml version="1.0" encoding="utf-8"?>
+<w:numbering xmlns:wpc="http://schemas.microsoft.com/office/word/2010/wordprocessingCanvas" xmlns:mc="http://schemas.openxmlformats.org/markup-compatibility/2006" xmlns:o="urn:schemas-microsoft-com:office:office" xmlns:r="http://schemas.openxmlformats.org/officeDocument/2006/relationships" xmlns:m="http://schemas.openxmlformats.org/officeDocument/2006/math" xmlns:v="urn:schemas-microsoft-com:vml" xmlns:wp14="http://schemas.microsoft.com/office/word/2010/wordprocessingDrawing" xmlns:wp="http://schemas.openxmlformats.org/drawingml/2006/wordprocessingDrawing" xmlns:w10="urn:schemas-microsoft-com:office:word" xmlns:w="http://schemas.openxmlformats.org/wordprocessingml/2006/main" xmlns:w14="http://schemas.microsoft.com/office/word/2010/wordml" xmlns:wpg="http://schemas.microsoft.com/office/word/2010/wordprocessingGroup" xmlns:wpi="http://schemas.microsoft.com/office/word/2010/wordprocessingInk" xmlns:wne="http://schemas.microsoft.com/office/word/2006/wordml" xmlns:wps="http://schemas.microsoft.com/office/word/2010/wordprocessingShape" xmlns:wpsCustomData="http://www.wps.cn/officeDocument/2013/wpsCustomData" mc:Ignorable="w14 wp14">
+  <w:abstractNum w:abstractNumId="0">
+    <w:nsid w:val="D37D4BCC"/>
+    <w:multiLevelType w:val="multilevel"/>
+    <w:tmpl w:val="D37D4BCC"/>
+    <w:lvl w:ilvl="0" w:tentative="0">
+      <w:start w:val="1"/>
+      <w:numFmt w:val="decimal"/>
+      <w:lvlText w:val="%1."/>
+      <w:lvlJc w:val="left"/>
+      <w:pPr>
+        <w:tabs>
+          <w:tab w:val="left" w:pos="425"/>
+        </w:tabs>
+        <w:ind w:left="425" w:leftChars="0" w:hanging="425" w:firstLineChars="0"/>
+      </w:pPr>
+      <w:rPr>
+        <w:rFonts w:hint="default"/>
+      </w:rPr>
+    </w:lvl>
+    <w:lvl w:ilvl="1" w:tentative="0">
+      <w:start w:val="1"/>
+      <w:numFmt w:val="lowerLetter"/>
+      <w:lvlText w:val="%2)"/>
+      <w:lvlJc w:val="left"/>
+      <w:pPr>
+        <w:tabs>
+          <w:tab w:val="left" w:pos="840"/>
+        </w:tabs>
+        <w:ind w:left="840" w:leftChars="0" w:hanging="420" w:firstLineChars="0"/>
+      </w:pPr>
+      <w:rPr>
+        <w:rFonts w:hint="default"/>
+      </w:rPr>
+    </w:lvl>
+    <w:lvl w:ilvl="2" w:tentative="0">
+      <w:start w:val="1"/>
+      <w:numFmt w:val="lowerRoman"/>
+      <w:lvlText w:val="%3."/>
+      <w:lvlJc w:val="left"/>
+      <w:pPr>
+        <w:tabs>
+          <w:tab w:val="left" w:pos="1260"/>
+        </w:tabs>
+        <w:ind w:left="1260" w:leftChars="0" w:hanging="420" w:firstLineChars="0"/>
+      </w:pPr>
+      <w:rPr>
+        <w:rFonts w:hint="default"/>
+      </w:rPr>
+    </w:lvl>
+    <w:lvl w:ilvl="3" w:tentative="0">
+      <w:start w:val="1"/>
+      <w:numFmt w:val="decimal"/>
+      <w:lvlText w:val="%4."/>
+      <w:lvlJc w:val="left"/>
+      <w:pPr>
+        <w:tabs>
+          <w:tab w:val="left" w:pos="1680"/>
+        </w:tabs>
+        <w:ind w:left="1680" w:leftChars="0" w:hanging="420" w:firstLineChars="0"/>
+      </w:pPr>
+      <w:rPr>
+        <w:rFonts w:hint="default"/>
+      </w:rPr>
+    </w:lvl>
+    <w:lvl w:ilvl="4" w:tentative="0">
+      <w:start w:val="1"/>
+      <w:numFmt w:val="lowerLetter"/>
+      <w:lvlText w:val="%5)"/>
+      <w:lvlJc w:val="left"/>
+      <w:pPr>
+        <w:tabs>
+          <w:tab w:val="left" w:pos="2100"/>
+        </w:tabs>
+        <w:ind w:left="2100" w:leftChars="0" w:hanging="420" w:firstLineChars="0"/>
+      </w:pPr>
+      <w:rPr>
+        <w:rFonts w:hint="default"/>
+      </w:rPr>
+    </w:lvl>
+    <w:lvl w:ilvl="5" w:tentative="0">
+      <w:start w:val="1"/>
+      <w:numFmt w:val="lowerRoman"/>
+      <w:lvlText w:val="%6."/>
+      <w:lvlJc w:val="left"/>
+      <w:pPr>
+        <w:tabs>
+          <w:tab w:val="left" w:pos="2520"/>
+        </w:tabs>
+        <w:ind w:left="2520" w:leftChars="0" w:hanging="420" w:firstLineChars="0"/>
+      </w:pPr>
+      <w:rPr>
+        <w:rFonts w:hint="default"/>
+      </w:rPr>
+    </w:lvl>
+    <w:lvl w:ilvl="6" w:tentative="0">
+      <w:start w:val="1"/>
+      <w:numFmt w:val="decimal"/>
+      <w:lvlText w:val="%7."/>
+      <w:lvlJc w:val="left"/>
+      <w:pPr>
+        <w:tabs>
+          <w:tab w:val="left" w:pos="2940"/>
+        </w:tabs>
+        <w:ind w:left="2940" w:leftChars="0" w:hanging="420" w:firstLineChars="0"/>
+      </w:pPr>
+      <w:rPr>
+        <w:rFonts w:hint="default"/>
+      </w:rPr>
+    </w:lvl>
+    <w:lvl w:ilvl="7" w:tentative="0">
+      <w:start w:val="1"/>
+      <w:numFmt w:val="lowerLetter"/>
+      <w:lvlText w:val="%8)"/>
+      <w:lvlJc w:val="left"/>
+      <w:pPr>
+        <w:tabs>
+          <w:tab w:val="left" w:pos="3360"/>
+        </w:tabs>
+        <w:ind w:left="3360" w:leftChars="0" w:hanging="420" w:firstLineChars="0"/>
+      </w:pPr>
+      <w:rPr>
+        <w:rFonts w:hint="default"/>
+      </w:rPr>
+    </w:lvl>
+    <w:lvl w:ilvl="8" w:tentative="0">
+      <w:start w:val="1"/>
+      <w:numFmt w:val="lowerRoman"/>
+      <w:lvlText w:val="%9."/>
+      <w:lvlJc w:val="left"/>
+      <w:pPr>
+        <w:tabs>
+          <w:tab w:val="left" w:pos="3780"/>
+        </w:tabs>
+        <w:ind w:left="3780" w:leftChars="0" w:hanging="420" w:firstLineChars="0"/>
+      </w:pPr>
+      <w:rPr>
+        <w:rFonts w:hint="default"/>
+      </w:rPr>
+    </w:lvl>
+  </w:abstractNum>
+  <w:abstractNum w:abstractNumId="1">
+    <w:nsid w:val="EFBEC164"/>
+    <w:multiLevelType w:val="singleLevel"/>
+    <w:tmpl w:val="EFBEC164"/>
+    <w:lvl w:ilvl="0" w:tentative="0">
+      <w:start w:val="1"/>
+      <w:numFmt w:val="bullet"/>
+      <w:lvlText w:val=""/>
+      <w:lvlJc w:val="left"/>
+      <w:pPr>
+        <w:tabs>
+          <w:tab w:val="left" w:pos="840"/>
+        </w:tabs>
+        <w:ind w:left="840" w:leftChars="0" w:hanging="420" w:firstLineChars="0"/>
+      </w:pPr>
+      <w:rPr>
+        <w:rFonts w:hint="default" w:ascii="Wingdings" w:hAnsi="Wingdings"/>
+      </w:rPr>
+    </w:lvl>
+  </w:abstractNum>
+  <w:abstractNum w:abstractNumId="2">
+    <w:nsid w:val="FDCC16B1"/>
+    <w:multiLevelType w:val="singleLevel"/>
+    <w:tmpl w:val="FDCC16B1"/>
+    <w:lvl w:ilvl="0" w:tentative="0">
+      <w:start w:val="1"/>
+      <w:numFmt w:val="bullet"/>
+      <w:lvlText w:val=""/>
+      <w:lvlJc w:val="left"/>
+      <w:pPr>
+        <w:tabs>
+          <w:tab w:val="left" w:pos="420"/>
+        </w:tabs>
+        <w:ind w:left="420" w:leftChars="0" w:hanging="420" w:firstLineChars="0"/>
+      </w:pPr>
+      <w:rPr>
+        <w:rFonts w:hint="default" w:ascii="Wingdings" w:hAnsi="Wingdings"/>
+      </w:rPr>
+    </w:lvl>
+  </w:abstractNum>
+  <w:num w:numId="1">
+    <w:abstractNumId w:val="0"/>
+  </w:num>
+  <w:num w:numId="2">
+    <w:abstractNumId w:val="1"/>
+  </w:num>
+  <w:num w:numId="3">
+    <w:abstractNumId w:val="2"/>
+  </w:num>
+</w:numbering>
 </file>
 
 <file path=word/styles.xml><?xml version="1.0" encoding="utf-8"?>

</xml_diff>

<commit_message>
docs: 1. Document updated
</commit_message>
<xml_diff>
--- a/The Hierachy Structure For Solving Cases .docx
+++ b/The Hierachy Structure For Solving Cases .docx
@@ -1709,7 +1709,7 @@
           </mc:Choice>
           <mc:Fallback>
             <w:pict>
-              <v:shape id="_x0000_s1026" o:spid="_x0000_s1026" o:spt="202" type="#_x0000_t202" style="position:absolute;left:0pt;margin-left:-2pt;margin-top:451.3pt;height:18.35pt;width:30.35pt;z-index:251677696;mso-width-relative:page;mso-height-relative:page;" fillcolor="#FFFFFF [3201]" filled="t" stroked="f" coordsize="21600,21600" o:gfxdata="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">
+              <v:shape id="_x0000_s1026" o:spid="_x0000_s1026" o:spt="202" type="#_x0000_t202" style="position:absolute;left:0pt;margin-left:-2pt;margin-top:451.3pt;height:18.35pt;width:30.35pt;z-index:251677696;mso-width-relative:page;mso-height-relative:page;" fillcolor="#FFFFFF [3201]" filled="t" stroked="f" coordsize="21600,21600" o:gfxdata="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">
                 <v:fill on="t" focussize="0,0"/>
                 <v:stroke on="f" weight="0.5pt"/>
                 <v:imagedata o:title=""/>
@@ -3249,7 +3249,7 @@
           </mc:Choice>
           <mc:Fallback>
             <w:pict>
-              <v:line id="_x0000_s1026" o:spid="_x0000_s1026" o:spt="20" style="position:absolute;left:0pt;margin-left:349.65pt;margin-top:191.1pt;height:75.95pt;width:0pt;z-index:251693056;mso-width-relative:page;mso-height-relative:page;" filled="f" stroked="t" coordsize="21600,21600" o:gfxdata="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">
+              <v:line id="_x0000_s1026" o:spid="_x0000_s1026" o:spt="20" style="position:absolute;left:0pt;margin-left:349.65pt;margin-top:191.1pt;height:75.95pt;width:0pt;z-index:251693056;mso-width-relative:page;mso-height-relative:page;" filled="f" stroked="t" coordsize="21600,21600" o:gfxdata="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">
                 <v:fill on="f" focussize="0,0"/>
                 <v:stroke weight="1pt" color="#5B9BD5 [3204]" miterlimit="8" joinstyle="miter"/>
                 <v:imagedata o:title=""/>
@@ -3460,7 +3460,7 @@
           </mc:Choice>
           <mc:Fallback>
             <w:pict>
-              <v:line id="_x0000_s1026" o:spid="_x0000_s1026" o:spt="20" style="position:absolute;left:0pt;margin-left:242.2pt;margin-top:190.15pt;height:77.35pt;width:0pt;z-index:251687936;mso-width-relative:page;mso-height-relative:page;" filled="f" stroked="t" coordsize="21600,21600" o:gfxdata="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">
+              <v:line id="_x0000_s1026" o:spid="_x0000_s1026" o:spt="20" style="position:absolute;left:0pt;margin-left:242.2pt;margin-top:190.15pt;height:77.35pt;width:0pt;z-index:251687936;mso-width-relative:page;mso-height-relative:page;" filled="f" stroked="t" coordsize="21600,21600" o:gfxdata="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">
                 <v:fill on="f" focussize="0,0"/>
                 <v:stroke weight="1pt" color="#5B9BD5 [3204]" miterlimit="8" joinstyle="miter"/>
                 <v:imagedata o:title=""/>
@@ -6558,7 +6558,7 @@
           <w:sz w:val="24"/>
           <w:lang w:val="en-US"/>
         </w:rPr>
-        <w:t>The Police officer will turn to suspect 2 to start the investication process. Suspect 2 is found from Suspect 1’s whatsapp messages, therefore suspect 1 knows suspect 2.</w:t>
+        <w:t>The Police officer will turn to suspect 2 to start the investication process. Suspect 2 is found from Suspect 1’s whatsapp messages, therefore suspect 1 knows suspect 2 and has relationship.</w:t>
       </w:r>
     </w:p>
     <w:p>
@@ -6624,7 +6624,26 @@
           <w:sz w:val="24"/>
           <w:lang w:val="en-US"/>
         </w:rPr>
-        <w:t>If suspect 2 ask yes, proceed to one node above and ask another question.</w:t>
+        <w:t xml:space="preserve">If suspect 2 ask yes, proceed </w:t>
+      </w:r>
+      <w:r>
+        <w:rPr>
+          <w:rFonts w:hint="default"/>
+          <w:b/>
+          <w:bCs/>
+          <w:color w:val="FF0000"/>
+          <w:sz w:val="24"/>
+          <w:lang w:val="en-US"/>
+        </w:rPr>
+        <w:t>jump up</w:t>
+      </w:r>
+      <w:r>
+        <w:rPr>
+          <w:rFonts w:hint="default"/>
+          <w:sz w:val="24"/>
+          <w:lang w:val="en-US"/>
+        </w:rPr>
+        <w:t xml:space="preserve"> one node and ask another question.</w:t>
       </w:r>
     </w:p>
     <w:p>
@@ -6719,7 +6738,7 @@
           <w:sz w:val="24"/>
           <w:lang w:val="en-US"/>
         </w:rPr>
-        <w:t xml:space="preserve"> of December 2022 during the time 4:00 pm to 4:30pm did you go to Mong Kok MTR Station A1 exits? you can only answer me “Yes” or “No”.</w:t>
+        <w:t xml:space="preserve"> of December 2022 during the time 4:00 pm to 4:30pm did you go to Mong Kok MTR Station A1 exit? you can only answer me “Yes” or “No”.</w:t>
       </w:r>
     </w:p>
     <w:p>
@@ -7005,7 +7024,7 @@
           <w:sz w:val="24"/>
           <w:lang w:val="en-US"/>
         </w:rPr>
-        <w:t xml:space="preserve"> of December 2022 during the time 2 to 3 hours before the victim (Tang Sing Lun) arrive at the Mong Kok A1 exit. From the whatsspp, they must have messages communication about how to receive the money in cash. If again contracdition occurs from the whatsapp message, jump </w:t>
+        <w:t xml:space="preserve"> of December 2022 during the time 2 to 3 hours before the victim (Tang Sing Lun) arrive at the Mong Kok A1 exit. From the whatsspp, they must have messages communication about the intention and instruct him how to receive the money in cash. If again contracdition occurs from the whatsapp message, jump </w:t>
       </w:r>
       <w:r>
         <w:rPr>
@@ -7147,7 +7166,7 @@
           <w:sz w:val="24"/>
           <w:lang w:val="en-US"/>
         </w:rPr>
-        <w:t xml:space="preserve">If “Yes”, suspect 2 indeed deposit $280,000 to the bank, the police officer need to  ask did you know Mr Lau (suspect 1)? and start ask suspect 2 the relationship he with Mr Lau and the intention of why he ordering him to receive $280,000 at MTR A1 exit and depostit to the bank. </w:t>
+        <w:t xml:space="preserve">If “Yes”, suspect 2 indeed deposit $280,000 to the bank, the police officer need to  ask did you know Mr Lau (suspect 1)? and start ask suspect 2 the relationship between him and Mr Lau and the intention of why he ordering him to receive $280,000 at MTR A1 exit and depostit to the bank. </w:t>
       </w:r>
       <w:r>
         <w:rPr>
@@ -7201,7 +7220,7 @@
           <w:sz w:val="24"/>
           <w:lang w:val="en-US"/>
         </w:rPr>
-        <w:t xml:space="preserve">Now I assume the police officer has a clear picture about the case. You can now ask both questions about did you cheat “Tang Sing Lun” $280,000. </w:t>
+        <w:t xml:space="preserve">Now I assume the police officer has a clear picture about the case. You can now ask both the last question “Did you cheat “Tang Sing Lun” $280,000. </w:t>
       </w:r>
       <w:r>
         <w:rPr>
@@ -7289,22 +7308,13 @@
           <w:sz w:val="24"/>
           <w:lang w:val="en-US"/>
         </w:rPr>
-        <w:t xml:space="preserve"> December 2022 period?</w:t>
-      </w:r>
-      <w:bookmarkStart w:id="0" w:name="_GoBack"/>
-      <w:bookmarkEnd w:id="0"/>
-      <w:r>
-        <w:rPr>
-          <w:rFonts w:hint="default"/>
-          <w:sz w:val="24"/>
-          <w:lang w:val="en-US"/>
-        </w:rPr>
-        <w:t xml:space="preserve"> If “No”, then the police officer will provide evidence of why he is here and being investicate.</w:t>
+        <w:t xml:space="preserve"> December 2022 period? If “No”, then the police officer will provide evidence of why he is here and being investicate.</w:t>
       </w:r>
     </w:p>
     <w:p>
       <w:pPr>
         <w:numPr>
+          <w:ilvl w:val="0"/>
           <w:numId w:val="0"/>
         </w:numPr>
         <w:jc w:val="both"/>
@@ -7318,6 +7328,7 @@
     <w:p>
       <w:pPr>
         <w:numPr>
+          <w:ilvl w:val="0"/>
           <w:numId w:val="0"/>
         </w:numPr>
         <w:jc w:val="both"/>
@@ -7333,12 +7344,23 @@
           <w:sz w:val="24"/>
           <w:lang w:val="en-US"/>
         </w:rPr>
-        <w:t>This is just an example of how police officer could made use of the hierachy chat and ask questions to the suspect during investication.</w:t>
+        <w:t xml:space="preserve">This is just an example of how police officer could made use of the hierachy chart to ask questions </w:t>
+      </w:r>
+      <w:bookmarkStart w:id="0" w:name="_GoBack"/>
+      <w:bookmarkEnd w:id="0"/>
+      <w:r>
+        <w:rPr>
+          <w:rFonts w:hint="default"/>
+          <w:sz w:val="24"/>
+          <w:lang w:val="en-US"/>
+        </w:rPr>
+        <w:t>during investication.</w:t>
       </w:r>
     </w:p>
     <w:p>
       <w:pPr>
         <w:numPr>
+          <w:ilvl w:val="0"/>
           <w:numId w:val="0"/>
         </w:numPr>
         <w:jc w:val="both"/>

</xml_diff>

<commit_message>
docs: Please use WPS Office to View the document.
</commit_message>
<xml_diff>
--- a/The Hierachy Structure For Solving Cases .docx
+++ b/The Hierachy Structure For Solving Cases .docx
@@ -28,7 +28,7 @@
     </w:p>
     <w:p>
       <w:pPr>
-        <w:jc w:val="both"/>
+        <w:jc w:val="center"/>
         <w:rPr>
           <w:rFonts w:hint="default" w:ascii="Arial Regular" w:hAnsi="Arial Regular" w:cs="Arial Regular"/>
           <w:b w:val="0"/>
@@ -41,50 +41,44 @@
     </w:p>
     <w:p>
       <w:pPr>
-        <w:jc w:val="both"/>
+        <w:jc w:val="left"/>
+        <w:rPr>
+          <w:rFonts w:hint="default" w:ascii="Arial Bold Italic" w:hAnsi="Arial Bold Italic" w:cs="Arial Bold Italic"/>
+          <w:b/>
+          <w:bCs w:val="0"/>
+          <w:i/>
+          <w:iCs/>
+          <w:sz w:val="24"/>
+          <w:szCs w:val="24"/>
+          <w:lang w:val="en-US"/>
+        </w:rPr>
+      </w:pPr>
+      <w:r>
+        <w:rPr>
+          <w:rFonts w:hint="default" w:ascii="Arial Bold Italic" w:hAnsi="Arial Bold Italic" w:cs="Arial Bold Italic"/>
+          <w:b/>
+          <w:bCs w:val="0"/>
+          <w:i/>
+          <w:iCs/>
+          <w:sz w:val="24"/>
+          <w:szCs w:val="24"/>
+          <w:lang w:val="en-US"/>
+        </w:rPr>
+        <w:t>Please Use WPS OFFICE to view this document.</w:t>
+      </w:r>
+    </w:p>
+    <w:p>
+      <w:pPr>
+        <w:jc w:val="center"/>
         <w:rPr>
           <w:rFonts w:hint="default" w:ascii="Arial Regular" w:hAnsi="Arial Regular" w:cs="Arial Regular"/>
           <w:b w:val="0"/>
           <w:bCs/>
-          <w:sz w:val="24"/>
-          <w:szCs w:val="24"/>
+          <w:sz w:val="32"/>
+          <w:szCs w:val="32"/>
           <w:lang w:val="en-US"/>
         </w:rPr>
       </w:pPr>
-      <w:r>
-        <w:rPr>
-          <w:rFonts w:hint="default" w:ascii="Arial Regular" w:hAnsi="Arial Regular" w:cs="Arial Regular"/>
-          <w:b w:val="0"/>
-          <w:bCs/>
-          <w:sz w:val="24"/>
-          <w:szCs w:val="24"/>
-          <w:lang w:val="en-US"/>
-        </w:rPr>
-        <w:t>On the 13</w:t>
-      </w:r>
-      <w:r>
-        <w:rPr>
-          <w:rFonts w:hint="default" w:ascii="Arial Regular" w:hAnsi="Arial Regular" w:cs="Arial Regular"/>
-          <w:b w:val="0"/>
-          <w:bCs/>
-          <w:sz w:val="24"/>
-          <w:szCs w:val="24"/>
-          <w:vertAlign w:val="superscript"/>
-          <w:lang w:val="en-US"/>
-        </w:rPr>
-        <w:t>th</w:t>
-      </w:r>
-      <w:r>
-        <w:rPr>
-          <w:rFonts w:hint="default" w:ascii="Arial Regular" w:hAnsi="Arial Regular" w:cs="Arial Regular"/>
-          <w:b w:val="0"/>
-          <w:bCs/>
-          <w:sz w:val="24"/>
-          <w:szCs w:val="24"/>
-          <w:lang w:val="en-US"/>
-        </w:rPr>
-        <w:t xml:space="preserve"> of June 2023, I was bankrupted. I lost all my assets (account saving, MPF, stocks) but not gambling...all started in the year 2022.</w:t>
-      </w:r>
     </w:p>
     <w:p>
       <w:pPr>
@@ -93,12 +87,15 @@
           <w:rFonts w:hint="default" w:ascii="Arial Regular" w:hAnsi="Arial Regular" w:cs="Arial Regular"/>
           <w:b w:val="0"/>
           <w:bCs/>
-          <w:sz w:val="24"/>
-          <w:szCs w:val="24"/>
+          <w:sz w:val="32"/>
+          <w:szCs w:val="32"/>
           <w:lang w:val="en-US"/>
         </w:rPr>
       </w:pPr>
-      <w:r>
+    </w:p>
+    <w:p>
+      <w:pPr>
+        <w:jc w:val="both"/>
         <w:rPr>
           <w:rFonts w:hint="default" w:ascii="Arial Regular" w:hAnsi="Arial Regular" w:cs="Arial Regular"/>
           <w:b w:val="0"/>
@@ -107,8 +104,7 @@
           <w:szCs w:val="24"/>
           <w:lang w:val="en-US"/>
         </w:rPr>
-        <w:tab/>
-      </w:r>
+      </w:pPr>
       <w:r>
         <w:rPr>
           <w:rFonts w:hint="default" w:ascii="Arial Regular" w:hAnsi="Arial Regular" w:cs="Arial Regular"/>
@@ -118,7 +114,78 @@
           <w:szCs w:val="24"/>
           <w:lang w:val="en-US"/>
         </w:rPr>
-        <w:t xml:space="preserve">As I mentioned from my previous dialog. Not talking about having equal job opportunities. Finding jobs was not so easy as before. Ok, I admit, although I don’t have enough income. I am a bing spender. I use credit cards as my main source of spending. I have a good record of clearing up my credit card owned for each month. Therefore, that turns to have a very high credit card limit for each card. Here I am not going to lists the transactions or statements and dig into details of it. On the date, around September 2022 (can’t remeber...doesn’t matter), though an agency comapany at Tsim Sha Tsui East Penisular Center. I apply to collect all my MPF for return back the money that I owned for the credit cards. The process was not so complicated. I remembered I only needed to fill in my particulars and banking details (Include MFP), you also need to provide the reson why you want to get all the MPF, for me I stated is to stop working in Hong Kong and move to mainland. After filling up the form they said they will arrange and contact the MPF authorities to process. The amount they charge is subject to the MPF amount. I remembered they charge me over $70,000 HK Dollars. Needed to say I also need to swear the Hong Kong Government, it is also a must process. </w:t>
+        <w:t>On the 13</w:t>
+      </w:r>
+      <w:r>
+        <w:rPr>
+          <w:rFonts w:hint="default" w:ascii="Arial Regular" w:hAnsi="Arial Regular" w:cs="Arial Regular"/>
+          <w:b w:val="0"/>
+          <w:bCs/>
+          <w:sz w:val="24"/>
+          <w:szCs w:val="24"/>
+          <w:vertAlign w:val="superscript"/>
+          <w:lang w:val="en-US"/>
+        </w:rPr>
+        <w:t>th</w:t>
+      </w:r>
+      <w:r>
+        <w:rPr>
+          <w:rFonts w:hint="default" w:ascii="Arial Regular" w:hAnsi="Arial Regular" w:cs="Arial Regular"/>
+          <w:b w:val="0"/>
+          <w:bCs/>
+          <w:sz w:val="24"/>
+          <w:szCs w:val="24"/>
+          <w:lang w:val="en-US"/>
+        </w:rPr>
+        <w:t xml:space="preserve"> of June 2023, I was bankrupted. I lost all my assets (account saving, MPF, stocks) but not gambling...all started in the year 2022.</w:t>
+      </w:r>
+    </w:p>
+    <w:p>
+      <w:pPr>
+        <w:jc w:val="both"/>
+        <w:rPr>
+          <w:rFonts w:hint="default" w:ascii="Arial Regular" w:hAnsi="Arial Regular" w:cs="Arial Regular"/>
+          <w:b w:val="0"/>
+          <w:bCs/>
+          <w:sz w:val="24"/>
+          <w:szCs w:val="24"/>
+          <w:lang w:val="en-US"/>
+        </w:rPr>
+      </w:pPr>
+      <w:r>
+        <w:rPr>
+          <w:rFonts w:hint="default" w:ascii="Arial Regular" w:hAnsi="Arial Regular" w:cs="Arial Regular"/>
+          <w:b w:val="0"/>
+          <w:bCs/>
+          <w:sz w:val="24"/>
+          <w:szCs w:val="24"/>
+          <w:lang w:val="en-US"/>
+        </w:rPr>
+        <w:tab/>
+      </w:r>
+      <w:r>
+        <w:rPr>
+          <w:rFonts w:hint="default" w:ascii="Arial Regular" w:hAnsi="Arial Regular" w:cs="Arial Regular"/>
+          <w:b w:val="0"/>
+          <w:bCs/>
+          <w:sz w:val="24"/>
+          <w:szCs w:val="24"/>
+          <w:lang w:val="en-US"/>
+        </w:rPr>
+        <w:t>As I mentioned from my previous dialog. Not talking about having equal job opportunities. Finding jobs was not so easy as before. Ok, I admit, although I don’t have enough income. I am a bing spender. I use credit cards as my main so</w:t>
+      </w:r>
+      <w:bookmarkStart w:id="0" w:name="_GoBack"/>
+      <w:bookmarkEnd w:id="0"/>
+      <w:r>
+        <w:rPr>
+          <w:rFonts w:hint="default" w:ascii="Arial Regular" w:hAnsi="Arial Regular" w:cs="Arial Regular"/>
+          <w:b w:val="0"/>
+          <w:bCs/>
+          <w:sz w:val="24"/>
+          <w:szCs w:val="24"/>
+          <w:lang w:val="en-US"/>
+        </w:rPr>
+        <w:t xml:space="preserve">urce of spending. I have a good record of clearing up my credit card owned for each month. Therefore, that turns to have a very high credit card limit for each card. Here I am not going to lists the transactions or statements and dig into details of it. On the date, around September 2022 (can’t remeber...doesn’t matter), though an agency comapany at Tsim Sha Tsui East Penisular Center. I apply to collect all my MPF for return back the money that I owned for the credit cards. The process was not so complicated. I remembered I only needed to fill in my particulars and banking details (Include MFP), you also need to provide the reson why you want to get all the MPF, for me I stated is to stop working in Hong Kong and move to mainland. After filling up the form they said they will arrange and contact the MPF authorities to process. The amount they charge is subject to the MPF amount. I remembered they charge me over $70,000 HK Dollars. Needed to say I also need to swear the Hong Kong Government, it is also a must process. </w:t>
       </w:r>
     </w:p>
     <w:p>
@@ -5675,7 +5742,7 @@
           </mc:Choice>
           <mc:Fallback>
             <w:pict>
-              <v:shape id="_x0000_s1026" o:spid="_x0000_s1026" o:spt="202" type="#_x0000_t202" style="position:absolute;left:0pt;margin-left:2.85pt;margin-top:544.1pt;height:17.55pt;width:31.1pt;z-index:251683840;mso-width-relative:page;mso-height-relative:page;" fillcolor="#FFFFFF [3201]" filled="t" stroked="f" coordsize="21600,21600" o:gfxdata="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">
+              <v:shape id="_x0000_s1026" o:spid="_x0000_s1026" o:spt="202" type="#_x0000_t202" style="position:absolute;left:0pt;margin-left:2.85pt;margin-top:544.1pt;height:17.55pt;width:31.1pt;z-index:251683840;mso-width-relative:page;mso-height-relative:page;" fillcolor="#FFFFFF [3201]" filled="t" stroked="f" coordsize="21600,21600" o:gfxdata="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">
                 <v:fill on="t" focussize="0,0"/>
                 <v:stroke on="f" weight="0.5pt"/>
                 <v:imagedata o:title=""/>
@@ -5794,7 +5861,7 @@
           </mc:Choice>
           <mc:Fallback>
             <w:pict>
-              <v:shape id="_x0000_s1026" o:spid="_x0000_s1026" o:spt="202" type="#_x0000_t202" style="position:absolute;left:0pt;margin-left:76.8pt;margin-top:544.55pt;height:17.5pt;width:25.9pt;z-index:251680768;mso-width-relative:page;mso-height-relative:page;" fillcolor="#FFFFFF [3201]" filled="t" stroked="f" coordsize="21600,21600" o:gfxdata="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">
+              <v:shape id="_x0000_s1026" o:spid="_x0000_s1026" o:spt="202" type="#_x0000_t202" style="position:absolute;left:0pt;margin-left:76.8pt;margin-top:544.55pt;height:17.5pt;width:25.9pt;z-index:251680768;mso-width-relative:page;mso-height-relative:page;" fillcolor="#FFFFFF [3201]" filled="t" stroked="f" coordsize="21600,21600" o:gfxdata="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">
                 <v:fill on="t" focussize="0,0"/>
                 <v:stroke on="f" weight="0.5pt"/>
                 <v:imagedata o:title=""/>
@@ -6048,7 +6115,7 @@
           </mc:Choice>
           <mc:Fallback>
             <w:pict>
-              <v:shape id="_x0000_s1026" o:spid="_x0000_s1026" o:spt="202" type="#_x0000_t202" style="position:absolute;left:0pt;margin-left:90.85pt;margin-top:436.2pt;height:45.35pt;width:42.85pt;z-index:251672576;mso-width-relative:page;mso-height-relative:page;" fillcolor="#9DC3E6 [1940]" filled="t" stroked="t" coordsize="21600,21600" o:gfxdata="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">
+              <v:shape id="_x0000_s1026" o:spid="_x0000_s1026" o:spt="202" type="#_x0000_t202" style="position:absolute;left:0pt;margin-left:90.85pt;margin-top:436.2pt;height:45.35pt;width:42.85pt;z-index:251672576;mso-width-relative:page;mso-height-relative:page;" fillcolor="#9DC3E6 [1940]" filled="t" stroked="t" coordsize="21600,21600" o:gfxdata="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">
                 <v:fill on="t" focussize="0,0"/>
                 <v:stroke weight="0.5pt" color="#000000 [3204]" joinstyle="round"/>
                 <v:imagedata o:title=""/>
@@ -6186,7 +6253,7 @@
           </mc:Choice>
           <mc:Fallback>
             <w:pict>
-              <v:shape id="_x0000_s1026" o:spid="_x0000_s1026" o:spt="202" type="#_x0000_t202" style="position:absolute;left:0pt;margin-left:7.25pt;margin-top:435.5pt;height:48.05pt;width:77.85pt;z-index:251660288;mso-width-relative:page;mso-height-relative:page;" fillcolor="#9DC3E6 [1940]" filled="t" stroked="t" coordsize="21600,21600" o:gfxdata="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">
+              <v:shape id="_x0000_s1026" o:spid="_x0000_s1026" o:spt="202" type="#_x0000_t202" style="position:absolute;left:0pt;margin-left:7.25pt;margin-top:435.5pt;height:48.05pt;width:77.85pt;z-index:251660288;mso-width-relative:page;mso-height-relative:page;" fillcolor="#9DC3E6 [1940]" filled="t" stroked="t" coordsize="21600,21600" o:gfxdata="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">
                 <v:fill on="t" focussize="0,0"/>
                 <v:stroke weight="0.5pt" color="#000000 [3204]" joinstyle="round"/>
                 <v:imagedata o:title=""/>
@@ -6307,7 +6374,7 @@
           </mc:Choice>
           <mc:Fallback>
             <w:pict>
-              <v:shape id="_x0000_s1026" o:spid="_x0000_s1026" o:spt="202" type="#_x0000_t202" style="position:absolute;left:0pt;margin-left:-2pt;margin-top:486.55pt;height:17.6pt;width:30.35pt;z-index:251677696;mso-width-relative:page;mso-height-relative:page;" fillcolor="#FFFFFF [3201]" filled="t" stroked="f" coordsize="21600,21600" o:gfxdata="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">
+              <v:shape id="_x0000_s1026" o:spid="_x0000_s1026" o:spt="202" type="#_x0000_t202" style="position:absolute;left:0pt;margin-left:-2pt;margin-top:486.55pt;height:17.6pt;width:30.35pt;z-index:251677696;mso-width-relative:page;mso-height-relative:page;" fillcolor="#FFFFFF [3201]" filled="t" stroked="f" coordsize="21600,21600" o:gfxdata="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">
                 <v:fill on="t" focussize="0,0"/>
                 <v:stroke on="f" weight="0.5pt"/>
                 <v:imagedata o:title=""/>
@@ -13646,6 +13713,7 @@
     <w:p>
       <w:pPr>
         <w:numPr>
+          <w:ilvl w:val="0"/>
           <w:numId w:val="0"/>
         </w:numPr>
         <w:jc w:val="both"/>
@@ -13659,6 +13727,7 @@
     <w:p>
       <w:pPr>
         <w:numPr>
+          <w:ilvl w:val="0"/>
           <w:numId w:val="0"/>
         </w:numPr>
         <w:jc w:val="both"/>
@@ -13668,8 +13737,6 @@
           <w:lang w:val="en-US"/>
         </w:rPr>
       </w:pPr>
-      <w:bookmarkStart w:id="0" w:name="_GoBack"/>
-      <w:bookmarkEnd w:id="0"/>
     </w:p>
     <w:p>
       <w:pPr>

</xml_diff>